<commit_message>
Created use case diagram and updated documentation
</commit_message>
<xml_diff>
--- a/docs/Project Description.docx
+++ b/docs/Project Description.docx
@@ -1685,8 +1685,6 @@
               </w:rPr>
               <w:t>malfunction</w:t>
             </w:r>
-            <w:bookmarkStart w:id="0" w:name="_GoBack"/>
-            <w:bookmarkEnd w:id="0"/>
           </w:p>
         </w:tc>
         <w:tc>
@@ -2213,6 +2211,94 @@
           <w:lang w:val="en-US"/>
         </w:rPr>
       </w:pPr>
+    </w:p>
+    <w:p>
+      <w:pPr>
+        <w:rPr>
+          <w:sz w:val="28"/>
+          <w:szCs w:val="28"/>
+          <w:lang w:val="en-US"/>
+        </w:rPr>
+      </w:pPr>
+    </w:p>
+    <w:p>
+      <w:pPr>
+        <w:rPr>
+          <w:sz w:val="28"/>
+          <w:szCs w:val="28"/>
+          <w:lang w:val="en-US"/>
+        </w:rPr>
+      </w:pPr>
+    </w:p>
+    <w:p>
+      <w:pPr>
+        <w:rPr>
+          <w:sz w:val="28"/>
+          <w:szCs w:val="28"/>
+          <w:lang w:val="en-US"/>
+        </w:rPr>
+      </w:pPr>
+    </w:p>
+    <w:p>
+      <w:pPr>
+        <w:rPr>
+          <w:sz w:val="28"/>
+          <w:szCs w:val="28"/>
+          <w:lang w:val="en-US"/>
+        </w:rPr>
+      </w:pPr>
+      <w:r>
+        <w:rPr>
+          <w:noProof/>
+          <w:sz w:val="28"/>
+          <w:szCs w:val="28"/>
+          <w:lang w:eastAsia="ru-RU"/>
+        </w:rPr>
+        <w:lastRenderedPageBreak/>
+        <w:drawing>
+          <wp:inline distT="0" distB="0" distL="0" distR="0">
+            <wp:extent cx="5940425" cy="6247765"/>
+            <wp:effectExtent l="0" t="0" r="3175" b="635"/>
+            <wp:docPr id="3" name="Рисунок 3"/>
+            <wp:cNvGraphicFramePr>
+              <a:graphicFrameLocks xmlns:a="http://schemas.openxmlformats.org/drawingml/2006/main" noChangeAspect="1"/>
+            </wp:cNvGraphicFramePr>
+            <a:graphic xmlns:a="http://schemas.openxmlformats.org/drawingml/2006/main">
+              <a:graphicData uri="http://schemas.openxmlformats.org/drawingml/2006/picture">
+                <pic:pic xmlns:pic="http://schemas.openxmlformats.org/drawingml/2006/picture">
+                  <pic:nvPicPr>
+                    <pic:cNvPr id="3" name="2018-03-20_2215.png"/>
+                    <pic:cNvPicPr/>
+                  </pic:nvPicPr>
+                  <pic:blipFill>
+                    <a:blip r:embed="rId5">
+                      <a:extLst>
+                        <a:ext uri="{28A0092B-C50C-407E-A947-70E740481C1C}">
+                          <a14:useLocalDpi xmlns:a14="http://schemas.microsoft.com/office/drawing/2010/main" val="0"/>
+                        </a:ext>
+                      </a:extLst>
+                    </a:blip>
+                    <a:stretch>
+                      <a:fillRect/>
+                    </a:stretch>
+                  </pic:blipFill>
+                  <pic:spPr>
+                    <a:xfrm>
+                      <a:off x="0" y="0"/>
+                      <a:ext cx="5940425" cy="6247765"/>
+                    </a:xfrm>
+                    <a:prstGeom prst="rect">
+                      <a:avLst/>
+                    </a:prstGeom>
+                  </pic:spPr>
+                </pic:pic>
+              </a:graphicData>
+            </a:graphic>
+          </wp:inline>
+        </w:drawing>
+      </w:r>
+      <w:bookmarkStart w:id="0" w:name="_GoBack"/>
+      <w:bookmarkEnd w:id="0"/>
     </w:p>
     <w:sectPr>
       <w:pgSz w:w="11906" w:h="16838"/>

</xml_diff>

<commit_message>
improvements in use-case diagram and project description
</commit_message>
<xml_diff>
--- a/docs/Project Description.docx
+++ b/docs/Project Description.docx
@@ -1,33 +1,14 @@
 
 <file path=word/document.xml><?xml version="1.0" encoding="utf-8"?>
-<w:document xmlns:wpc="http://schemas.microsoft.com/office/word/2010/wordprocessingCanvas" xmlns:cx="http://schemas.microsoft.com/office/drawing/2014/chartex" xmlns:mc="http://schemas.openxmlformats.org/markup-compatibility/2006" xmlns:o="urn:schemas-microsoft-com:office:office" xmlns:r="http://schemas.openxmlformats.org/officeDocument/2006/relationships" xmlns:m="http://schemas.openxmlformats.org/officeDocument/2006/math" xmlns:v="urn:schemas-microsoft-com:vml" xmlns:wp14="http://schemas.microsoft.com/office/word/2010/wordprocessingDrawing" xmlns:wp="http://schemas.openxmlformats.org/drawingml/2006/wordprocessingDrawing" xmlns:w10="urn:schemas-microsoft-com:office:word" xmlns:w="http://schemas.openxmlformats.org/wordprocessingml/2006/main" xmlns:w14="http://schemas.microsoft.com/office/word/2010/wordml" xmlns:w15="http://schemas.microsoft.com/office/word/2012/wordml" xmlns:w16se="http://schemas.microsoft.com/office/word/2015/wordml/symex" xmlns:wpg="http://schemas.microsoft.com/office/word/2010/wordprocessingGroup" xmlns:wpi="http://schemas.microsoft.com/office/word/2010/wordprocessingInk" xmlns:wne="http://schemas.microsoft.com/office/word/2006/wordml" xmlns:wps="http://schemas.microsoft.com/office/word/2010/wordprocessingShape" mc:Ignorable="w14 w15 w16se wp14">
+<w:document xmlns:o="urn:schemas-microsoft-com:office:office" xmlns:r="http://schemas.openxmlformats.org/officeDocument/2006/relationships" xmlns:v="urn:schemas-microsoft-com:vml" xmlns:w="http://schemas.openxmlformats.org/wordprocessingml/2006/main" xmlns:w10="urn:schemas-microsoft-com:office:word" xmlns:wp="http://schemas.openxmlformats.org/drawingml/2006/wordprocessingDrawing" xmlns:wps="http://schemas.microsoft.com/office/word/2010/wordprocessingShape" xmlns:wpg="http://schemas.microsoft.com/office/word/2010/wordprocessingGroup" xmlns:mc="http://schemas.openxmlformats.org/markup-compatibility/2006" xmlns:wp14="http://schemas.microsoft.com/office/word/2010/wordprocessingDrawing" xmlns:w14="http://schemas.microsoft.com/office/word/2010/wordml" mc:Ignorable="w14 wp14">
   <w:body>
     <w:p>
       <w:pPr>
+        <w:pStyle w:val="Normal"/>
         <w:jc w:val="center"/>
         <w:rPr>
           <w:b/>
-          <w:sz w:val="28"/>
-          <w:szCs w:val="28"/>
-          <w:lang w:val="uk-UA"/>
-        </w:rPr>
-      </w:pPr>
-      <w:proofErr w:type="spellStart"/>
-      <w:r>
-        <w:rPr>
           <w:b/>
-          <w:sz w:val="28"/>
-          <w:szCs w:val="28"/>
-          <w:lang w:val="uk-UA"/>
-        </w:rPr>
-        <w:t>Кінопошук</w:t>
-      </w:r>
-      <w:proofErr w:type="spellEnd"/>
-    </w:p>
-    <w:p>
-      <w:pPr>
-        <w:rPr>
-          <w:i/>
           <w:sz w:val="28"/>
           <w:szCs w:val="28"/>
           <w:lang w:val="uk-UA"/>
@@ -35,63 +16,20 @@
       </w:pPr>
       <w:r>
         <w:rPr>
-          <w:i/>
+          <w:b/>
           <w:sz w:val="28"/>
           <w:szCs w:val="28"/>
           <w:lang w:val="uk-UA"/>
         </w:rPr>
-        <w:t>С</w:t>
-      </w:r>
-      <w:r>
-        <w:rPr>
-          <w:i/>
-          <w:sz w:val="28"/>
-          <w:szCs w:val="28"/>
-          <w:lang w:val="uk-UA"/>
-        </w:rPr>
-        <w:t>истема для пошуку фільмів за жанром і назвою, інформації про акторів - біографії, фільмографії та їхнього рейтинг</w:t>
-      </w:r>
-      <w:r>
-        <w:rPr>
-          <w:i/>
-          <w:sz w:val="28"/>
-          <w:szCs w:val="28"/>
-          <w:lang w:val="uk-UA"/>
-        </w:rPr>
-        <w:t>у</w:t>
-      </w:r>
-      <w:r>
-        <w:rPr>
-          <w:i/>
-          <w:sz w:val="28"/>
-          <w:szCs w:val="28"/>
-          <w:lang w:val="uk-UA"/>
-        </w:rPr>
-        <w:t xml:space="preserve"> серед користувачів</w:t>
-      </w:r>
-      <w:r>
-        <w:rPr>
-          <w:i/>
-          <w:sz w:val="28"/>
-          <w:szCs w:val="28"/>
-          <w:lang w:val="uk-UA"/>
-        </w:rPr>
-        <w:t>.</w:t>
+        <w:t>Кінопошук</w:t>
       </w:r>
     </w:p>
     <w:p>
       <w:pPr>
-        <w:rPr>
-          <w:sz w:val="28"/>
-          <w:szCs w:val="28"/>
-          <w:u w:val="single"/>
-          <w:lang w:val="uk-UA"/>
-        </w:rPr>
-      </w:pPr>
-    </w:p>
-    <w:p>
-      <w:pPr>
-        <w:rPr>
+        <w:pStyle w:val="Normal"/>
+        <w:rPr>
+          <w:i/>
+          <w:i/>
           <w:sz w:val="28"/>
           <w:szCs w:val="28"/>
           <w:lang w:val="uk-UA"/>
@@ -99,93 +37,36 @@
       </w:pPr>
       <w:r>
         <w:rPr>
-          <w:sz w:val="28"/>
-          <w:szCs w:val="28"/>
-          <w:u w:val="single"/>
+          <w:i/>
+          <w:sz w:val="28"/>
+          <w:szCs w:val="28"/>
           <w:lang w:val="uk-UA"/>
         </w:rPr>
-        <w:t>Ролі:</w:t>
-      </w:r>
-      <w:r>
-        <w:rPr>
-          <w:sz w:val="28"/>
-          <w:szCs w:val="28"/>
-          <w:lang w:val="uk-UA"/>
-        </w:rPr>
-        <w:t xml:space="preserve"> гіст</w:t>
-      </w:r>
-      <w:r>
-        <w:rPr>
-          <w:sz w:val="28"/>
-          <w:szCs w:val="28"/>
-          <w:lang w:val="uk-UA"/>
-        </w:rPr>
-        <w:t>ь, користувач та адміністратор.</w:t>
+        <w:t>Система для пошуку фільмів за жанром і назвою, інформації про акторів - біографії, фільмографії та їхнього рейтингу серед користувачів.</w:t>
       </w:r>
     </w:p>
     <w:p>
       <w:pPr>
-        <w:rPr>
-          <w:sz w:val="28"/>
-          <w:szCs w:val="28"/>
+        <w:pStyle w:val="Normal"/>
+        <w:rPr>
+          <w:sz w:val="28"/>
+          <w:szCs w:val="28"/>
+          <w:u w:val="single"/>
           <w:lang w:val="uk-UA"/>
         </w:rPr>
       </w:pPr>
       <w:r>
         <w:rPr>
-          <w:b/>
-          <w:sz w:val="28"/>
-          <w:szCs w:val="28"/>
+          <w:sz w:val="28"/>
+          <w:szCs w:val="28"/>
+          <w:u w:val="single"/>
           <w:lang w:val="uk-UA"/>
         </w:rPr>
-        <w:t>Гість</w:t>
-      </w:r>
-      <w:r>
-        <w:rPr>
-          <w:b/>
-          <w:sz w:val="28"/>
-          <w:szCs w:val="28"/>
-          <w:lang w:val="uk-UA"/>
-        </w:rPr>
-        <w:t xml:space="preserve"> </w:t>
-      </w:r>
-      <w:r>
-        <w:rPr>
-          <w:sz w:val="28"/>
-          <w:szCs w:val="28"/>
-          <w:lang w:val="uk-UA"/>
-        </w:rPr>
-        <w:t xml:space="preserve">переглядає основний контент системи – опис фільмів, рецензії та оцінки користувачів, дані про акторів, режисерів. Також гість має доступ до афіші </w:t>
-      </w:r>
-      <w:r>
-        <w:rPr>
-          <w:sz w:val="28"/>
-          <w:szCs w:val="28"/>
-          <w:lang w:val="uk-UA"/>
-        </w:rPr>
-        <w:t xml:space="preserve">новин </w:t>
-      </w:r>
-      <w:proofErr w:type="spellStart"/>
-      <w:r>
-        <w:rPr>
-          <w:sz w:val="28"/>
-          <w:szCs w:val="28"/>
-          <w:lang w:val="uk-UA"/>
-        </w:rPr>
-        <w:t>кінемагорафу</w:t>
-      </w:r>
-      <w:proofErr w:type="spellEnd"/>
-      <w:r>
-        <w:rPr>
-          <w:sz w:val="28"/>
-          <w:szCs w:val="28"/>
-          <w:lang w:val="uk-UA"/>
-        </w:rPr>
-        <w:t xml:space="preserve">, розкладу найближчих сеансів обраного фільму в кінотеатрах його міста. </w:t>
       </w:r>
     </w:p>
     <w:p>
       <w:pPr>
+        <w:pStyle w:val="Normal"/>
         <w:rPr>
           <w:sz w:val="28"/>
           <w:szCs w:val="28"/>
@@ -194,105 +75,25 @@
       </w:pPr>
       <w:r>
         <w:rPr>
-          <w:b/>
-          <w:sz w:val="28"/>
-          <w:szCs w:val="28"/>
+          <w:sz w:val="28"/>
+          <w:szCs w:val="28"/>
+          <w:u w:val="single"/>
           <w:lang w:val="uk-UA"/>
         </w:rPr>
-        <w:t>Користувач</w:t>
+        <w:t>Ролі:</w:t>
       </w:r>
       <w:r>
         <w:rPr>
-          <w:b/>
           <w:sz w:val="28"/>
           <w:szCs w:val="28"/>
           <w:lang w:val="uk-UA"/>
         </w:rPr>
-        <w:t xml:space="preserve"> </w:t>
-      </w:r>
-      <w:r>
-        <w:rPr>
-          <w:sz w:val="28"/>
-          <w:szCs w:val="28"/>
-          <w:lang w:val="uk-UA"/>
-        </w:rPr>
-        <w:t>здатен</w:t>
-      </w:r>
-      <w:r>
-        <w:rPr>
-          <w:sz w:val="28"/>
-          <w:szCs w:val="28"/>
-          <w:lang w:val="uk-UA"/>
-        </w:rPr>
-        <w:t xml:space="preserve"> оцінювати рейтинг фільму</w:t>
-      </w:r>
-      <w:r>
-        <w:rPr>
-          <w:sz w:val="28"/>
-          <w:szCs w:val="28"/>
-          <w:lang w:val="uk-UA"/>
-        </w:rPr>
-        <w:t>, залишати відгу</w:t>
-      </w:r>
-      <w:r>
-        <w:rPr>
-          <w:sz w:val="28"/>
-          <w:szCs w:val="28"/>
-          <w:lang w:val="uk-UA"/>
-        </w:rPr>
-        <w:t xml:space="preserve">ки про фільм, </w:t>
-      </w:r>
-      <w:r>
-        <w:rPr>
-          <w:sz w:val="28"/>
-          <w:szCs w:val="28"/>
-          <w:lang w:val="uk-UA"/>
-        </w:rPr>
-        <w:t xml:space="preserve">актора чи режисера, відповідати на коментарі інших користувачів. Користувачеві доступна «розумна стрічка» - формування пропозиції фільмів до перегляду, відповідно до його вподобань. До того ж, користувач в змозі вести свій блог </w:t>
-      </w:r>
-      <w:r>
-        <w:rPr>
-          <w:sz w:val="28"/>
-          <w:szCs w:val="28"/>
-          <w:lang w:val="uk-UA"/>
-        </w:rPr>
-        <w:t>–</w:t>
-      </w:r>
-      <w:r>
-        <w:rPr>
-          <w:sz w:val="28"/>
-          <w:szCs w:val="28"/>
-          <w:lang w:val="uk-UA"/>
-        </w:rPr>
-        <w:t xml:space="preserve"> </w:t>
-      </w:r>
-      <w:r>
-        <w:rPr>
-          <w:sz w:val="28"/>
-          <w:szCs w:val="28"/>
-          <w:lang w:val="uk-UA"/>
-        </w:rPr>
-        <w:t>описувати враження про переглянуті твори кіномистецтва, пр</w:t>
-      </w:r>
-      <w:r>
-        <w:rPr>
-          <w:sz w:val="28"/>
-          <w:szCs w:val="28"/>
-          <w:lang w:val="uk-UA"/>
-        </w:rPr>
-        <w:t>о гру акторів або ж про сценарій фільму</w:t>
-      </w:r>
-      <w:r>
-        <w:rPr>
-          <w:sz w:val="28"/>
-          <w:szCs w:val="28"/>
-          <w:lang w:val="uk-UA"/>
-        </w:rPr>
-        <w:t>.</w:t>
+        <w:t xml:space="preserve"> гість, користувач та адміністратор.</w:t>
       </w:r>
     </w:p>
     <w:p>
       <w:pPr>
+        <w:pStyle w:val="Normal"/>
         <w:rPr>
           <w:sz w:val="28"/>
           <w:szCs w:val="28"/>
@@ -306,7 +107,7 @@
           <w:szCs w:val="28"/>
           <w:lang w:val="uk-UA"/>
         </w:rPr>
-        <w:t xml:space="preserve">Адміністратор </w:t>
+        <w:t xml:space="preserve">Гість </w:t>
       </w:r>
       <w:r>
         <w:rPr>
@@ -314,173 +115,230 @@
           <w:szCs w:val="28"/>
           <w:lang w:val="uk-UA"/>
         </w:rPr>
-        <w:t xml:space="preserve">наповнює систему контентом – фільмами, афішами, біографічними даними про осіб, причетних до кінематографу. У випадку, якщо адміністратор помітить заборонену активність зі сторони користувача (образа інших користувачів, нецензурні вислови), адміністратор деактивує </w:t>
-      </w:r>
-      <w:r>
-        <w:rPr>
-          <w:sz w:val="28"/>
-          <w:szCs w:val="28"/>
-          <w:lang w:val="uk-UA"/>
-        </w:rPr>
-        <w:t>профіль</w:t>
-      </w:r>
-      <w:r>
-        <w:rPr>
-          <w:sz w:val="28"/>
-          <w:szCs w:val="28"/>
-          <w:lang w:val="uk-UA"/>
-        </w:rPr>
-        <w:t xml:space="preserve"> цього користувача. </w:t>
-      </w:r>
-      <w:r>
-        <w:rPr>
-          <w:sz w:val="28"/>
-          <w:szCs w:val="28"/>
-          <w:lang w:val="uk-UA"/>
-        </w:rPr>
-        <w:t xml:space="preserve"> </w:t>
-      </w:r>
-      <w:r>
-        <w:rPr>
-          <w:sz w:val="28"/>
-          <w:szCs w:val="28"/>
-          <w:lang w:val="uk-UA"/>
-        </w:rPr>
-        <w:t>Також адміністратор контролює справність системи – переглядає список помилок, системних по</w:t>
-      </w:r>
-      <w:r>
-        <w:rPr>
-          <w:sz w:val="28"/>
-          <w:szCs w:val="28"/>
-          <w:lang w:val="uk-UA"/>
-        </w:rPr>
-        <w:t>відомлень та виняткових ситуацій</w:t>
-      </w:r>
-      <w:r>
-        <w:rPr>
-          <w:sz w:val="28"/>
-          <w:szCs w:val="28"/>
-          <w:lang w:val="uk-UA"/>
-        </w:rPr>
-        <w:t>, що відбулися при взаємодії гостей та користувачів з сайтом.</w:t>
-      </w:r>
-      <w:r>
-        <w:rPr>
-          <w:sz w:val="28"/>
-          <w:szCs w:val="28"/>
-        </w:rPr>
-        <w:t xml:space="preserve">  </w:t>
-      </w:r>
-      <w:r>
-        <w:rPr>
-          <w:sz w:val="28"/>
-          <w:szCs w:val="28"/>
-          <w:lang w:val="uk-UA"/>
-        </w:rPr>
-        <w:t xml:space="preserve">Нарешті, адміністратор займається розсиланням листів </w:t>
-      </w:r>
-      <w:r>
-        <w:rPr>
-          <w:sz w:val="28"/>
-          <w:szCs w:val="28"/>
-          <w:lang w:val="uk-UA"/>
-        </w:rPr>
-        <w:t>категоріям  користувачів за інтересами (зокрема, листів про вихід нового фільму певного жанру).</w:t>
+        <w:t xml:space="preserve">переглядає основний контент системи – опис фільмів, рецензії та оцінки користувачів, дані про акторів, режисерів. Також гість має доступ до афіші новин кінемагорафу, розкладу найближчих сеансів обраного фільму в кінотеатрах його міста. </w:t>
       </w:r>
     </w:p>
     <w:p>
       <w:pPr>
+        <w:pStyle w:val="Normal"/>
         <w:rPr>
           <w:sz w:val="28"/>
           <w:szCs w:val="28"/>
           <w:lang w:val="uk-UA"/>
         </w:rPr>
       </w:pPr>
+      <w:r>
+        <w:rPr>
+          <w:b/>
+          <w:sz w:val="28"/>
+          <w:szCs w:val="28"/>
+          <w:lang w:val="uk-UA"/>
+        </w:rPr>
+        <w:t xml:space="preserve">Користувач </w:t>
+      </w:r>
+      <w:r>
+        <w:rPr>
+          <w:sz w:val="28"/>
+          <w:szCs w:val="28"/>
+          <w:lang w:val="uk-UA"/>
+        </w:rPr>
+        <w:t>здатен оцінювати рейтинг фільму, залишати відгуки про фільм, актора чи режисера, відповідати на коментарі інших користувачів. Користувачеві доступна «розумна стрічка» - формування пропозиції фільмів до перегляду, відповідно до його вподобань. До того ж, користувач в змозі вести свій блог – описувати враження про переглянуті твори кіномистецтва, про гру акторів або ж про сценарій фільму.</w:t>
+      </w:r>
     </w:p>
     <w:p>
       <w:pPr>
+        <w:pStyle w:val="Normal"/>
         <w:rPr>
           <w:sz w:val="28"/>
           <w:szCs w:val="28"/>
           <w:lang w:val="uk-UA"/>
         </w:rPr>
       </w:pPr>
+      <w:r>
+        <w:rPr>
+          <w:b/>
+          <w:sz w:val="28"/>
+          <w:szCs w:val="28"/>
+          <w:lang w:val="uk-UA"/>
+        </w:rPr>
+        <w:t xml:space="preserve">Адміністратор </w:t>
+      </w:r>
+      <w:r>
+        <w:rPr>
+          <w:sz w:val="28"/>
+          <w:szCs w:val="28"/>
+          <w:lang w:val="uk-UA"/>
+        </w:rPr>
+        <w:t>наповнює систему контентом – фільмами, афішами, біографічними даними про осіб, причетних до кінематографу. У випадку, якщо адміністратор помітить заборонену активність зі сторони користувача (образа інших користувачів, нецензурні вислови), адміністратор деактивує профіль цього користувача.  Також адміністратор контролює справність системи – переглядає список помилок, системних повідомлень та виняткових ситуацій, що відбулися при взаємодії гостей та користувачів з сайтом.</w:t>
+      </w:r>
+      <w:r>
+        <w:rPr>
+          <w:sz w:val="28"/>
+          <w:szCs w:val="28"/>
+        </w:rPr>
+        <w:t xml:space="preserve">  </w:t>
+      </w:r>
+      <w:r>
+        <w:rPr>
+          <w:sz w:val="28"/>
+          <w:szCs w:val="28"/>
+          <w:lang w:val="uk-UA"/>
+        </w:rPr>
+        <w:t>Нарешті, адміністратор займається розсиланням листів категоріям  користувачів за інтересами (зокрема, листів про вихід нового фільму певного жанру).</w:t>
+      </w:r>
     </w:p>
     <w:p>
       <w:pPr>
+        <w:pStyle w:val="Normal"/>
         <w:rPr>
           <w:sz w:val="28"/>
           <w:szCs w:val="28"/>
           <w:lang w:val="uk-UA"/>
         </w:rPr>
       </w:pPr>
+      <w:r>
+        <w:rPr>
+          <w:sz w:val="28"/>
+          <w:szCs w:val="28"/>
+          <w:lang w:val="uk-UA"/>
+        </w:rPr>
+      </w:r>
     </w:p>
     <w:p>
       <w:pPr>
+        <w:pStyle w:val="Normal"/>
         <w:rPr>
           <w:sz w:val="28"/>
           <w:szCs w:val="28"/>
           <w:lang w:val="uk-UA"/>
         </w:rPr>
       </w:pPr>
+      <w:r>
+        <w:rPr>
+          <w:sz w:val="28"/>
+          <w:szCs w:val="28"/>
+          <w:lang w:val="uk-UA"/>
+        </w:rPr>
+      </w:r>
     </w:p>
     <w:p>
       <w:pPr>
+        <w:pStyle w:val="Normal"/>
         <w:rPr>
           <w:sz w:val="28"/>
           <w:szCs w:val="28"/>
           <w:lang w:val="uk-UA"/>
         </w:rPr>
       </w:pPr>
+      <w:r>
+        <w:rPr>
+          <w:sz w:val="28"/>
+          <w:szCs w:val="28"/>
+          <w:lang w:val="uk-UA"/>
+        </w:rPr>
+      </w:r>
     </w:p>
     <w:p>
       <w:pPr>
+        <w:pStyle w:val="Normal"/>
         <w:rPr>
           <w:sz w:val="28"/>
           <w:szCs w:val="28"/>
           <w:lang w:val="uk-UA"/>
         </w:rPr>
       </w:pPr>
+      <w:r>
+        <w:rPr>
+          <w:sz w:val="28"/>
+          <w:szCs w:val="28"/>
+          <w:lang w:val="uk-UA"/>
+        </w:rPr>
+      </w:r>
     </w:p>
     <w:p>
       <w:pPr>
+        <w:pStyle w:val="Normal"/>
         <w:rPr>
           <w:sz w:val="28"/>
           <w:szCs w:val="28"/>
           <w:lang w:val="uk-UA"/>
         </w:rPr>
       </w:pPr>
+      <w:r>
+        <w:rPr>
+          <w:sz w:val="28"/>
+          <w:szCs w:val="28"/>
+          <w:lang w:val="uk-UA"/>
+        </w:rPr>
+      </w:r>
     </w:p>
     <w:p>
       <w:pPr>
+        <w:pStyle w:val="Normal"/>
         <w:rPr>
           <w:sz w:val="28"/>
           <w:szCs w:val="28"/>
           <w:lang w:val="uk-UA"/>
         </w:rPr>
       </w:pPr>
+      <w:r>
+        <w:rPr>
+          <w:sz w:val="28"/>
+          <w:szCs w:val="28"/>
+          <w:lang w:val="uk-UA"/>
+        </w:rPr>
+      </w:r>
     </w:p>
     <w:p>
       <w:pPr>
-        <w:rPr>
-          <w:sz w:val="28"/>
-          <w:szCs w:val="28"/>
-          <w:lang w:val="en-US"/>
+        <w:pStyle w:val="Normal"/>
+        <w:rPr>
+          <w:sz w:val="28"/>
+          <w:szCs w:val="28"/>
+          <w:lang w:val="uk-UA"/>
         </w:rPr>
       </w:pPr>
       <w:r>
         <w:rPr>
-          <w:noProof/>
-          <w:sz w:val="28"/>
-          <w:szCs w:val="28"/>
-          <w:lang w:eastAsia="ru-RU"/>
-        </w:rPr>
-        <w:lastRenderedPageBreak/>
+          <w:sz w:val="28"/>
+          <w:szCs w:val="28"/>
+          <w:lang w:val="uk-UA"/>
+        </w:rPr>
+      </w:r>
+    </w:p>
+    <w:p>
+      <w:pPr>
+        <w:pStyle w:val="Normal"/>
+        <w:rPr>
+          <w:sz w:val="28"/>
+          <w:szCs w:val="28"/>
+          <w:lang w:val="uk-UA"/>
+        </w:rPr>
+      </w:pPr>
+      <w:r>
+        <w:rPr>
+          <w:sz w:val="28"/>
+          <w:szCs w:val="28"/>
+          <w:lang w:val="uk-UA"/>
+        </w:rPr>
+      </w:r>
+    </w:p>
+    <w:p>
+      <w:pPr>
+        <w:pStyle w:val="Normal"/>
+        <w:rPr>
+          <w:sz w:val="28"/>
+          <w:szCs w:val="28"/>
+          <w:lang w:val="en-US"/>
+        </w:rPr>
+      </w:pPr>
+      <w:r>
+        <w:rPr/>
         <w:drawing>
           <wp:inline distT="0" distB="0" distL="0" distR="0">
-            <wp:extent cx="6178201" cy="4828309"/>
+            <wp:extent cx="6178550" cy="4828540"/>
             <wp:effectExtent l="0" t="0" r="0" b="0"/>
-            <wp:docPr id="2" name="Рисунок 2"/>
+            <wp:docPr id="1" name="Рисунок 2" descr=""/>
             <wp:cNvGraphicFramePr>
               <a:graphicFrameLocks xmlns:a="http://schemas.openxmlformats.org/drawingml/2006/main" noChangeAspect="1"/>
             </wp:cNvGraphicFramePr>
@@ -488,25 +346,21 @@
               <a:graphicData uri="http://schemas.openxmlformats.org/drawingml/2006/picture">
                 <pic:pic xmlns:pic="http://schemas.openxmlformats.org/drawingml/2006/picture">
                   <pic:nvPicPr>
-                    <pic:cNvPr id="2" name="use-case-image.png"/>
-                    <pic:cNvPicPr/>
+                    <pic:cNvPr id="1" name="Рисунок 2" descr=""/>
+                    <pic:cNvPicPr>
+                      <a:picLocks noChangeAspect="1" noChangeArrowheads="1"/>
+                    </pic:cNvPicPr>
                   </pic:nvPicPr>
                   <pic:blipFill>
-                    <a:blip r:embed="rId4">
-                      <a:extLst>
-                        <a:ext uri="{28A0092B-C50C-407E-A947-70E740481C1C}">
-                          <a14:useLocalDpi xmlns:a14="http://schemas.microsoft.com/office/drawing/2010/main" val="0"/>
-                        </a:ext>
-                      </a:extLst>
-                    </a:blip>
+                    <a:blip r:embed="rId2"/>
                     <a:stretch>
                       <a:fillRect/>
                     </a:stretch>
                   </pic:blipFill>
-                  <pic:spPr>
+                  <pic:spPr bwMode="auto">
                     <a:xfrm>
                       <a:off x="0" y="0"/>
-                      <a:ext cx="6182659" cy="4831793"/>
+                      <a:ext cx="6178550" cy="4828540"/>
                     </a:xfrm>
                     <a:prstGeom prst="rect">
                       <a:avLst/>
@@ -521,38 +375,62 @@
     </w:p>
     <w:p>
       <w:pPr>
+        <w:pStyle w:val="Normal"/>
         <w:rPr>
           <w:sz w:val="28"/>
           <w:szCs w:val="28"/>
           <w:lang w:val="en-US"/>
         </w:rPr>
       </w:pPr>
+      <w:r>
+        <w:rPr>
+          <w:sz w:val="28"/>
+          <w:szCs w:val="28"/>
+          <w:lang w:val="en-US"/>
+        </w:rPr>
+      </w:r>
     </w:p>
     <w:tbl>
       <w:tblPr>
         <w:tblStyle w:val="a3"/>
-        <w:tblW w:w="0" w:type="auto"/>
-        <w:tblLook w:val="04A0" w:firstRow="1" w:lastRow="0" w:firstColumn="1" w:lastColumn="0" w:noHBand="0" w:noVBand="1"/>
+        <w:tblW w:w="9310" w:type="dxa"/>
+        <w:jc w:val="left"/>
+        <w:tblInd w:w="0" w:type="dxa"/>
+        <w:tblCellMar>
+          <w:top w:w="0" w:type="dxa"/>
+          <w:left w:w="108" w:type="dxa"/>
+          <w:bottom w:w="0" w:type="dxa"/>
+          <w:right w:w="108" w:type="dxa"/>
+        </w:tblCellMar>
+        <w:tblLook w:val="04a0" w:noVBand="1" w:noHBand="0" w:lastColumn="0" w:firstColumn="1" w:lastRow="0" w:firstRow="1"/>
       </w:tblPr>
       <w:tblGrid>
         <w:gridCol w:w="2327"/>
+        <w:gridCol w:w="2328"/>
         <w:gridCol w:w="2327"/>
         <w:gridCol w:w="2327"/>
-        <w:gridCol w:w="2328"/>
       </w:tblGrid>
       <w:tr>
         <w:trPr>
-          <w:trHeight w:val="350"/>
+          <w:trHeight w:val="350" w:hRule="atLeast"/>
         </w:trPr>
         <w:tc>
           <w:tcPr>
             <w:tcW w:w="2327" w:type="dxa"/>
-          </w:tcPr>
-          <w:p>
-            <w:pPr>
+            <w:tcBorders/>
+            <w:shd w:fill="auto" w:val="clear"/>
+            <w:tcMar>
+              <w:left w:w="108" w:type="dxa"/>
+            </w:tcMar>
+          </w:tcPr>
+          <w:p>
+            <w:pPr>
+              <w:pStyle w:val="Normal"/>
+              <w:spacing w:lineRule="auto" w:line="240" w:before="0" w:after="0"/>
               <w:jc w:val="center"/>
               <w:rPr>
                 <w:i/>
+                <w:i/>
                 <w:sz w:val="28"/>
                 <w:szCs w:val="28"/>
                 <w:lang w:val="en-US"/>
@@ -571,13 +449,21 @@
         </w:tc>
         <w:tc>
           <w:tcPr>
-            <w:tcW w:w="2327" w:type="dxa"/>
-          </w:tcPr>
-          <w:p>
-            <w:pPr>
+            <w:tcW w:w="2328" w:type="dxa"/>
+            <w:tcBorders/>
+            <w:shd w:fill="auto" w:val="clear"/>
+            <w:tcMar>
+              <w:left w:w="108" w:type="dxa"/>
+            </w:tcMar>
+          </w:tcPr>
+          <w:p>
+            <w:pPr>
+              <w:pStyle w:val="Normal"/>
+              <w:spacing w:lineRule="auto" w:line="240" w:before="0" w:after="0"/>
               <w:jc w:val="center"/>
               <w:rPr>
                 <w:i/>
+                <w:i/>
                 <w:sz w:val="28"/>
                 <w:szCs w:val="28"/>
                 <w:lang w:val="en-US"/>
@@ -597,12 +483,20 @@
         <w:tc>
           <w:tcPr>
             <w:tcW w:w="2327" w:type="dxa"/>
-          </w:tcPr>
-          <w:p>
-            <w:pPr>
+            <w:tcBorders/>
+            <w:shd w:fill="auto" w:val="clear"/>
+            <w:tcMar>
+              <w:left w:w="108" w:type="dxa"/>
+            </w:tcMar>
+          </w:tcPr>
+          <w:p>
+            <w:pPr>
+              <w:pStyle w:val="Normal"/>
+              <w:spacing w:lineRule="auto" w:line="240" w:before="0" w:after="0"/>
               <w:jc w:val="center"/>
               <w:rPr>
                 <w:i/>
+                <w:i/>
                 <w:sz w:val="28"/>
                 <w:szCs w:val="28"/>
                 <w:lang w:val="en-US"/>
@@ -621,12 +515,20 @@
         </w:tc>
         <w:tc>
           <w:tcPr>
-            <w:tcW w:w="2328" w:type="dxa"/>
-          </w:tcPr>
-          <w:p>
-            <w:pPr>
+            <w:tcW w:w="2327" w:type="dxa"/>
+            <w:tcBorders/>
+            <w:shd w:fill="auto" w:val="clear"/>
+            <w:tcMar>
+              <w:left w:w="108" w:type="dxa"/>
+            </w:tcMar>
+          </w:tcPr>
+          <w:p>
+            <w:pPr>
+              <w:pStyle w:val="Normal"/>
+              <w:spacing w:lineRule="auto" w:line="240" w:before="0" w:after="0"/>
               <w:jc w:val="center"/>
               <w:rPr>
+                <w:i/>
                 <w:i/>
                 <w:sz w:val="28"/>
                 <w:szCs w:val="28"/>
@@ -647,17 +549,26 @@
       </w:tr>
       <w:tr>
         <w:trPr>
-          <w:trHeight w:val="158"/>
+          <w:trHeight w:val="158" w:hRule="atLeast"/>
         </w:trPr>
         <w:tc>
           <w:tcPr>
             <w:tcW w:w="2327" w:type="dxa"/>
             <w:vMerge w:val="restart"/>
-          </w:tcPr>
-          <w:p>
-            <w:pPr>
-              <w:rPr>
-                <w:b/>
+            <w:tcBorders/>
+            <w:shd w:fill="auto" w:val="clear"/>
+            <w:tcMar>
+              <w:left w:w="108" w:type="dxa"/>
+            </w:tcMar>
+          </w:tcPr>
+          <w:p>
+            <w:pPr>
+              <w:pStyle w:val="Normal"/>
+              <w:spacing w:lineRule="auto" w:line="240" w:before="0" w:after="0"/>
+              <w:rPr>
+                <w:b/>
+                <w:b/>
+                <w:i/>
                 <w:i/>
                 <w:sz w:val="28"/>
                 <w:szCs w:val="28"/>
@@ -678,10 +589,17 @@
         </w:tc>
         <w:tc>
           <w:tcPr>
-            <w:tcW w:w="2327" w:type="dxa"/>
-          </w:tcPr>
-          <w:p>
-            <w:pPr>
+            <w:tcW w:w="2328" w:type="dxa"/>
+            <w:tcBorders/>
+            <w:shd w:fill="auto" w:val="clear"/>
+            <w:tcMar>
+              <w:left w:w="108" w:type="dxa"/>
+            </w:tcMar>
+          </w:tcPr>
+          <w:p>
+            <w:pPr>
+              <w:pStyle w:val="Normal"/>
+              <w:spacing w:lineRule="auto" w:line="240" w:before="0" w:after="0"/>
               <w:rPr>
                 <w:sz w:val="28"/>
                 <w:szCs w:val="28"/>
@@ -701,9 +619,16 @@
         <w:tc>
           <w:tcPr>
             <w:tcW w:w="2327" w:type="dxa"/>
-          </w:tcPr>
-          <w:p>
-            <w:pPr>
+            <w:tcBorders/>
+            <w:shd w:fill="auto" w:val="clear"/>
+            <w:tcMar>
+              <w:left w:w="108" w:type="dxa"/>
+            </w:tcMar>
+          </w:tcPr>
+          <w:p>
+            <w:pPr>
+              <w:pStyle w:val="Normal"/>
+              <w:spacing w:lineRule="auto" w:line="240" w:before="0" w:after="0"/>
               <w:rPr>
                 <w:sz w:val="28"/>
                 <w:szCs w:val="28"/>
@@ -722,48 +647,89 @@
         </w:tc>
         <w:tc>
           <w:tcPr>
-            <w:tcW w:w="2328" w:type="dxa"/>
-          </w:tcPr>
-          <w:p>
-            <w:pPr>
+            <w:tcW w:w="2327" w:type="dxa"/>
+            <w:tcBorders/>
+            <w:shd w:fill="auto" w:val="clear"/>
+            <w:tcMar>
+              <w:left w:w="108" w:type="dxa"/>
+            </w:tcMar>
+          </w:tcPr>
+          <w:p>
+            <w:pPr>
+              <w:pStyle w:val="Normal"/>
+              <w:spacing w:lineRule="auto" w:line="240" w:before="0" w:after="0"/>
               <w:jc w:val="center"/>
               <w:rPr>
                 <w:b/>
-                <w:sz w:val="28"/>
-                <w:szCs w:val="28"/>
-                <w:lang w:val="en-US"/>
-              </w:rPr>
-            </w:pPr>
+                <w:b/>
+                <w:sz w:val="28"/>
+                <w:szCs w:val="28"/>
+                <w:lang w:val="en-US"/>
+              </w:rPr>
+            </w:pPr>
+            <w:r>
+              <w:rPr>
+                <w:b/>
+                <w:sz w:val="28"/>
+                <w:szCs w:val="28"/>
+                <w:lang w:val="en-US"/>
+              </w:rPr>
+            </w:r>
           </w:p>
         </w:tc>
       </w:tr>
       <w:tr>
         <w:trPr>
-          <w:trHeight w:val="162"/>
+          <w:trHeight w:val="162" w:hRule="atLeast"/>
         </w:trPr>
         <w:tc>
           <w:tcPr>
             <w:tcW w:w="2327" w:type="dxa"/>
-            <w:vMerge/>
-          </w:tcPr>
-          <w:p>
-            <w:pPr>
-              <w:rPr>
-                <w:b/>
-                <w:i/>
-                <w:sz w:val="28"/>
-                <w:szCs w:val="28"/>
-                <w:lang w:val="en-US"/>
-              </w:rPr>
-            </w:pPr>
-          </w:p>
-        </w:tc>
-        <w:tc>
-          <w:tcPr>
-            <w:tcW w:w="2327" w:type="dxa"/>
-          </w:tcPr>
-          <w:p>
-            <w:pPr>
+            <w:vMerge w:val="continue"/>
+            <w:tcBorders/>
+            <w:shd w:fill="auto" w:val="clear"/>
+            <w:tcMar>
+              <w:left w:w="108" w:type="dxa"/>
+            </w:tcMar>
+          </w:tcPr>
+          <w:p>
+            <w:pPr>
+              <w:pStyle w:val="Normal"/>
+              <w:spacing w:lineRule="auto" w:line="240" w:before="0" w:after="0"/>
+              <w:rPr>
+                <w:b/>
+                <w:b/>
+                <w:i/>
+                <w:i/>
+                <w:sz w:val="28"/>
+                <w:szCs w:val="28"/>
+                <w:lang w:val="en-US"/>
+              </w:rPr>
+            </w:pPr>
+            <w:r>
+              <w:rPr>
+                <w:b/>
+                <w:i/>
+                <w:sz w:val="28"/>
+                <w:szCs w:val="28"/>
+                <w:lang w:val="en-US"/>
+              </w:rPr>
+            </w:r>
+          </w:p>
+        </w:tc>
+        <w:tc>
+          <w:tcPr>
+            <w:tcW w:w="2328" w:type="dxa"/>
+            <w:tcBorders/>
+            <w:shd w:fill="auto" w:val="clear"/>
+            <w:tcMar>
+              <w:left w:w="108" w:type="dxa"/>
+            </w:tcMar>
+          </w:tcPr>
+          <w:p>
+            <w:pPr>
+              <w:pStyle w:val="Normal"/>
+              <w:spacing w:lineRule="auto" w:line="240" w:before="0" w:after="0"/>
               <w:rPr>
                 <w:sz w:val="28"/>
                 <w:szCs w:val="28"/>
@@ -783,9 +749,16 @@
         <w:tc>
           <w:tcPr>
             <w:tcW w:w="2327" w:type="dxa"/>
-          </w:tcPr>
-          <w:p>
-            <w:pPr>
+            <w:tcBorders/>
+            <w:shd w:fill="auto" w:val="clear"/>
+            <w:tcMar>
+              <w:left w:w="108" w:type="dxa"/>
+            </w:tcMar>
+          </w:tcPr>
+          <w:p>
+            <w:pPr>
+              <w:pStyle w:val="Normal"/>
+              <w:spacing w:lineRule="auto" w:line="240" w:before="0" w:after="0"/>
               <w:rPr>
                 <w:sz w:val="28"/>
                 <w:szCs w:val="28"/>
@@ -804,48 +777,89 @@
         </w:tc>
         <w:tc>
           <w:tcPr>
-            <w:tcW w:w="2328" w:type="dxa"/>
-          </w:tcPr>
-          <w:p>
-            <w:pPr>
+            <w:tcW w:w="2327" w:type="dxa"/>
+            <w:tcBorders/>
+            <w:shd w:fill="auto" w:val="clear"/>
+            <w:tcMar>
+              <w:left w:w="108" w:type="dxa"/>
+            </w:tcMar>
+          </w:tcPr>
+          <w:p>
+            <w:pPr>
+              <w:pStyle w:val="Normal"/>
+              <w:spacing w:lineRule="auto" w:line="240" w:before="0" w:after="0"/>
               <w:jc w:val="center"/>
               <w:rPr>
                 <w:b/>
-                <w:sz w:val="28"/>
-                <w:szCs w:val="28"/>
-                <w:lang w:val="en-US"/>
-              </w:rPr>
-            </w:pPr>
+                <w:b/>
+                <w:sz w:val="28"/>
+                <w:szCs w:val="28"/>
+                <w:lang w:val="en-US"/>
+              </w:rPr>
+            </w:pPr>
+            <w:r>
+              <w:rPr>
+                <w:b/>
+                <w:sz w:val="28"/>
+                <w:szCs w:val="28"/>
+                <w:lang w:val="en-US"/>
+              </w:rPr>
+            </w:r>
           </w:p>
         </w:tc>
       </w:tr>
       <w:tr>
         <w:trPr>
-          <w:trHeight w:val="160"/>
+          <w:trHeight w:val="160" w:hRule="atLeast"/>
         </w:trPr>
         <w:tc>
           <w:tcPr>
             <w:tcW w:w="2327" w:type="dxa"/>
-            <w:vMerge/>
-          </w:tcPr>
-          <w:p>
-            <w:pPr>
-              <w:rPr>
-                <w:b/>
-                <w:i/>
-                <w:sz w:val="28"/>
-                <w:szCs w:val="28"/>
-                <w:lang w:val="en-US"/>
-              </w:rPr>
-            </w:pPr>
-          </w:p>
-        </w:tc>
-        <w:tc>
-          <w:tcPr>
-            <w:tcW w:w="2327" w:type="dxa"/>
-          </w:tcPr>
-          <w:p>
-            <w:pPr>
+            <w:vMerge w:val="continue"/>
+            <w:tcBorders/>
+            <w:shd w:fill="auto" w:val="clear"/>
+            <w:tcMar>
+              <w:left w:w="108" w:type="dxa"/>
+            </w:tcMar>
+          </w:tcPr>
+          <w:p>
+            <w:pPr>
+              <w:pStyle w:val="Normal"/>
+              <w:spacing w:lineRule="auto" w:line="240" w:before="0" w:after="0"/>
+              <w:rPr>
+                <w:b/>
+                <w:b/>
+                <w:i/>
+                <w:i/>
+                <w:sz w:val="28"/>
+                <w:szCs w:val="28"/>
+                <w:lang w:val="en-US"/>
+              </w:rPr>
+            </w:pPr>
+            <w:r>
+              <w:rPr>
+                <w:b/>
+                <w:i/>
+                <w:sz w:val="28"/>
+                <w:szCs w:val="28"/>
+                <w:lang w:val="en-US"/>
+              </w:rPr>
+            </w:r>
+          </w:p>
+        </w:tc>
+        <w:tc>
+          <w:tcPr>
+            <w:tcW w:w="2328" w:type="dxa"/>
+            <w:tcBorders/>
+            <w:shd w:fill="auto" w:val="clear"/>
+            <w:tcMar>
+              <w:left w:w="108" w:type="dxa"/>
+            </w:tcMar>
+          </w:tcPr>
+          <w:p>
+            <w:pPr>
+              <w:pStyle w:val="Normal"/>
+              <w:spacing w:lineRule="auto" w:line="240" w:before="0" w:after="0"/>
               <w:rPr>
                 <w:sz w:val="28"/>
                 <w:szCs w:val="28"/>
@@ -865,9 +879,16 @@
         <w:tc>
           <w:tcPr>
             <w:tcW w:w="2327" w:type="dxa"/>
-          </w:tcPr>
-          <w:p>
-            <w:pPr>
+            <w:tcBorders/>
+            <w:shd w:fill="auto" w:val="clear"/>
+            <w:tcMar>
+              <w:left w:w="108" w:type="dxa"/>
+            </w:tcMar>
+          </w:tcPr>
+          <w:p>
+            <w:pPr>
+              <w:pStyle w:val="Normal"/>
+              <w:spacing w:lineRule="auto" w:line="240" w:before="0" w:after="0"/>
               <w:rPr>
                 <w:sz w:val="28"/>
                 <w:szCs w:val="28"/>
@@ -886,48 +907,89 @@
         </w:tc>
         <w:tc>
           <w:tcPr>
-            <w:tcW w:w="2328" w:type="dxa"/>
-          </w:tcPr>
-          <w:p>
-            <w:pPr>
+            <w:tcW w:w="2327" w:type="dxa"/>
+            <w:tcBorders/>
+            <w:shd w:fill="auto" w:val="clear"/>
+            <w:tcMar>
+              <w:left w:w="108" w:type="dxa"/>
+            </w:tcMar>
+          </w:tcPr>
+          <w:p>
+            <w:pPr>
+              <w:pStyle w:val="Normal"/>
+              <w:spacing w:lineRule="auto" w:line="240" w:before="0" w:after="0"/>
               <w:jc w:val="center"/>
               <w:rPr>
                 <w:b/>
-                <w:sz w:val="28"/>
-                <w:szCs w:val="28"/>
-                <w:lang w:val="en-US"/>
-              </w:rPr>
-            </w:pPr>
+                <w:b/>
+                <w:sz w:val="28"/>
+                <w:szCs w:val="28"/>
+                <w:lang w:val="en-US"/>
+              </w:rPr>
+            </w:pPr>
+            <w:r>
+              <w:rPr>
+                <w:b/>
+                <w:sz w:val="28"/>
+                <w:szCs w:val="28"/>
+                <w:lang w:val="en-US"/>
+              </w:rPr>
+            </w:r>
           </w:p>
         </w:tc>
       </w:tr>
       <w:tr>
         <w:trPr>
-          <w:trHeight w:val="160"/>
+          <w:trHeight w:val="160" w:hRule="atLeast"/>
         </w:trPr>
         <w:tc>
           <w:tcPr>
             <w:tcW w:w="2327" w:type="dxa"/>
-            <w:vMerge/>
-          </w:tcPr>
-          <w:p>
-            <w:pPr>
-              <w:rPr>
-                <w:b/>
-                <w:i/>
-                <w:sz w:val="28"/>
-                <w:szCs w:val="28"/>
-                <w:lang w:val="en-US"/>
-              </w:rPr>
-            </w:pPr>
-          </w:p>
-        </w:tc>
-        <w:tc>
-          <w:tcPr>
-            <w:tcW w:w="2327" w:type="dxa"/>
-          </w:tcPr>
-          <w:p>
-            <w:pPr>
+            <w:vMerge w:val="continue"/>
+            <w:tcBorders/>
+            <w:shd w:fill="auto" w:val="clear"/>
+            <w:tcMar>
+              <w:left w:w="108" w:type="dxa"/>
+            </w:tcMar>
+          </w:tcPr>
+          <w:p>
+            <w:pPr>
+              <w:pStyle w:val="Normal"/>
+              <w:spacing w:lineRule="auto" w:line="240" w:before="0" w:after="0"/>
+              <w:rPr>
+                <w:b/>
+                <w:b/>
+                <w:i/>
+                <w:i/>
+                <w:sz w:val="28"/>
+                <w:szCs w:val="28"/>
+                <w:lang w:val="en-US"/>
+              </w:rPr>
+            </w:pPr>
+            <w:r>
+              <w:rPr>
+                <w:b/>
+                <w:i/>
+                <w:sz w:val="28"/>
+                <w:szCs w:val="28"/>
+                <w:lang w:val="en-US"/>
+              </w:rPr>
+            </w:r>
+          </w:p>
+        </w:tc>
+        <w:tc>
+          <w:tcPr>
+            <w:tcW w:w="2328" w:type="dxa"/>
+            <w:tcBorders/>
+            <w:shd w:fill="auto" w:val="clear"/>
+            <w:tcMar>
+              <w:left w:w="108" w:type="dxa"/>
+            </w:tcMar>
+          </w:tcPr>
+          <w:p>
+            <w:pPr>
+              <w:pStyle w:val="Normal"/>
+              <w:spacing w:lineRule="auto" w:line="240" w:before="0" w:after="0"/>
               <w:jc w:val="both"/>
               <w:rPr>
                 <w:sz w:val="28"/>
@@ -948,9 +1010,16 @@
         <w:tc>
           <w:tcPr>
             <w:tcW w:w="2327" w:type="dxa"/>
-          </w:tcPr>
-          <w:p>
-            <w:pPr>
+            <w:tcBorders/>
+            <w:shd w:fill="auto" w:val="clear"/>
+            <w:tcMar>
+              <w:left w:w="108" w:type="dxa"/>
+            </w:tcMar>
+          </w:tcPr>
+          <w:p>
+            <w:pPr>
+              <w:pStyle w:val="Normal"/>
+              <w:spacing w:lineRule="auto" w:line="240" w:before="0" w:after="0"/>
               <w:rPr>
                 <w:sz w:val="28"/>
                 <w:szCs w:val="28"/>
@@ -969,44 +1038,80 @@
         </w:tc>
         <w:tc>
           <w:tcPr>
-            <w:tcW w:w="2328" w:type="dxa"/>
-          </w:tcPr>
-          <w:p>
-            <w:pPr>
+            <w:tcW w:w="2327" w:type="dxa"/>
+            <w:tcBorders/>
+            <w:shd w:fill="auto" w:val="clear"/>
+            <w:tcMar>
+              <w:left w:w="108" w:type="dxa"/>
+            </w:tcMar>
+          </w:tcPr>
+          <w:p>
+            <w:pPr>
+              <w:pStyle w:val="Normal"/>
+              <w:spacing w:lineRule="auto" w:line="240" w:before="0" w:after="0"/>
               <w:jc w:val="center"/>
               <w:rPr>
                 <w:b/>
-                <w:sz w:val="28"/>
-                <w:szCs w:val="28"/>
-                <w:lang w:val="en-US"/>
-              </w:rPr>
-            </w:pPr>
-          </w:p>
-          <w:p>
-            <w:pPr>
-              <w:rPr>
-                <w:b/>
-                <w:sz w:val="28"/>
-                <w:szCs w:val="28"/>
-                <w:lang w:val="en-US"/>
-              </w:rPr>
-            </w:pPr>
+                <w:b/>
+                <w:sz w:val="28"/>
+                <w:szCs w:val="28"/>
+                <w:lang w:val="en-US"/>
+              </w:rPr>
+            </w:pPr>
+            <w:r>
+              <w:rPr>
+                <w:b/>
+                <w:sz w:val="28"/>
+                <w:szCs w:val="28"/>
+                <w:lang w:val="en-US"/>
+              </w:rPr>
+            </w:r>
+          </w:p>
+          <w:p>
+            <w:pPr>
+              <w:pStyle w:val="Normal"/>
+              <w:spacing w:lineRule="auto" w:line="240" w:before="0" w:after="0"/>
+              <w:rPr>
+                <w:b/>
+                <w:b/>
+                <w:sz w:val="28"/>
+                <w:szCs w:val="28"/>
+                <w:lang w:val="en-US"/>
+              </w:rPr>
+            </w:pPr>
+            <w:r>
+              <w:rPr>
+                <w:b/>
+                <w:sz w:val="28"/>
+                <w:szCs w:val="28"/>
+                <w:lang w:val="en-US"/>
+              </w:rPr>
+            </w:r>
           </w:p>
         </w:tc>
       </w:tr>
       <w:tr>
         <w:trPr>
-          <w:trHeight w:val="61"/>
+          <w:trHeight w:val="61" w:hRule="atLeast"/>
         </w:trPr>
         <w:tc>
           <w:tcPr>
             <w:tcW w:w="2327" w:type="dxa"/>
             <w:vMerge w:val="restart"/>
-          </w:tcPr>
-          <w:p>
-            <w:pPr>
-              <w:rPr>
-                <w:b/>
+            <w:tcBorders/>
+            <w:shd w:fill="auto" w:val="clear"/>
+            <w:tcMar>
+              <w:left w:w="108" w:type="dxa"/>
+            </w:tcMar>
+          </w:tcPr>
+          <w:p>
+            <w:pPr>
+              <w:pStyle w:val="Normal"/>
+              <w:spacing w:lineRule="auto" w:line="240" w:before="0" w:after="0"/>
+              <w:rPr>
+                <w:b/>
+                <w:b/>
+                <w:i/>
                 <w:i/>
                 <w:sz w:val="28"/>
                 <w:szCs w:val="28"/>
@@ -1027,10 +1132,17 @@
         </w:tc>
         <w:tc>
           <w:tcPr>
-            <w:tcW w:w="2327" w:type="dxa"/>
-          </w:tcPr>
-          <w:p>
-            <w:pPr>
+            <w:tcW w:w="2328" w:type="dxa"/>
+            <w:tcBorders/>
+            <w:shd w:fill="auto" w:val="clear"/>
+            <w:tcMar>
+              <w:left w:w="108" w:type="dxa"/>
+            </w:tcMar>
+          </w:tcPr>
+          <w:p>
+            <w:pPr>
+              <w:pStyle w:val="Normal"/>
+              <w:spacing w:lineRule="auto" w:line="240" w:before="0" w:after="0"/>
               <w:jc w:val="both"/>
               <w:rPr>
                 <w:sz w:val="28"/>
@@ -1051,9 +1163,16 @@
         <w:tc>
           <w:tcPr>
             <w:tcW w:w="2327" w:type="dxa"/>
-          </w:tcPr>
-          <w:p>
-            <w:pPr>
+            <w:tcBorders/>
+            <w:shd w:fill="auto" w:val="clear"/>
+            <w:tcMar>
+              <w:left w:w="108" w:type="dxa"/>
+            </w:tcMar>
+          </w:tcPr>
+          <w:p>
+            <w:pPr>
+              <w:pStyle w:val="Normal"/>
+              <w:spacing w:lineRule="auto" w:line="240" w:before="0" w:after="0"/>
               <w:rPr>
                 <w:sz w:val="28"/>
                 <w:szCs w:val="28"/>
@@ -1072,48 +1191,89 @@
         </w:tc>
         <w:tc>
           <w:tcPr>
-            <w:tcW w:w="2328" w:type="dxa"/>
-          </w:tcPr>
-          <w:p>
-            <w:pPr>
+            <w:tcW w:w="2327" w:type="dxa"/>
+            <w:tcBorders/>
+            <w:shd w:fill="auto" w:val="clear"/>
+            <w:tcMar>
+              <w:left w:w="108" w:type="dxa"/>
+            </w:tcMar>
+          </w:tcPr>
+          <w:p>
+            <w:pPr>
+              <w:pStyle w:val="Normal"/>
+              <w:spacing w:lineRule="auto" w:line="240" w:before="0" w:after="0"/>
               <w:jc w:val="center"/>
               <w:rPr>
                 <w:b/>
-                <w:sz w:val="28"/>
-                <w:szCs w:val="28"/>
-                <w:lang w:val="en-US"/>
-              </w:rPr>
-            </w:pPr>
+                <w:b/>
+                <w:sz w:val="28"/>
+                <w:szCs w:val="28"/>
+                <w:lang w:val="en-US"/>
+              </w:rPr>
+            </w:pPr>
+            <w:r>
+              <w:rPr>
+                <w:b/>
+                <w:sz w:val="28"/>
+                <w:szCs w:val="28"/>
+                <w:lang w:val="en-US"/>
+              </w:rPr>
+            </w:r>
           </w:p>
         </w:tc>
       </w:tr>
       <w:tr>
         <w:trPr>
-          <w:trHeight w:val="61"/>
+          <w:trHeight w:val="61" w:hRule="atLeast"/>
         </w:trPr>
         <w:tc>
           <w:tcPr>
             <w:tcW w:w="2327" w:type="dxa"/>
-            <w:vMerge/>
-          </w:tcPr>
-          <w:p>
-            <w:pPr>
-              <w:rPr>
-                <w:b/>
-                <w:i/>
-                <w:sz w:val="28"/>
-                <w:szCs w:val="28"/>
-                <w:lang w:val="en-US"/>
-              </w:rPr>
-            </w:pPr>
-          </w:p>
-        </w:tc>
-        <w:tc>
-          <w:tcPr>
-            <w:tcW w:w="2327" w:type="dxa"/>
-          </w:tcPr>
-          <w:p>
-            <w:pPr>
+            <w:vMerge w:val="continue"/>
+            <w:tcBorders/>
+            <w:shd w:fill="auto" w:val="clear"/>
+            <w:tcMar>
+              <w:left w:w="108" w:type="dxa"/>
+            </w:tcMar>
+          </w:tcPr>
+          <w:p>
+            <w:pPr>
+              <w:pStyle w:val="Normal"/>
+              <w:spacing w:lineRule="auto" w:line="240" w:before="0" w:after="0"/>
+              <w:rPr>
+                <w:b/>
+                <w:b/>
+                <w:i/>
+                <w:i/>
+                <w:sz w:val="28"/>
+                <w:szCs w:val="28"/>
+                <w:lang w:val="en-US"/>
+              </w:rPr>
+            </w:pPr>
+            <w:r>
+              <w:rPr>
+                <w:b/>
+                <w:i/>
+                <w:sz w:val="28"/>
+                <w:szCs w:val="28"/>
+                <w:lang w:val="en-US"/>
+              </w:rPr>
+            </w:r>
+          </w:p>
+        </w:tc>
+        <w:tc>
+          <w:tcPr>
+            <w:tcW w:w="2328" w:type="dxa"/>
+            <w:tcBorders/>
+            <w:shd w:fill="auto" w:val="clear"/>
+            <w:tcMar>
+              <w:left w:w="108" w:type="dxa"/>
+            </w:tcMar>
+          </w:tcPr>
+          <w:p>
+            <w:pPr>
+              <w:pStyle w:val="Normal"/>
+              <w:spacing w:lineRule="auto" w:line="240" w:before="0" w:after="0"/>
               <w:jc w:val="both"/>
               <w:rPr>
                 <w:sz w:val="28"/>
@@ -1134,78 +1294,117 @@
         <w:tc>
           <w:tcPr>
             <w:tcW w:w="2327" w:type="dxa"/>
-          </w:tcPr>
-          <w:p>
-            <w:pPr>
-              <w:rPr>
-                <w:sz w:val="28"/>
-                <w:szCs w:val="28"/>
-                <w:lang w:val="en-US"/>
-              </w:rPr>
-            </w:pPr>
-            <w:r>
-              <w:rPr>
-                <w:sz w:val="28"/>
-                <w:szCs w:val="28"/>
-                <w:lang w:val="en-US"/>
-              </w:rPr>
-              <w:t xml:space="preserve">Personal opinion about films, </w:t>
-            </w:r>
-            <w:r>
-              <w:rPr>
-                <w:sz w:val="28"/>
-                <w:szCs w:val="28"/>
-                <w:lang w:val="en-US"/>
-              </w:rPr>
-              <w:lastRenderedPageBreak/>
-              <w:t>actors or film plots</w:t>
-            </w:r>
-          </w:p>
-        </w:tc>
-        <w:tc>
-          <w:tcPr>
-            <w:tcW w:w="2328" w:type="dxa"/>
-          </w:tcPr>
-          <w:p>
-            <w:pPr>
+            <w:tcBorders/>
+            <w:shd w:fill="auto" w:val="clear"/>
+            <w:tcMar>
+              <w:left w:w="108" w:type="dxa"/>
+            </w:tcMar>
+          </w:tcPr>
+          <w:p>
+            <w:pPr>
+              <w:pStyle w:val="Normal"/>
+              <w:spacing w:lineRule="auto" w:line="240" w:before="0" w:after="0"/>
+              <w:rPr>
+                <w:sz w:val="28"/>
+                <w:szCs w:val="28"/>
+                <w:lang w:val="en-US"/>
+              </w:rPr>
+            </w:pPr>
+            <w:r>
+              <w:rPr>
+                <w:sz w:val="28"/>
+                <w:szCs w:val="28"/>
+                <w:lang w:val="en-US"/>
+              </w:rPr>
+              <w:t>Personal opinion about films, actors or film plots</w:t>
+            </w:r>
+          </w:p>
+        </w:tc>
+        <w:tc>
+          <w:tcPr>
+            <w:tcW w:w="2327" w:type="dxa"/>
+            <w:tcBorders/>
+            <w:shd w:fill="auto" w:val="clear"/>
+            <w:tcMar>
+              <w:left w:w="108" w:type="dxa"/>
+            </w:tcMar>
+          </w:tcPr>
+          <w:p>
+            <w:pPr>
+              <w:pStyle w:val="Normal"/>
+              <w:spacing w:lineRule="auto" w:line="240" w:before="0" w:after="0"/>
               <w:jc w:val="center"/>
               <w:rPr>
                 <w:b/>
-                <w:sz w:val="28"/>
-                <w:szCs w:val="28"/>
-                <w:lang w:val="en-US"/>
-              </w:rPr>
-            </w:pPr>
+                <w:b/>
+                <w:sz w:val="28"/>
+                <w:szCs w:val="28"/>
+                <w:lang w:val="en-US"/>
+              </w:rPr>
+            </w:pPr>
+            <w:r>
+              <w:rPr>
+                <w:b/>
+                <w:sz w:val="28"/>
+                <w:szCs w:val="28"/>
+                <w:lang w:val="en-US"/>
+              </w:rPr>
+            </w:r>
           </w:p>
         </w:tc>
       </w:tr>
       <w:tr>
         <w:trPr>
-          <w:trHeight w:val="61"/>
+          <w:trHeight w:val="61" w:hRule="atLeast"/>
         </w:trPr>
         <w:tc>
           <w:tcPr>
             <w:tcW w:w="2327" w:type="dxa"/>
-            <w:vMerge/>
-          </w:tcPr>
-          <w:p>
-            <w:pPr>
-              <w:rPr>
-                <w:b/>
-                <w:i/>
-                <w:sz w:val="28"/>
-                <w:szCs w:val="28"/>
-                <w:lang w:val="en-US"/>
-              </w:rPr>
-            </w:pPr>
-          </w:p>
-        </w:tc>
-        <w:tc>
-          <w:tcPr>
-            <w:tcW w:w="2327" w:type="dxa"/>
-          </w:tcPr>
-          <w:p>
-            <w:pPr>
+            <w:vMerge w:val="continue"/>
+            <w:tcBorders/>
+            <w:shd w:fill="auto" w:val="clear"/>
+            <w:tcMar>
+              <w:left w:w="108" w:type="dxa"/>
+            </w:tcMar>
+          </w:tcPr>
+          <w:p>
+            <w:pPr>
+              <w:pStyle w:val="Normal"/>
+              <w:spacing w:lineRule="auto" w:line="240" w:before="0" w:after="0"/>
+              <w:rPr>
+                <w:b/>
+                <w:b/>
+                <w:i/>
+                <w:i/>
+                <w:sz w:val="28"/>
+                <w:szCs w:val="28"/>
+                <w:lang w:val="en-US"/>
+              </w:rPr>
+            </w:pPr>
+            <w:r>
+              <w:rPr>
+                <w:b/>
+                <w:i/>
+                <w:sz w:val="28"/>
+                <w:szCs w:val="28"/>
+                <w:lang w:val="en-US"/>
+              </w:rPr>
+            </w:r>
+          </w:p>
+        </w:tc>
+        <w:tc>
+          <w:tcPr>
+            <w:tcW w:w="2328" w:type="dxa"/>
+            <w:tcBorders/>
+            <w:shd w:fill="auto" w:val="clear"/>
+            <w:tcMar>
+              <w:left w:w="108" w:type="dxa"/>
+            </w:tcMar>
+          </w:tcPr>
+          <w:p>
+            <w:pPr>
+              <w:pStyle w:val="Normal"/>
+              <w:spacing w:lineRule="auto" w:line="240" w:before="0" w:after="0"/>
               <w:jc w:val="both"/>
               <w:rPr>
                 <w:sz w:val="28"/>
@@ -1226,9 +1425,16 @@
         <w:tc>
           <w:tcPr>
             <w:tcW w:w="2327" w:type="dxa"/>
-          </w:tcPr>
-          <w:p>
-            <w:pPr>
+            <w:tcBorders/>
+            <w:shd w:fill="auto" w:val="clear"/>
+            <w:tcMar>
+              <w:left w:w="108" w:type="dxa"/>
+            </w:tcMar>
+          </w:tcPr>
+          <w:p>
+            <w:pPr>
+              <w:pStyle w:val="Normal"/>
+              <w:spacing w:lineRule="auto" w:line="240" w:before="0" w:after="0"/>
               <w:rPr>
                 <w:sz w:val="28"/>
                 <w:szCs w:val="28"/>
@@ -1247,48 +1453,89 @@
         </w:tc>
         <w:tc>
           <w:tcPr>
-            <w:tcW w:w="2328" w:type="dxa"/>
-          </w:tcPr>
-          <w:p>
-            <w:pPr>
+            <w:tcW w:w="2327" w:type="dxa"/>
+            <w:tcBorders/>
+            <w:shd w:fill="auto" w:val="clear"/>
+            <w:tcMar>
+              <w:left w:w="108" w:type="dxa"/>
+            </w:tcMar>
+          </w:tcPr>
+          <w:p>
+            <w:pPr>
+              <w:pStyle w:val="Normal"/>
+              <w:spacing w:lineRule="auto" w:line="240" w:before="0" w:after="0"/>
               <w:jc w:val="center"/>
               <w:rPr>
                 <w:b/>
-                <w:sz w:val="28"/>
-                <w:szCs w:val="28"/>
-                <w:lang w:val="en-US"/>
-              </w:rPr>
-            </w:pPr>
+                <w:b/>
+                <w:sz w:val="28"/>
+                <w:szCs w:val="28"/>
+                <w:lang w:val="en-US"/>
+              </w:rPr>
+            </w:pPr>
+            <w:r>
+              <w:rPr>
+                <w:b/>
+                <w:sz w:val="28"/>
+                <w:szCs w:val="28"/>
+                <w:lang w:val="en-US"/>
+              </w:rPr>
+            </w:r>
           </w:p>
         </w:tc>
       </w:tr>
       <w:tr>
         <w:trPr>
-          <w:trHeight w:val="61"/>
+          <w:trHeight w:val="61" w:hRule="atLeast"/>
         </w:trPr>
         <w:tc>
           <w:tcPr>
             <w:tcW w:w="2327" w:type="dxa"/>
-            <w:vMerge/>
-          </w:tcPr>
-          <w:p>
-            <w:pPr>
-              <w:rPr>
-                <w:b/>
-                <w:i/>
-                <w:sz w:val="28"/>
-                <w:szCs w:val="28"/>
-                <w:lang w:val="en-US"/>
-              </w:rPr>
-            </w:pPr>
-          </w:p>
-        </w:tc>
-        <w:tc>
-          <w:tcPr>
-            <w:tcW w:w="2327" w:type="dxa"/>
-          </w:tcPr>
-          <w:p>
-            <w:pPr>
+            <w:vMerge w:val="continue"/>
+            <w:tcBorders/>
+            <w:shd w:fill="auto" w:val="clear"/>
+            <w:tcMar>
+              <w:left w:w="108" w:type="dxa"/>
+            </w:tcMar>
+          </w:tcPr>
+          <w:p>
+            <w:pPr>
+              <w:pStyle w:val="Normal"/>
+              <w:spacing w:lineRule="auto" w:line="240" w:before="0" w:after="0"/>
+              <w:rPr>
+                <w:b/>
+                <w:b/>
+                <w:i/>
+                <w:i/>
+                <w:sz w:val="28"/>
+                <w:szCs w:val="28"/>
+                <w:lang w:val="en-US"/>
+              </w:rPr>
+            </w:pPr>
+            <w:r>
+              <w:rPr>
+                <w:b/>
+                <w:i/>
+                <w:sz w:val="28"/>
+                <w:szCs w:val="28"/>
+                <w:lang w:val="en-US"/>
+              </w:rPr>
+            </w:r>
+          </w:p>
+        </w:tc>
+        <w:tc>
+          <w:tcPr>
+            <w:tcW w:w="2328" w:type="dxa"/>
+            <w:tcBorders/>
+            <w:shd w:fill="auto" w:val="clear"/>
+            <w:tcMar>
+              <w:left w:w="108" w:type="dxa"/>
+            </w:tcMar>
+          </w:tcPr>
+          <w:p>
+            <w:pPr>
+              <w:pStyle w:val="Normal"/>
+              <w:spacing w:lineRule="auto" w:line="240" w:before="0" w:after="0"/>
               <w:rPr>
                 <w:sz w:val="28"/>
                 <w:szCs w:val="28"/>
@@ -1308,9 +1555,16 @@
         <w:tc>
           <w:tcPr>
             <w:tcW w:w="2327" w:type="dxa"/>
-          </w:tcPr>
-          <w:p>
-            <w:pPr>
+            <w:tcBorders/>
+            <w:shd w:fill="auto" w:val="clear"/>
+            <w:tcMar>
+              <w:left w:w="108" w:type="dxa"/>
+            </w:tcMar>
+          </w:tcPr>
+          <w:p>
+            <w:pPr>
+              <w:pStyle w:val="Normal"/>
+              <w:spacing w:lineRule="auto" w:line="240" w:before="0" w:after="0"/>
               <w:rPr>
                 <w:sz w:val="28"/>
                 <w:szCs w:val="28"/>
@@ -1329,48 +1583,89 @@
         </w:tc>
         <w:tc>
           <w:tcPr>
-            <w:tcW w:w="2328" w:type="dxa"/>
-          </w:tcPr>
-          <w:p>
-            <w:pPr>
+            <w:tcW w:w="2327" w:type="dxa"/>
+            <w:tcBorders/>
+            <w:shd w:fill="auto" w:val="clear"/>
+            <w:tcMar>
+              <w:left w:w="108" w:type="dxa"/>
+            </w:tcMar>
+          </w:tcPr>
+          <w:p>
+            <w:pPr>
+              <w:pStyle w:val="Normal"/>
+              <w:spacing w:lineRule="auto" w:line="240" w:before="0" w:after="0"/>
               <w:jc w:val="center"/>
               <w:rPr>
                 <w:b/>
-                <w:sz w:val="28"/>
-                <w:szCs w:val="28"/>
-                <w:lang w:val="en-US"/>
-              </w:rPr>
-            </w:pPr>
+                <w:b/>
+                <w:sz w:val="28"/>
+                <w:szCs w:val="28"/>
+                <w:lang w:val="en-US"/>
+              </w:rPr>
+            </w:pPr>
+            <w:r>
+              <w:rPr>
+                <w:b/>
+                <w:sz w:val="28"/>
+                <w:szCs w:val="28"/>
+                <w:lang w:val="en-US"/>
+              </w:rPr>
+            </w:r>
           </w:p>
         </w:tc>
       </w:tr>
       <w:tr>
         <w:trPr>
-          <w:trHeight w:val="61"/>
+          <w:trHeight w:val="61" w:hRule="atLeast"/>
         </w:trPr>
         <w:tc>
           <w:tcPr>
             <w:tcW w:w="2327" w:type="dxa"/>
-            <w:vMerge/>
-          </w:tcPr>
-          <w:p>
-            <w:pPr>
-              <w:rPr>
-                <w:b/>
-                <w:i/>
-                <w:sz w:val="28"/>
-                <w:szCs w:val="28"/>
-                <w:lang w:val="en-US"/>
-              </w:rPr>
-            </w:pPr>
-          </w:p>
-        </w:tc>
-        <w:tc>
-          <w:tcPr>
-            <w:tcW w:w="2327" w:type="dxa"/>
-          </w:tcPr>
-          <w:p>
-            <w:pPr>
+            <w:vMerge w:val="continue"/>
+            <w:tcBorders/>
+            <w:shd w:fill="auto" w:val="clear"/>
+            <w:tcMar>
+              <w:left w:w="108" w:type="dxa"/>
+            </w:tcMar>
+          </w:tcPr>
+          <w:p>
+            <w:pPr>
+              <w:pStyle w:val="Normal"/>
+              <w:spacing w:lineRule="auto" w:line="240" w:before="0" w:after="0"/>
+              <w:rPr>
+                <w:b/>
+                <w:b/>
+                <w:i/>
+                <w:i/>
+                <w:sz w:val="28"/>
+                <w:szCs w:val="28"/>
+                <w:lang w:val="en-US"/>
+              </w:rPr>
+            </w:pPr>
+            <w:r>
+              <w:rPr>
+                <w:b/>
+                <w:i/>
+                <w:sz w:val="28"/>
+                <w:szCs w:val="28"/>
+                <w:lang w:val="en-US"/>
+              </w:rPr>
+            </w:r>
+          </w:p>
+        </w:tc>
+        <w:tc>
+          <w:tcPr>
+            <w:tcW w:w="2328" w:type="dxa"/>
+            <w:tcBorders/>
+            <w:shd w:fill="auto" w:val="clear"/>
+            <w:tcMar>
+              <w:left w:w="108" w:type="dxa"/>
+            </w:tcMar>
+          </w:tcPr>
+          <w:p>
+            <w:pPr>
+              <w:pStyle w:val="Normal"/>
+              <w:spacing w:lineRule="auto" w:line="240" w:before="0" w:after="0"/>
               <w:jc w:val="both"/>
               <w:rPr>
                 <w:sz w:val="28"/>
@@ -1391,9 +1686,16 @@
         <w:tc>
           <w:tcPr>
             <w:tcW w:w="2327" w:type="dxa"/>
-          </w:tcPr>
-          <w:p>
-            <w:pPr>
+            <w:tcBorders/>
+            <w:shd w:fill="auto" w:val="clear"/>
+            <w:tcMar>
+              <w:left w:w="108" w:type="dxa"/>
+            </w:tcMar>
+          </w:tcPr>
+          <w:p>
+            <w:pPr>
+              <w:pStyle w:val="Normal"/>
+              <w:spacing w:lineRule="auto" w:line="240" w:before="0" w:after="0"/>
               <w:rPr>
                 <w:sz w:val="28"/>
                 <w:szCs w:val="28"/>
@@ -1412,34 +1714,59 @@
         </w:tc>
         <w:tc>
           <w:tcPr>
-            <w:tcW w:w="2328" w:type="dxa"/>
-          </w:tcPr>
-          <w:p>
-            <w:pPr>
+            <w:tcW w:w="2327" w:type="dxa"/>
+            <w:tcBorders/>
+            <w:shd w:fill="auto" w:val="clear"/>
+            <w:tcMar>
+              <w:left w:w="108" w:type="dxa"/>
+            </w:tcMar>
+          </w:tcPr>
+          <w:p>
+            <w:pPr>
+              <w:pStyle w:val="Normal"/>
+              <w:spacing w:lineRule="auto" w:line="240" w:before="0" w:after="0"/>
               <w:jc w:val="center"/>
               <w:rPr>
                 <w:b/>
-                <w:sz w:val="28"/>
-                <w:szCs w:val="28"/>
-                <w:lang w:val="en-US"/>
-              </w:rPr>
-            </w:pPr>
+                <w:b/>
+                <w:sz w:val="28"/>
+                <w:szCs w:val="28"/>
+                <w:lang w:val="en-US"/>
+              </w:rPr>
+            </w:pPr>
+            <w:r>
+              <w:rPr>
+                <w:b/>
+                <w:sz w:val="28"/>
+                <w:szCs w:val="28"/>
+                <w:lang w:val="en-US"/>
+              </w:rPr>
+            </w:r>
           </w:p>
         </w:tc>
       </w:tr>
       <w:tr>
         <w:trPr>
-          <w:trHeight w:val="77"/>
+          <w:trHeight w:val="77" w:hRule="atLeast"/>
         </w:trPr>
         <w:tc>
           <w:tcPr>
             <w:tcW w:w="2327" w:type="dxa"/>
             <w:vMerge w:val="restart"/>
-          </w:tcPr>
-          <w:p>
-            <w:pPr>
-              <w:rPr>
-                <w:b/>
+            <w:tcBorders/>
+            <w:shd w:fill="auto" w:val="clear"/>
+            <w:tcMar>
+              <w:left w:w="108" w:type="dxa"/>
+            </w:tcMar>
+          </w:tcPr>
+          <w:p>
+            <w:pPr>
+              <w:pStyle w:val="Normal"/>
+              <w:spacing w:lineRule="auto" w:line="240" w:before="0" w:after="0"/>
+              <w:rPr>
+                <w:b/>
+                <w:b/>
+                <w:i/>
                 <w:i/>
                 <w:sz w:val="28"/>
                 <w:szCs w:val="28"/>
@@ -1460,10 +1787,17 @@
         </w:tc>
         <w:tc>
           <w:tcPr>
-            <w:tcW w:w="2327" w:type="dxa"/>
-          </w:tcPr>
-          <w:p>
-            <w:pPr>
+            <w:tcW w:w="2328" w:type="dxa"/>
+            <w:tcBorders/>
+            <w:shd w:fill="auto" w:val="clear"/>
+            <w:tcMar>
+              <w:left w:w="108" w:type="dxa"/>
+            </w:tcMar>
+          </w:tcPr>
+          <w:p>
+            <w:pPr>
+              <w:pStyle w:val="Normal"/>
+              <w:spacing w:lineRule="auto" w:line="240" w:before="0" w:after="0"/>
               <w:jc w:val="both"/>
               <w:rPr>
                 <w:sz w:val="28"/>
@@ -1484,9 +1818,16 @@
         <w:tc>
           <w:tcPr>
             <w:tcW w:w="2327" w:type="dxa"/>
-          </w:tcPr>
-          <w:p>
-            <w:pPr>
+            <w:tcBorders/>
+            <w:shd w:fill="auto" w:val="clear"/>
+            <w:tcMar>
+              <w:left w:w="108" w:type="dxa"/>
+            </w:tcMar>
+          </w:tcPr>
+          <w:p>
+            <w:pPr>
+              <w:pStyle w:val="Normal"/>
+              <w:spacing w:lineRule="auto" w:line="240" w:before="0" w:after="0"/>
               <w:rPr>
                 <w:sz w:val="28"/>
                 <w:szCs w:val="28"/>
@@ -1505,48 +1846,89 @@
         </w:tc>
         <w:tc>
           <w:tcPr>
-            <w:tcW w:w="2328" w:type="dxa"/>
-          </w:tcPr>
-          <w:p>
-            <w:pPr>
+            <w:tcW w:w="2327" w:type="dxa"/>
+            <w:tcBorders/>
+            <w:shd w:fill="auto" w:val="clear"/>
+            <w:tcMar>
+              <w:left w:w="108" w:type="dxa"/>
+            </w:tcMar>
+          </w:tcPr>
+          <w:p>
+            <w:pPr>
+              <w:pStyle w:val="Normal"/>
+              <w:spacing w:lineRule="auto" w:line="240" w:before="0" w:after="0"/>
               <w:jc w:val="center"/>
               <w:rPr>
                 <w:b/>
-                <w:sz w:val="28"/>
-                <w:szCs w:val="28"/>
-                <w:lang w:val="en-US"/>
-              </w:rPr>
-            </w:pPr>
+                <w:b/>
+                <w:sz w:val="28"/>
+                <w:szCs w:val="28"/>
+                <w:lang w:val="en-US"/>
+              </w:rPr>
+            </w:pPr>
+            <w:r>
+              <w:rPr>
+                <w:b/>
+                <w:sz w:val="28"/>
+                <w:szCs w:val="28"/>
+                <w:lang w:val="en-US"/>
+              </w:rPr>
+            </w:r>
           </w:p>
         </w:tc>
       </w:tr>
       <w:tr>
         <w:trPr>
-          <w:trHeight w:val="76"/>
+          <w:trHeight w:val="76" w:hRule="atLeast"/>
         </w:trPr>
         <w:tc>
           <w:tcPr>
             <w:tcW w:w="2327" w:type="dxa"/>
-            <w:vMerge/>
-          </w:tcPr>
-          <w:p>
-            <w:pPr>
-              <w:rPr>
-                <w:b/>
-                <w:i/>
-                <w:sz w:val="28"/>
-                <w:szCs w:val="28"/>
-                <w:lang w:val="en-US"/>
-              </w:rPr>
-            </w:pPr>
-          </w:p>
-        </w:tc>
-        <w:tc>
-          <w:tcPr>
-            <w:tcW w:w="2327" w:type="dxa"/>
-          </w:tcPr>
-          <w:p>
-            <w:pPr>
+            <w:vMerge w:val="continue"/>
+            <w:tcBorders/>
+            <w:shd w:fill="auto" w:val="clear"/>
+            <w:tcMar>
+              <w:left w:w="108" w:type="dxa"/>
+            </w:tcMar>
+          </w:tcPr>
+          <w:p>
+            <w:pPr>
+              <w:pStyle w:val="Normal"/>
+              <w:spacing w:lineRule="auto" w:line="240" w:before="0" w:after="0"/>
+              <w:rPr>
+                <w:b/>
+                <w:b/>
+                <w:i/>
+                <w:i/>
+                <w:sz w:val="28"/>
+                <w:szCs w:val="28"/>
+                <w:lang w:val="en-US"/>
+              </w:rPr>
+            </w:pPr>
+            <w:r>
+              <w:rPr>
+                <w:b/>
+                <w:i/>
+                <w:sz w:val="28"/>
+                <w:szCs w:val="28"/>
+                <w:lang w:val="en-US"/>
+              </w:rPr>
+            </w:r>
+          </w:p>
+        </w:tc>
+        <w:tc>
+          <w:tcPr>
+            <w:tcW w:w="2328" w:type="dxa"/>
+            <w:tcBorders/>
+            <w:shd w:fill="auto" w:val="clear"/>
+            <w:tcMar>
+              <w:left w:w="108" w:type="dxa"/>
+            </w:tcMar>
+          </w:tcPr>
+          <w:p>
+            <w:pPr>
+              <w:pStyle w:val="Normal"/>
+              <w:spacing w:lineRule="auto" w:line="240" w:before="0" w:after="0"/>
               <w:jc w:val="both"/>
               <w:rPr>
                 <w:sz w:val="28"/>
@@ -1567,79 +1949,117 @@
         <w:tc>
           <w:tcPr>
             <w:tcW w:w="2327" w:type="dxa"/>
-          </w:tcPr>
-          <w:p>
-            <w:pPr>
-              <w:rPr>
-                <w:sz w:val="28"/>
-                <w:szCs w:val="28"/>
-                <w:lang w:val="en-US"/>
-              </w:rPr>
-            </w:pPr>
-            <w:r>
-              <w:rPr>
-                <w:sz w:val="28"/>
-                <w:szCs w:val="28"/>
-                <w:lang w:val="en-US"/>
-              </w:rPr>
-              <w:t xml:space="preserve">Deactivate user’s account for prohibited </w:t>
-            </w:r>
-            <w:proofErr w:type="spellStart"/>
-            <w:r>
-              <w:rPr>
-                <w:sz w:val="28"/>
-                <w:szCs w:val="28"/>
-                <w:lang w:val="en-US"/>
-              </w:rPr>
-              <w:t>behaviour</w:t>
-            </w:r>
-            <w:proofErr w:type="spellEnd"/>
-          </w:p>
-        </w:tc>
-        <w:tc>
-          <w:tcPr>
-            <w:tcW w:w="2328" w:type="dxa"/>
-          </w:tcPr>
-          <w:p>
-            <w:pPr>
+            <w:tcBorders/>
+            <w:shd w:fill="auto" w:val="clear"/>
+            <w:tcMar>
+              <w:left w:w="108" w:type="dxa"/>
+            </w:tcMar>
+          </w:tcPr>
+          <w:p>
+            <w:pPr>
+              <w:pStyle w:val="Normal"/>
+              <w:spacing w:lineRule="auto" w:line="240" w:before="0" w:after="0"/>
+              <w:rPr>
+                <w:sz w:val="28"/>
+                <w:szCs w:val="28"/>
+                <w:lang w:val="en-US"/>
+              </w:rPr>
+            </w:pPr>
+            <w:r>
+              <w:rPr>
+                <w:sz w:val="28"/>
+                <w:szCs w:val="28"/>
+                <w:lang w:val="en-US"/>
+              </w:rPr>
+              <w:t>Deactivate user’s account for prohibited behaviour</w:t>
+            </w:r>
+          </w:p>
+        </w:tc>
+        <w:tc>
+          <w:tcPr>
+            <w:tcW w:w="2327" w:type="dxa"/>
+            <w:tcBorders/>
+            <w:shd w:fill="auto" w:val="clear"/>
+            <w:tcMar>
+              <w:left w:w="108" w:type="dxa"/>
+            </w:tcMar>
+          </w:tcPr>
+          <w:p>
+            <w:pPr>
+              <w:pStyle w:val="Normal"/>
+              <w:spacing w:lineRule="auto" w:line="240" w:before="0" w:after="0"/>
               <w:jc w:val="center"/>
               <w:rPr>
                 <w:b/>
-                <w:sz w:val="28"/>
-                <w:szCs w:val="28"/>
-                <w:lang w:val="en-US"/>
-              </w:rPr>
-            </w:pPr>
+                <w:b/>
+                <w:sz w:val="28"/>
+                <w:szCs w:val="28"/>
+                <w:lang w:val="en-US"/>
+              </w:rPr>
+            </w:pPr>
+            <w:r>
+              <w:rPr>
+                <w:b/>
+                <w:sz w:val="28"/>
+                <w:szCs w:val="28"/>
+                <w:lang w:val="en-US"/>
+              </w:rPr>
+            </w:r>
           </w:p>
         </w:tc>
       </w:tr>
       <w:tr>
         <w:trPr>
-          <w:trHeight w:val="76"/>
+          <w:trHeight w:val="76" w:hRule="atLeast"/>
         </w:trPr>
         <w:tc>
           <w:tcPr>
             <w:tcW w:w="2327" w:type="dxa"/>
-            <w:vMerge/>
-          </w:tcPr>
-          <w:p>
-            <w:pPr>
-              <w:rPr>
-                <w:b/>
-                <w:i/>
-                <w:sz w:val="28"/>
-                <w:szCs w:val="28"/>
-                <w:lang w:val="en-US"/>
-              </w:rPr>
-            </w:pPr>
-          </w:p>
-        </w:tc>
-        <w:tc>
-          <w:tcPr>
-            <w:tcW w:w="2327" w:type="dxa"/>
-          </w:tcPr>
-          <w:p>
-            <w:pPr>
+            <w:vMerge w:val="continue"/>
+            <w:tcBorders/>
+            <w:shd w:fill="auto" w:val="clear"/>
+            <w:tcMar>
+              <w:left w:w="108" w:type="dxa"/>
+            </w:tcMar>
+          </w:tcPr>
+          <w:p>
+            <w:pPr>
+              <w:pStyle w:val="Normal"/>
+              <w:spacing w:lineRule="auto" w:line="240" w:before="0" w:after="0"/>
+              <w:rPr>
+                <w:b/>
+                <w:b/>
+                <w:i/>
+                <w:i/>
+                <w:sz w:val="28"/>
+                <w:szCs w:val="28"/>
+                <w:lang w:val="en-US"/>
+              </w:rPr>
+            </w:pPr>
+            <w:r>
+              <w:rPr>
+                <w:b/>
+                <w:i/>
+                <w:sz w:val="28"/>
+                <w:szCs w:val="28"/>
+                <w:lang w:val="en-US"/>
+              </w:rPr>
+            </w:r>
+          </w:p>
+        </w:tc>
+        <w:tc>
+          <w:tcPr>
+            <w:tcW w:w="2328" w:type="dxa"/>
+            <w:tcBorders/>
+            <w:shd w:fill="auto" w:val="clear"/>
+            <w:tcMar>
+              <w:left w:w="108" w:type="dxa"/>
+            </w:tcMar>
+          </w:tcPr>
+          <w:p>
+            <w:pPr>
+              <w:pStyle w:val="Normal"/>
+              <w:spacing w:lineRule="auto" w:line="240" w:before="0" w:after="0"/>
               <w:jc w:val="both"/>
               <w:rPr>
                 <w:sz w:val="28"/>
@@ -1660,77 +2080,117 @@
         <w:tc>
           <w:tcPr>
             <w:tcW w:w="2327" w:type="dxa"/>
-          </w:tcPr>
-          <w:p>
-            <w:pPr>
-              <w:rPr>
-                <w:sz w:val="28"/>
-                <w:szCs w:val="28"/>
-                <w:lang w:val="en-US"/>
-              </w:rPr>
-            </w:pPr>
-            <w:r>
-              <w:rPr>
-                <w:sz w:val="28"/>
-                <w:szCs w:val="28"/>
-                <w:lang w:val="en-US"/>
-              </w:rPr>
-              <w:t xml:space="preserve">View the list of errors and warnings to prevent system </w:t>
-            </w:r>
-            <w:r>
-              <w:rPr>
-                <w:sz w:val="28"/>
-                <w:szCs w:val="28"/>
-                <w:lang w:val="en-US"/>
-              </w:rPr>
-              <w:t>malfunction</w:t>
-            </w:r>
-          </w:p>
-        </w:tc>
-        <w:tc>
-          <w:tcPr>
-            <w:tcW w:w="2328" w:type="dxa"/>
-          </w:tcPr>
-          <w:p>
-            <w:pPr>
+            <w:tcBorders/>
+            <w:shd w:fill="auto" w:val="clear"/>
+            <w:tcMar>
+              <w:left w:w="108" w:type="dxa"/>
+            </w:tcMar>
+          </w:tcPr>
+          <w:p>
+            <w:pPr>
+              <w:pStyle w:val="Normal"/>
+              <w:spacing w:lineRule="auto" w:line="240" w:before="0" w:after="0"/>
+              <w:rPr>
+                <w:sz w:val="28"/>
+                <w:szCs w:val="28"/>
+                <w:lang w:val="en-US"/>
+              </w:rPr>
+            </w:pPr>
+            <w:r>
+              <w:rPr>
+                <w:sz w:val="28"/>
+                <w:szCs w:val="28"/>
+                <w:lang w:val="en-US"/>
+              </w:rPr>
+              <w:t>View the list of errors and warnings to prevent system malfunction</w:t>
+            </w:r>
+          </w:p>
+        </w:tc>
+        <w:tc>
+          <w:tcPr>
+            <w:tcW w:w="2327" w:type="dxa"/>
+            <w:tcBorders/>
+            <w:shd w:fill="auto" w:val="clear"/>
+            <w:tcMar>
+              <w:left w:w="108" w:type="dxa"/>
+            </w:tcMar>
+          </w:tcPr>
+          <w:p>
+            <w:pPr>
+              <w:pStyle w:val="Normal"/>
+              <w:spacing w:lineRule="auto" w:line="240" w:before="0" w:after="0"/>
               <w:jc w:val="center"/>
               <w:rPr>
                 <w:b/>
-                <w:sz w:val="28"/>
-                <w:szCs w:val="28"/>
-                <w:lang w:val="en-US"/>
-              </w:rPr>
-            </w:pPr>
+                <w:b/>
+                <w:sz w:val="28"/>
+                <w:szCs w:val="28"/>
+                <w:lang w:val="en-US"/>
+              </w:rPr>
+            </w:pPr>
+            <w:r>
+              <w:rPr>
+                <w:b/>
+                <w:sz w:val="28"/>
+                <w:szCs w:val="28"/>
+                <w:lang w:val="en-US"/>
+              </w:rPr>
+            </w:r>
           </w:p>
         </w:tc>
       </w:tr>
       <w:tr>
         <w:trPr>
-          <w:trHeight w:val="76"/>
+          <w:trHeight w:val="76" w:hRule="atLeast"/>
         </w:trPr>
         <w:tc>
           <w:tcPr>
             <w:tcW w:w="2327" w:type="dxa"/>
-            <w:vMerge/>
-          </w:tcPr>
-          <w:p>
-            <w:pPr>
-              <w:rPr>
-                <w:b/>
-                <w:i/>
-                <w:sz w:val="28"/>
-                <w:szCs w:val="28"/>
-                <w:lang w:val="en-US"/>
-              </w:rPr>
-            </w:pPr>
-          </w:p>
-        </w:tc>
-        <w:tc>
-          <w:tcPr>
-            <w:tcW w:w="2327" w:type="dxa"/>
-          </w:tcPr>
-          <w:p>
-            <w:pPr>
+            <w:vMerge w:val="continue"/>
+            <w:tcBorders/>
+            <w:shd w:fill="auto" w:val="clear"/>
+            <w:tcMar>
+              <w:left w:w="108" w:type="dxa"/>
+            </w:tcMar>
+          </w:tcPr>
+          <w:p>
+            <w:pPr>
+              <w:pStyle w:val="Normal"/>
+              <w:spacing w:lineRule="auto" w:line="240" w:before="0" w:after="0"/>
+              <w:rPr>
+                <w:b/>
+                <w:b/>
+                <w:i/>
+                <w:i/>
+                <w:sz w:val="28"/>
+                <w:szCs w:val="28"/>
+                <w:lang w:val="en-US"/>
+              </w:rPr>
+            </w:pPr>
+            <w:r>
+              <w:rPr>
+                <w:b/>
+                <w:i/>
+                <w:sz w:val="28"/>
+                <w:szCs w:val="28"/>
+                <w:lang w:val="en-US"/>
+              </w:rPr>
+            </w:r>
+          </w:p>
+        </w:tc>
+        <w:tc>
+          <w:tcPr>
+            <w:tcW w:w="2328" w:type="dxa"/>
+            <w:tcBorders/>
+            <w:shd w:fill="auto" w:val="clear"/>
+            <w:tcMar>
+              <w:left w:w="108" w:type="dxa"/>
+            </w:tcMar>
+          </w:tcPr>
+          <w:p>
+            <w:pPr>
+              <w:pStyle w:val="Normal"/>
+              <w:spacing w:lineRule="auto" w:line="240" w:before="0" w:after="0"/>
               <w:jc w:val="both"/>
               <w:rPr>
                 <w:sz w:val="28"/>
@@ -1751,9 +2211,16 @@
         <w:tc>
           <w:tcPr>
             <w:tcW w:w="2327" w:type="dxa"/>
-          </w:tcPr>
-          <w:p>
-            <w:pPr>
+            <w:tcBorders/>
+            <w:shd w:fill="auto" w:val="clear"/>
+            <w:tcMar>
+              <w:left w:w="108" w:type="dxa"/>
+            </w:tcMar>
+          </w:tcPr>
+          <w:p>
+            <w:pPr>
+              <w:pStyle w:val="Normal"/>
+              <w:spacing w:lineRule="auto" w:line="240" w:before="0" w:after="0"/>
               <w:rPr>
                 <w:sz w:val="28"/>
                 <w:szCs w:val="28"/>
@@ -1772,48 +2239,89 @@
         </w:tc>
         <w:tc>
           <w:tcPr>
-            <w:tcW w:w="2328" w:type="dxa"/>
-          </w:tcPr>
-          <w:p>
-            <w:pPr>
+            <w:tcW w:w="2327" w:type="dxa"/>
+            <w:tcBorders/>
+            <w:shd w:fill="auto" w:val="clear"/>
+            <w:tcMar>
+              <w:left w:w="108" w:type="dxa"/>
+            </w:tcMar>
+          </w:tcPr>
+          <w:p>
+            <w:pPr>
+              <w:pStyle w:val="Normal"/>
+              <w:spacing w:lineRule="auto" w:line="240" w:before="0" w:after="0"/>
               <w:jc w:val="center"/>
               <w:rPr>
                 <w:b/>
-                <w:sz w:val="28"/>
-                <w:szCs w:val="28"/>
-                <w:lang w:val="en-US"/>
-              </w:rPr>
-            </w:pPr>
+                <w:b/>
+                <w:sz w:val="28"/>
+                <w:szCs w:val="28"/>
+                <w:lang w:val="en-US"/>
+              </w:rPr>
+            </w:pPr>
+            <w:r>
+              <w:rPr>
+                <w:b/>
+                <w:sz w:val="28"/>
+                <w:szCs w:val="28"/>
+                <w:lang w:val="en-US"/>
+              </w:rPr>
+            </w:r>
           </w:p>
         </w:tc>
       </w:tr>
       <w:tr>
         <w:trPr>
-          <w:trHeight w:val="61"/>
+          <w:trHeight w:val="61" w:hRule="atLeast"/>
         </w:trPr>
         <w:tc>
           <w:tcPr>
             <w:tcW w:w="2327" w:type="dxa"/>
-            <w:vMerge/>
-          </w:tcPr>
-          <w:p>
-            <w:pPr>
-              <w:rPr>
-                <w:b/>
-                <w:i/>
-                <w:sz w:val="28"/>
-                <w:szCs w:val="28"/>
-                <w:lang w:val="en-US"/>
-              </w:rPr>
-            </w:pPr>
-          </w:p>
-        </w:tc>
-        <w:tc>
-          <w:tcPr>
-            <w:tcW w:w="2327" w:type="dxa"/>
-          </w:tcPr>
-          <w:p>
-            <w:pPr>
+            <w:vMerge w:val="continue"/>
+            <w:tcBorders/>
+            <w:shd w:fill="auto" w:val="clear"/>
+            <w:tcMar>
+              <w:left w:w="108" w:type="dxa"/>
+            </w:tcMar>
+          </w:tcPr>
+          <w:p>
+            <w:pPr>
+              <w:pStyle w:val="Normal"/>
+              <w:spacing w:lineRule="auto" w:line="240" w:before="0" w:after="0"/>
+              <w:rPr>
+                <w:b/>
+                <w:b/>
+                <w:i/>
+                <w:i/>
+                <w:sz w:val="28"/>
+                <w:szCs w:val="28"/>
+                <w:lang w:val="en-US"/>
+              </w:rPr>
+            </w:pPr>
+            <w:r>
+              <w:rPr>
+                <w:b/>
+                <w:i/>
+                <w:sz w:val="28"/>
+                <w:szCs w:val="28"/>
+                <w:lang w:val="en-US"/>
+              </w:rPr>
+            </w:r>
+          </w:p>
+        </w:tc>
+        <w:tc>
+          <w:tcPr>
+            <w:tcW w:w="2328" w:type="dxa"/>
+            <w:tcBorders/>
+            <w:shd w:fill="auto" w:val="clear"/>
+            <w:tcMar>
+              <w:left w:w="108" w:type="dxa"/>
+            </w:tcMar>
+          </w:tcPr>
+          <w:p>
+            <w:pPr>
+              <w:pStyle w:val="Normal"/>
+              <w:spacing w:lineRule="auto" w:line="240" w:before="0" w:after="0"/>
               <w:jc w:val="both"/>
               <w:rPr>
                 <w:sz w:val="28"/>
@@ -1834,9 +2342,16 @@
         <w:tc>
           <w:tcPr>
             <w:tcW w:w="2327" w:type="dxa"/>
-          </w:tcPr>
-          <w:p>
-            <w:pPr>
+            <w:tcBorders/>
+            <w:shd w:fill="auto" w:val="clear"/>
+            <w:tcMar>
+              <w:left w:w="108" w:type="dxa"/>
+            </w:tcMar>
+          </w:tcPr>
+          <w:p>
+            <w:pPr>
+              <w:pStyle w:val="Normal"/>
+              <w:spacing w:lineRule="auto" w:line="240" w:before="0" w:after="0"/>
               <w:rPr>
                 <w:sz w:val="28"/>
                 <w:szCs w:val="28"/>
@@ -1855,48 +2370,89 @@
         </w:tc>
         <w:tc>
           <w:tcPr>
-            <w:tcW w:w="2328" w:type="dxa"/>
-          </w:tcPr>
-          <w:p>
-            <w:pPr>
+            <w:tcW w:w="2327" w:type="dxa"/>
+            <w:tcBorders/>
+            <w:shd w:fill="auto" w:val="clear"/>
+            <w:tcMar>
+              <w:left w:w="108" w:type="dxa"/>
+            </w:tcMar>
+          </w:tcPr>
+          <w:p>
+            <w:pPr>
+              <w:pStyle w:val="Normal"/>
+              <w:spacing w:lineRule="auto" w:line="240" w:before="0" w:after="0"/>
               <w:jc w:val="center"/>
               <w:rPr>
                 <w:b/>
-                <w:sz w:val="28"/>
-                <w:szCs w:val="28"/>
-                <w:lang w:val="en-US"/>
-              </w:rPr>
-            </w:pPr>
+                <w:b/>
+                <w:sz w:val="28"/>
+                <w:szCs w:val="28"/>
+                <w:lang w:val="en-US"/>
+              </w:rPr>
+            </w:pPr>
+            <w:r>
+              <w:rPr>
+                <w:b/>
+                <w:sz w:val="28"/>
+                <w:szCs w:val="28"/>
+                <w:lang w:val="en-US"/>
+              </w:rPr>
+            </w:r>
           </w:p>
         </w:tc>
       </w:tr>
       <w:tr>
         <w:trPr>
-          <w:trHeight w:val="61"/>
+          <w:trHeight w:val="61" w:hRule="atLeast"/>
         </w:trPr>
         <w:tc>
           <w:tcPr>
             <w:tcW w:w="2327" w:type="dxa"/>
-            <w:vMerge/>
-          </w:tcPr>
-          <w:p>
-            <w:pPr>
-              <w:rPr>
-                <w:b/>
-                <w:i/>
-                <w:sz w:val="28"/>
-                <w:szCs w:val="28"/>
-                <w:lang w:val="en-US"/>
-              </w:rPr>
-            </w:pPr>
-          </w:p>
-        </w:tc>
-        <w:tc>
-          <w:tcPr>
-            <w:tcW w:w="2327" w:type="dxa"/>
-          </w:tcPr>
-          <w:p>
-            <w:pPr>
+            <w:vMerge w:val="continue"/>
+            <w:tcBorders/>
+            <w:shd w:fill="auto" w:val="clear"/>
+            <w:tcMar>
+              <w:left w:w="108" w:type="dxa"/>
+            </w:tcMar>
+          </w:tcPr>
+          <w:p>
+            <w:pPr>
+              <w:pStyle w:val="Normal"/>
+              <w:spacing w:lineRule="auto" w:line="240" w:before="0" w:after="0"/>
+              <w:rPr>
+                <w:b/>
+                <w:b/>
+                <w:i/>
+                <w:i/>
+                <w:sz w:val="28"/>
+                <w:szCs w:val="28"/>
+                <w:lang w:val="en-US"/>
+              </w:rPr>
+            </w:pPr>
+            <w:r>
+              <w:rPr>
+                <w:b/>
+                <w:i/>
+                <w:sz w:val="28"/>
+                <w:szCs w:val="28"/>
+                <w:lang w:val="en-US"/>
+              </w:rPr>
+            </w:r>
+          </w:p>
+        </w:tc>
+        <w:tc>
+          <w:tcPr>
+            <w:tcW w:w="2328" w:type="dxa"/>
+            <w:tcBorders/>
+            <w:shd w:fill="auto" w:val="clear"/>
+            <w:tcMar>
+              <w:left w:w="108" w:type="dxa"/>
+            </w:tcMar>
+          </w:tcPr>
+          <w:p>
+            <w:pPr>
+              <w:pStyle w:val="Normal"/>
+              <w:spacing w:lineRule="auto" w:line="240" w:before="0" w:after="0"/>
               <w:jc w:val="both"/>
               <w:rPr>
                 <w:sz w:val="28"/>
@@ -1917,9 +2473,16 @@
         <w:tc>
           <w:tcPr>
             <w:tcW w:w="2327" w:type="dxa"/>
-          </w:tcPr>
-          <w:p>
-            <w:pPr>
+            <w:tcBorders/>
+            <w:shd w:fill="auto" w:val="clear"/>
+            <w:tcMar>
+              <w:left w:w="108" w:type="dxa"/>
+            </w:tcMar>
+          </w:tcPr>
+          <w:p>
+            <w:pPr>
+              <w:pStyle w:val="Normal"/>
+              <w:spacing w:lineRule="auto" w:line="240" w:before="0" w:after="0"/>
               <w:rPr>
                 <w:sz w:val="28"/>
                 <w:szCs w:val="28"/>
@@ -1938,48 +2501,89 @@
         </w:tc>
         <w:tc>
           <w:tcPr>
-            <w:tcW w:w="2328" w:type="dxa"/>
-          </w:tcPr>
-          <w:p>
-            <w:pPr>
+            <w:tcW w:w="2327" w:type="dxa"/>
+            <w:tcBorders/>
+            <w:shd w:fill="auto" w:val="clear"/>
+            <w:tcMar>
+              <w:left w:w="108" w:type="dxa"/>
+            </w:tcMar>
+          </w:tcPr>
+          <w:p>
+            <w:pPr>
+              <w:pStyle w:val="Normal"/>
+              <w:spacing w:lineRule="auto" w:line="240" w:before="0" w:after="0"/>
               <w:jc w:val="center"/>
               <w:rPr>
                 <w:b/>
-                <w:sz w:val="28"/>
-                <w:szCs w:val="28"/>
-                <w:lang w:val="en-US"/>
-              </w:rPr>
-            </w:pPr>
+                <w:b/>
+                <w:sz w:val="28"/>
+                <w:szCs w:val="28"/>
+                <w:lang w:val="en-US"/>
+              </w:rPr>
+            </w:pPr>
+            <w:r>
+              <w:rPr>
+                <w:b/>
+                <w:sz w:val="28"/>
+                <w:szCs w:val="28"/>
+                <w:lang w:val="en-US"/>
+              </w:rPr>
+            </w:r>
           </w:p>
         </w:tc>
       </w:tr>
       <w:tr>
         <w:trPr>
-          <w:trHeight w:val="61"/>
+          <w:trHeight w:val="61" w:hRule="atLeast"/>
         </w:trPr>
         <w:tc>
           <w:tcPr>
             <w:tcW w:w="2327" w:type="dxa"/>
-            <w:vMerge/>
-          </w:tcPr>
-          <w:p>
-            <w:pPr>
-              <w:rPr>
-                <w:b/>
-                <w:i/>
-                <w:sz w:val="28"/>
-                <w:szCs w:val="28"/>
-                <w:lang w:val="en-US"/>
-              </w:rPr>
-            </w:pPr>
-          </w:p>
-        </w:tc>
-        <w:tc>
-          <w:tcPr>
-            <w:tcW w:w="2327" w:type="dxa"/>
-          </w:tcPr>
-          <w:p>
-            <w:pPr>
+            <w:vMerge w:val="continue"/>
+            <w:tcBorders/>
+            <w:shd w:fill="auto" w:val="clear"/>
+            <w:tcMar>
+              <w:left w:w="108" w:type="dxa"/>
+            </w:tcMar>
+          </w:tcPr>
+          <w:p>
+            <w:pPr>
+              <w:pStyle w:val="Normal"/>
+              <w:spacing w:lineRule="auto" w:line="240" w:before="0" w:after="0"/>
+              <w:rPr>
+                <w:b/>
+                <w:b/>
+                <w:i/>
+                <w:i/>
+                <w:sz w:val="28"/>
+                <w:szCs w:val="28"/>
+                <w:lang w:val="en-US"/>
+              </w:rPr>
+            </w:pPr>
+            <w:r>
+              <w:rPr>
+                <w:b/>
+                <w:i/>
+                <w:sz w:val="28"/>
+                <w:szCs w:val="28"/>
+                <w:lang w:val="en-US"/>
+              </w:rPr>
+            </w:r>
+          </w:p>
+        </w:tc>
+        <w:tc>
+          <w:tcPr>
+            <w:tcW w:w="2328" w:type="dxa"/>
+            <w:tcBorders/>
+            <w:shd w:fill="auto" w:val="clear"/>
+            <w:tcMar>
+              <w:left w:w="108" w:type="dxa"/>
+            </w:tcMar>
+          </w:tcPr>
+          <w:p>
+            <w:pPr>
+              <w:pStyle w:val="Normal"/>
+              <w:spacing w:lineRule="auto" w:line="240" w:before="0" w:after="0"/>
               <w:jc w:val="both"/>
               <w:rPr>
                 <w:sz w:val="28"/>
@@ -2000,9 +2604,16 @@
         <w:tc>
           <w:tcPr>
             <w:tcW w:w="2327" w:type="dxa"/>
-          </w:tcPr>
-          <w:p>
-            <w:pPr>
+            <w:tcBorders/>
+            <w:shd w:fill="auto" w:val="clear"/>
+            <w:tcMar>
+              <w:left w:w="108" w:type="dxa"/>
+            </w:tcMar>
+          </w:tcPr>
+          <w:p>
+            <w:pPr>
+              <w:pStyle w:val="Normal"/>
+              <w:spacing w:lineRule="auto" w:line="240" w:before="0" w:after="0"/>
               <w:rPr>
                 <w:sz w:val="28"/>
                 <w:szCs w:val="28"/>
@@ -2021,48 +2632,89 @@
         </w:tc>
         <w:tc>
           <w:tcPr>
-            <w:tcW w:w="2328" w:type="dxa"/>
-          </w:tcPr>
-          <w:p>
-            <w:pPr>
+            <w:tcW w:w="2327" w:type="dxa"/>
+            <w:tcBorders/>
+            <w:shd w:fill="auto" w:val="clear"/>
+            <w:tcMar>
+              <w:left w:w="108" w:type="dxa"/>
+            </w:tcMar>
+          </w:tcPr>
+          <w:p>
+            <w:pPr>
+              <w:pStyle w:val="Normal"/>
+              <w:spacing w:lineRule="auto" w:line="240" w:before="0" w:after="0"/>
               <w:jc w:val="center"/>
               <w:rPr>
                 <w:b/>
-                <w:sz w:val="28"/>
-                <w:szCs w:val="28"/>
-                <w:lang w:val="en-US"/>
-              </w:rPr>
-            </w:pPr>
+                <w:b/>
+                <w:sz w:val="28"/>
+                <w:szCs w:val="28"/>
+                <w:lang w:val="en-US"/>
+              </w:rPr>
+            </w:pPr>
+            <w:r>
+              <w:rPr>
+                <w:b/>
+                <w:sz w:val="28"/>
+                <w:szCs w:val="28"/>
+                <w:lang w:val="en-US"/>
+              </w:rPr>
+            </w:r>
           </w:p>
         </w:tc>
       </w:tr>
       <w:tr>
         <w:trPr>
-          <w:trHeight w:val="61"/>
+          <w:trHeight w:val="61" w:hRule="atLeast"/>
         </w:trPr>
         <w:tc>
           <w:tcPr>
             <w:tcW w:w="2327" w:type="dxa"/>
-            <w:vMerge/>
-          </w:tcPr>
-          <w:p>
-            <w:pPr>
-              <w:rPr>
-                <w:b/>
-                <w:i/>
-                <w:sz w:val="28"/>
-                <w:szCs w:val="28"/>
-                <w:lang w:val="en-US"/>
-              </w:rPr>
-            </w:pPr>
-          </w:p>
-        </w:tc>
-        <w:tc>
-          <w:tcPr>
-            <w:tcW w:w="2327" w:type="dxa"/>
-          </w:tcPr>
-          <w:p>
-            <w:pPr>
+            <w:vMerge w:val="continue"/>
+            <w:tcBorders/>
+            <w:shd w:fill="auto" w:val="clear"/>
+            <w:tcMar>
+              <w:left w:w="108" w:type="dxa"/>
+            </w:tcMar>
+          </w:tcPr>
+          <w:p>
+            <w:pPr>
+              <w:pStyle w:val="Normal"/>
+              <w:spacing w:lineRule="auto" w:line="240" w:before="0" w:after="0"/>
+              <w:rPr>
+                <w:b/>
+                <w:b/>
+                <w:i/>
+                <w:i/>
+                <w:sz w:val="28"/>
+                <w:szCs w:val="28"/>
+                <w:lang w:val="en-US"/>
+              </w:rPr>
+            </w:pPr>
+            <w:r>
+              <w:rPr>
+                <w:b/>
+                <w:i/>
+                <w:sz w:val="28"/>
+                <w:szCs w:val="28"/>
+                <w:lang w:val="en-US"/>
+              </w:rPr>
+            </w:r>
+          </w:p>
+        </w:tc>
+        <w:tc>
+          <w:tcPr>
+            <w:tcW w:w="2328" w:type="dxa"/>
+            <w:tcBorders/>
+            <w:shd w:fill="auto" w:val="clear"/>
+            <w:tcMar>
+              <w:left w:w="108" w:type="dxa"/>
+            </w:tcMar>
+          </w:tcPr>
+          <w:p>
+            <w:pPr>
+              <w:pStyle w:val="Normal"/>
+              <w:spacing w:lineRule="auto" w:line="240" w:before="0" w:after="0"/>
               <w:jc w:val="both"/>
               <w:rPr>
                 <w:sz w:val="28"/>
@@ -2083,9 +2735,16 @@
         <w:tc>
           <w:tcPr>
             <w:tcW w:w="2327" w:type="dxa"/>
-          </w:tcPr>
-          <w:p>
-            <w:pPr>
+            <w:tcBorders/>
+            <w:shd w:fill="auto" w:val="clear"/>
+            <w:tcMar>
+              <w:left w:w="108" w:type="dxa"/>
+            </w:tcMar>
+          </w:tcPr>
+          <w:p>
+            <w:pPr>
+              <w:pStyle w:val="Normal"/>
+              <w:spacing w:lineRule="auto" w:line="240" w:before="0" w:after="0"/>
               <w:rPr>
                 <w:sz w:val="28"/>
                 <w:szCs w:val="28"/>
@@ -2104,48 +2763,89 @@
         </w:tc>
         <w:tc>
           <w:tcPr>
-            <w:tcW w:w="2328" w:type="dxa"/>
-          </w:tcPr>
-          <w:p>
-            <w:pPr>
+            <w:tcW w:w="2327" w:type="dxa"/>
+            <w:tcBorders/>
+            <w:shd w:fill="auto" w:val="clear"/>
+            <w:tcMar>
+              <w:left w:w="108" w:type="dxa"/>
+            </w:tcMar>
+          </w:tcPr>
+          <w:p>
+            <w:pPr>
+              <w:pStyle w:val="Normal"/>
+              <w:spacing w:lineRule="auto" w:line="240" w:before="0" w:after="0"/>
               <w:jc w:val="center"/>
               <w:rPr>
                 <w:b/>
-                <w:sz w:val="28"/>
-                <w:szCs w:val="28"/>
-                <w:lang w:val="en-US"/>
-              </w:rPr>
-            </w:pPr>
+                <w:b/>
+                <w:sz w:val="28"/>
+                <w:szCs w:val="28"/>
+                <w:lang w:val="en-US"/>
+              </w:rPr>
+            </w:pPr>
+            <w:r>
+              <w:rPr>
+                <w:b/>
+                <w:sz w:val="28"/>
+                <w:szCs w:val="28"/>
+                <w:lang w:val="en-US"/>
+              </w:rPr>
+            </w:r>
           </w:p>
         </w:tc>
       </w:tr>
       <w:tr>
         <w:trPr>
-          <w:trHeight w:val="61"/>
+          <w:trHeight w:val="61" w:hRule="atLeast"/>
         </w:trPr>
         <w:tc>
           <w:tcPr>
             <w:tcW w:w="2327" w:type="dxa"/>
-            <w:vMerge/>
-          </w:tcPr>
-          <w:p>
-            <w:pPr>
-              <w:rPr>
-                <w:b/>
-                <w:i/>
-                <w:sz w:val="28"/>
-                <w:szCs w:val="28"/>
-                <w:lang w:val="en-US"/>
-              </w:rPr>
-            </w:pPr>
-          </w:p>
-        </w:tc>
-        <w:tc>
-          <w:tcPr>
-            <w:tcW w:w="2327" w:type="dxa"/>
-          </w:tcPr>
-          <w:p>
-            <w:pPr>
+            <w:vMerge w:val="continue"/>
+            <w:tcBorders/>
+            <w:shd w:fill="auto" w:val="clear"/>
+            <w:tcMar>
+              <w:left w:w="108" w:type="dxa"/>
+            </w:tcMar>
+          </w:tcPr>
+          <w:p>
+            <w:pPr>
+              <w:pStyle w:val="Normal"/>
+              <w:spacing w:lineRule="auto" w:line="240" w:before="0" w:after="0"/>
+              <w:rPr>
+                <w:b/>
+                <w:b/>
+                <w:i/>
+                <w:i/>
+                <w:sz w:val="28"/>
+                <w:szCs w:val="28"/>
+                <w:lang w:val="en-US"/>
+              </w:rPr>
+            </w:pPr>
+            <w:r>
+              <w:rPr>
+                <w:b/>
+                <w:i/>
+                <w:sz w:val="28"/>
+                <w:szCs w:val="28"/>
+                <w:lang w:val="en-US"/>
+              </w:rPr>
+            </w:r>
+          </w:p>
+        </w:tc>
+        <w:tc>
+          <w:tcPr>
+            <w:tcW w:w="2328" w:type="dxa"/>
+            <w:tcBorders/>
+            <w:shd w:fill="auto" w:val="clear"/>
+            <w:tcMar>
+              <w:left w:w="108" w:type="dxa"/>
+            </w:tcMar>
+          </w:tcPr>
+          <w:p>
+            <w:pPr>
+              <w:pStyle w:val="Normal"/>
+              <w:spacing w:lineRule="auto" w:line="240" w:before="0" w:after="0"/>
               <w:jc w:val="both"/>
               <w:rPr>
                 <w:sz w:val="28"/>
@@ -2166,9 +2866,16 @@
         <w:tc>
           <w:tcPr>
             <w:tcW w:w="2327" w:type="dxa"/>
-          </w:tcPr>
-          <w:p>
-            <w:pPr>
+            <w:tcBorders/>
+            <w:shd w:fill="auto" w:val="clear"/>
+            <w:tcMar>
+              <w:left w:w="108" w:type="dxa"/>
+            </w:tcMar>
+          </w:tcPr>
+          <w:p>
+            <w:pPr>
+              <w:pStyle w:val="Normal"/>
+              <w:spacing w:lineRule="auto" w:line="240" w:before="0" w:after="0"/>
               <w:rPr>
                 <w:sz w:val="28"/>
                 <w:szCs w:val="28"/>
@@ -2187,79 +2894,130 @@
         </w:tc>
         <w:tc>
           <w:tcPr>
-            <w:tcW w:w="2328" w:type="dxa"/>
-          </w:tcPr>
-          <w:p>
-            <w:pPr>
+            <w:tcW w:w="2327" w:type="dxa"/>
+            <w:tcBorders/>
+            <w:shd w:fill="auto" w:val="clear"/>
+            <w:tcMar>
+              <w:left w:w="108" w:type="dxa"/>
+            </w:tcMar>
+          </w:tcPr>
+          <w:p>
+            <w:pPr>
+              <w:pStyle w:val="Normal"/>
+              <w:spacing w:lineRule="auto" w:line="240" w:before="0" w:after="0"/>
               <w:jc w:val="center"/>
               <w:rPr>
                 <w:b/>
-                <w:sz w:val="28"/>
-                <w:szCs w:val="28"/>
-                <w:lang w:val="en-US"/>
-              </w:rPr>
-            </w:pPr>
+                <w:b/>
+                <w:sz w:val="28"/>
+                <w:szCs w:val="28"/>
+                <w:lang w:val="en-US"/>
+              </w:rPr>
+            </w:pPr>
+            <w:r>
+              <w:rPr>
+                <w:b/>
+                <w:sz w:val="28"/>
+                <w:szCs w:val="28"/>
+                <w:lang w:val="en-US"/>
+              </w:rPr>
+            </w:r>
           </w:p>
         </w:tc>
       </w:tr>
     </w:tbl>
     <w:p>
       <w:pPr>
+        <w:pStyle w:val="Normal"/>
         <w:rPr>
           <w:sz w:val="28"/>
           <w:szCs w:val="28"/>
           <w:lang w:val="en-US"/>
         </w:rPr>
       </w:pPr>
+      <w:r>
+        <w:rPr>
+          <w:sz w:val="28"/>
+          <w:szCs w:val="28"/>
+          <w:lang w:val="en-US"/>
+        </w:rPr>
+      </w:r>
     </w:p>
     <w:p>
       <w:pPr>
+        <w:pStyle w:val="Normal"/>
         <w:rPr>
           <w:sz w:val="28"/>
           <w:szCs w:val="28"/>
           <w:lang w:val="en-US"/>
         </w:rPr>
       </w:pPr>
+      <w:r>
+        <w:rPr>
+          <w:sz w:val="28"/>
+          <w:szCs w:val="28"/>
+          <w:lang w:val="en-US"/>
+        </w:rPr>
+      </w:r>
     </w:p>
     <w:p>
       <w:pPr>
+        <w:pStyle w:val="Normal"/>
         <w:rPr>
           <w:sz w:val="28"/>
           <w:szCs w:val="28"/>
           <w:lang w:val="en-US"/>
         </w:rPr>
       </w:pPr>
+      <w:r>
+        <w:rPr>
+          <w:sz w:val="28"/>
+          <w:szCs w:val="28"/>
+          <w:lang w:val="en-US"/>
+        </w:rPr>
+      </w:r>
     </w:p>
     <w:p>
       <w:pPr>
+        <w:pStyle w:val="Normal"/>
         <w:rPr>
           <w:sz w:val="28"/>
           <w:szCs w:val="28"/>
           <w:lang w:val="en-US"/>
         </w:rPr>
       </w:pPr>
+      <w:r>
+        <w:rPr>
+          <w:sz w:val="28"/>
+          <w:szCs w:val="28"/>
+          <w:lang w:val="en-US"/>
+        </w:rPr>
+      </w:r>
     </w:p>
     <w:p>
       <w:pPr>
-        <w:rPr>
-          <w:sz w:val="28"/>
-          <w:szCs w:val="28"/>
-          <w:lang w:val="en-US"/>
-        </w:rPr>
+        <w:pStyle w:val="Normal"/>
+        <w:widowControl/>
+        <w:bidi w:val="0"/>
+        <w:spacing w:lineRule="auto" w:line="259" w:before="0" w:after="160"/>
+        <w:jc w:val="left"/>
+        <w:rPr/>
       </w:pPr>
       <w:r>
-        <w:rPr>
-          <w:noProof/>
-          <w:sz w:val="28"/>
-          <w:szCs w:val="28"/>
-          <w:lang w:eastAsia="ru-RU"/>
-        </w:rPr>
-        <w:lastRenderedPageBreak/>
+        <w:rPr/>
         <w:drawing>
-          <wp:inline distT="0" distB="0" distL="0" distR="0">
-            <wp:extent cx="5940425" cy="6247765"/>
-            <wp:effectExtent l="0" t="0" r="3175" b="635"/>
-            <wp:docPr id="3" name="Рисунок 3"/>
+          <wp:anchor behindDoc="0" distT="0" distB="0" distL="0" distR="0" simplePos="0" locked="0" layoutInCell="1" allowOverlap="1" relativeHeight="3">
+            <wp:simplePos x="0" y="0"/>
+            <wp:positionH relativeFrom="column">
+              <wp:align>center</wp:align>
+            </wp:positionH>
+            <wp:positionV relativeFrom="paragraph">
+              <wp:posOffset>635</wp:posOffset>
+            </wp:positionV>
+            <wp:extent cx="5940425" cy="5368925"/>
+            <wp:effectExtent l="0" t="0" r="0" b="0"/>
+            <wp:wrapSquare wrapText="largest"/>
+            <wp:docPr id="2" name="Image1" descr=""/>
             <wp:cNvGraphicFramePr>
               <a:graphicFrameLocks xmlns:a="http://schemas.openxmlformats.org/drawingml/2006/main" noChangeAspect="1"/>
             </wp:cNvGraphicFramePr>
@@ -2267,25 +3025,21 @@
               <a:graphicData uri="http://schemas.openxmlformats.org/drawingml/2006/picture">
                 <pic:pic xmlns:pic="http://schemas.openxmlformats.org/drawingml/2006/picture">
                   <pic:nvPicPr>
-                    <pic:cNvPr id="3" name="2018-03-20_2215.png"/>
-                    <pic:cNvPicPr/>
+                    <pic:cNvPr id="2" name="Image1" descr=""/>
+                    <pic:cNvPicPr>
+                      <a:picLocks noChangeAspect="1" noChangeArrowheads="1"/>
+                    </pic:cNvPicPr>
                   </pic:nvPicPr>
                   <pic:blipFill>
-                    <a:blip r:embed="rId5">
-                      <a:extLst>
-                        <a:ext uri="{28A0092B-C50C-407E-A947-70E740481C1C}">
-                          <a14:useLocalDpi xmlns:a14="http://schemas.microsoft.com/office/drawing/2010/main" val="0"/>
-                        </a:ext>
-                      </a:extLst>
-                    </a:blip>
+                    <a:blip r:embed="rId3"/>
                     <a:stretch>
                       <a:fillRect/>
                     </a:stretch>
                   </pic:blipFill>
-                  <pic:spPr>
+                  <pic:spPr bwMode="auto">
                     <a:xfrm>
                       <a:off x="0" y="0"/>
-                      <a:ext cx="5940425" cy="6247765"/>
+                      <a:ext cx="5940425" cy="5368925"/>
                     </a:xfrm>
                     <a:prstGeom prst="rect">
                       <a:avLst/>
@@ -2294,50 +3048,49 @@
                 </pic:pic>
               </a:graphicData>
             </a:graphic>
-          </wp:inline>
+          </wp:anchor>
         </w:drawing>
       </w:r>
-      <w:bookmarkStart w:id="0" w:name="_GoBack"/>
-      <w:bookmarkEnd w:id="0"/>
     </w:p>
     <w:sectPr>
+      <w:type w:val="nextPage"/>
       <w:pgSz w:w="11906" w:h="16838"/>
-      <w:pgMar w:top="1134" w:right="850" w:bottom="1134" w:left="1701" w:header="708" w:footer="708" w:gutter="0"/>
-      <w:cols w:space="708"/>
-      <w:docGrid w:linePitch="360"/>
+      <w:pgMar w:left="1701" w:right="850" w:header="0" w:top="1134" w:footer="0" w:bottom="1134" w:gutter="0"/>
+      <w:pgNumType w:fmt="decimal"/>
+      <w:formProt w:val="false"/>
+      <w:textDirection w:val="lrTb"/>
+      <w:docGrid w:type="default" w:linePitch="360" w:charSpace="4294965247"/>
     </w:sectPr>
   </w:body>
 </w:document>
 </file>
 
 <file path=word/styles.xml><?xml version="1.0" encoding="utf-8"?>
-<w:styles xmlns:mc="http://schemas.openxmlformats.org/markup-compatibility/2006" xmlns:r="http://schemas.openxmlformats.org/officeDocument/2006/relationships" xmlns:w="http://schemas.openxmlformats.org/wordprocessingml/2006/main" xmlns:w14="http://schemas.microsoft.com/office/word/2010/wordml" xmlns:w15="http://schemas.microsoft.com/office/word/2012/wordml" xmlns:w16se="http://schemas.microsoft.com/office/word/2015/wordml/symex" mc:Ignorable="w14 w15 w16se">
+<w:styles xmlns:w="http://schemas.openxmlformats.org/wordprocessingml/2006/main" xmlns:w14="http://schemas.microsoft.com/office/word/2010/wordml" xmlns:mc="http://schemas.openxmlformats.org/markup-compatibility/2006" mc:Ignorable="w14">
   <w:docDefaults>
     <w:rPrDefault>
       <w:rPr>
-        <w:rFonts w:asciiTheme="minorHAnsi" w:eastAsiaTheme="minorHAnsi" w:hAnsiTheme="minorHAnsi" w:cstheme="minorBidi"/>
+        <w:rFonts w:ascii="Calibri" w:hAnsi="Calibri" w:eastAsia="Calibri" w:cs="" w:asciiTheme="minorHAnsi" w:cstheme="minorBidi" w:eastAsiaTheme="minorHAnsi" w:hAnsiTheme="minorHAnsi"/>
         <w:sz w:val="22"/>
         <w:szCs w:val="22"/>
         <w:lang w:val="ru-RU" w:eastAsia="en-US" w:bidi="ar-SA"/>
       </w:rPr>
     </w:rPrDefault>
     <w:pPrDefault>
-      <w:pPr>
-        <w:spacing w:after="160" w:line="259" w:lineRule="auto"/>
-      </w:pPr>
+      <w:pPr/>
     </w:pPrDefault>
   </w:docDefaults>
   <w:latentStyles w:defLockedState="0" w:defUIPriority="99" w:defSemiHidden="0" w:defUnhideWhenUsed="0" w:defQFormat="0" w:count="371">
     <w:lsdException w:name="Normal" w:uiPriority="0" w:qFormat="1"/>
     <w:lsdException w:name="heading 1" w:uiPriority="9" w:qFormat="1"/>
-    <w:lsdException w:name="heading 2" w:semiHidden="1" w:uiPriority="9" w:unhideWhenUsed="1" w:qFormat="1"/>
-    <w:lsdException w:name="heading 3" w:semiHidden="1" w:uiPriority="9" w:unhideWhenUsed="1" w:qFormat="1"/>
-    <w:lsdException w:name="heading 4" w:semiHidden="1" w:uiPriority="9" w:unhideWhenUsed="1" w:qFormat="1"/>
-    <w:lsdException w:name="heading 5" w:semiHidden="1" w:uiPriority="9" w:unhideWhenUsed="1" w:qFormat="1"/>
-    <w:lsdException w:name="heading 6" w:semiHidden="1" w:uiPriority="9" w:unhideWhenUsed="1" w:qFormat="1"/>
-    <w:lsdException w:name="heading 7" w:semiHidden="1" w:uiPriority="9" w:unhideWhenUsed="1" w:qFormat="1"/>
-    <w:lsdException w:name="heading 8" w:semiHidden="1" w:uiPriority="9" w:unhideWhenUsed="1" w:qFormat="1"/>
-    <w:lsdException w:name="heading 9" w:semiHidden="1" w:uiPriority="9" w:unhideWhenUsed="1" w:qFormat="1"/>
+    <w:lsdException w:name="heading 2" w:uiPriority="9" w:semiHidden="1" w:unhideWhenUsed="1" w:qFormat="1"/>
+    <w:lsdException w:name="heading 3" w:uiPriority="9" w:semiHidden="1" w:unhideWhenUsed="1" w:qFormat="1"/>
+    <w:lsdException w:name="heading 4" w:uiPriority="9" w:semiHidden="1" w:unhideWhenUsed="1" w:qFormat="1"/>
+    <w:lsdException w:name="heading 5" w:uiPriority="9" w:semiHidden="1" w:unhideWhenUsed="1" w:qFormat="1"/>
+    <w:lsdException w:name="heading 6" w:uiPriority="9" w:semiHidden="1" w:unhideWhenUsed="1" w:qFormat="1"/>
+    <w:lsdException w:name="heading 7" w:uiPriority="9" w:semiHidden="1" w:unhideWhenUsed="1" w:qFormat="1"/>
+    <w:lsdException w:name="heading 8" w:uiPriority="9" w:semiHidden="1" w:unhideWhenUsed="1" w:qFormat="1"/>
+    <w:lsdException w:name="heading 9" w:uiPriority="9" w:semiHidden="1" w:unhideWhenUsed="1" w:qFormat="1"/>
     <w:lsdException w:name="index 1" w:semiHidden="1" w:unhideWhenUsed="1"/>
     <w:lsdException w:name="index 2" w:semiHidden="1" w:unhideWhenUsed="1"/>
     <w:lsdException w:name="index 3" w:semiHidden="1" w:unhideWhenUsed="1"/>
@@ -2347,22 +3100,22 @@
     <w:lsdException w:name="index 7" w:semiHidden="1" w:unhideWhenUsed="1"/>
     <w:lsdException w:name="index 8" w:semiHidden="1" w:unhideWhenUsed="1"/>
     <w:lsdException w:name="index 9" w:semiHidden="1" w:unhideWhenUsed="1"/>
-    <w:lsdException w:name="toc 1" w:semiHidden="1" w:uiPriority="39" w:unhideWhenUsed="1"/>
-    <w:lsdException w:name="toc 2" w:semiHidden="1" w:uiPriority="39" w:unhideWhenUsed="1"/>
-    <w:lsdException w:name="toc 3" w:semiHidden="1" w:uiPriority="39" w:unhideWhenUsed="1"/>
-    <w:lsdException w:name="toc 4" w:semiHidden="1" w:uiPriority="39" w:unhideWhenUsed="1"/>
-    <w:lsdException w:name="toc 5" w:semiHidden="1" w:uiPriority="39" w:unhideWhenUsed="1"/>
-    <w:lsdException w:name="toc 6" w:semiHidden="1" w:uiPriority="39" w:unhideWhenUsed="1"/>
-    <w:lsdException w:name="toc 7" w:semiHidden="1" w:uiPriority="39" w:unhideWhenUsed="1"/>
-    <w:lsdException w:name="toc 8" w:semiHidden="1" w:uiPriority="39" w:unhideWhenUsed="1"/>
-    <w:lsdException w:name="toc 9" w:semiHidden="1" w:uiPriority="39" w:unhideWhenUsed="1"/>
+    <w:lsdException w:name="toc 1" w:uiPriority="39" w:semiHidden="1" w:unhideWhenUsed="1"/>
+    <w:lsdException w:name="toc 2" w:uiPriority="39" w:semiHidden="1" w:unhideWhenUsed="1"/>
+    <w:lsdException w:name="toc 3" w:uiPriority="39" w:semiHidden="1" w:unhideWhenUsed="1"/>
+    <w:lsdException w:name="toc 4" w:uiPriority="39" w:semiHidden="1" w:unhideWhenUsed="1"/>
+    <w:lsdException w:name="toc 5" w:uiPriority="39" w:semiHidden="1" w:unhideWhenUsed="1"/>
+    <w:lsdException w:name="toc 6" w:uiPriority="39" w:semiHidden="1" w:unhideWhenUsed="1"/>
+    <w:lsdException w:name="toc 7" w:uiPriority="39" w:semiHidden="1" w:unhideWhenUsed="1"/>
+    <w:lsdException w:name="toc 8" w:uiPriority="39" w:semiHidden="1" w:unhideWhenUsed="1"/>
+    <w:lsdException w:name="toc 9" w:uiPriority="39" w:semiHidden="1" w:unhideWhenUsed="1"/>
     <w:lsdException w:name="Normal Indent" w:semiHidden="1" w:unhideWhenUsed="1"/>
     <w:lsdException w:name="footnote text" w:semiHidden="1" w:unhideWhenUsed="1"/>
     <w:lsdException w:name="annotation text" w:semiHidden="1" w:unhideWhenUsed="1"/>
     <w:lsdException w:name="header" w:semiHidden="1" w:unhideWhenUsed="1"/>
     <w:lsdException w:name="footer" w:semiHidden="1" w:unhideWhenUsed="1"/>
     <w:lsdException w:name="index heading" w:semiHidden="1" w:unhideWhenUsed="1"/>
-    <w:lsdException w:name="caption" w:semiHidden="1" w:uiPriority="35" w:unhideWhenUsed="1" w:qFormat="1"/>
+    <w:lsdException w:name="caption" w:uiPriority="35" w:semiHidden="1" w:unhideWhenUsed="1" w:qFormat="1"/>
     <w:lsdException w:name="table of figures" w:semiHidden="1" w:unhideWhenUsed="1"/>
     <w:lsdException w:name="envelope address" w:semiHidden="1" w:unhideWhenUsed="1"/>
     <w:lsdException w:name="envelope return" w:semiHidden="1" w:unhideWhenUsed="1"/>
@@ -2393,7 +3146,7 @@
     <w:lsdException w:name="Title" w:uiPriority="10" w:qFormat="1"/>
     <w:lsdException w:name="Closing" w:semiHidden="1" w:unhideWhenUsed="1"/>
     <w:lsdException w:name="Signature" w:semiHidden="1" w:unhideWhenUsed="1"/>
-    <w:lsdException w:name="Default Paragraph Font" w:semiHidden="1" w:uiPriority="1" w:unhideWhenUsed="1"/>
+    <w:lsdException w:name="Default Paragraph Font" w:uiPriority="1" w:semiHidden="1" w:unhideWhenUsed="1"/>
     <w:lsdException w:name="Body Text" w:semiHidden="1" w:unhideWhenUsed="1"/>
     <w:lsdException w:name="Body Text Indent" w:semiHidden="1" w:unhideWhenUsed="1"/>
     <w:lsdException w:name="List Continue" w:semiHidden="1" w:unhideWhenUsed="1"/>
@@ -2593,8 +3346,8 @@
     <w:lsdException w:name="Subtle Reference" w:uiPriority="31" w:qFormat="1"/>
     <w:lsdException w:name="Intense Reference" w:uiPriority="32" w:qFormat="1"/>
     <w:lsdException w:name="Book Title" w:uiPriority="33" w:qFormat="1"/>
-    <w:lsdException w:name="Bibliography" w:semiHidden="1" w:uiPriority="37" w:unhideWhenUsed="1"/>
-    <w:lsdException w:name="TOC Heading" w:semiHidden="1" w:uiPriority="39" w:unhideWhenUsed="1" w:qFormat="1"/>
+    <w:lsdException w:name="Bibliography" w:uiPriority="37" w:semiHidden="1" w:unhideWhenUsed="1"/>
+    <w:lsdException w:name="TOC Heading" w:uiPriority="39" w:semiHidden="1" w:unhideWhenUsed="1" w:qFormat="1"/>
     <w:lsdException w:name="Plain Table 1" w:uiPriority="41"/>
     <w:lsdException w:name="Plain Table 2" w:uiPriority="42"/>
     <w:lsdException w:name="Plain Table 3" w:uiPriority="43"/>
@@ -2700,15 +3453,95 @@
     <w:lsdException w:name="List Table 6 Colorful Accent 6" w:uiPriority="51"/>
     <w:lsdException w:name="List Table 7 Colorful Accent 6" w:uiPriority="52"/>
   </w:latentStyles>
-  <w:style w:type="paragraph" w:default="1" w:styleId="a">
+  <w:style w:type="paragraph" w:styleId="Normal" w:default="1">
     <w:name w:val="Normal"/>
     <w:qFormat/>
+    <w:pPr>
+      <w:widowControl/>
+      <w:bidi w:val="0"/>
+      <w:spacing w:lineRule="auto" w:line="259" w:before="0" w:after="160"/>
+      <w:jc w:val="left"/>
+    </w:pPr>
+    <w:rPr>
+      <w:rFonts w:ascii="Calibri" w:hAnsi="Calibri" w:eastAsia="Calibri" w:cs="" w:asciiTheme="minorHAnsi" w:cstheme="minorBidi" w:eastAsiaTheme="minorHAnsi" w:hAnsiTheme="minorHAnsi"/>
+      <w:color w:val="auto"/>
+      <w:sz w:val="22"/>
+      <w:szCs w:val="22"/>
+      <w:lang w:val="ru-RU" w:eastAsia="en-US" w:bidi="ar-SA"/>
+    </w:rPr>
   </w:style>
-  <w:style w:type="character" w:default="1" w:styleId="a0">
+  <w:style w:type="character" w:styleId="DefaultParagraphFont" w:default="1">
     <w:name w:val="Default Paragraph Font"/>
     <w:uiPriority w:val="1"/>
     <w:semiHidden/>
     <w:unhideWhenUsed/>
+    <w:qFormat/>
+    <w:rPr/>
+  </w:style>
+  <w:style w:type="paragraph" w:styleId="Heading">
+    <w:name w:val="Heading"/>
+    <w:basedOn w:val="Normal"/>
+    <w:next w:val="TextBody"/>
+    <w:qFormat/>
+    <w:pPr>
+      <w:keepNext/>
+      <w:spacing w:before="240" w:after="120"/>
+    </w:pPr>
+    <w:rPr>
+      <w:rFonts w:ascii="Liberation Sans" w:hAnsi="Liberation Sans" w:eastAsia="Noto Sans CJK SC Regular" w:cs="FreeSans"/>
+      <w:sz w:val="28"/>
+      <w:szCs w:val="28"/>
+    </w:rPr>
+  </w:style>
+  <w:style w:type="paragraph" w:styleId="TextBody">
+    <w:name w:val="Body Text"/>
+    <w:basedOn w:val="Normal"/>
+    <w:pPr>
+      <w:spacing w:lineRule="auto" w:line="288" w:before="0" w:after="140"/>
+    </w:pPr>
+    <w:rPr/>
+  </w:style>
+  <w:style w:type="paragraph" w:styleId="List">
+    <w:name w:val="List"/>
+    <w:basedOn w:val="TextBody"/>
+    <w:pPr/>
+    <w:rPr>
+      <w:rFonts w:cs="FreeSans"/>
+    </w:rPr>
+  </w:style>
+  <w:style w:type="paragraph" w:styleId="Caption">
+    <w:name w:val="Caption"/>
+    <w:basedOn w:val="Normal"/>
+    <w:qFormat/>
+    <w:pPr>
+      <w:suppressLineNumbers/>
+      <w:spacing w:before="120" w:after="120"/>
+    </w:pPr>
+    <w:rPr>
+      <w:rFonts w:cs="FreeSans"/>
+      <w:i/>
+      <w:iCs/>
+      <w:sz w:val="24"/>
+      <w:szCs w:val="24"/>
+    </w:rPr>
+  </w:style>
+  <w:style w:type="paragraph" w:styleId="Index">
+    <w:name w:val="Index"/>
+    <w:basedOn w:val="Normal"/>
+    <w:qFormat/>
+    <w:pPr>
+      <w:suppressLineNumbers/>
+    </w:pPr>
+    <w:rPr>
+      <w:rFonts w:cs="FreeSans"/>
+    </w:rPr>
+  </w:style>
+  <w:style w:type="numbering" w:styleId="NoList" w:default="1">
+    <w:name w:val="No List"/>
+    <w:uiPriority w:val="99"/>
+    <w:semiHidden/>
+    <w:unhideWhenUsed/>
+    <w:qFormat/>
   </w:style>
   <w:style w:type="table" w:default="1" w:styleId="a1">
     <w:name w:val="Normal Table"/>
@@ -2725,28 +3558,22 @@
       </w:tblCellMar>
     </w:tblPr>
   </w:style>
-  <w:style w:type="numbering" w:default="1" w:styleId="a2">
-    <w:name w:val="No List"/>
-    <w:uiPriority w:val="99"/>
-    <w:semiHidden/>
-    <w:unhideWhenUsed/>
-  </w:style>
   <w:style w:type="table" w:styleId="a3">
     <w:name w:val="Table Grid"/>
     <w:basedOn w:val="a1"/>
     <w:uiPriority w:val="39"/>
-    <w:rsid w:val="00DE78C9"/>
+    <w:rsid w:val="00de78c9"/>
     <w:pPr>
       <w:spacing w:after="0" w:line="240" w:lineRule="auto"/>
     </w:pPr>
     <w:tblPr>
       <w:tblBorders>
-        <w:top w:val="single" w:sz="4" w:space="0" w:color="auto"/>
-        <w:left w:val="single" w:sz="4" w:space="0" w:color="auto"/>
-        <w:bottom w:val="single" w:sz="4" w:space="0" w:color="auto"/>
-        <w:right w:val="single" w:sz="4" w:space="0" w:color="auto"/>
-        <w:insideH w:val="single" w:sz="4" w:space="0" w:color="auto"/>
-        <w:insideV w:val="single" w:sz="4" w:space="0" w:color="auto"/>
+        <w:top w:val="single" w:color="auto" w:sz="4" w:space="0"/>
+        <w:left w:val="single" w:color="auto" w:sz="4" w:space="0"/>
+        <w:bottom w:val="single" w:color="auto" w:sz="4" w:space="0"/>
+        <w:right w:val="single" w:color="auto" w:sz="4" w:space="0"/>
+        <w:insideH w:val="single" w:color="auto" w:sz="4" w:space="0"/>
+        <w:insideV w:val="single" w:color="auto" w:sz="4" w:space="0"/>
       </w:tblBorders>
     </w:tblPr>
   </w:style>

</xml_diff>

<commit_message>
Modified completed tasks in project description
</commit_message>
<xml_diff>
--- a/docs/Project Description.docx
+++ b/docs/Project Description.docx
@@ -1,6 +1,6 @@
 
 <file path=word/document.xml><?xml version="1.0" encoding="utf-8"?>
-<w:document xmlns:wpc="http://schemas.microsoft.com/office/word/2010/wordprocessingCanvas" xmlns:cx="http://schemas.microsoft.com/office/drawing/2014/chartex" xmlns:mc="http://schemas.openxmlformats.org/markup-compatibility/2006" xmlns:o="urn:schemas-microsoft-com:office:office" xmlns:r="http://schemas.openxmlformats.org/officeDocument/2006/relationships" xmlns:m="http://schemas.openxmlformats.org/officeDocument/2006/math" xmlns:v="urn:schemas-microsoft-com:vml" xmlns:wp14="http://schemas.microsoft.com/office/word/2010/wordprocessingDrawing" xmlns:wp="http://schemas.openxmlformats.org/drawingml/2006/wordprocessingDrawing" xmlns:w10="urn:schemas-microsoft-com:office:word" xmlns:w="http://schemas.openxmlformats.org/wordprocessingml/2006/main" xmlns:w14="http://schemas.microsoft.com/office/word/2010/wordml" xmlns:w15="http://schemas.microsoft.com/office/word/2012/wordml" xmlns:w16se="http://schemas.microsoft.com/office/word/2015/wordml/symex" xmlns:wpg="http://schemas.microsoft.com/office/word/2010/wordprocessingGroup" xmlns:wpi="http://schemas.microsoft.com/office/word/2010/wordprocessingInk" xmlns:wne="http://schemas.microsoft.com/office/word/2006/wordml" xmlns:wps="http://schemas.microsoft.com/office/word/2010/wordprocessingShape" mc:Ignorable="w14 w15 w16se wp14">
+<w:document xmlns:ve="http://schemas.openxmlformats.org/markup-compatibility/2006" xmlns:o="urn:schemas-microsoft-com:office:office" xmlns:r="http://schemas.openxmlformats.org/officeDocument/2006/relationships" xmlns:m="http://schemas.openxmlformats.org/officeDocument/2006/math" xmlns:v="urn:schemas-microsoft-com:vml" xmlns:wp="http://schemas.openxmlformats.org/drawingml/2006/wordprocessingDrawing" xmlns:w10="urn:schemas-microsoft-com:office:word" xmlns:w="http://schemas.openxmlformats.org/wordprocessingml/2006/main" xmlns:wne="http://schemas.microsoft.com/office/word/2006/wordml">
   <w:body>
     <w:p>
       <w:pPr>
@@ -102,15 +102,7 @@
           <w:szCs w:val="28"/>
           <w:lang w:val="uk-UA"/>
         </w:rPr>
-        <w:t>переглядає основний контент системи – опис фільмів, рецензії та оцінки користувачів, дані про акторів, режисерів. Також гість має доступ до афіші новин кінематог</w:t>
-      </w:r>
-      <w:r>
-        <w:rPr>
-          <w:sz w:val="28"/>
-          <w:szCs w:val="28"/>
-          <w:lang w:val="uk-UA"/>
-        </w:rPr>
-        <w:t xml:space="preserve">рафу, розкладу найближчих сеансів обраного фільму в кінотеатрах його міста. </w:t>
+        <w:t xml:space="preserve">переглядає основний контент системи – опис фільмів, рецензії та оцінки користувачів, дані про акторів, режисерів. Також гість має доступ до афіші новин кінематографу, розкладу найближчих сеансів обраного фільму в кінотеатрах його міста. </w:t>
       </w:r>
     </w:p>
     <w:p>
@@ -136,23 +128,7 @@
           <w:szCs w:val="28"/>
           <w:lang w:val="uk-UA"/>
         </w:rPr>
-        <w:t>здатен о</w:t>
-      </w:r>
-      <w:r>
-        <w:rPr>
-          <w:sz w:val="28"/>
-          <w:szCs w:val="28"/>
-          <w:lang w:val="uk-UA"/>
-        </w:rPr>
-        <w:t>цінювати рейтинг фільму, залишати відгуки про фільм, актора чи режисера, відповідати на коментарі інших користувачів. Користувачеві доступна «розумна стрічка» - формування пропозиції фільмів до перегляду, відповідно до його вподобань. До того ж, користувач</w:t>
-      </w:r>
-      <w:r>
-        <w:rPr>
-          <w:sz w:val="28"/>
-          <w:szCs w:val="28"/>
-          <w:lang w:val="uk-UA"/>
-        </w:rPr>
-        <w:t xml:space="preserve"> в змозі вести свій блог – описувати враження про переглянуті твори кіномистецтва, про гру акторів або ж про сценарій фільму.</w:t>
+        <w:t>здатен оцінювати рейтинг фільму, залишати відгуки про фільм, актора чи режисера, відповідати на коментарі інших користувачів. Користувачеві доступна «розумна стрічка» - формування пропозиції фільмів до перегляду, відповідно до його вподобань. До того ж, користувач в змозі вести свій блог – описувати враження про переглянуті твори кіномистецтва, про гру акторів або ж про сценарій фільму.</w:t>
       </w:r>
     </w:p>
     <w:p>
@@ -178,38 +154,7 @@
           <w:szCs w:val="28"/>
           <w:lang w:val="uk-UA"/>
         </w:rPr>
-        <w:t>наповнює систему контентом – фільмами, афішами, біографічними даними про осіб, причетних до кінематографу. У випадку</w:t>
-      </w:r>
-      <w:r>
-        <w:rPr>
-          <w:sz w:val="28"/>
-          <w:szCs w:val="28"/>
-          <w:lang w:val="uk-UA"/>
-        </w:rPr>
-        <w:t>, якщо адміністратор помітить заборонену активність зі сторони користувача (образа інших користувачів, нецензурні вислови), адміністратор деактивує профіль цього користувача.  Також адміністратор контролює справність системи – переглядає список помилок, си</w:t>
-      </w:r>
-      <w:r>
-        <w:rPr>
-          <w:sz w:val="28"/>
-          <w:szCs w:val="28"/>
-          <w:lang w:val="uk-UA"/>
-        </w:rPr>
-        <w:t>стемних повідомлень та виняткових ситуацій, що відбулися при взаємодії гостей та користувачів з сайтом.</w:t>
-      </w:r>
-      <w:r>
-        <w:rPr>
-          <w:sz w:val="28"/>
-          <w:szCs w:val="28"/>
-        </w:rPr>
-        <w:t xml:space="preserve">  </w:t>
-      </w:r>
-      <w:r>
-        <w:rPr>
-          <w:sz w:val="28"/>
-          <w:szCs w:val="28"/>
-          <w:lang w:val="uk-UA"/>
-        </w:rPr>
-        <w:t>Нарешті, адміністратор займається розсиланням листів категоріям  користувачів за інтересами (зокрема, листів про вихід нового фільму певного жанру).</w:t>
+        <w:t>наповнює систему контентом – фільмами, афішами, біографічними даними про осіб, причетних до кінематографу. У випадку, якщо адміністратор помітить заборонену активність зі сторони користувача (образа інших користувачів, нецензурні вислови), адміністратор деактивує профіль цього користувача.  Також адміністратор контролює справність системи – переглядає список помилок, системних повідомлень та виняткових ситуацій, що відбулися при взаємодії гостей та користувачів з сайтом.Нарешті, адміністратор займається розсиланням листів категоріям  користувачів за інтересами (зокрема, листів про вихід нового фільму певного жанру).</w:t>
       </w:r>
     </w:p>
     <w:p>
@@ -350,7 +295,7 @@
       <w:tblPr>
         <w:tblStyle w:val="a6"/>
         <w:tblW w:w="9310" w:type="dxa"/>
-        <w:tblLook w:val="04A0" w:firstRow="1" w:lastRow="0" w:firstColumn="1" w:lastColumn="0" w:noHBand="0" w:noVBand="1"/>
+        <w:tblLook w:val="04A0"/>
       </w:tblPr>
       <w:tblGrid>
         <w:gridCol w:w="2328"/>
@@ -531,13 +476,15 @@
             <w:pPr>
               <w:spacing w:after="0" w:line="240" w:lineRule="auto"/>
               <w:rPr>
-                <w:sz w:val="28"/>
-                <w:szCs w:val="28"/>
-                <w:lang w:val="en-US"/>
-              </w:rPr>
-            </w:pPr>
-            <w:r>
-              <w:rPr>
+                <w:color w:val="70AD47" w:themeColor="accent6"/>
+                <w:sz w:val="28"/>
+                <w:szCs w:val="28"/>
+                <w:lang w:val="en-US"/>
+              </w:rPr>
+            </w:pPr>
+            <w:r>
+              <w:rPr>
+                <w:color w:val="70AD47" w:themeColor="accent6"/>
                 <w:sz w:val="28"/>
                 <w:szCs w:val="28"/>
                 <w:lang w:val="en-US"/>
@@ -633,13 +580,15 @@
             <w:pPr>
               <w:spacing w:after="0" w:line="240" w:lineRule="auto"/>
               <w:rPr>
-                <w:sz w:val="28"/>
-                <w:szCs w:val="28"/>
-                <w:lang w:val="en-US"/>
-              </w:rPr>
-            </w:pPr>
-            <w:r>
-              <w:rPr>
+                <w:color w:val="70AD47" w:themeColor="accent6"/>
+                <w:sz w:val="28"/>
+                <w:szCs w:val="28"/>
+                <w:lang w:val="en-US"/>
+              </w:rPr>
+            </w:pPr>
+            <w:r>
+              <w:rPr>
+                <w:color w:val="70AD47" w:themeColor="accent6"/>
                 <w:sz w:val="28"/>
                 <w:szCs w:val="28"/>
                 <w:lang w:val="en-US"/>
@@ -1317,15 +1266,7 @@
                 <w:szCs w:val="28"/>
                 <w:lang w:val="en-US"/>
               </w:rPr>
-              <w:t xml:space="preserve">Change name, surname, email, favorite film </w:t>
-            </w:r>
-            <w:r>
-              <w:rPr>
-                <w:sz w:val="28"/>
-                <w:szCs w:val="28"/>
-                <w:lang w:val="en-US"/>
-              </w:rPr>
-              <w:t>genres, etc.</w:t>
+              <w:t>Change name, surname, email, favorite film genres, etc.</w:t>
             </w:r>
           </w:p>
         </w:tc>
@@ -1390,13 +1331,15 @@
               <w:spacing w:after="0" w:line="240" w:lineRule="auto"/>
               <w:jc w:val="both"/>
               <w:rPr>
-                <w:sz w:val="28"/>
-                <w:szCs w:val="28"/>
-                <w:lang w:val="en-US"/>
-              </w:rPr>
-            </w:pPr>
-            <w:r>
-              <w:rPr>
+                <w:color w:val="70AD47" w:themeColor="accent6"/>
+                <w:sz w:val="28"/>
+                <w:szCs w:val="28"/>
+                <w:lang w:val="en-US"/>
+              </w:rPr>
+            </w:pPr>
+            <w:r>
+              <w:rPr>
+                <w:color w:val="70AD47" w:themeColor="accent6"/>
                 <w:sz w:val="28"/>
                 <w:szCs w:val="28"/>
                 <w:lang w:val="en-US"/>
@@ -1757,15 +1700,7 @@
                 <w:szCs w:val="28"/>
                 <w:lang w:val="en-US"/>
               </w:rPr>
-              <w:t xml:space="preserve">View the list of errors and warnings to prevent </w:t>
-            </w:r>
-            <w:r>
-              <w:rPr>
-                <w:sz w:val="28"/>
-                <w:szCs w:val="28"/>
-                <w:lang w:val="en-US"/>
-              </w:rPr>
-              <w:t>system malfunction</w:t>
+              <w:t>View the list of errors and warnings to prevent system malfunction</w:t>
             </w:r>
           </w:p>
         </w:tc>
@@ -2356,15 +2291,7 @@
                 <w:szCs w:val="28"/>
                 <w:lang w:val="en-US"/>
               </w:rPr>
-              <w:t xml:space="preserve">Delete </w:t>
-            </w:r>
-            <w:r>
-              <w:rPr>
-                <w:sz w:val="28"/>
-                <w:szCs w:val="28"/>
-                <w:lang w:val="en-US"/>
-              </w:rPr>
-              <w:t>actor</w:t>
+              <w:t>Delete actor</w:t>
             </w:r>
           </w:p>
         </w:tc>
@@ -2520,7 +2447,7 @@
 </file>
 
 <file path=word/styles.xml><?xml version="1.0" encoding="utf-8"?>
-<w:styles xmlns:mc="http://schemas.openxmlformats.org/markup-compatibility/2006" xmlns:r="http://schemas.openxmlformats.org/officeDocument/2006/relationships" xmlns:w="http://schemas.openxmlformats.org/wordprocessingml/2006/main" xmlns:w14="http://schemas.microsoft.com/office/word/2010/wordml" xmlns:w15="http://schemas.microsoft.com/office/word/2012/wordml" xmlns:w16se="http://schemas.microsoft.com/office/word/2015/wordml/symex" mc:Ignorable="w14 w15 w16se">
+<w:styles xmlns:r="http://schemas.openxmlformats.org/officeDocument/2006/relationships" xmlns:w="http://schemas.openxmlformats.org/wordprocessingml/2006/main">
   <w:docDefaults>
     <w:rPrDefault>
       <w:rPr>
@@ -2532,382 +2459,149 @@
     </w:rPrDefault>
     <w:pPrDefault/>
   </w:docDefaults>
-  <w:latentStyles w:defLockedState="0" w:defUIPriority="99" w:defSemiHidden="0" w:defUnhideWhenUsed="0" w:defQFormat="0" w:count="371">
-    <w:lsdException w:name="Normal" w:uiPriority="0" w:qFormat="1"/>
-    <w:lsdException w:name="heading 1" w:uiPriority="9" w:qFormat="1"/>
-    <w:lsdException w:name="heading 2" w:semiHidden="1" w:uiPriority="9" w:unhideWhenUsed="1" w:qFormat="1"/>
-    <w:lsdException w:name="heading 3" w:semiHidden="1" w:uiPriority="9" w:unhideWhenUsed="1" w:qFormat="1"/>
-    <w:lsdException w:name="heading 4" w:semiHidden="1" w:uiPriority="9" w:unhideWhenUsed="1" w:qFormat="1"/>
-    <w:lsdException w:name="heading 5" w:semiHidden="1" w:uiPriority="9" w:unhideWhenUsed="1" w:qFormat="1"/>
-    <w:lsdException w:name="heading 6" w:semiHidden="1" w:uiPriority="9" w:unhideWhenUsed="1" w:qFormat="1"/>
-    <w:lsdException w:name="heading 7" w:semiHidden="1" w:uiPriority="9" w:unhideWhenUsed="1" w:qFormat="1"/>
-    <w:lsdException w:name="heading 8" w:semiHidden="1" w:uiPriority="9" w:unhideWhenUsed="1" w:qFormat="1"/>
-    <w:lsdException w:name="heading 9" w:semiHidden="1" w:uiPriority="9" w:unhideWhenUsed="1" w:qFormat="1"/>
-    <w:lsdException w:name="index 1" w:semiHidden="1" w:unhideWhenUsed="1"/>
-    <w:lsdException w:name="index 2" w:semiHidden="1" w:unhideWhenUsed="1"/>
-    <w:lsdException w:name="index 3" w:semiHidden="1" w:unhideWhenUsed="1"/>
-    <w:lsdException w:name="index 4" w:semiHidden="1" w:unhideWhenUsed="1"/>
-    <w:lsdException w:name="index 5" w:semiHidden="1" w:unhideWhenUsed="1"/>
-    <w:lsdException w:name="index 6" w:semiHidden="1" w:unhideWhenUsed="1"/>
-    <w:lsdException w:name="index 7" w:semiHidden="1" w:unhideWhenUsed="1"/>
-    <w:lsdException w:name="index 8" w:semiHidden="1" w:unhideWhenUsed="1"/>
-    <w:lsdException w:name="index 9" w:semiHidden="1" w:unhideWhenUsed="1"/>
-    <w:lsdException w:name="toc 1" w:semiHidden="1" w:uiPriority="39" w:unhideWhenUsed="1"/>
-    <w:lsdException w:name="toc 2" w:semiHidden="1" w:uiPriority="39" w:unhideWhenUsed="1"/>
-    <w:lsdException w:name="toc 3" w:semiHidden="1" w:uiPriority="39" w:unhideWhenUsed="1"/>
-    <w:lsdException w:name="toc 4" w:semiHidden="1" w:uiPriority="39" w:unhideWhenUsed="1"/>
-    <w:lsdException w:name="toc 5" w:semiHidden="1" w:uiPriority="39" w:unhideWhenUsed="1"/>
-    <w:lsdException w:name="toc 6" w:semiHidden="1" w:uiPriority="39" w:unhideWhenUsed="1"/>
-    <w:lsdException w:name="toc 7" w:semiHidden="1" w:uiPriority="39" w:unhideWhenUsed="1"/>
-    <w:lsdException w:name="toc 8" w:semiHidden="1" w:uiPriority="39" w:unhideWhenUsed="1"/>
-    <w:lsdException w:name="toc 9" w:semiHidden="1" w:uiPriority="39" w:unhideWhenUsed="1"/>
-    <w:lsdException w:name="Normal Indent" w:semiHidden="1" w:unhideWhenUsed="1"/>
-    <w:lsdException w:name="footnote text" w:semiHidden="1" w:unhideWhenUsed="1"/>
-    <w:lsdException w:name="annotation text" w:semiHidden="1" w:unhideWhenUsed="1"/>
-    <w:lsdException w:name="header" w:semiHidden="1" w:unhideWhenUsed="1"/>
-    <w:lsdException w:name="footer" w:semiHidden="1" w:unhideWhenUsed="1"/>
-    <w:lsdException w:name="index heading" w:semiHidden="1" w:unhideWhenUsed="1"/>
-    <w:lsdException w:name="caption" w:semiHidden="1" w:uiPriority="35" w:unhideWhenUsed="1" w:qFormat="1"/>
-    <w:lsdException w:name="table of figures" w:semiHidden="1" w:unhideWhenUsed="1"/>
-    <w:lsdException w:name="envelope address" w:semiHidden="1" w:unhideWhenUsed="1"/>
-    <w:lsdException w:name="envelope return" w:semiHidden="1" w:unhideWhenUsed="1"/>
-    <w:lsdException w:name="footnote reference" w:semiHidden="1" w:unhideWhenUsed="1"/>
-    <w:lsdException w:name="annotation reference" w:semiHidden="1" w:unhideWhenUsed="1"/>
-    <w:lsdException w:name="line number" w:semiHidden="1" w:unhideWhenUsed="1"/>
-    <w:lsdException w:name="page number" w:semiHidden="1" w:unhideWhenUsed="1"/>
-    <w:lsdException w:name="endnote reference" w:semiHidden="1" w:unhideWhenUsed="1"/>
-    <w:lsdException w:name="endnote text" w:semiHidden="1" w:unhideWhenUsed="1"/>
-    <w:lsdException w:name="table of authorities" w:semiHidden="1" w:unhideWhenUsed="1"/>
-    <w:lsdException w:name="macro" w:semiHidden="1" w:unhideWhenUsed="1"/>
-    <w:lsdException w:name="toa heading" w:semiHidden="1" w:unhideWhenUsed="1"/>
-    <w:lsdException w:name="List" w:semiHidden="1" w:unhideWhenUsed="1"/>
-    <w:lsdException w:name="List Bullet" w:semiHidden="1" w:unhideWhenUsed="1"/>
-    <w:lsdException w:name="List Number" w:semiHidden="1" w:unhideWhenUsed="1"/>
-    <w:lsdException w:name="List 2" w:semiHidden="1" w:unhideWhenUsed="1"/>
-    <w:lsdException w:name="List 3" w:semiHidden="1" w:unhideWhenUsed="1"/>
-    <w:lsdException w:name="List 4" w:semiHidden="1" w:unhideWhenUsed="1"/>
-    <w:lsdException w:name="List 5" w:semiHidden="1" w:unhideWhenUsed="1"/>
-    <w:lsdException w:name="List Bullet 2" w:semiHidden="1" w:unhideWhenUsed="1"/>
-    <w:lsdException w:name="List Bullet 3" w:semiHidden="1" w:unhideWhenUsed="1"/>
-    <w:lsdException w:name="List Bullet 4" w:semiHidden="1" w:unhideWhenUsed="1"/>
-    <w:lsdException w:name="List Bullet 5" w:semiHidden="1" w:unhideWhenUsed="1"/>
-    <w:lsdException w:name="List Number 2" w:semiHidden="1" w:unhideWhenUsed="1"/>
-    <w:lsdException w:name="List Number 3" w:semiHidden="1" w:unhideWhenUsed="1"/>
-    <w:lsdException w:name="List Number 4" w:semiHidden="1" w:unhideWhenUsed="1"/>
-    <w:lsdException w:name="List Number 5" w:semiHidden="1" w:unhideWhenUsed="1"/>
-    <w:lsdException w:name="Title" w:uiPriority="10" w:qFormat="1"/>
-    <w:lsdException w:name="Closing" w:semiHidden="1" w:unhideWhenUsed="1"/>
-    <w:lsdException w:name="Signature" w:semiHidden="1" w:unhideWhenUsed="1"/>
-    <w:lsdException w:name="Default Paragraph Font" w:semiHidden="1" w:uiPriority="1" w:unhideWhenUsed="1"/>
-    <w:lsdException w:name="Body Text" w:semiHidden="1" w:unhideWhenUsed="1"/>
-    <w:lsdException w:name="Body Text Indent" w:semiHidden="1" w:unhideWhenUsed="1"/>
-    <w:lsdException w:name="List Continue" w:semiHidden="1" w:unhideWhenUsed="1"/>
-    <w:lsdException w:name="List Continue 2" w:semiHidden="1" w:unhideWhenUsed="1"/>
-    <w:lsdException w:name="List Continue 3" w:semiHidden="1" w:unhideWhenUsed="1"/>
-    <w:lsdException w:name="List Continue 4" w:semiHidden="1" w:unhideWhenUsed="1"/>
-    <w:lsdException w:name="List Continue 5" w:semiHidden="1" w:unhideWhenUsed="1"/>
-    <w:lsdException w:name="Message Header" w:semiHidden="1" w:unhideWhenUsed="1"/>
-    <w:lsdException w:name="Subtitle" w:uiPriority="11" w:qFormat="1"/>
-    <w:lsdException w:name="Salutation" w:semiHidden="1" w:unhideWhenUsed="1"/>
-    <w:lsdException w:name="Date" w:semiHidden="1" w:unhideWhenUsed="1"/>
-    <w:lsdException w:name="Body Text First Indent" w:semiHidden="1" w:unhideWhenUsed="1"/>
-    <w:lsdException w:name="Body Text First Indent 2" w:semiHidden="1" w:unhideWhenUsed="1"/>
-    <w:lsdException w:name="Note Heading" w:semiHidden="1" w:unhideWhenUsed="1"/>
-    <w:lsdException w:name="Body Text 2" w:semiHidden="1" w:unhideWhenUsed="1"/>
-    <w:lsdException w:name="Body Text 3" w:semiHidden="1" w:unhideWhenUsed="1"/>
-    <w:lsdException w:name="Body Text Indent 2" w:semiHidden="1" w:unhideWhenUsed="1"/>
-    <w:lsdException w:name="Body Text Indent 3" w:semiHidden="1" w:unhideWhenUsed="1"/>
-    <w:lsdException w:name="Block Text" w:semiHidden="1" w:unhideWhenUsed="1"/>
-    <w:lsdException w:name="Hyperlink" w:semiHidden="1" w:unhideWhenUsed="1"/>
-    <w:lsdException w:name="FollowedHyperlink" w:semiHidden="1" w:unhideWhenUsed="1"/>
-    <w:lsdException w:name="Strong" w:uiPriority="22" w:qFormat="1"/>
-    <w:lsdException w:name="Emphasis" w:uiPriority="20" w:qFormat="1"/>
-    <w:lsdException w:name="Document Map" w:semiHidden="1" w:unhideWhenUsed="1"/>
-    <w:lsdException w:name="Plain Text" w:semiHidden="1" w:unhideWhenUsed="1"/>
-    <w:lsdException w:name="E-mail Signature" w:semiHidden="1" w:unhideWhenUsed="1"/>
-    <w:lsdException w:name="HTML Top of Form" w:semiHidden="1" w:unhideWhenUsed="1"/>
-    <w:lsdException w:name="HTML Bottom of Form" w:semiHidden="1" w:unhideWhenUsed="1"/>
-    <w:lsdException w:name="Normal (Web)" w:semiHidden="1" w:unhideWhenUsed="1"/>
-    <w:lsdException w:name="HTML Acronym" w:semiHidden="1" w:unhideWhenUsed="1"/>
-    <w:lsdException w:name="HTML Address" w:semiHidden="1" w:unhideWhenUsed="1"/>
-    <w:lsdException w:name="HTML Cite" w:semiHidden="1" w:unhideWhenUsed="1"/>
-    <w:lsdException w:name="HTML Code" w:semiHidden="1" w:unhideWhenUsed="1"/>
-    <w:lsdException w:name="HTML Definition" w:semiHidden="1" w:unhideWhenUsed="1"/>
-    <w:lsdException w:name="HTML Keyboard" w:semiHidden="1" w:unhideWhenUsed="1"/>
-    <w:lsdException w:name="HTML Preformatted" w:semiHidden="1" w:unhideWhenUsed="1"/>
-    <w:lsdException w:name="HTML Sample" w:semiHidden="1" w:unhideWhenUsed="1"/>
-    <w:lsdException w:name="HTML Typewriter" w:semiHidden="1" w:unhideWhenUsed="1"/>
-    <w:lsdException w:name="HTML Variable" w:semiHidden="1" w:unhideWhenUsed="1"/>
-    <w:lsdException w:name="Normal Table" w:semiHidden="1" w:unhideWhenUsed="1"/>
-    <w:lsdException w:name="annotation subject" w:semiHidden="1" w:unhideWhenUsed="1"/>
-    <w:lsdException w:name="No List" w:semiHidden="1" w:unhideWhenUsed="1"/>
-    <w:lsdException w:name="Outline List 1" w:semiHidden="1" w:unhideWhenUsed="1"/>
-    <w:lsdException w:name="Outline List 2" w:semiHidden="1" w:unhideWhenUsed="1"/>
-    <w:lsdException w:name="Outline List 3" w:semiHidden="1" w:unhideWhenUsed="1"/>
-    <w:lsdException w:name="Table Simple 1" w:semiHidden="1" w:unhideWhenUsed="1"/>
-    <w:lsdException w:name="Table Simple 2" w:semiHidden="1" w:unhideWhenUsed="1"/>
-    <w:lsdException w:name="Table Simple 3" w:semiHidden="1" w:unhideWhenUsed="1"/>
-    <w:lsdException w:name="Table Classic 1" w:semiHidden="1" w:unhideWhenUsed="1"/>
-    <w:lsdException w:name="Table Classic 2" w:semiHidden="1" w:unhideWhenUsed="1"/>
-    <w:lsdException w:name="Table Classic 3" w:semiHidden="1" w:unhideWhenUsed="1"/>
-    <w:lsdException w:name="Table Classic 4" w:semiHidden="1" w:unhideWhenUsed="1"/>
-    <w:lsdException w:name="Table Colorful 1" w:semiHidden="1" w:unhideWhenUsed="1"/>
-    <w:lsdException w:name="Table Colorful 2" w:semiHidden="1" w:unhideWhenUsed="1"/>
-    <w:lsdException w:name="Table Colorful 3" w:semiHidden="1" w:unhideWhenUsed="1"/>
-    <w:lsdException w:name="Table Columns 1" w:semiHidden="1" w:unhideWhenUsed="1"/>
-    <w:lsdException w:name="Table Columns 2" w:semiHidden="1" w:unhideWhenUsed="1"/>
-    <w:lsdException w:name="Table Columns 3" w:semiHidden="1" w:unhideWhenUsed="1"/>
-    <w:lsdException w:name="Table Columns 4" w:semiHidden="1" w:unhideWhenUsed="1"/>
-    <w:lsdException w:name="Table Columns 5" w:semiHidden="1" w:unhideWhenUsed="1"/>
-    <w:lsdException w:name="Table Grid 1" w:semiHidden="1" w:unhideWhenUsed="1"/>
-    <w:lsdException w:name="Table Grid 2" w:semiHidden="1" w:unhideWhenUsed="1"/>
-    <w:lsdException w:name="Table Grid 3" w:semiHidden="1" w:unhideWhenUsed="1"/>
-    <w:lsdException w:name="Table Grid 4" w:semiHidden="1" w:unhideWhenUsed="1"/>
-    <w:lsdException w:name="Table Grid 5" w:semiHidden="1" w:unhideWhenUsed="1"/>
-    <w:lsdException w:name="Table Grid 6" w:semiHidden="1" w:unhideWhenUsed="1"/>
-    <w:lsdException w:name="Table Grid 7" w:semiHidden="1" w:unhideWhenUsed="1"/>
-    <w:lsdException w:name="Table Grid 8" w:semiHidden="1" w:unhideWhenUsed="1"/>
-    <w:lsdException w:name="Table List 1" w:semiHidden="1" w:unhideWhenUsed="1"/>
-    <w:lsdException w:name="Table List 2" w:semiHidden="1" w:unhideWhenUsed="1"/>
-    <w:lsdException w:name="Table List 3" w:semiHidden="1" w:unhideWhenUsed="1"/>
-    <w:lsdException w:name="Table List 4" w:semiHidden="1" w:unhideWhenUsed="1"/>
-    <w:lsdException w:name="Table List 5" w:semiHidden="1" w:unhideWhenUsed="1"/>
-    <w:lsdException w:name="Table List 6" w:semiHidden="1" w:unhideWhenUsed="1"/>
-    <w:lsdException w:name="Table List 7" w:semiHidden="1" w:unhideWhenUsed="1"/>
-    <w:lsdException w:name="Table List 8" w:semiHidden="1" w:unhideWhenUsed="1"/>
-    <w:lsdException w:name="Table 3D effects 1" w:semiHidden="1" w:unhideWhenUsed="1"/>
-    <w:lsdException w:name="Table 3D effects 2" w:semiHidden="1" w:unhideWhenUsed="1"/>
-    <w:lsdException w:name="Table 3D effects 3" w:semiHidden="1" w:unhideWhenUsed="1"/>
-    <w:lsdException w:name="Table Contemporary" w:semiHidden="1" w:unhideWhenUsed="1"/>
-    <w:lsdException w:name="Table Elegant" w:semiHidden="1" w:unhideWhenUsed="1"/>
-    <w:lsdException w:name="Table Professional" w:semiHidden="1" w:unhideWhenUsed="1"/>
-    <w:lsdException w:name="Table Subtle 1" w:semiHidden="1" w:unhideWhenUsed="1"/>
-    <w:lsdException w:name="Table Subtle 2" w:semiHidden="1" w:unhideWhenUsed="1"/>
-    <w:lsdException w:name="Table Web 1" w:semiHidden="1" w:unhideWhenUsed="1"/>
-    <w:lsdException w:name="Table Web 2" w:semiHidden="1" w:unhideWhenUsed="1"/>
-    <w:lsdException w:name="Table Web 3" w:semiHidden="1" w:unhideWhenUsed="1"/>
-    <w:lsdException w:name="Balloon Text" w:semiHidden="1" w:unhideWhenUsed="1"/>
-    <w:lsdException w:name="Table Grid" w:uiPriority="39"/>
-    <w:lsdException w:name="Table Theme" w:semiHidden="1" w:unhideWhenUsed="1"/>
-    <w:lsdException w:name="Placeholder Text" w:semiHidden="1"/>
-    <w:lsdException w:name="No Spacing" w:uiPriority="1" w:qFormat="1"/>
-    <w:lsdException w:name="Light Shading" w:uiPriority="60"/>
-    <w:lsdException w:name="Light List" w:uiPriority="61"/>
-    <w:lsdException w:name="Light Grid" w:uiPriority="62"/>
-    <w:lsdException w:name="Medium Shading 1" w:uiPriority="63"/>
-    <w:lsdException w:name="Medium Shading 2" w:uiPriority="64"/>
-    <w:lsdException w:name="Medium List 1" w:uiPriority="65"/>
-    <w:lsdException w:name="Medium List 2" w:uiPriority="66"/>
-    <w:lsdException w:name="Medium Grid 1" w:uiPriority="67"/>
-    <w:lsdException w:name="Medium Grid 2" w:uiPriority="68"/>
-    <w:lsdException w:name="Medium Grid 3" w:uiPriority="69"/>
-    <w:lsdException w:name="Dark List" w:uiPriority="70"/>
-    <w:lsdException w:name="Colorful Shading" w:uiPriority="71"/>
-    <w:lsdException w:name="Colorful List" w:uiPriority="72"/>
-    <w:lsdException w:name="Colorful Grid" w:uiPriority="73"/>
-    <w:lsdException w:name="Light Shading Accent 1" w:uiPriority="60"/>
-    <w:lsdException w:name="Light List Accent 1" w:uiPriority="61"/>
-    <w:lsdException w:name="Light Grid Accent 1" w:uiPriority="62"/>
-    <w:lsdException w:name="Medium Shading 1 Accent 1" w:uiPriority="63"/>
-    <w:lsdException w:name="Medium Shading 2 Accent 1" w:uiPriority="64"/>
-    <w:lsdException w:name="Medium List 1 Accent 1" w:uiPriority="65"/>
-    <w:lsdException w:name="Revision" w:semiHidden="1"/>
-    <w:lsdException w:name="List Paragraph" w:uiPriority="34" w:qFormat="1"/>
-    <w:lsdException w:name="Quote" w:uiPriority="29" w:qFormat="1"/>
-    <w:lsdException w:name="Intense Quote" w:uiPriority="30" w:qFormat="1"/>
-    <w:lsdException w:name="Medium List 2 Accent 1" w:uiPriority="66"/>
-    <w:lsdException w:name="Medium Grid 1 Accent 1" w:uiPriority="67"/>
-    <w:lsdException w:name="Medium Grid 2 Accent 1" w:uiPriority="68"/>
-    <w:lsdException w:name="Medium Grid 3 Accent 1" w:uiPriority="69"/>
-    <w:lsdException w:name="Dark List Accent 1" w:uiPriority="70"/>
-    <w:lsdException w:name="Colorful Shading Accent 1" w:uiPriority="71"/>
-    <w:lsdException w:name="Colorful List Accent 1" w:uiPriority="72"/>
-    <w:lsdException w:name="Colorful Grid Accent 1" w:uiPriority="73"/>
-    <w:lsdException w:name="Light Shading Accent 2" w:uiPriority="60"/>
-    <w:lsdException w:name="Light List Accent 2" w:uiPriority="61"/>
-    <w:lsdException w:name="Light Grid Accent 2" w:uiPriority="62"/>
-    <w:lsdException w:name="Medium Shading 1 Accent 2" w:uiPriority="63"/>
-    <w:lsdException w:name="Medium Shading 2 Accent 2" w:uiPriority="64"/>
-    <w:lsdException w:name="Medium List 1 Accent 2" w:uiPriority="65"/>
-    <w:lsdException w:name="Medium List 2 Accent 2" w:uiPriority="66"/>
-    <w:lsdException w:name="Medium Grid 1 Accent 2" w:uiPriority="67"/>
-    <w:lsdException w:name="Medium Grid 2 Accent 2" w:uiPriority="68"/>
-    <w:lsdException w:name="Medium Grid 3 Accent 2" w:uiPriority="69"/>
-    <w:lsdException w:name="Dark List Accent 2" w:uiPriority="70"/>
-    <w:lsdException w:name="Colorful Shading Accent 2" w:uiPriority="71"/>
-    <w:lsdException w:name="Colorful List Accent 2" w:uiPriority="72"/>
-    <w:lsdException w:name="Colorful Grid Accent 2" w:uiPriority="73"/>
-    <w:lsdException w:name="Light Shading Accent 3" w:uiPriority="60"/>
-    <w:lsdException w:name="Light List Accent 3" w:uiPriority="61"/>
-    <w:lsdException w:name="Light Grid Accent 3" w:uiPriority="62"/>
-    <w:lsdException w:name="Medium Shading 1 Accent 3" w:uiPriority="63"/>
-    <w:lsdException w:name="Medium Shading 2 Accent 3" w:uiPriority="64"/>
-    <w:lsdException w:name="Medium List 1 Accent 3" w:uiPriority="65"/>
-    <w:lsdException w:name="Medium List 2 Accent 3" w:uiPriority="66"/>
-    <w:lsdException w:name="Medium Grid 1 Accent 3" w:uiPriority="67"/>
-    <w:lsdException w:name="Medium Grid 2 Accent 3" w:uiPriority="68"/>
-    <w:lsdException w:name="Medium Grid 3 Accent 3" w:uiPriority="69"/>
-    <w:lsdException w:name="Dark List Accent 3" w:uiPriority="70"/>
-    <w:lsdException w:name="Colorful Shading Accent 3" w:uiPriority="71"/>
-    <w:lsdException w:name="Colorful List Accent 3" w:uiPriority="72"/>
-    <w:lsdException w:name="Colorful Grid Accent 3" w:uiPriority="73"/>
-    <w:lsdException w:name="Light Shading Accent 4" w:uiPriority="60"/>
-    <w:lsdException w:name="Light List Accent 4" w:uiPriority="61"/>
-    <w:lsdException w:name="Light Grid Accent 4" w:uiPriority="62"/>
-    <w:lsdException w:name="Medium Shading 1 Accent 4" w:uiPriority="63"/>
-    <w:lsdException w:name="Medium Shading 2 Accent 4" w:uiPriority="64"/>
-    <w:lsdException w:name="Medium List 1 Accent 4" w:uiPriority="65"/>
-    <w:lsdException w:name="Medium List 2 Accent 4" w:uiPriority="66"/>
-    <w:lsdException w:name="Medium Grid 1 Accent 4" w:uiPriority="67"/>
-    <w:lsdException w:name="Medium Grid 2 Accent 4" w:uiPriority="68"/>
-    <w:lsdException w:name="Medium Grid 3 Accent 4" w:uiPriority="69"/>
-    <w:lsdException w:name="Dark List Accent 4" w:uiPriority="70"/>
-    <w:lsdException w:name="Colorful Shading Accent 4" w:uiPriority="71"/>
-    <w:lsdException w:name="Colorful List Accent 4" w:uiPriority="72"/>
-    <w:lsdException w:name="Colorful Grid Accent 4" w:uiPriority="73"/>
-    <w:lsdException w:name="Light Shading Accent 5" w:uiPriority="60"/>
-    <w:lsdException w:name="Light List Accent 5" w:uiPriority="61"/>
-    <w:lsdException w:name="Light Grid Accent 5" w:uiPriority="62"/>
-    <w:lsdException w:name="Medium Shading 1 Accent 5" w:uiPriority="63"/>
-    <w:lsdException w:name="Medium Shading 2 Accent 5" w:uiPriority="64"/>
-    <w:lsdException w:name="Medium List 1 Accent 5" w:uiPriority="65"/>
-    <w:lsdException w:name="Medium List 2 Accent 5" w:uiPriority="66"/>
-    <w:lsdException w:name="Medium Grid 1 Accent 5" w:uiPriority="67"/>
-    <w:lsdException w:name="Medium Grid 2 Accent 5" w:uiPriority="68"/>
-    <w:lsdException w:name="Medium Grid 3 Accent 5" w:uiPriority="69"/>
-    <w:lsdException w:name="Dark List Accent 5" w:uiPriority="70"/>
-    <w:lsdException w:name="Colorful Shading Accent 5" w:uiPriority="71"/>
-    <w:lsdException w:name="Colorful List Accent 5" w:uiPriority="72"/>
-    <w:lsdException w:name="Colorful Grid Accent 5" w:uiPriority="73"/>
-    <w:lsdException w:name="Light Shading Accent 6" w:uiPriority="60"/>
-    <w:lsdException w:name="Light List Accent 6" w:uiPriority="61"/>
-    <w:lsdException w:name="Light Grid Accent 6" w:uiPriority="62"/>
-    <w:lsdException w:name="Medium Shading 1 Accent 6" w:uiPriority="63"/>
-    <w:lsdException w:name="Medium Shading 2 Accent 6" w:uiPriority="64"/>
-    <w:lsdException w:name="Medium List 1 Accent 6" w:uiPriority="65"/>
-    <w:lsdException w:name="Medium List 2 Accent 6" w:uiPriority="66"/>
-    <w:lsdException w:name="Medium Grid 1 Accent 6" w:uiPriority="67"/>
-    <w:lsdException w:name="Medium Grid 2 Accent 6" w:uiPriority="68"/>
-    <w:lsdException w:name="Medium Grid 3 Accent 6" w:uiPriority="69"/>
-    <w:lsdException w:name="Dark List Accent 6" w:uiPriority="70"/>
-    <w:lsdException w:name="Colorful Shading Accent 6" w:uiPriority="71"/>
-    <w:lsdException w:name="Colorful List Accent 6" w:uiPriority="72"/>
-    <w:lsdException w:name="Colorful Grid Accent 6" w:uiPriority="73"/>
-    <w:lsdException w:name="Subtle Emphasis" w:uiPriority="19" w:qFormat="1"/>
-    <w:lsdException w:name="Intense Emphasis" w:uiPriority="21" w:qFormat="1"/>
-    <w:lsdException w:name="Subtle Reference" w:uiPriority="31" w:qFormat="1"/>
-    <w:lsdException w:name="Intense Reference" w:uiPriority="32" w:qFormat="1"/>
-    <w:lsdException w:name="Book Title" w:uiPriority="33" w:qFormat="1"/>
-    <w:lsdException w:name="Bibliography" w:semiHidden="1" w:uiPriority="37" w:unhideWhenUsed="1"/>
-    <w:lsdException w:name="TOC Heading" w:semiHidden="1" w:uiPriority="39" w:unhideWhenUsed="1" w:qFormat="1"/>
-    <w:lsdException w:name="Plain Table 1" w:uiPriority="41"/>
-    <w:lsdException w:name="Plain Table 2" w:uiPriority="42"/>
-    <w:lsdException w:name="Plain Table 3" w:uiPriority="43"/>
-    <w:lsdException w:name="Plain Table 4" w:uiPriority="44"/>
-    <w:lsdException w:name="Plain Table 5" w:uiPriority="45"/>
-    <w:lsdException w:name="Grid Table Light" w:uiPriority="40"/>
-    <w:lsdException w:name="Grid Table 1 Light" w:uiPriority="46"/>
-    <w:lsdException w:name="Grid Table 2" w:uiPriority="47"/>
-    <w:lsdException w:name="Grid Table 3" w:uiPriority="48"/>
-    <w:lsdException w:name="Grid Table 4" w:uiPriority="49"/>
-    <w:lsdException w:name="Grid Table 5 Dark" w:uiPriority="50"/>
-    <w:lsdException w:name="Grid Table 6 Colorful" w:uiPriority="51"/>
-    <w:lsdException w:name="Grid Table 7 Colorful" w:uiPriority="52"/>
-    <w:lsdException w:name="Grid Table 1 Light Accent 1" w:uiPriority="46"/>
-    <w:lsdException w:name="Grid Table 2 Accent 1" w:uiPriority="47"/>
-    <w:lsdException w:name="Grid Table 3 Accent 1" w:uiPriority="48"/>
-    <w:lsdException w:name="Grid Table 4 Accent 1" w:uiPriority="49"/>
-    <w:lsdException w:name="Grid Table 5 Dark Accent 1" w:uiPriority="50"/>
-    <w:lsdException w:name="Grid Table 6 Colorful Accent 1" w:uiPriority="51"/>
-    <w:lsdException w:name="Grid Table 7 Colorful Accent 1" w:uiPriority="52"/>
-    <w:lsdException w:name="Grid Table 1 Light Accent 2" w:uiPriority="46"/>
-    <w:lsdException w:name="Grid Table 2 Accent 2" w:uiPriority="47"/>
-    <w:lsdException w:name="Grid Table 3 Accent 2" w:uiPriority="48"/>
-    <w:lsdException w:name="Grid Table 4 Accent 2" w:uiPriority="49"/>
-    <w:lsdException w:name="Grid Table 5 Dark Accent 2" w:uiPriority="50"/>
-    <w:lsdException w:name="Grid Table 6 Colorful Accent 2" w:uiPriority="51"/>
-    <w:lsdException w:name="Grid Table 7 Colorful Accent 2" w:uiPriority="52"/>
-    <w:lsdException w:name="Grid Table 1 Light Accent 3" w:uiPriority="46"/>
-    <w:lsdException w:name="Grid Table 2 Accent 3" w:uiPriority="47"/>
-    <w:lsdException w:name="Grid Table 3 Accent 3" w:uiPriority="48"/>
-    <w:lsdException w:name="Grid Table 4 Accent 3" w:uiPriority="49"/>
-    <w:lsdException w:name="Grid Table 5 Dark Accent 3" w:uiPriority="50"/>
-    <w:lsdException w:name="Grid Table 6 Colorful Accent 3" w:uiPriority="51"/>
-    <w:lsdException w:name="Grid Table 7 Colorful Accent 3" w:uiPriority="52"/>
-    <w:lsdException w:name="Grid Table 1 Light Accent 4" w:uiPriority="46"/>
-    <w:lsdException w:name="Grid Table 2 Accent 4" w:uiPriority="47"/>
-    <w:lsdException w:name="Grid Table 3 Accent 4" w:uiPriority="48"/>
-    <w:lsdException w:name="Grid Table 4 Accent 4" w:uiPriority="49"/>
-    <w:lsdException w:name="Grid Table 5 Dark Accent 4" w:uiPriority="50"/>
-    <w:lsdException w:name="Grid Table 6 Colorful Accent 4" w:uiPriority="51"/>
-    <w:lsdException w:name="Grid Table 7 Colorful Accent 4" w:uiPriority="52"/>
-    <w:lsdException w:name="Grid Table 1 Light Accent 5" w:uiPriority="46"/>
-    <w:lsdException w:name="Grid Table 2 Accent 5" w:uiPriority="47"/>
-    <w:lsdException w:name="Grid Table 3 Accent 5" w:uiPriority="48"/>
-    <w:lsdException w:name="Grid Table 4 Accent 5" w:uiPriority="49"/>
-    <w:lsdException w:name="Grid Table 5 Dark Accent 5" w:uiPriority="50"/>
-    <w:lsdException w:name="Grid Table 6 Colorful Accent 5" w:uiPriority="51"/>
-    <w:lsdException w:name="Grid Table 7 Colorful Accent 5" w:uiPriority="52"/>
-    <w:lsdException w:name="Grid Table 1 Light Accent 6" w:uiPriority="46"/>
-    <w:lsdException w:name="Grid Table 2 Accent 6" w:uiPriority="47"/>
-    <w:lsdException w:name="Grid Table 3 Accent 6" w:uiPriority="48"/>
-    <w:lsdException w:name="Grid Table 4 Accent 6" w:uiPriority="49"/>
-    <w:lsdException w:name="Grid Table 5 Dark Accent 6" w:uiPriority="50"/>
-    <w:lsdException w:name="Grid Table 6 Colorful Accent 6" w:uiPriority="51"/>
-    <w:lsdException w:name="Grid Table 7 Colorful Accent 6" w:uiPriority="52"/>
-    <w:lsdException w:name="List Table 1 Light" w:uiPriority="46"/>
-    <w:lsdException w:name="List Table 2" w:uiPriority="47"/>
-    <w:lsdException w:name="List Table 3" w:uiPriority="48"/>
-    <w:lsdException w:name="List Table 4" w:uiPriority="49"/>
-    <w:lsdException w:name="List Table 5 Dark" w:uiPriority="50"/>
-    <w:lsdException w:name="List Table 6 Colorful" w:uiPriority="51"/>
-    <w:lsdException w:name="List Table 7 Colorful" w:uiPriority="52"/>
-    <w:lsdException w:name="List Table 1 Light Accent 1" w:uiPriority="46"/>
-    <w:lsdException w:name="List Table 2 Accent 1" w:uiPriority="47"/>
-    <w:lsdException w:name="List Table 3 Accent 1" w:uiPriority="48"/>
-    <w:lsdException w:name="List Table 4 Accent 1" w:uiPriority="49"/>
-    <w:lsdException w:name="List Table 5 Dark Accent 1" w:uiPriority="50"/>
-    <w:lsdException w:name="List Table 6 Colorful Accent 1" w:uiPriority="51"/>
-    <w:lsdException w:name="List Table 7 Colorful Accent 1" w:uiPriority="52"/>
-    <w:lsdException w:name="List Table 1 Light Accent 2" w:uiPriority="46"/>
-    <w:lsdException w:name="List Table 2 Accent 2" w:uiPriority="47"/>
-    <w:lsdException w:name="List Table 3 Accent 2" w:uiPriority="48"/>
-    <w:lsdException w:name="List Table 4 Accent 2" w:uiPriority="49"/>
-    <w:lsdException w:name="List Table 5 Dark Accent 2" w:uiPriority="50"/>
-    <w:lsdException w:name="List Table 6 Colorful Accent 2" w:uiPriority="51"/>
-    <w:lsdException w:name="List Table 7 Colorful Accent 2" w:uiPriority="52"/>
-    <w:lsdException w:name="List Table 1 Light Accent 3" w:uiPriority="46"/>
-    <w:lsdException w:name="List Table 2 Accent 3" w:uiPriority="47"/>
-    <w:lsdException w:name="List Table 3 Accent 3" w:uiPriority="48"/>
-    <w:lsdException w:name="List Table 4 Accent 3" w:uiPriority="49"/>
-    <w:lsdException w:name="List Table 5 Dark Accent 3" w:uiPriority="50"/>
-    <w:lsdException w:name="List Table 6 Colorful Accent 3" w:uiPriority="51"/>
-    <w:lsdException w:name="List Table 7 Colorful Accent 3" w:uiPriority="52"/>
-    <w:lsdException w:name="List Table 1 Light Accent 4" w:uiPriority="46"/>
-    <w:lsdException w:name="List Table 2 Accent 4" w:uiPriority="47"/>
-    <w:lsdException w:name="List Table 3 Accent 4" w:uiPriority="48"/>
-    <w:lsdException w:name="List Table 4 Accent 4" w:uiPriority="49"/>
-    <w:lsdException w:name="List Table 5 Dark Accent 4" w:uiPriority="50"/>
-    <w:lsdException w:name="List Table 6 Colorful Accent 4" w:uiPriority="51"/>
-    <w:lsdException w:name="List Table 7 Colorful Accent 4" w:uiPriority="52"/>
-    <w:lsdException w:name="List Table 1 Light Accent 5" w:uiPriority="46"/>
-    <w:lsdException w:name="List Table 2 Accent 5" w:uiPriority="47"/>
-    <w:lsdException w:name="List Table 3 Accent 5" w:uiPriority="48"/>
-    <w:lsdException w:name="List Table 4 Accent 5" w:uiPriority="49"/>
-    <w:lsdException w:name="List Table 5 Dark Accent 5" w:uiPriority="50"/>
-    <w:lsdException w:name="List Table 6 Colorful Accent 5" w:uiPriority="51"/>
-    <w:lsdException w:name="List Table 7 Colorful Accent 5" w:uiPriority="52"/>
-    <w:lsdException w:name="List Table 1 Light Accent 6" w:uiPriority="46"/>
-    <w:lsdException w:name="List Table 2 Accent 6" w:uiPriority="47"/>
-    <w:lsdException w:name="List Table 3 Accent 6" w:uiPriority="48"/>
-    <w:lsdException w:name="List Table 4 Accent 6" w:uiPriority="49"/>
-    <w:lsdException w:name="List Table 5 Dark Accent 6" w:uiPriority="50"/>
-    <w:lsdException w:name="List Table 6 Colorful Accent 6" w:uiPriority="51"/>
-    <w:lsdException w:name="List Table 7 Colorful Accent 6" w:uiPriority="52"/>
+  <w:latentStyles w:defLockedState="0" w:defUIPriority="99" w:defSemiHidden="1" w:defUnhideWhenUsed="1" w:defQFormat="0" w:count="267">
+    <w:lsdException w:name="Normal" w:semiHidden="0" w:uiPriority="0" w:unhideWhenUsed="0" w:qFormat="1"/>
+    <w:lsdException w:name="heading 1" w:semiHidden="0" w:uiPriority="9" w:unhideWhenUsed="0" w:qFormat="1"/>
+    <w:lsdException w:name="heading 2" w:uiPriority="9" w:qFormat="1"/>
+    <w:lsdException w:name="heading 3" w:uiPriority="9" w:qFormat="1"/>
+    <w:lsdException w:name="heading 4" w:uiPriority="9" w:qFormat="1"/>
+    <w:lsdException w:name="heading 5" w:uiPriority="9" w:qFormat="1"/>
+    <w:lsdException w:name="heading 6" w:uiPriority="9" w:qFormat="1"/>
+    <w:lsdException w:name="heading 7" w:uiPriority="9" w:qFormat="1"/>
+    <w:lsdException w:name="heading 8" w:uiPriority="9" w:qFormat="1"/>
+    <w:lsdException w:name="heading 9" w:uiPriority="9" w:qFormat="1"/>
+    <w:lsdException w:name="toc 1" w:uiPriority="39"/>
+    <w:lsdException w:name="toc 2" w:uiPriority="39"/>
+    <w:lsdException w:name="toc 3" w:uiPriority="39"/>
+    <w:lsdException w:name="toc 4" w:uiPriority="39"/>
+    <w:lsdException w:name="toc 5" w:uiPriority="39"/>
+    <w:lsdException w:name="toc 6" w:uiPriority="39"/>
+    <w:lsdException w:name="toc 7" w:uiPriority="39"/>
+    <w:lsdException w:name="toc 8" w:uiPriority="39"/>
+    <w:lsdException w:name="toc 9" w:uiPriority="39"/>
+    <w:lsdException w:name="caption" w:uiPriority="35" w:qFormat="1"/>
+    <w:lsdException w:name="Title" w:semiHidden="0" w:uiPriority="10" w:unhideWhenUsed="0" w:qFormat="1"/>
+    <w:lsdException w:name="Default Paragraph Font" w:uiPriority="1"/>
+    <w:lsdException w:name="Subtitle" w:semiHidden="0" w:uiPriority="11" w:unhideWhenUsed="0" w:qFormat="1"/>
+    <w:lsdException w:name="Strong" w:semiHidden="0" w:uiPriority="22" w:unhideWhenUsed="0" w:qFormat="1"/>
+    <w:lsdException w:name="Emphasis" w:semiHidden="0" w:uiPriority="20" w:unhideWhenUsed="0" w:qFormat="1"/>
+    <w:lsdException w:name="Table Grid" w:semiHidden="0" w:uiPriority="39" w:unhideWhenUsed="0"/>
+    <w:lsdException w:name="Placeholder Text" w:unhideWhenUsed="0"/>
+    <w:lsdException w:name="No Spacing" w:semiHidden="0" w:uiPriority="1" w:unhideWhenUsed="0" w:qFormat="1"/>
+    <w:lsdException w:name="Light Shading" w:semiHidden="0" w:uiPriority="60" w:unhideWhenUsed="0"/>
+    <w:lsdException w:name="Light List" w:semiHidden="0" w:uiPriority="61" w:unhideWhenUsed="0"/>
+    <w:lsdException w:name="Light Grid" w:semiHidden="0" w:uiPriority="62" w:unhideWhenUsed="0"/>
+    <w:lsdException w:name="Medium Shading 1" w:semiHidden="0" w:uiPriority="63" w:unhideWhenUsed="0"/>
+    <w:lsdException w:name="Medium Shading 2" w:semiHidden="0" w:uiPriority="64" w:unhideWhenUsed="0"/>
+    <w:lsdException w:name="Medium List 1" w:semiHidden="0" w:uiPriority="65" w:unhideWhenUsed="0"/>
+    <w:lsdException w:name="Medium List 2" w:semiHidden="0" w:uiPriority="66" w:unhideWhenUsed="0"/>
+    <w:lsdException w:name="Medium Grid 1" w:semiHidden="0" w:uiPriority="67" w:unhideWhenUsed="0"/>
+    <w:lsdException w:name="Medium Grid 2" w:semiHidden="0" w:uiPriority="68" w:unhideWhenUsed="0"/>
+    <w:lsdException w:name="Medium Grid 3" w:semiHidden="0" w:uiPriority="69" w:unhideWhenUsed="0"/>
+    <w:lsdException w:name="Dark List" w:semiHidden="0" w:uiPriority="70" w:unhideWhenUsed="0"/>
+    <w:lsdException w:name="Colorful Shading" w:semiHidden="0" w:uiPriority="71" w:unhideWhenUsed="0"/>
+    <w:lsdException w:name="Colorful List" w:semiHidden="0" w:uiPriority="72" w:unhideWhenUsed="0"/>
+    <w:lsdException w:name="Colorful Grid" w:semiHidden="0" w:uiPriority="73" w:unhideWhenUsed="0"/>
+    <w:lsdException w:name="Light Shading Accent 1" w:semiHidden="0" w:uiPriority="60" w:unhideWhenUsed="0"/>
+    <w:lsdException w:name="Light List Accent 1" w:semiHidden="0" w:uiPriority="61" w:unhideWhenUsed="0"/>
+    <w:lsdException w:name="Light Grid Accent 1" w:semiHidden="0" w:uiPriority="62" w:unhideWhenUsed="0"/>
+    <w:lsdException w:name="Medium Shading 1 Accent 1" w:semiHidden="0" w:uiPriority="63" w:unhideWhenUsed="0"/>
+    <w:lsdException w:name="Medium Shading 2 Accent 1" w:semiHidden="0" w:uiPriority="64" w:unhideWhenUsed="0"/>
+    <w:lsdException w:name="Medium List 1 Accent 1" w:semiHidden="0" w:uiPriority="65" w:unhideWhenUsed="0"/>
+    <w:lsdException w:name="Revision" w:unhideWhenUsed="0"/>
+    <w:lsdException w:name="List Paragraph" w:semiHidden="0" w:uiPriority="34" w:unhideWhenUsed="0" w:qFormat="1"/>
+    <w:lsdException w:name="Quote" w:semiHidden="0" w:uiPriority="29" w:unhideWhenUsed="0" w:qFormat="1"/>
+    <w:lsdException w:name="Intense Quote" w:semiHidden="0" w:uiPriority="30" w:unhideWhenUsed="0" w:qFormat="1"/>
+    <w:lsdException w:name="Medium List 2 Accent 1" w:semiHidden="0" w:uiPriority="66" w:unhideWhenUsed="0"/>
+    <w:lsdException w:name="Medium Grid 1 Accent 1" w:semiHidden="0" w:uiPriority="67" w:unhideWhenUsed="0"/>
+    <w:lsdException w:name="Medium Grid 2 Accent 1" w:semiHidden="0" w:uiPriority="68" w:unhideWhenUsed="0"/>
+    <w:lsdException w:name="Medium Grid 3 Accent 1" w:semiHidden="0" w:uiPriority="69" w:unhideWhenUsed="0"/>
+    <w:lsdException w:name="Dark List Accent 1" w:semiHidden="0" w:uiPriority="70" w:unhideWhenUsed="0"/>
+    <w:lsdException w:name="Colorful Shading Accent 1" w:semiHidden="0" w:uiPriority="71" w:unhideWhenUsed="0"/>
+    <w:lsdException w:name="Colorful List Accent 1" w:semiHidden="0" w:uiPriority="72" w:unhideWhenUsed="0"/>
+    <w:lsdException w:name="Colorful Grid Accent 1" w:semiHidden="0" w:uiPriority="73" w:unhideWhenUsed="0"/>
+    <w:lsdException w:name="Light Shading Accent 2" w:semiHidden="0" w:uiPriority="60" w:unhideWhenUsed="0"/>
+    <w:lsdException w:name="Light List Accent 2" w:semiHidden="0" w:uiPriority="61" w:unhideWhenUsed="0"/>
+    <w:lsdException w:name="Light Grid Accent 2" w:semiHidden="0" w:uiPriority="62" w:unhideWhenUsed="0"/>
+    <w:lsdException w:name="Medium Shading 1 Accent 2" w:semiHidden="0" w:uiPriority="63" w:unhideWhenUsed="0"/>
+    <w:lsdException w:name="Medium Shading 2 Accent 2" w:semiHidden="0" w:uiPriority="64" w:unhideWhenUsed="0"/>
+    <w:lsdException w:name="Medium List 1 Accent 2" w:semiHidden="0" w:uiPriority="65" w:unhideWhenUsed="0"/>
+    <w:lsdException w:name="Medium List 2 Accent 2" w:semiHidden="0" w:uiPriority="66" w:unhideWhenUsed="0"/>
+    <w:lsdException w:name="Medium Grid 1 Accent 2" w:semiHidden="0" w:uiPriority="67" w:unhideWhenUsed="0"/>
+    <w:lsdException w:name="Medium Grid 2 Accent 2" w:semiHidden="0" w:uiPriority="68" w:unhideWhenUsed="0"/>
+    <w:lsdException w:name="Medium Grid 3 Accent 2" w:semiHidden="0" w:uiPriority="69" w:unhideWhenUsed="0"/>
+    <w:lsdException w:name="Dark List Accent 2" w:semiHidden="0" w:uiPriority="70" w:unhideWhenUsed="0"/>
+    <w:lsdException w:name="Colorful Shading Accent 2" w:semiHidden="0" w:uiPriority="71" w:unhideWhenUsed="0"/>
+    <w:lsdException w:name="Colorful List Accent 2" w:semiHidden="0" w:uiPriority="72" w:unhideWhenUsed="0"/>
+    <w:lsdException w:name="Colorful Grid Accent 2" w:semiHidden="0" w:uiPriority="73" w:unhideWhenUsed="0"/>
+    <w:lsdException w:name="Light Shading Accent 3" w:semiHidden="0" w:uiPriority="60" w:unhideWhenUsed="0"/>
+    <w:lsdException w:name="Light List Accent 3" w:semiHidden="0" w:uiPriority="61" w:unhideWhenUsed="0"/>
+    <w:lsdException w:name="Light Grid Accent 3" w:semiHidden="0" w:uiPriority="62" w:unhideWhenUsed="0"/>
+    <w:lsdException w:name="Medium Shading 1 Accent 3" w:semiHidden="0" w:uiPriority="63" w:unhideWhenUsed="0"/>
+    <w:lsdException w:name="Medium Shading 2 Accent 3" w:semiHidden="0" w:uiPriority="64" w:unhideWhenUsed="0"/>
+    <w:lsdException w:name="Medium List 1 Accent 3" w:semiHidden="0" w:uiPriority="65" w:unhideWhenUsed="0"/>
+    <w:lsdException w:name="Medium List 2 Accent 3" w:semiHidden="0" w:uiPriority="66" w:unhideWhenUsed="0"/>
+    <w:lsdException w:name="Medium Grid 1 Accent 3" w:semiHidden="0" w:uiPriority="67" w:unhideWhenUsed="0"/>
+    <w:lsdException w:name="Medium Grid 2 Accent 3" w:semiHidden="0" w:uiPriority="68" w:unhideWhenUsed="0"/>
+    <w:lsdException w:name="Medium Grid 3 Accent 3" w:semiHidden="0" w:uiPriority="69" w:unhideWhenUsed="0"/>
+    <w:lsdException w:name="Dark List Accent 3" w:semiHidden="0" w:uiPriority="70" w:unhideWhenUsed="0"/>
+    <w:lsdException w:name="Colorful Shading Accent 3" w:semiHidden="0" w:uiPriority="71" w:unhideWhenUsed="0"/>
+    <w:lsdException w:name="Colorful List Accent 3" w:semiHidden="0" w:uiPriority="72" w:unhideWhenUsed="0"/>
+    <w:lsdException w:name="Colorful Grid Accent 3" w:semiHidden="0" w:uiPriority="73" w:unhideWhenUsed="0"/>
+    <w:lsdException w:name="Light Shading Accent 4" w:semiHidden="0" w:uiPriority="60" w:unhideWhenUsed="0"/>
+    <w:lsdException w:name="Light List Accent 4" w:semiHidden="0" w:uiPriority="61" w:unhideWhenUsed="0"/>
+    <w:lsdException w:name="Light Grid Accent 4" w:semiHidden="0" w:uiPriority="62" w:unhideWhenUsed="0"/>
+    <w:lsdException w:name="Medium Shading 1 Accent 4" w:semiHidden="0" w:uiPriority="63" w:unhideWhenUsed="0"/>
+    <w:lsdException w:name="Medium Shading 2 Accent 4" w:semiHidden="0" w:uiPriority="64" w:unhideWhenUsed="0"/>
+    <w:lsdException w:name="Medium List 1 Accent 4" w:semiHidden="0" w:uiPriority="65" w:unhideWhenUsed="0"/>
+    <w:lsdException w:name="Medium List 2 Accent 4" w:semiHidden="0" w:uiPriority="66" w:unhideWhenUsed="0"/>
+    <w:lsdException w:name="Medium Grid 1 Accent 4" w:semiHidden="0" w:uiPriority="67" w:unhideWhenUsed="0"/>
+    <w:lsdException w:name="Medium Grid 2 Accent 4" w:semiHidden="0" w:uiPriority="68" w:unhideWhenUsed="0"/>
+    <w:lsdException w:name="Medium Grid 3 Accent 4" w:semiHidden="0" w:uiPriority="69" w:unhideWhenUsed="0"/>
+    <w:lsdException w:name="Dark List Accent 4" w:semiHidden="0" w:uiPriority="70" w:unhideWhenUsed="0"/>
+    <w:lsdException w:name="Colorful Shading Accent 4" w:semiHidden="0" w:uiPriority="71" w:unhideWhenUsed="0"/>
+    <w:lsdException w:name="Colorful List Accent 4" w:semiHidden="0" w:uiPriority="72" w:unhideWhenUsed="0"/>
+    <w:lsdException w:name="Colorful Grid Accent 4" w:semiHidden="0" w:uiPriority="73" w:unhideWhenUsed="0"/>
+    <w:lsdException w:name="Light Shading Accent 5" w:semiHidden="0" w:uiPriority="60" w:unhideWhenUsed="0"/>
+    <w:lsdException w:name="Light List Accent 5" w:semiHidden="0" w:uiPriority="61" w:unhideWhenUsed="0"/>
+    <w:lsdException w:name="Light Grid Accent 5" w:semiHidden="0" w:uiPriority="62" w:unhideWhenUsed="0"/>
+    <w:lsdException w:name="Medium Shading 1 Accent 5" w:semiHidden="0" w:uiPriority="63" w:unhideWhenUsed="0"/>
+    <w:lsdException w:name="Medium Shading 2 Accent 5" w:semiHidden="0" w:uiPriority="64" w:unhideWhenUsed="0"/>
+    <w:lsdException w:name="Medium List 1 Accent 5" w:semiHidden="0" w:uiPriority="65" w:unhideWhenUsed="0"/>
+    <w:lsdException w:name="Medium List 2 Accent 5" w:semiHidden="0" w:uiPriority="66" w:unhideWhenUsed="0"/>
+    <w:lsdException w:name="Medium Grid 1 Accent 5" w:semiHidden="0" w:uiPriority="67" w:unhideWhenUsed="0"/>
+    <w:lsdException w:name="Medium Grid 2 Accent 5" w:semiHidden="0" w:uiPriority="68" w:unhideWhenUsed="0"/>
+    <w:lsdException w:name="Medium Grid 3 Accent 5" w:semiHidden="0" w:uiPriority="69" w:unhideWhenUsed="0"/>
+    <w:lsdException w:name="Dark List Accent 5" w:semiHidden="0" w:uiPriority="70" w:unhideWhenUsed="0"/>
+    <w:lsdException w:name="Colorful Shading Accent 5" w:semiHidden="0" w:uiPriority="71" w:unhideWhenUsed="0"/>
+    <w:lsdException w:name="Colorful List Accent 5" w:semiHidden="0" w:uiPriority="72" w:unhideWhenUsed="0"/>
+    <w:lsdException w:name="Colorful Grid Accent 5" w:semiHidden="0" w:uiPriority="73" w:unhideWhenUsed="0"/>
+    <w:lsdException w:name="Light Shading Accent 6" w:semiHidden="0" w:uiPriority="60" w:unhideWhenUsed="0"/>
+    <w:lsdException w:name="Light List Accent 6" w:semiHidden="0" w:uiPriority="61" w:unhideWhenUsed="0"/>
+    <w:lsdException w:name="Light Grid Accent 6" w:semiHidden="0" w:uiPriority="62" w:unhideWhenUsed="0"/>
+    <w:lsdException w:name="Medium Shading 1 Accent 6" w:semiHidden="0" w:uiPriority="63" w:unhideWhenUsed="0"/>
+    <w:lsdException w:name="Medium Shading 2 Accent 6" w:semiHidden="0" w:uiPriority="64" w:unhideWhenUsed="0"/>
+    <w:lsdException w:name="Medium List 1 Accent 6" w:semiHidden="0" w:uiPriority="65" w:unhideWhenUsed="0"/>
+    <w:lsdException w:name="Medium List 2 Accent 6" w:semiHidden="0" w:uiPriority="66" w:unhideWhenUsed="0"/>
+    <w:lsdException w:name="Medium Grid 1 Accent 6" w:semiHidden="0" w:uiPriority="67" w:unhideWhenUsed="0"/>
+    <w:lsdException w:name="Medium Grid 2 Accent 6" w:semiHidden="0" w:uiPriority="68" w:unhideWhenUsed="0"/>
+    <w:lsdException w:name="Medium Grid 3 Accent 6" w:semiHidden="0" w:uiPriority="69" w:unhideWhenUsed="0"/>
+    <w:lsdException w:name="Dark List Accent 6" w:semiHidden="0" w:uiPriority="70" w:unhideWhenUsed="0"/>
+    <w:lsdException w:name="Colorful Shading Accent 6" w:semiHidden="0" w:uiPriority="71" w:unhideWhenUsed="0"/>
+    <w:lsdException w:name="Colorful List Accent 6" w:semiHidden="0" w:uiPriority="72" w:unhideWhenUsed="0"/>
+    <w:lsdException w:name="Colorful Grid Accent 6" w:semiHidden="0" w:uiPriority="73" w:unhideWhenUsed="0"/>
+    <w:lsdException w:name="Subtle Emphasis" w:semiHidden="0" w:uiPriority="19" w:unhideWhenUsed="0" w:qFormat="1"/>
+    <w:lsdException w:name="Intense Emphasis" w:semiHidden="0" w:uiPriority="21" w:unhideWhenUsed="0" w:qFormat="1"/>
+    <w:lsdException w:name="Subtle Reference" w:semiHidden="0" w:uiPriority="31" w:unhideWhenUsed="0" w:qFormat="1"/>
+    <w:lsdException w:name="Intense Reference" w:semiHidden="0" w:uiPriority="32" w:unhideWhenUsed="0" w:qFormat="1"/>
+    <w:lsdException w:name="Book Title" w:semiHidden="0" w:uiPriority="33" w:unhideWhenUsed="0" w:qFormat="1"/>
+    <w:lsdException w:name="Bibliography" w:uiPriority="37"/>
+    <w:lsdException w:name="TOC Heading" w:uiPriority="39" w:qFormat="1"/>
   </w:latentStyles>
   <w:style w:type="paragraph" w:default="1" w:styleId="a">
     <w:name w:val="Normal"/>
     <w:qFormat/>
+    <w:rsid w:val="00C9455A"/>
     <w:pPr>
       <w:spacing w:after="160" w:line="259" w:lineRule="auto"/>
     </w:pPr>
@@ -2923,6 +2617,7 @@
     <w:uiPriority w:val="99"/>
     <w:semiHidden/>
     <w:unhideWhenUsed/>
+    <w:qFormat/>
     <w:tblPr>
       <w:tblInd w:w="0" w:type="dxa"/>
       <w:tblCellMar>
@@ -2944,6 +2639,7 @@
     <w:basedOn w:val="a"/>
     <w:next w:val="a3"/>
     <w:qFormat/>
+    <w:rsid w:val="00C9455A"/>
     <w:pPr>
       <w:keepNext/>
       <w:spacing w:before="240" w:after="120"/>
@@ -2957,6 +2653,7 @@
   <w:style w:type="paragraph" w:styleId="a3">
     <w:name w:val="Body Text"/>
     <w:basedOn w:val="a"/>
+    <w:rsid w:val="00C9455A"/>
     <w:pPr>
       <w:spacing w:after="140" w:line="288" w:lineRule="auto"/>
     </w:pPr>
@@ -2964,6 +2661,7 @@
   <w:style w:type="paragraph" w:styleId="a4">
     <w:name w:val="List"/>
     <w:basedOn w:val="a3"/>
+    <w:rsid w:val="00C9455A"/>
     <w:rPr>
       <w:rFonts w:cs="FreeSans"/>
     </w:rPr>
@@ -2972,6 +2670,7 @@
     <w:name w:val="caption"/>
     <w:basedOn w:val="a"/>
     <w:qFormat/>
+    <w:rsid w:val="00C9455A"/>
     <w:pPr>
       <w:suppressLineNumbers/>
       <w:spacing w:before="120" w:after="120"/>
@@ -2988,6 +2687,7 @@
     <w:name w:val="Index"/>
     <w:basedOn w:val="a"/>
     <w:qFormat/>
+    <w:rsid w:val="00C9455A"/>
     <w:pPr>
       <w:suppressLineNumbers/>
     </w:pPr>
@@ -3001,6 +2701,7 @@
     <w:uiPriority w:val="39"/>
     <w:rsid w:val="00DE78C9"/>
     <w:tblPr>
+      <w:tblInd w:w="0" w:type="dxa"/>
       <w:tblBorders>
         <w:top w:val="single" w:sz="4" w:space="0" w:color="auto"/>
         <w:left w:val="single" w:sz="4" w:space="0" w:color="auto"/>
@@ -3009,7 +2710,43 @@
         <w:insideH w:val="single" w:sz="4" w:space="0" w:color="auto"/>
         <w:insideV w:val="single" w:sz="4" w:space="0" w:color="auto"/>
       </w:tblBorders>
+      <w:tblCellMar>
+        <w:top w:w="0" w:type="dxa"/>
+        <w:left w:w="108" w:type="dxa"/>
+        <w:bottom w:w="0" w:type="dxa"/>
+        <w:right w:w="108" w:type="dxa"/>
+      </w:tblCellMar>
     </w:tblPr>
+  </w:style>
+  <w:style w:type="paragraph" w:styleId="a7">
+    <w:name w:val="Balloon Text"/>
+    <w:basedOn w:val="a"/>
+    <w:link w:val="a8"/>
+    <w:uiPriority w:val="99"/>
+    <w:semiHidden/>
+    <w:unhideWhenUsed/>
+    <w:rsid w:val="004D1090"/>
+    <w:pPr>
+      <w:spacing w:after="0" w:line="240" w:lineRule="auto"/>
+    </w:pPr>
+    <w:rPr>
+      <w:rFonts w:ascii="Tahoma" w:hAnsi="Tahoma" w:cs="Tahoma"/>
+      <w:sz w:val="16"/>
+      <w:szCs w:val="16"/>
+    </w:rPr>
+  </w:style>
+  <w:style w:type="character" w:customStyle="1" w:styleId="a8">
+    <w:name w:val="Текст у виносці Знак"/>
+    <w:basedOn w:val="a0"/>
+    <w:link w:val="a7"/>
+    <w:uiPriority w:val="99"/>
+    <w:semiHidden/>
+    <w:rsid w:val="004D1090"/>
+    <w:rPr>
+      <w:rFonts w:ascii="Tahoma" w:hAnsi="Tahoma" w:cs="Tahoma"/>
+      <w:sz w:val="16"/>
+      <w:szCs w:val="16"/>
+    </w:rPr>
   </w:style>
 </w:styles>
 </file>
@@ -3057,7 +2794,7 @@
     </a:clrScheme>
     <a:fontScheme name="Стандартная">
       <a:majorFont>
-        <a:latin typeface="Calibri Light" panose="020F0302020204030204"/>
+        <a:latin typeface="Calibri Light"/>
         <a:ea typeface=""/>
         <a:cs typeface=""/>
         <a:font script="Jpan" typeface="游ゴシック Light"/>
@@ -3092,7 +2829,7 @@
         <a:font script="Geor" typeface="Sylfaen"/>
       </a:majorFont>
       <a:minorFont>
-        <a:latin typeface="Calibri" panose="020F0502020204030204"/>
+        <a:latin typeface="Calibri"/>
         <a:ea typeface=""/>
         <a:cs typeface=""/>
         <a:font script="Jpan" typeface="游明朝"/>
@@ -3269,7 +3006,7 @@
   <a:extraClrSchemeLst/>
   <a:extLst>
     <a:ext uri="{05A4C25C-085E-4340-85A3-A5531E510DB2}">
-      <thm15:themeFamily xmlns:thm15="http://schemas.microsoft.com/office/thememl/2012/main" name="Office Theme" id="{62F939B6-93AF-4DB8-9C6B-D6C7DFDC589F}" vid="{4A3C46E8-61CC-4603-A589-7422A47A8E4A}"/>
+      <thm15:themeFamily xmlns:thm15="http://schemas.microsoft.com/office/thememl/2012/main" xmlns="" name="Office Theme" id="{62F939B6-93AF-4DB8-9C6B-D6C7DFDC589F}" vid="{4A3C46E8-61CC-4603-A589-7422A47A8E4A}"/>
     </a:ext>
   </a:extLst>
 </a:theme>

</xml_diff>

<commit_message>
Updated docs and added tasks for next spring
</commit_message>
<xml_diff>
--- a/docs/Project Description.docx
+++ b/docs/Project Description.docx
@@ -447,6 +447,7 @@
               <w:rPr>
                 <w:b/>
                 <w:i/>
+                <w:color w:val="000000" w:themeColor="text1"/>
                 <w:sz w:val="28"/>
                 <w:szCs w:val="28"/>
                 <w:lang w:val="en-US"/>
@@ -456,6 +457,7 @@
               <w:rPr>
                 <w:b/>
                 <w:i/>
+                <w:color w:val="000000" w:themeColor="text1"/>
                 <w:sz w:val="28"/>
                 <w:szCs w:val="28"/>
                 <w:lang w:val="en-US"/>
@@ -561,6 +563,7 @@
               <w:rPr>
                 <w:b/>
                 <w:i/>
+                <w:color w:val="70AD47" w:themeColor="accent6"/>
                 <w:sz w:val="28"/>
                 <w:szCs w:val="28"/>
                 <w:lang w:val="en-US"/>
@@ -665,6 +668,7 @@
               <w:rPr>
                 <w:b/>
                 <w:i/>
+                <w:color w:val="70AD47" w:themeColor="accent6"/>
                 <w:sz w:val="28"/>
                 <w:szCs w:val="28"/>
                 <w:lang w:val="en-US"/>
@@ -684,13 +688,15 @@
             <w:pPr>
               <w:spacing w:after="0" w:line="240" w:lineRule="auto"/>
               <w:rPr>
-                <w:sz w:val="28"/>
-                <w:szCs w:val="28"/>
-                <w:lang w:val="en-US"/>
-              </w:rPr>
-            </w:pPr>
-            <w:r>
-              <w:rPr>
+                <w:color w:val="70AD47" w:themeColor="accent6"/>
+                <w:sz w:val="28"/>
+                <w:szCs w:val="28"/>
+                <w:lang w:val="en-US"/>
+              </w:rPr>
+            </w:pPr>
+            <w:r>
+              <w:rPr>
+                <w:color w:val="70AD47" w:themeColor="accent6"/>
                 <w:sz w:val="28"/>
                 <w:szCs w:val="28"/>
                 <w:lang w:val="en-US"/>
@@ -767,6 +773,7 @@
               <w:rPr>
                 <w:b/>
                 <w:i/>
+                <w:color w:val="70AD47" w:themeColor="accent6"/>
                 <w:sz w:val="28"/>
                 <w:szCs w:val="28"/>
                 <w:lang w:val="en-US"/>
@@ -787,13 +794,15 @@
               <w:spacing w:after="0" w:line="240" w:lineRule="auto"/>
               <w:jc w:val="both"/>
               <w:rPr>
-                <w:sz w:val="28"/>
-                <w:szCs w:val="28"/>
-                <w:lang w:val="en-US"/>
-              </w:rPr>
-            </w:pPr>
-            <w:r>
-              <w:rPr>
+                <w:color w:val="70AD47" w:themeColor="accent6"/>
+                <w:sz w:val="28"/>
+                <w:szCs w:val="28"/>
+                <w:lang w:val="en-US"/>
+              </w:rPr>
+            </w:pPr>
+            <w:r>
+              <w:rPr>
+                <w:color w:val="70AD47" w:themeColor="accent6"/>
                 <w:sz w:val="28"/>
                 <w:szCs w:val="28"/>
                 <w:lang w:val="en-US"/>
@@ -911,13 +920,15 @@
               <w:spacing w:after="0" w:line="240" w:lineRule="auto"/>
               <w:jc w:val="both"/>
               <w:rPr>
-                <w:sz w:val="28"/>
-                <w:szCs w:val="28"/>
-                <w:lang w:val="en-US"/>
-              </w:rPr>
-            </w:pPr>
-            <w:r>
-              <w:rPr>
+                <w:color w:val="70AD47" w:themeColor="accent6"/>
+                <w:sz w:val="28"/>
+                <w:szCs w:val="28"/>
+                <w:lang w:val="en-US"/>
+              </w:rPr>
+            </w:pPr>
+            <w:r>
+              <w:rPr>
+                <w:color w:val="70AD47" w:themeColor="accent6"/>
                 <w:sz w:val="28"/>
                 <w:szCs w:val="28"/>
                 <w:lang w:val="en-US"/>
@@ -1014,13 +1025,15 @@
               <w:spacing w:after="0" w:line="240" w:lineRule="auto"/>
               <w:jc w:val="both"/>
               <w:rPr>
-                <w:sz w:val="28"/>
-                <w:szCs w:val="28"/>
-                <w:lang w:val="en-US"/>
-              </w:rPr>
-            </w:pPr>
-            <w:r>
-              <w:rPr>
+                <w:color w:val="70AD47" w:themeColor="accent6"/>
+                <w:sz w:val="28"/>
+                <w:szCs w:val="28"/>
+                <w:lang w:val="en-US"/>
+              </w:rPr>
+            </w:pPr>
+            <w:r>
+              <w:rPr>
+                <w:color w:val="70AD47" w:themeColor="accent6"/>
                 <w:sz w:val="28"/>
                 <w:szCs w:val="28"/>
                 <w:lang w:val="en-US"/>
@@ -1126,13 +1139,15 @@
               <w:spacing w:after="0" w:line="240" w:lineRule="auto"/>
               <w:jc w:val="both"/>
               <w:rPr>
-                <w:sz w:val="28"/>
-                <w:szCs w:val="28"/>
-                <w:lang w:val="en-US"/>
-              </w:rPr>
-            </w:pPr>
-            <w:r>
-              <w:rPr>
+                <w:color w:val="70AD47" w:themeColor="accent6"/>
+                <w:sz w:val="28"/>
+                <w:szCs w:val="28"/>
+                <w:lang w:val="en-US"/>
+              </w:rPr>
+            </w:pPr>
+            <w:r>
+              <w:rPr>
+                <w:color w:val="70AD47" w:themeColor="accent6"/>
                 <w:sz w:val="28"/>
                 <w:szCs w:val="28"/>
                 <w:lang w:val="en-US"/>
@@ -1228,13 +1243,15 @@
             <w:pPr>
               <w:spacing w:after="0" w:line="240" w:lineRule="auto"/>
               <w:rPr>
-                <w:sz w:val="28"/>
-                <w:szCs w:val="28"/>
-                <w:lang w:val="en-US"/>
-              </w:rPr>
-            </w:pPr>
-            <w:r>
-              <w:rPr>
+                <w:color w:val="70AD47" w:themeColor="accent6"/>
+                <w:sz w:val="28"/>
+                <w:szCs w:val="28"/>
+                <w:lang w:val="en-US"/>
+              </w:rPr>
+            </w:pPr>
+            <w:r>
+              <w:rPr>
+                <w:color w:val="70AD47" w:themeColor="accent6"/>
                 <w:sz w:val="28"/>
                 <w:szCs w:val="28"/>
                 <w:lang w:val="en-US"/>
@@ -1446,13 +1463,15 @@
               <w:spacing w:after="0" w:line="240" w:lineRule="auto"/>
               <w:jc w:val="both"/>
               <w:rPr>
-                <w:sz w:val="28"/>
-                <w:szCs w:val="28"/>
-                <w:lang w:val="en-US"/>
-              </w:rPr>
-            </w:pPr>
-            <w:r>
-              <w:rPr>
+                <w:color w:val="70AD47" w:themeColor="accent6"/>
+                <w:sz w:val="28"/>
+                <w:szCs w:val="28"/>
+                <w:lang w:val="en-US"/>
+              </w:rPr>
+            </w:pPr>
+            <w:r>
+              <w:rPr>
+                <w:color w:val="70AD47" w:themeColor="accent6"/>
                 <w:sz w:val="28"/>
                 <w:szCs w:val="28"/>
                 <w:lang w:val="en-US"/>
@@ -1549,13 +1568,15 @@
               <w:spacing w:after="0" w:line="240" w:lineRule="auto"/>
               <w:jc w:val="both"/>
               <w:rPr>
-                <w:sz w:val="28"/>
-                <w:szCs w:val="28"/>
-                <w:lang w:val="en-US"/>
-              </w:rPr>
-            </w:pPr>
-            <w:r>
-              <w:rPr>
+                <w:color w:val="70AD47" w:themeColor="accent6"/>
+                <w:sz w:val="28"/>
+                <w:szCs w:val="28"/>
+                <w:lang w:val="en-US"/>
+              </w:rPr>
+            </w:pPr>
+            <w:r>
+              <w:rPr>
+                <w:color w:val="70AD47" w:themeColor="accent6"/>
                 <w:sz w:val="28"/>
                 <w:szCs w:val="28"/>
                 <w:lang w:val="en-US"/>
@@ -1662,13 +1683,15 @@
               <w:spacing w:after="0" w:line="240" w:lineRule="auto"/>
               <w:jc w:val="both"/>
               <w:rPr>
-                <w:sz w:val="28"/>
-                <w:szCs w:val="28"/>
-                <w:lang w:val="en-US"/>
-              </w:rPr>
-            </w:pPr>
-            <w:r>
-              <w:rPr>
+                <w:color w:val="70AD47" w:themeColor="accent6"/>
+                <w:sz w:val="28"/>
+                <w:szCs w:val="28"/>
+                <w:lang w:val="en-US"/>
+              </w:rPr>
+            </w:pPr>
+            <w:r>
+              <w:rPr>
+                <w:color w:val="70AD47" w:themeColor="accent6"/>
                 <w:sz w:val="28"/>
                 <w:szCs w:val="28"/>
                 <w:lang w:val="en-US"/>
@@ -1765,13 +1788,15 @@
               <w:spacing w:after="0" w:line="240" w:lineRule="auto"/>
               <w:jc w:val="both"/>
               <w:rPr>
-                <w:sz w:val="28"/>
-                <w:szCs w:val="28"/>
-                <w:lang w:val="en-US"/>
-              </w:rPr>
-            </w:pPr>
-            <w:r>
-              <w:rPr>
+                <w:color w:val="70AD47" w:themeColor="accent6"/>
+                <w:sz w:val="28"/>
+                <w:szCs w:val="28"/>
+                <w:lang w:val="en-US"/>
+              </w:rPr>
+            </w:pPr>
+            <w:r>
+              <w:rPr>
+                <w:color w:val="70AD47" w:themeColor="accent6"/>
                 <w:sz w:val="28"/>
                 <w:szCs w:val="28"/>
                 <w:lang w:val="en-US"/>
@@ -1868,13 +1893,15 @@
               <w:spacing w:after="0" w:line="240" w:lineRule="auto"/>
               <w:jc w:val="both"/>
               <w:rPr>
-                <w:sz w:val="28"/>
-                <w:szCs w:val="28"/>
-                <w:lang w:val="en-US"/>
-              </w:rPr>
-            </w:pPr>
-            <w:r>
-              <w:rPr>
+                <w:color w:val="70AD47" w:themeColor="accent6"/>
+                <w:sz w:val="28"/>
+                <w:szCs w:val="28"/>
+                <w:lang w:val="en-US"/>
+              </w:rPr>
+            </w:pPr>
+            <w:r>
+              <w:rPr>
+                <w:color w:val="70AD47" w:themeColor="accent6"/>
                 <w:sz w:val="28"/>
                 <w:szCs w:val="28"/>
                 <w:lang w:val="en-US"/>
@@ -1971,13 +1998,15 @@
               <w:spacing w:after="0" w:line="240" w:lineRule="auto"/>
               <w:jc w:val="both"/>
               <w:rPr>
-                <w:sz w:val="28"/>
-                <w:szCs w:val="28"/>
-                <w:lang w:val="en-US"/>
-              </w:rPr>
-            </w:pPr>
-            <w:r>
-              <w:rPr>
+                <w:color w:val="70AD47" w:themeColor="accent6"/>
+                <w:sz w:val="28"/>
+                <w:szCs w:val="28"/>
+                <w:lang w:val="en-US"/>
+              </w:rPr>
+            </w:pPr>
+            <w:r>
+              <w:rPr>
+                <w:color w:val="70AD47" w:themeColor="accent6"/>
                 <w:sz w:val="28"/>
                 <w:szCs w:val="28"/>
                 <w:lang w:val="en-US"/>
@@ -3012,7 +3041,7 @@
   <a:extraClrSchemeLst/>
   <a:extLst>
     <a:ext uri="{05A4C25C-085E-4340-85A3-A5531E510DB2}">
-      <thm15:themeFamily xmlns="" xmlns:thm15="http://schemas.microsoft.com/office/thememl/2012/main" name="Office Theme" id="{62F939B6-93AF-4DB8-9C6B-D6C7DFDC589F}" vid="{4A3C46E8-61CC-4603-A589-7422A47A8E4A}"/>
+      <thm15:themeFamily xmlns:thm15="http://schemas.microsoft.com/office/thememl/2012/main" xmlns="" name="Office Theme" id="{62F939B6-93AF-4DB8-9C6B-D6C7DFDC589F}" vid="{4A3C46E8-61CC-4603-A589-7422A47A8E4A}"/>
     </a:ext>
   </a:extLst>
 </a:theme>

</xml_diff>

<commit_message>
Documentation update (Person search modification)
</commit_message>
<xml_diff>
--- a/docs/Project Description.docx
+++ b/docs/Project Description.docx
@@ -1,6 +1,6 @@
 
 <file path=word/document.xml><?xml version="1.0" encoding="utf-8"?>
-<w:document xmlns:wpc="http://schemas.microsoft.com/office/word/2010/wordprocessingCanvas" xmlns:cx="http://schemas.microsoft.com/office/drawing/2014/chartex" xmlns:cx1="http://schemas.microsoft.com/office/drawing/2015/9/8/chartex" xmlns:cx2="http://schemas.microsoft.com/office/drawing/2015/10/21/chartex" xmlns:cx3="http://schemas.microsoft.com/office/drawing/2016/5/9/chartex" xmlns:cx4="http://schemas.microsoft.com/office/drawing/2016/5/10/chartex" xmlns:cx5="http://schemas.microsoft.com/office/drawing/2016/5/11/chartex" xmlns:cx6="http://schemas.microsoft.com/office/drawing/2016/5/12/chartex" xmlns:cx7="http://schemas.microsoft.com/office/drawing/2016/5/13/chartex" xmlns:cx8="http://schemas.microsoft.com/office/drawing/2016/5/14/chartex" xmlns:mc="http://schemas.openxmlformats.org/markup-compatibility/2006" xmlns:aink="http://schemas.microsoft.com/office/drawing/2016/ink" xmlns:am3d="http://schemas.microsoft.com/office/drawing/2017/model3d" xmlns:o="urn:schemas-microsoft-com:office:office" xmlns:r="http://schemas.openxmlformats.org/officeDocument/2006/relationships" xmlns:m="http://schemas.openxmlformats.org/officeDocument/2006/math" xmlns:v="urn:schemas-microsoft-com:vml" xmlns:wp14="http://schemas.microsoft.com/office/word/2010/wordprocessingDrawing" xmlns:wp="http://schemas.openxmlformats.org/drawingml/2006/wordprocessingDrawing" xmlns:w10="urn:schemas-microsoft-com:office:word" xmlns:w="http://schemas.openxmlformats.org/wordprocessingml/2006/main" xmlns:w14="http://schemas.microsoft.com/office/word/2010/wordml" xmlns:w15="http://schemas.microsoft.com/office/word/2012/wordml" xmlns:w16cid="http://schemas.microsoft.com/office/word/2016/wordml/cid" xmlns:w16se="http://schemas.microsoft.com/office/word/2015/wordml/symex" xmlns:wpg="http://schemas.microsoft.com/office/word/2010/wordprocessingGroup" xmlns:wpi="http://schemas.microsoft.com/office/word/2010/wordprocessingInk" xmlns:wne="http://schemas.microsoft.com/office/word/2006/wordml" xmlns:wps="http://schemas.microsoft.com/office/word/2010/wordprocessingShape" mc:Ignorable="w14 w15 w16se w16cid wp14">
+<w:document xmlns:ve="http://schemas.openxmlformats.org/markup-compatibility/2006" xmlns:o="urn:schemas-microsoft-com:office:office" xmlns:r="http://schemas.openxmlformats.org/officeDocument/2006/relationships" xmlns:m="http://schemas.openxmlformats.org/officeDocument/2006/math" xmlns:v="urn:schemas-microsoft-com:vml" xmlns:wp="http://schemas.openxmlformats.org/drawingml/2006/wordprocessingDrawing" xmlns:w10="urn:schemas-microsoft-com:office:word" xmlns:w="http://schemas.openxmlformats.org/wordprocessingml/2006/main" xmlns:wne="http://schemas.microsoft.com/office/word/2006/wordml">
   <w:body>
     <w:p>
       <w:pPr>
@@ -12,7 +12,6 @@
           <w:lang w:val="uk-UA"/>
         </w:rPr>
       </w:pPr>
-      <w:proofErr w:type="spellStart"/>
       <w:r>
         <w:rPr>
           <w:b/>
@@ -22,7 +21,6 @@
         </w:rPr>
         <w:t>Кінопошук</w:t>
       </w:r>
-      <w:proofErr w:type="spellEnd"/>
     </w:p>
     <w:p>
       <w:pPr>
@@ -295,7 +293,7 @@
       <w:tblPr>
         <w:tblStyle w:val="a6"/>
         <w:tblW w:w="9310" w:type="dxa"/>
-        <w:tblLook w:val="04A0" w:firstRow="1" w:lastRow="0" w:firstColumn="1" w:lastColumn="0" w:noHBand="0" w:noVBand="1"/>
+        <w:tblLook w:val="04A0"/>
       </w:tblPr>
       <w:tblGrid>
         <w:gridCol w:w="2328"/>
@@ -541,7 +539,6 @@
                 <w:lang w:val="en-US"/>
               </w:rPr>
             </w:pPr>
-            <w:proofErr w:type="spellStart"/>
             <w:r>
               <w:rPr>
                 <w:color w:val="70AD47" w:themeColor="accent6"/>
@@ -551,7 +548,6 @@
               </w:rPr>
               <w:t>RegisterTest</w:t>
             </w:r>
-            <w:proofErr w:type="spellEnd"/>
           </w:p>
         </w:tc>
       </w:tr>
@@ -657,7 +653,6 @@
                 <w:lang w:val="en-US"/>
               </w:rPr>
             </w:pPr>
-            <w:proofErr w:type="spellStart"/>
             <w:r>
               <w:rPr>
                 <w:color w:val="70AD47" w:themeColor="accent6"/>
@@ -667,7 +662,6 @@
               </w:rPr>
               <w:t>LoginTest</w:t>
             </w:r>
-            <w:proofErr w:type="spellEnd"/>
           </w:p>
         </w:tc>
       </w:tr>
@@ -773,7 +767,6 @@
                 <w:lang w:val="en-US"/>
               </w:rPr>
             </w:pPr>
-            <w:proofErr w:type="spellStart"/>
             <w:r>
               <w:rPr>
                 <w:color w:val="70AD47" w:themeColor="accent6"/>
@@ -783,13 +776,12 @@
               </w:rPr>
               <w:t>FilmView</w:t>
             </w:r>
-            <w:proofErr w:type="spellEnd"/>
           </w:p>
         </w:tc>
       </w:tr>
       <w:tr>
         <w:trPr>
-          <w:trHeight w:val="160"/>
+          <w:trHeight w:val="683"/>
         </w:trPr>
         <w:tc>
           <w:tcPr>
@@ -903,16 +895,6 @@
             </w:pPr>
             <w:r>
               <w:rPr>
-                <w:color w:val="FF0000"/>
-                <w:sz w:val="28"/>
-                <w:szCs w:val="28"/>
-                <w:lang w:val="en-US"/>
-              </w:rPr>
-              <w:t xml:space="preserve">   </w:t>
-            </w:r>
-            <w:proofErr w:type="spellStart"/>
-            <w:r>
-              <w:rPr>
                 <w:color w:val="70AD47" w:themeColor="accent6"/>
                 <w:sz w:val="28"/>
                 <w:szCs w:val="28"/>
@@ -920,7 +902,112 @@
               </w:rPr>
               <w:t>DetailsTest</w:t>
             </w:r>
-            <w:proofErr w:type="spellEnd"/>
+          </w:p>
+        </w:tc>
+      </w:tr>
+      <w:tr>
+        <w:trPr>
+          <w:trHeight w:val="682"/>
+        </w:trPr>
+        <w:tc>
+          <w:tcPr>
+            <w:tcW w:w="2328" w:type="dxa"/>
+            <w:vMerge/>
+            <w:shd w:val="clear" w:color="auto" w:fill="auto"/>
+            <w:tcMar>
+              <w:left w:w="108" w:type="dxa"/>
+            </w:tcMar>
+          </w:tcPr>
+          <w:p>
+            <w:pPr>
+              <w:spacing w:after="0" w:line="240" w:lineRule="auto"/>
+              <w:rPr>
+                <w:b/>
+                <w:i/>
+                <w:color w:val="70AD47" w:themeColor="accent6"/>
+                <w:sz w:val="28"/>
+                <w:szCs w:val="28"/>
+                <w:lang w:val="en-US"/>
+              </w:rPr>
+            </w:pPr>
+          </w:p>
+        </w:tc>
+        <w:tc>
+          <w:tcPr>
+            <w:tcW w:w="2328" w:type="dxa"/>
+            <w:shd w:val="clear" w:color="auto" w:fill="auto"/>
+            <w:tcMar>
+              <w:left w:w="108" w:type="dxa"/>
+            </w:tcMar>
+          </w:tcPr>
+          <w:p>
+            <w:pPr>
+              <w:spacing w:after="0" w:line="240" w:lineRule="auto"/>
+              <w:jc w:val="both"/>
+              <w:rPr>
+                <w:color w:val="70AD47" w:themeColor="accent6"/>
+                <w:sz w:val="28"/>
+                <w:szCs w:val="28"/>
+                <w:lang w:val="en-US"/>
+              </w:rPr>
+            </w:pPr>
+            <w:r>
+              <w:rPr>
+                <w:color w:val="70AD47" w:themeColor="accent6"/>
+                <w:sz w:val="28"/>
+                <w:szCs w:val="28"/>
+                <w:lang w:val="en-US"/>
+              </w:rPr>
+              <w:t xml:space="preserve">Search Person </w:t>
+            </w:r>
+          </w:p>
+        </w:tc>
+        <w:tc>
+          <w:tcPr>
+            <w:tcW w:w="2327" w:type="dxa"/>
+            <w:shd w:val="clear" w:color="auto" w:fill="auto"/>
+            <w:tcMar>
+              <w:left w:w="108" w:type="dxa"/>
+            </w:tcMar>
+          </w:tcPr>
+          <w:p>
+            <w:pPr>
+              <w:spacing w:after="0" w:line="240" w:lineRule="auto"/>
+              <w:rPr>
+                <w:sz w:val="28"/>
+                <w:szCs w:val="28"/>
+                <w:lang w:val="en-US"/>
+              </w:rPr>
+            </w:pPr>
+            <w:r>
+              <w:rPr>
+                <w:sz w:val="28"/>
+                <w:szCs w:val="28"/>
+                <w:lang w:val="en-US"/>
+              </w:rPr>
+              <w:t>Find Person by birthday date range, roles, name etc.</w:t>
+            </w:r>
+          </w:p>
+        </w:tc>
+        <w:tc>
+          <w:tcPr>
+            <w:tcW w:w="2327" w:type="dxa"/>
+            <w:shd w:val="clear" w:color="auto" w:fill="auto"/>
+            <w:tcMar>
+              <w:left w:w="108" w:type="dxa"/>
+            </w:tcMar>
+          </w:tcPr>
+          <w:p>
+            <w:pPr>
+              <w:spacing w:after="0" w:line="240" w:lineRule="auto"/>
+              <w:jc w:val="center"/>
+              <w:rPr>
+                <w:b/>
+                <w:sz w:val="28"/>
+                <w:szCs w:val="28"/>
+                <w:lang w:val="en-US"/>
+              </w:rPr>
+            </w:pPr>
           </w:p>
         </w:tc>
       </w:tr>
@@ -1013,61 +1100,68 @@
                 <w:szCs w:val="28"/>
                 <w:lang w:val="en-US"/>
               </w:rPr>
-              <w:t>Write feedback about film, actor or film director</w:t>
-            </w:r>
-          </w:p>
-        </w:tc>
-        <w:tc>
-          <w:tcPr>
-            <w:tcW w:w="2327" w:type="dxa"/>
-            <w:shd w:val="clear" w:color="auto" w:fill="auto"/>
-            <w:tcMar>
-              <w:left w:w="108" w:type="dxa"/>
-            </w:tcMar>
-          </w:tcPr>
-          <w:p>
-            <w:pPr>
-              <w:spacing w:after="0" w:line="240" w:lineRule="auto"/>
-              <w:rPr>
-                <w:color w:val="70AD47" w:themeColor="accent6"/>
-                <w:sz w:val="28"/>
-                <w:szCs w:val="28"/>
-                <w:lang w:val="en-US"/>
-              </w:rPr>
-            </w:pPr>
-            <w:proofErr w:type="spellStart"/>
-            <w:r>
-              <w:rPr>
-                <w:color w:val="70AD47" w:themeColor="accent6"/>
-                <w:sz w:val="28"/>
-                <w:szCs w:val="28"/>
-                <w:lang w:val="en-US"/>
-              </w:rPr>
+              <w:t xml:space="preserve">Write feedback </w:t>
+            </w:r>
+            <w:r>
+              <w:rPr>
+                <w:sz w:val="28"/>
+                <w:szCs w:val="28"/>
+                <w:lang w:val="en-US"/>
+              </w:rPr>
+              <w:lastRenderedPageBreak/>
+              <w:t>about film, actor or film director</w:t>
+            </w:r>
+          </w:p>
+        </w:tc>
+        <w:tc>
+          <w:tcPr>
+            <w:tcW w:w="2327" w:type="dxa"/>
+            <w:shd w:val="clear" w:color="auto" w:fill="auto"/>
+            <w:tcMar>
+              <w:left w:w="108" w:type="dxa"/>
+            </w:tcMar>
+          </w:tcPr>
+          <w:p>
+            <w:pPr>
+              <w:spacing w:after="0" w:line="240" w:lineRule="auto"/>
+              <w:rPr>
+                <w:color w:val="70AD47" w:themeColor="accent6"/>
+                <w:sz w:val="28"/>
+                <w:szCs w:val="28"/>
+                <w:lang w:val="en-US"/>
+              </w:rPr>
+            </w:pPr>
+            <w:r>
+              <w:rPr>
+                <w:color w:val="70AD47" w:themeColor="accent6"/>
+                <w:sz w:val="28"/>
+                <w:szCs w:val="28"/>
+                <w:lang w:val="en-US"/>
+              </w:rPr>
+              <w:lastRenderedPageBreak/>
               <w:t>AddCommentTo</w:t>
             </w:r>
-            <w:proofErr w:type="spellEnd"/>
-          </w:p>
-          <w:p>
-            <w:pPr>
-              <w:spacing w:after="0" w:line="240" w:lineRule="auto"/>
-              <w:rPr>
-                <w:color w:val="70AD47" w:themeColor="accent6"/>
-                <w:sz w:val="28"/>
-                <w:szCs w:val="28"/>
-                <w:lang w:val="en-US"/>
-              </w:rPr>
-            </w:pPr>
-            <w:proofErr w:type="spellStart"/>
-            <w:r>
-              <w:rPr>
-                <w:color w:val="70AD47" w:themeColor="accent6"/>
-                <w:sz w:val="28"/>
-                <w:szCs w:val="28"/>
-                <w:lang w:val="en-US"/>
-              </w:rPr>
+          </w:p>
+          <w:p>
+            <w:pPr>
+              <w:spacing w:after="0" w:line="240" w:lineRule="auto"/>
+              <w:rPr>
+                <w:color w:val="70AD47" w:themeColor="accent6"/>
+                <w:sz w:val="28"/>
+                <w:szCs w:val="28"/>
+                <w:lang w:val="en-US"/>
+              </w:rPr>
+            </w:pPr>
+            <w:r>
+              <w:rPr>
+                <w:color w:val="70AD47" w:themeColor="accent6"/>
+                <w:sz w:val="28"/>
+                <w:szCs w:val="28"/>
+                <w:lang w:val="en-US"/>
+              </w:rPr>
+              <w:lastRenderedPageBreak/>
               <w:t>PostTest</w:t>
             </w:r>
-            <w:proofErr w:type="spellEnd"/>
           </w:p>
         </w:tc>
       </w:tr>
@@ -1150,16 +1244,7 @@
                 <w:szCs w:val="28"/>
                 <w:lang w:val="en-US"/>
               </w:rPr>
-              <w:t xml:space="preserve">Personal opinion about films, </w:t>
-            </w:r>
-            <w:r>
-              <w:rPr>
-                <w:sz w:val="28"/>
-                <w:szCs w:val="28"/>
-                <w:lang w:val="en-US"/>
-              </w:rPr>
-              <w:lastRenderedPageBreak/>
-              <w:t>actors or film plots</w:t>
+              <w:t>Personal opinion about films, actors or film plots</w:t>
             </w:r>
           </w:p>
         </w:tc>
@@ -1182,18 +1267,15 @@
                 <w:lang w:val="en-US"/>
               </w:rPr>
             </w:pPr>
-            <w:proofErr w:type="spellStart"/>
-            <w:r>
-              <w:rPr>
-                <w:color w:val="70AD47" w:themeColor="accent6"/>
-                <w:sz w:val="28"/>
-                <w:szCs w:val="28"/>
-                <w:lang w:val="en-US"/>
-              </w:rPr>
-              <w:lastRenderedPageBreak/>
+            <w:r>
+              <w:rPr>
+                <w:color w:val="70AD47" w:themeColor="accent6"/>
+                <w:sz w:val="28"/>
+                <w:szCs w:val="28"/>
+                <w:lang w:val="en-US"/>
+              </w:rPr>
               <w:t>CreateBlogTest</w:t>
             </w:r>
-            <w:proofErr w:type="spellEnd"/>
           </w:p>
         </w:tc>
       </w:tr>
@@ -1299,7 +1381,6 @@
                 <w:lang w:val="en-US"/>
               </w:rPr>
             </w:pPr>
-            <w:proofErr w:type="spellStart"/>
             <w:r>
               <w:rPr>
                 <w:color w:val="FF0000"/>
@@ -1309,7 +1390,6 @@
               </w:rPr>
               <w:t>RateFilmTest</w:t>
             </w:r>
-            <w:proofErr w:type="spellEnd"/>
           </w:p>
         </w:tc>
       </w:tr>
@@ -1414,7 +1494,6 @@
                 <w:lang w:val="en-US"/>
               </w:rPr>
             </w:pPr>
-            <w:proofErr w:type="spellStart"/>
             <w:r>
               <w:rPr>
                 <w:color w:val="70AD47" w:themeColor="accent6"/>
@@ -1424,7 +1503,6 @@
               </w:rPr>
               <w:t>IndexTest</w:t>
             </w:r>
-            <w:proofErr w:type="spellEnd"/>
           </w:p>
         </w:tc>
       </w:tr>
@@ -1530,7 +1608,6 @@
                 <w:lang w:val="en-US"/>
               </w:rPr>
             </w:pPr>
-            <w:proofErr w:type="spellStart"/>
             <w:r>
               <w:rPr>
                 <w:color w:val="70AD47" w:themeColor="accent6"/>
@@ -1558,7 +1635,6 @@
               </w:rPr>
               <w:t>Test</w:t>
             </w:r>
-            <w:proofErr w:type="spellEnd"/>
           </w:p>
         </w:tc>
       </w:tr>
@@ -1788,7 +1864,6 @@
                 <w:lang w:val="en-US"/>
               </w:rPr>
             </w:pPr>
-            <w:proofErr w:type="spellStart"/>
             <w:r>
               <w:rPr>
                 <w:color w:val="70AD47" w:themeColor="accent6"/>
@@ -1798,7 +1873,6 @@
               </w:rPr>
               <w:t>BanTest</w:t>
             </w:r>
-            <w:proofErr w:type="spellEnd"/>
           </w:p>
         </w:tc>
       </w:tr>
@@ -1904,7 +1978,6 @@
                 <w:lang w:val="en-US"/>
               </w:rPr>
             </w:pPr>
-            <w:proofErr w:type="spellStart"/>
             <w:r>
               <w:rPr>
                 <w:color w:val="70AD47" w:themeColor="accent6"/>
@@ -1914,7 +1987,6 @@
               </w:rPr>
               <w:t>GetEntries</w:t>
             </w:r>
-            <w:proofErr w:type="spellEnd"/>
           </w:p>
           <w:p>
             <w:pPr>
@@ -1927,25 +1999,14 @@
                 <w:lang w:val="en-US"/>
               </w:rPr>
             </w:pPr>
-            <w:proofErr w:type="spellStart"/>
-            <w:r>
-              <w:rPr>
-                <w:color w:val="70AD47" w:themeColor="accent6"/>
-                <w:sz w:val="28"/>
-                <w:szCs w:val="28"/>
-                <w:lang w:val="en-US"/>
-              </w:rPr>
-              <w:t>ByDateTest</w:t>
-            </w:r>
-            <w:proofErr w:type="spellEnd"/>
-            <w:r>
-              <w:rPr>
-                <w:color w:val="70AD47" w:themeColor="accent6"/>
-                <w:sz w:val="28"/>
-                <w:szCs w:val="28"/>
-                <w:lang w:val="en-US"/>
-              </w:rPr>
-              <w:t>,</w:t>
+            <w:r>
+              <w:rPr>
+                <w:color w:val="70AD47" w:themeColor="accent6"/>
+                <w:sz w:val="28"/>
+                <w:szCs w:val="28"/>
+                <w:lang w:val="en-US"/>
+              </w:rPr>
+              <w:t>ByDateTest,</w:t>
             </w:r>
           </w:p>
           <w:p>
@@ -1958,7 +2019,6 @@
                 <w:lang w:val="en-US"/>
               </w:rPr>
             </w:pPr>
-            <w:proofErr w:type="spellStart"/>
             <w:r>
               <w:rPr>
                 <w:color w:val="70AD47" w:themeColor="accent6"/>
@@ -1968,7 +2028,6 @@
               </w:rPr>
               <w:t>ViewTest</w:t>
             </w:r>
-            <w:proofErr w:type="spellEnd"/>
           </w:p>
         </w:tc>
       </w:tr>
@@ -2074,7 +2133,6 @@
                 <w:lang w:val="en-US"/>
               </w:rPr>
             </w:pPr>
-            <w:proofErr w:type="spellStart"/>
             <w:r>
               <w:rPr>
                 <w:color w:val="70AD47" w:themeColor="accent6"/>
@@ -2084,7 +2142,6 @@
               </w:rPr>
               <w:t>AddFilmTest</w:t>
             </w:r>
-            <w:proofErr w:type="spellEnd"/>
           </w:p>
         </w:tc>
       </w:tr>
@@ -2190,7 +2247,6 @@
                 <w:lang w:val="en-US"/>
               </w:rPr>
             </w:pPr>
-            <w:proofErr w:type="spellStart"/>
             <w:r>
               <w:rPr>
                 <w:color w:val="70AD47" w:themeColor="accent6"/>
@@ -2200,7 +2256,6 @@
               </w:rPr>
               <w:t>UpdateFilmTest</w:t>
             </w:r>
-            <w:proofErr w:type="spellEnd"/>
           </w:p>
         </w:tc>
       </w:tr>
@@ -2306,7 +2361,6 @@
                 <w:lang w:val="en-US"/>
               </w:rPr>
             </w:pPr>
-            <w:proofErr w:type="spellStart"/>
             <w:r>
               <w:rPr>
                 <w:color w:val="70AD47" w:themeColor="accent6"/>
@@ -2316,7 +2370,6 @@
               </w:rPr>
               <w:t>DeleteFilmTest</w:t>
             </w:r>
-            <w:proofErr w:type="spellEnd"/>
           </w:p>
         </w:tc>
       </w:tr>
@@ -2536,7 +2589,6 @@
                 <w:lang w:val="en-US"/>
               </w:rPr>
             </w:pPr>
-            <w:proofErr w:type="spellStart"/>
             <w:r>
               <w:rPr>
                 <w:color w:val="FF0000"/>
@@ -2546,7 +2598,6 @@
               </w:rPr>
               <w:t>EditTest</w:t>
             </w:r>
-            <w:proofErr w:type="spellEnd"/>
           </w:p>
         </w:tc>
       </w:tr>
@@ -2652,7 +2703,6 @@
                 <w:lang w:val="en-US"/>
               </w:rPr>
             </w:pPr>
-            <w:proofErr w:type="spellStart"/>
             <w:r>
               <w:rPr>
                 <w:color w:val="70AD47" w:themeColor="accent6"/>
@@ -2662,7 +2712,6 @@
               </w:rPr>
               <w:t>DeleteTest</w:t>
             </w:r>
-            <w:proofErr w:type="spellEnd"/>
           </w:p>
         </w:tc>
       </w:tr>
@@ -2743,7 +2792,16 @@
                 <w:szCs w:val="28"/>
                 <w:lang w:val="en-US"/>
               </w:rPr>
-              <w:t>Add info about new award to database</w:t>
+              <w:t xml:space="preserve">Add info about new award to </w:t>
+            </w:r>
+            <w:r>
+              <w:rPr>
+                <w:sz w:val="28"/>
+                <w:szCs w:val="28"/>
+                <w:lang w:val="en-US"/>
+              </w:rPr>
+              <w:lastRenderedPageBreak/>
+              <w:t>database</w:t>
             </w:r>
           </w:p>
         </w:tc>
@@ -2846,16 +2904,7 @@
                 <w:szCs w:val="28"/>
                 <w:lang w:val="en-US"/>
               </w:rPr>
-              <w:t xml:space="preserve">Remove info about existing award from </w:t>
-            </w:r>
-            <w:r>
-              <w:rPr>
-                <w:sz w:val="28"/>
-                <w:szCs w:val="28"/>
-                <w:lang w:val="en-US"/>
-              </w:rPr>
-              <w:lastRenderedPageBreak/>
-              <w:t>database</w:t>
+              <w:t>Remove info about existing award from database</w:t>
             </w:r>
           </w:p>
         </w:tc>
@@ -3207,7 +3256,7 @@
 </file>
 
 <file path=word/styles.xml><?xml version="1.0" encoding="utf-8"?>
-<w:styles xmlns:mc="http://schemas.openxmlformats.org/markup-compatibility/2006" xmlns:r="http://schemas.openxmlformats.org/officeDocument/2006/relationships" xmlns:w="http://schemas.openxmlformats.org/wordprocessingml/2006/main" xmlns:w14="http://schemas.microsoft.com/office/word/2010/wordml" xmlns:w15="http://schemas.microsoft.com/office/word/2012/wordml" xmlns:w16cid="http://schemas.microsoft.com/office/word/2016/wordml/cid" xmlns:w16se="http://schemas.microsoft.com/office/word/2015/wordml/symex" mc:Ignorable="w14 w15 w16se w16cid">
+<w:styles xmlns:r="http://schemas.openxmlformats.org/officeDocument/2006/relationships" xmlns:w="http://schemas.openxmlformats.org/wordprocessingml/2006/main">
   <w:docDefaults>
     <w:rPrDefault>
       <w:rPr>
@@ -3219,382 +3268,144 @@
     </w:rPrDefault>
     <w:pPrDefault/>
   </w:docDefaults>
-  <w:latentStyles w:defLockedState="0" w:defUIPriority="99" w:defSemiHidden="0" w:defUnhideWhenUsed="0" w:defQFormat="0" w:count="375">
-    <w:lsdException w:name="Normal" w:uiPriority="0" w:qFormat="1"/>
-    <w:lsdException w:name="heading 1" w:uiPriority="9" w:qFormat="1"/>
-    <w:lsdException w:name="heading 2" w:semiHidden="1" w:uiPriority="9" w:unhideWhenUsed="1" w:qFormat="1"/>
-    <w:lsdException w:name="heading 3" w:semiHidden="1" w:uiPriority="9" w:unhideWhenUsed="1" w:qFormat="1"/>
-    <w:lsdException w:name="heading 4" w:semiHidden="1" w:uiPriority="9" w:unhideWhenUsed="1" w:qFormat="1"/>
-    <w:lsdException w:name="heading 5" w:semiHidden="1" w:uiPriority="9" w:unhideWhenUsed="1" w:qFormat="1"/>
-    <w:lsdException w:name="heading 6" w:semiHidden="1" w:uiPriority="9" w:unhideWhenUsed="1" w:qFormat="1"/>
-    <w:lsdException w:name="heading 7" w:semiHidden="1" w:uiPriority="9" w:unhideWhenUsed="1" w:qFormat="1"/>
-    <w:lsdException w:name="heading 8" w:semiHidden="1" w:uiPriority="9" w:unhideWhenUsed="1" w:qFormat="1"/>
-    <w:lsdException w:name="heading 9" w:semiHidden="1" w:uiPriority="9" w:unhideWhenUsed="1" w:qFormat="1"/>
-    <w:lsdException w:name="index 1" w:semiHidden="1" w:unhideWhenUsed="1"/>
-    <w:lsdException w:name="index 2" w:semiHidden="1" w:unhideWhenUsed="1"/>
-    <w:lsdException w:name="index 3" w:semiHidden="1" w:unhideWhenUsed="1"/>
-    <w:lsdException w:name="index 4" w:semiHidden="1" w:unhideWhenUsed="1"/>
-    <w:lsdException w:name="index 5" w:semiHidden="1" w:unhideWhenUsed="1"/>
-    <w:lsdException w:name="index 6" w:semiHidden="1" w:unhideWhenUsed="1"/>
-    <w:lsdException w:name="index 7" w:semiHidden="1" w:unhideWhenUsed="1"/>
-    <w:lsdException w:name="index 8" w:semiHidden="1" w:unhideWhenUsed="1"/>
-    <w:lsdException w:name="index 9" w:semiHidden="1" w:unhideWhenUsed="1"/>
-    <w:lsdException w:name="toc 1" w:semiHidden="1" w:uiPriority="39" w:unhideWhenUsed="1"/>
-    <w:lsdException w:name="toc 2" w:semiHidden="1" w:uiPriority="39" w:unhideWhenUsed="1"/>
-    <w:lsdException w:name="toc 3" w:semiHidden="1" w:uiPriority="39" w:unhideWhenUsed="1"/>
-    <w:lsdException w:name="toc 4" w:semiHidden="1" w:uiPriority="39" w:unhideWhenUsed="1"/>
-    <w:lsdException w:name="toc 5" w:semiHidden="1" w:uiPriority="39" w:unhideWhenUsed="1"/>
-    <w:lsdException w:name="toc 6" w:semiHidden="1" w:uiPriority="39" w:unhideWhenUsed="1"/>
-    <w:lsdException w:name="toc 7" w:semiHidden="1" w:uiPriority="39" w:unhideWhenUsed="1"/>
-    <w:lsdException w:name="toc 8" w:semiHidden="1" w:uiPriority="39" w:unhideWhenUsed="1"/>
-    <w:lsdException w:name="toc 9" w:semiHidden="1" w:uiPriority="39" w:unhideWhenUsed="1"/>
-    <w:lsdException w:name="Normal Indent" w:semiHidden="1" w:unhideWhenUsed="1"/>
-    <w:lsdException w:name="footnote text" w:semiHidden="1" w:unhideWhenUsed="1"/>
-    <w:lsdException w:name="annotation text" w:semiHidden="1" w:unhideWhenUsed="1"/>
-    <w:lsdException w:name="header" w:semiHidden="1" w:unhideWhenUsed="1"/>
-    <w:lsdException w:name="footer" w:semiHidden="1" w:unhideWhenUsed="1"/>
-    <w:lsdException w:name="index heading" w:semiHidden="1" w:unhideWhenUsed="1"/>
-    <w:lsdException w:name="caption" w:semiHidden="1" w:uiPriority="35" w:unhideWhenUsed="1" w:qFormat="1"/>
-    <w:lsdException w:name="table of figures" w:semiHidden="1" w:unhideWhenUsed="1"/>
-    <w:lsdException w:name="envelope address" w:semiHidden="1" w:unhideWhenUsed="1"/>
-    <w:lsdException w:name="envelope return" w:semiHidden="1" w:unhideWhenUsed="1"/>
-    <w:lsdException w:name="footnote reference" w:semiHidden="1" w:unhideWhenUsed="1"/>
-    <w:lsdException w:name="annotation reference" w:semiHidden="1" w:unhideWhenUsed="1"/>
-    <w:lsdException w:name="line number" w:semiHidden="1" w:unhideWhenUsed="1"/>
-    <w:lsdException w:name="page number" w:semiHidden="1" w:unhideWhenUsed="1"/>
-    <w:lsdException w:name="endnote reference" w:semiHidden="1" w:unhideWhenUsed="1"/>
-    <w:lsdException w:name="endnote text" w:semiHidden="1" w:unhideWhenUsed="1"/>
-    <w:lsdException w:name="table of authorities" w:semiHidden="1" w:unhideWhenUsed="1"/>
-    <w:lsdException w:name="macro" w:semiHidden="1" w:unhideWhenUsed="1"/>
-    <w:lsdException w:name="toa heading" w:semiHidden="1" w:unhideWhenUsed="1"/>
-    <w:lsdException w:name="List" w:semiHidden="1" w:unhideWhenUsed="1"/>
-    <w:lsdException w:name="List Bullet" w:semiHidden="1" w:unhideWhenUsed="1"/>
-    <w:lsdException w:name="List Number" w:semiHidden="1" w:unhideWhenUsed="1"/>
-    <w:lsdException w:name="List 2" w:semiHidden="1" w:unhideWhenUsed="1"/>
-    <w:lsdException w:name="List 3" w:semiHidden="1" w:unhideWhenUsed="1"/>
-    <w:lsdException w:name="List 4" w:semiHidden="1" w:unhideWhenUsed="1"/>
-    <w:lsdException w:name="List 5" w:semiHidden="1" w:unhideWhenUsed="1"/>
-    <w:lsdException w:name="List Bullet 2" w:semiHidden="1" w:unhideWhenUsed="1"/>
-    <w:lsdException w:name="List Bullet 3" w:semiHidden="1" w:unhideWhenUsed="1"/>
-    <w:lsdException w:name="List Bullet 4" w:semiHidden="1" w:unhideWhenUsed="1"/>
-    <w:lsdException w:name="List Bullet 5" w:semiHidden="1" w:unhideWhenUsed="1"/>
-    <w:lsdException w:name="List Number 2" w:semiHidden="1" w:unhideWhenUsed="1"/>
-    <w:lsdException w:name="List Number 3" w:semiHidden="1" w:unhideWhenUsed="1"/>
-    <w:lsdException w:name="List Number 4" w:semiHidden="1" w:unhideWhenUsed="1"/>
-    <w:lsdException w:name="List Number 5" w:semiHidden="1" w:unhideWhenUsed="1"/>
-    <w:lsdException w:name="Title" w:uiPriority="10" w:qFormat="1"/>
-    <w:lsdException w:name="Closing" w:semiHidden="1" w:unhideWhenUsed="1"/>
-    <w:lsdException w:name="Signature" w:semiHidden="1" w:unhideWhenUsed="1"/>
-    <w:lsdException w:name="Default Paragraph Font" w:semiHidden="1" w:uiPriority="1" w:unhideWhenUsed="1"/>
-    <w:lsdException w:name="Body Text" w:semiHidden="1" w:unhideWhenUsed="1"/>
-    <w:lsdException w:name="Body Text Indent" w:semiHidden="1" w:unhideWhenUsed="1"/>
-    <w:lsdException w:name="List Continue" w:semiHidden="1" w:unhideWhenUsed="1"/>
-    <w:lsdException w:name="List Continue 2" w:semiHidden="1" w:unhideWhenUsed="1"/>
-    <w:lsdException w:name="List Continue 3" w:semiHidden="1" w:unhideWhenUsed="1"/>
-    <w:lsdException w:name="List Continue 4" w:semiHidden="1" w:unhideWhenUsed="1"/>
-    <w:lsdException w:name="List Continue 5" w:semiHidden="1" w:unhideWhenUsed="1"/>
-    <w:lsdException w:name="Message Header" w:semiHidden="1" w:unhideWhenUsed="1"/>
-    <w:lsdException w:name="Subtitle" w:uiPriority="11" w:qFormat="1"/>
-    <w:lsdException w:name="Salutation" w:semiHidden="1" w:unhideWhenUsed="1"/>
-    <w:lsdException w:name="Date" w:semiHidden="1" w:unhideWhenUsed="1"/>
-    <w:lsdException w:name="Body Text First Indent" w:semiHidden="1" w:unhideWhenUsed="1"/>
-    <w:lsdException w:name="Body Text First Indent 2" w:semiHidden="1" w:unhideWhenUsed="1"/>
-    <w:lsdException w:name="Note Heading" w:semiHidden="1" w:unhideWhenUsed="1"/>
-    <w:lsdException w:name="Body Text 2" w:semiHidden="1" w:unhideWhenUsed="1"/>
-    <w:lsdException w:name="Body Text 3" w:semiHidden="1" w:unhideWhenUsed="1"/>
-    <w:lsdException w:name="Body Text Indent 2" w:semiHidden="1" w:unhideWhenUsed="1"/>
-    <w:lsdException w:name="Body Text Indent 3" w:semiHidden="1" w:unhideWhenUsed="1"/>
-    <w:lsdException w:name="Block Text" w:semiHidden="1" w:unhideWhenUsed="1"/>
-    <w:lsdException w:name="Hyperlink" w:semiHidden="1" w:unhideWhenUsed="1"/>
-    <w:lsdException w:name="FollowedHyperlink" w:semiHidden="1" w:unhideWhenUsed="1"/>
-    <w:lsdException w:name="Strong" w:uiPriority="22" w:qFormat="1"/>
-    <w:lsdException w:name="Emphasis" w:uiPriority="20" w:qFormat="1"/>
-    <w:lsdException w:name="Document Map" w:semiHidden="1" w:unhideWhenUsed="1"/>
-    <w:lsdException w:name="Plain Text" w:semiHidden="1" w:unhideWhenUsed="1"/>
-    <w:lsdException w:name="E-mail Signature" w:semiHidden="1" w:unhideWhenUsed="1"/>
-    <w:lsdException w:name="HTML Top of Form" w:semiHidden="1" w:unhideWhenUsed="1"/>
-    <w:lsdException w:name="HTML Bottom of Form" w:semiHidden="1" w:unhideWhenUsed="1"/>
-    <w:lsdException w:name="Normal (Web)" w:semiHidden="1" w:unhideWhenUsed="1"/>
-    <w:lsdException w:name="HTML Acronym" w:semiHidden="1" w:unhideWhenUsed="1"/>
-    <w:lsdException w:name="HTML Address" w:semiHidden="1" w:unhideWhenUsed="1"/>
-    <w:lsdException w:name="HTML Cite" w:semiHidden="1" w:unhideWhenUsed="1"/>
-    <w:lsdException w:name="HTML Code" w:semiHidden="1" w:unhideWhenUsed="1"/>
-    <w:lsdException w:name="HTML Definition" w:semiHidden="1" w:unhideWhenUsed="1"/>
-    <w:lsdException w:name="HTML Keyboard" w:semiHidden="1" w:unhideWhenUsed="1"/>
-    <w:lsdException w:name="HTML Preformatted" w:semiHidden="1" w:unhideWhenUsed="1"/>
-    <w:lsdException w:name="HTML Sample" w:semiHidden="1" w:unhideWhenUsed="1"/>
-    <w:lsdException w:name="HTML Typewriter" w:semiHidden="1" w:unhideWhenUsed="1"/>
-    <w:lsdException w:name="HTML Variable" w:semiHidden="1" w:unhideWhenUsed="1"/>
-    <w:lsdException w:name="Normal Table" w:semiHidden="1" w:unhideWhenUsed="1"/>
-    <w:lsdException w:name="annotation subject" w:semiHidden="1" w:unhideWhenUsed="1"/>
-    <w:lsdException w:name="No List" w:semiHidden="1" w:unhideWhenUsed="1"/>
-    <w:lsdException w:name="Outline List 1" w:semiHidden="1" w:unhideWhenUsed="1"/>
-    <w:lsdException w:name="Outline List 2" w:semiHidden="1" w:unhideWhenUsed="1"/>
-    <w:lsdException w:name="Outline List 3" w:semiHidden="1" w:unhideWhenUsed="1"/>
-    <w:lsdException w:name="Table Simple 1" w:semiHidden="1" w:unhideWhenUsed="1"/>
-    <w:lsdException w:name="Table Simple 2" w:semiHidden="1" w:unhideWhenUsed="1"/>
-    <w:lsdException w:name="Table Simple 3" w:semiHidden="1" w:unhideWhenUsed="1"/>
-    <w:lsdException w:name="Table Classic 1" w:semiHidden="1" w:unhideWhenUsed="1"/>
-    <w:lsdException w:name="Table Classic 2" w:semiHidden="1" w:unhideWhenUsed="1"/>
-    <w:lsdException w:name="Table Classic 3" w:semiHidden="1" w:unhideWhenUsed="1"/>
-    <w:lsdException w:name="Table Classic 4" w:semiHidden="1" w:unhideWhenUsed="1"/>
-    <w:lsdException w:name="Table Colorful 1" w:semiHidden="1" w:unhideWhenUsed="1"/>
-    <w:lsdException w:name="Table Colorful 2" w:semiHidden="1" w:unhideWhenUsed="1"/>
-    <w:lsdException w:name="Table Colorful 3" w:semiHidden="1" w:unhideWhenUsed="1"/>
-    <w:lsdException w:name="Table Columns 1" w:semiHidden="1" w:unhideWhenUsed="1"/>
-    <w:lsdException w:name="Table Columns 2" w:semiHidden="1" w:unhideWhenUsed="1"/>
-    <w:lsdException w:name="Table Columns 3" w:semiHidden="1" w:unhideWhenUsed="1"/>
-    <w:lsdException w:name="Table Columns 4" w:semiHidden="1" w:unhideWhenUsed="1"/>
-    <w:lsdException w:name="Table Columns 5" w:semiHidden="1" w:unhideWhenUsed="1"/>
-    <w:lsdException w:name="Table Grid 1" w:semiHidden="1" w:unhideWhenUsed="1"/>
-    <w:lsdException w:name="Table Grid 2" w:semiHidden="1" w:unhideWhenUsed="1"/>
-    <w:lsdException w:name="Table Grid 3" w:semiHidden="1" w:unhideWhenUsed="1"/>
-    <w:lsdException w:name="Table Grid 4" w:semiHidden="1" w:unhideWhenUsed="1"/>
-    <w:lsdException w:name="Table Grid 5" w:semiHidden="1" w:unhideWhenUsed="1"/>
-    <w:lsdException w:name="Table Grid 6" w:semiHidden="1" w:unhideWhenUsed="1"/>
-    <w:lsdException w:name="Table Grid 7" w:semiHidden="1" w:unhideWhenUsed="1"/>
-    <w:lsdException w:name="Table Grid 8" w:semiHidden="1" w:unhideWhenUsed="1"/>
-    <w:lsdException w:name="Table List 1" w:semiHidden="1" w:unhideWhenUsed="1"/>
-    <w:lsdException w:name="Table List 2" w:semiHidden="1" w:unhideWhenUsed="1"/>
-    <w:lsdException w:name="Table List 3" w:semiHidden="1" w:unhideWhenUsed="1"/>
-    <w:lsdException w:name="Table List 4" w:semiHidden="1" w:unhideWhenUsed="1"/>
-    <w:lsdException w:name="Table List 5" w:semiHidden="1" w:unhideWhenUsed="1"/>
-    <w:lsdException w:name="Table List 6" w:semiHidden="1" w:unhideWhenUsed="1"/>
-    <w:lsdException w:name="Table List 7" w:semiHidden="1" w:unhideWhenUsed="1"/>
-    <w:lsdException w:name="Table List 8" w:semiHidden="1" w:unhideWhenUsed="1"/>
-    <w:lsdException w:name="Table 3D effects 1" w:semiHidden="1" w:unhideWhenUsed="1"/>
-    <w:lsdException w:name="Table 3D effects 2" w:semiHidden="1" w:unhideWhenUsed="1"/>
-    <w:lsdException w:name="Table 3D effects 3" w:semiHidden="1" w:unhideWhenUsed="1"/>
-    <w:lsdException w:name="Table Contemporary" w:semiHidden="1" w:unhideWhenUsed="1"/>
-    <w:lsdException w:name="Table Elegant" w:semiHidden="1" w:unhideWhenUsed="1"/>
-    <w:lsdException w:name="Table Professional" w:semiHidden="1" w:unhideWhenUsed="1"/>
-    <w:lsdException w:name="Table Subtle 1" w:semiHidden="1" w:unhideWhenUsed="1"/>
-    <w:lsdException w:name="Table Subtle 2" w:semiHidden="1" w:unhideWhenUsed="1"/>
-    <w:lsdException w:name="Table Web 1" w:semiHidden="1" w:unhideWhenUsed="1"/>
-    <w:lsdException w:name="Table Web 2" w:semiHidden="1" w:unhideWhenUsed="1"/>
-    <w:lsdException w:name="Table Web 3" w:semiHidden="1" w:unhideWhenUsed="1"/>
-    <w:lsdException w:name="Balloon Text" w:semiHidden="1" w:unhideWhenUsed="1"/>
-    <w:lsdException w:name="Table Grid" w:uiPriority="39"/>
-    <w:lsdException w:name="Table Theme" w:semiHidden="1" w:unhideWhenUsed="1"/>
-    <w:lsdException w:name="Placeholder Text" w:semiHidden="1"/>
-    <w:lsdException w:name="No Spacing" w:uiPriority="1" w:qFormat="1"/>
-    <w:lsdException w:name="Light Shading" w:uiPriority="60"/>
-    <w:lsdException w:name="Light List" w:uiPriority="61"/>
-    <w:lsdException w:name="Light Grid" w:uiPriority="62"/>
-    <w:lsdException w:name="Medium Shading 1" w:uiPriority="63"/>
-    <w:lsdException w:name="Medium Shading 2" w:uiPriority="64"/>
-    <w:lsdException w:name="Medium List 1" w:uiPriority="65"/>
-    <w:lsdException w:name="Medium List 2" w:uiPriority="66"/>
-    <w:lsdException w:name="Medium Grid 1" w:uiPriority="67"/>
-    <w:lsdException w:name="Medium Grid 2" w:uiPriority="68"/>
-    <w:lsdException w:name="Medium Grid 3" w:uiPriority="69"/>
-    <w:lsdException w:name="Dark List" w:uiPriority="70"/>
-    <w:lsdException w:name="Colorful Shading" w:uiPriority="71"/>
-    <w:lsdException w:name="Colorful List" w:uiPriority="72"/>
-    <w:lsdException w:name="Colorful Grid" w:uiPriority="73"/>
-    <w:lsdException w:name="Light Shading Accent 1" w:uiPriority="60"/>
-    <w:lsdException w:name="Light List Accent 1" w:uiPriority="61"/>
-    <w:lsdException w:name="Light Grid Accent 1" w:uiPriority="62"/>
-    <w:lsdException w:name="Medium Shading 1 Accent 1" w:uiPriority="63"/>
-    <w:lsdException w:name="Medium Shading 2 Accent 1" w:uiPriority="64"/>
-    <w:lsdException w:name="Medium List 1 Accent 1" w:uiPriority="65"/>
-    <w:lsdException w:name="Revision" w:semiHidden="1"/>
-    <w:lsdException w:name="List Paragraph" w:uiPriority="34" w:qFormat="1"/>
-    <w:lsdException w:name="Quote" w:uiPriority="29" w:qFormat="1"/>
-    <w:lsdException w:name="Intense Quote" w:uiPriority="30" w:qFormat="1"/>
-    <w:lsdException w:name="Medium List 2 Accent 1" w:uiPriority="66"/>
-    <w:lsdException w:name="Medium Grid 1 Accent 1" w:uiPriority="67"/>
-    <w:lsdException w:name="Medium Grid 2 Accent 1" w:uiPriority="68"/>
-    <w:lsdException w:name="Medium Grid 3 Accent 1" w:uiPriority="69"/>
-    <w:lsdException w:name="Dark List Accent 1" w:uiPriority="70"/>
-    <w:lsdException w:name="Colorful Shading Accent 1" w:uiPriority="71"/>
-    <w:lsdException w:name="Colorful List Accent 1" w:uiPriority="72"/>
-    <w:lsdException w:name="Colorful Grid Accent 1" w:uiPriority="73"/>
-    <w:lsdException w:name="Light Shading Accent 2" w:uiPriority="60"/>
-    <w:lsdException w:name="Light List Accent 2" w:uiPriority="61"/>
-    <w:lsdException w:name="Light Grid Accent 2" w:uiPriority="62"/>
-    <w:lsdException w:name="Medium Shading 1 Accent 2" w:uiPriority="63"/>
-    <w:lsdException w:name="Medium Shading 2 Accent 2" w:uiPriority="64"/>
-    <w:lsdException w:name="Medium List 1 Accent 2" w:uiPriority="65"/>
-    <w:lsdException w:name="Medium List 2 Accent 2" w:uiPriority="66"/>
-    <w:lsdException w:name="Medium Grid 1 Accent 2" w:uiPriority="67"/>
-    <w:lsdException w:name="Medium Grid 2 Accent 2" w:uiPriority="68"/>
-    <w:lsdException w:name="Medium Grid 3 Accent 2" w:uiPriority="69"/>
-    <w:lsdException w:name="Dark List Accent 2" w:uiPriority="70"/>
-    <w:lsdException w:name="Colorful Shading Accent 2" w:uiPriority="71"/>
-    <w:lsdException w:name="Colorful List Accent 2" w:uiPriority="72"/>
-    <w:lsdException w:name="Colorful Grid Accent 2" w:uiPriority="73"/>
-    <w:lsdException w:name="Light Shading Accent 3" w:uiPriority="60"/>
-    <w:lsdException w:name="Light List Accent 3" w:uiPriority="61"/>
-    <w:lsdException w:name="Light Grid Accent 3" w:uiPriority="62"/>
-    <w:lsdException w:name="Medium Shading 1 Accent 3" w:uiPriority="63"/>
-    <w:lsdException w:name="Medium Shading 2 Accent 3" w:uiPriority="64"/>
-    <w:lsdException w:name="Medium List 1 Accent 3" w:uiPriority="65"/>
-    <w:lsdException w:name="Medium List 2 Accent 3" w:uiPriority="66"/>
-    <w:lsdException w:name="Medium Grid 1 Accent 3" w:uiPriority="67"/>
-    <w:lsdException w:name="Medium Grid 2 Accent 3" w:uiPriority="68"/>
-    <w:lsdException w:name="Medium Grid 3 Accent 3" w:uiPriority="69"/>
-    <w:lsdException w:name="Dark List Accent 3" w:uiPriority="70"/>
-    <w:lsdException w:name="Colorful Shading Accent 3" w:uiPriority="71"/>
-    <w:lsdException w:name="Colorful List Accent 3" w:uiPriority="72"/>
-    <w:lsdException w:name="Colorful Grid Accent 3" w:uiPriority="73"/>
-    <w:lsdException w:name="Light Shading Accent 4" w:uiPriority="60"/>
-    <w:lsdException w:name="Light List Accent 4" w:uiPriority="61"/>
-    <w:lsdException w:name="Light Grid Accent 4" w:uiPriority="62"/>
-    <w:lsdException w:name="Medium Shading 1 Accent 4" w:uiPriority="63"/>
-    <w:lsdException w:name="Medium Shading 2 Accent 4" w:uiPriority="64"/>
-    <w:lsdException w:name="Medium List 1 Accent 4" w:uiPriority="65"/>
-    <w:lsdException w:name="Medium List 2 Accent 4" w:uiPriority="66"/>
-    <w:lsdException w:name="Medium Grid 1 Accent 4" w:uiPriority="67"/>
-    <w:lsdException w:name="Medium Grid 2 Accent 4" w:uiPriority="68"/>
-    <w:lsdException w:name="Medium Grid 3 Accent 4" w:uiPriority="69"/>
-    <w:lsdException w:name="Dark List Accent 4" w:uiPriority="70"/>
-    <w:lsdException w:name="Colorful Shading Accent 4" w:uiPriority="71"/>
-    <w:lsdException w:name="Colorful List Accent 4" w:uiPriority="72"/>
-    <w:lsdException w:name="Colorful Grid Accent 4" w:uiPriority="73"/>
-    <w:lsdException w:name="Light Shading Accent 5" w:uiPriority="60"/>
-    <w:lsdException w:name="Light List Accent 5" w:uiPriority="61"/>
-    <w:lsdException w:name="Light Grid Accent 5" w:uiPriority="62"/>
-    <w:lsdException w:name="Medium Shading 1 Accent 5" w:uiPriority="63"/>
-    <w:lsdException w:name="Medium Shading 2 Accent 5" w:uiPriority="64"/>
-    <w:lsdException w:name="Medium List 1 Accent 5" w:uiPriority="65"/>
-    <w:lsdException w:name="Medium List 2 Accent 5" w:uiPriority="66"/>
-    <w:lsdException w:name="Medium Grid 1 Accent 5" w:uiPriority="67"/>
-    <w:lsdException w:name="Medium Grid 2 Accent 5" w:uiPriority="68"/>
-    <w:lsdException w:name="Medium Grid 3 Accent 5" w:uiPriority="69"/>
-    <w:lsdException w:name="Dark List Accent 5" w:uiPriority="70"/>
-    <w:lsdException w:name="Colorful Shading Accent 5" w:uiPriority="71"/>
-    <w:lsdException w:name="Colorful List Accent 5" w:uiPriority="72"/>
-    <w:lsdException w:name="Colorful Grid Accent 5" w:uiPriority="73"/>
-    <w:lsdException w:name="Light Shading Accent 6" w:uiPriority="60"/>
-    <w:lsdException w:name="Light List Accent 6" w:uiPriority="61"/>
-    <w:lsdException w:name="Light Grid Accent 6" w:uiPriority="62"/>
-    <w:lsdException w:name="Medium Shading 1 Accent 6" w:uiPriority="63"/>
-    <w:lsdException w:name="Medium Shading 2 Accent 6" w:uiPriority="64"/>
-    <w:lsdException w:name="Medium List 1 Accent 6" w:uiPriority="65"/>
-    <w:lsdException w:name="Medium List 2 Accent 6" w:uiPriority="66"/>
-    <w:lsdException w:name="Medium Grid 1 Accent 6" w:uiPriority="67"/>
-    <w:lsdException w:name="Medium Grid 2 Accent 6" w:uiPriority="68"/>
-    <w:lsdException w:name="Medium Grid 3 Accent 6" w:uiPriority="69"/>
-    <w:lsdException w:name="Dark List Accent 6" w:uiPriority="70"/>
-    <w:lsdException w:name="Colorful Shading Accent 6" w:uiPriority="71"/>
-    <w:lsdException w:name="Colorful List Accent 6" w:uiPriority="72"/>
-    <w:lsdException w:name="Colorful Grid Accent 6" w:uiPriority="73"/>
-    <w:lsdException w:name="Subtle Emphasis" w:uiPriority="19" w:qFormat="1"/>
-    <w:lsdException w:name="Intense Emphasis" w:uiPriority="21" w:qFormat="1"/>
-    <w:lsdException w:name="Subtle Reference" w:uiPriority="31" w:qFormat="1"/>
-    <w:lsdException w:name="Intense Reference" w:uiPriority="32" w:qFormat="1"/>
-    <w:lsdException w:name="Book Title" w:uiPriority="33" w:qFormat="1"/>
-    <w:lsdException w:name="Bibliography" w:semiHidden="1" w:uiPriority="37" w:unhideWhenUsed="1"/>
-    <w:lsdException w:name="TOC Heading" w:semiHidden="1" w:uiPriority="39" w:unhideWhenUsed="1" w:qFormat="1"/>
-    <w:lsdException w:name="Plain Table 1" w:uiPriority="41"/>
-    <w:lsdException w:name="Plain Table 2" w:uiPriority="42"/>
-    <w:lsdException w:name="Plain Table 3" w:uiPriority="43"/>
-    <w:lsdException w:name="Plain Table 4" w:uiPriority="44"/>
-    <w:lsdException w:name="Plain Table 5" w:uiPriority="45"/>
-    <w:lsdException w:name="Grid Table Light" w:uiPriority="40"/>
-    <w:lsdException w:name="Grid Table 1 Light" w:uiPriority="46"/>
-    <w:lsdException w:name="Grid Table 2" w:uiPriority="47"/>
-    <w:lsdException w:name="Grid Table 3" w:uiPriority="48"/>
-    <w:lsdException w:name="Grid Table 4" w:uiPriority="49"/>
-    <w:lsdException w:name="Grid Table 5 Dark" w:uiPriority="50"/>
-    <w:lsdException w:name="Grid Table 6 Colorful" w:uiPriority="51"/>
-    <w:lsdException w:name="Grid Table 7 Colorful" w:uiPriority="52"/>
-    <w:lsdException w:name="Grid Table 1 Light Accent 1" w:uiPriority="46"/>
-    <w:lsdException w:name="Grid Table 2 Accent 1" w:uiPriority="47"/>
-    <w:lsdException w:name="Grid Table 3 Accent 1" w:uiPriority="48"/>
-    <w:lsdException w:name="Grid Table 4 Accent 1" w:uiPriority="49"/>
-    <w:lsdException w:name="Grid Table 5 Dark Accent 1" w:uiPriority="50"/>
-    <w:lsdException w:name="Grid Table 6 Colorful Accent 1" w:uiPriority="51"/>
-    <w:lsdException w:name="Grid Table 7 Colorful Accent 1" w:uiPriority="52"/>
-    <w:lsdException w:name="Grid Table 1 Light Accent 2" w:uiPriority="46"/>
-    <w:lsdException w:name="Grid Table 2 Accent 2" w:uiPriority="47"/>
-    <w:lsdException w:name="Grid Table 3 Accent 2" w:uiPriority="48"/>
-    <w:lsdException w:name="Grid Table 4 Accent 2" w:uiPriority="49"/>
-    <w:lsdException w:name="Grid Table 5 Dark Accent 2" w:uiPriority="50"/>
-    <w:lsdException w:name="Grid Table 6 Colorful Accent 2" w:uiPriority="51"/>
-    <w:lsdException w:name="Grid Table 7 Colorful Accent 2" w:uiPriority="52"/>
-    <w:lsdException w:name="Grid Table 1 Light Accent 3" w:uiPriority="46"/>
-    <w:lsdException w:name="Grid Table 2 Accent 3" w:uiPriority="47"/>
-    <w:lsdException w:name="Grid Table 3 Accent 3" w:uiPriority="48"/>
-    <w:lsdException w:name="Grid Table 4 Accent 3" w:uiPriority="49"/>
-    <w:lsdException w:name="Grid Table 5 Dark Accent 3" w:uiPriority="50"/>
-    <w:lsdException w:name="Grid Table 6 Colorful Accent 3" w:uiPriority="51"/>
-    <w:lsdException w:name="Grid Table 7 Colorful Accent 3" w:uiPriority="52"/>
-    <w:lsdException w:name="Grid Table 1 Light Accent 4" w:uiPriority="46"/>
-    <w:lsdException w:name="Grid Table 2 Accent 4" w:uiPriority="47"/>
-    <w:lsdException w:name="Grid Table 3 Accent 4" w:uiPriority="48"/>
-    <w:lsdException w:name="Grid Table 4 Accent 4" w:uiPriority="49"/>
-    <w:lsdException w:name="Grid Table 5 Dark Accent 4" w:uiPriority="50"/>
-    <w:lsdException w:name="Grid Table 6 Colorful Accent 4" w:uiPriority="51"/>
-    <w:lsdException w:name="Grid Table 7 Colorful Accent 4" w:uiPriority="52"/>
-    <w:lsdException w:name="Grid Table 1 Light Accent 5" w:uiPriority="46"/>
-    <w:lsdException w:name="Grid Table 2 Accent 5" w:uiPriority="47"/>
-    <w:lsdException w:name="Grid Table 3 Accent 5" w:uiPriority="48"/>
-    <w:lsdException w:name="Grid Table 4 Accent 5" w:uiPriority="49"/>
-    <w:lsdException w:name="Grid Table 5 Dark Accent 5" w:uiPriority="50"/>
-    <w:lsdException w:name="Grid Table 6 Colorful Accent 5" w:uiPriority="51"/>
-    <w:lsdException w:name="Grid Table 7 Colorful Accent 5" w:uiPriority="52"/>
-    <w:lsdException w:name="Grid Table 1 Light Accent 6" w:uiPriority="46"/>
-    <w:lsdException w:name="Grid Table 2 Accent 6" w:uiPriority="47"/>
-    <w:lsdException w:name="Grid Table 3 Accent 6" w:uiPriority="48"/>
-    <w:lsdException w:name="Grid Table 4 Accent 6" w:uiPriority="49"/>
-    <w:lsdException w:name="Grid Table 5 Dark Accent 6" w:uiPriority="50"/>
-    <w:lsdException w:name="Grid Table 6 Colorful Accent 6" w:uiPriority="51"/>
-    <w:lsdException w:name="Grid Table 7 Colorful Accent 6" w:uiPriority="52"/>
-    <w:lsdException w:name="List Table 1 Light" w:uiPriority="46"/>
-    <w:lsdException w:name="List Table 2" w:uiPriority="47"/>
-    <w:lsdException w:name="List Table 3" w:uiPriority="48"/>
-    <w:lsdException w:name="List Table 4" w:uiPriority="49"/>
-    <w:lsdException w:name="List Table 5 Dark" w:uiPriority="50"/>
-    <w:lsdException w:name="List Table 6 Colorful" w:uiPriority="51"/>
-    <w:lsdException w:name="List Table 7 Colorful" w:uiPriority="52"/>
-    <w:lsdException w:name="List Table 1 Light Accent 1" w:uiPriority="46"/>
-    <w:lsdException w:name="List Table 2 Accent 1" w:uiPriority="47"/>
-    <w:lsdException w:name="List Table 3 Accent 1" w:uiPriority="48"/>
-    <w:lsdException w:name="List Table 4 Accent 1" w:uiPriority="49"/>
-    <w:lsdException w:name="List Table 5 Dark Accent 1" w:uiPriority="50"/>
-    <w:lsdException w:name="List Table 6 Colorful Accent 1" w:uiPriority="51"/>
-    <w:lsdException w:name="List Table 7 Colorful Accent 1" w:uiPriority="52"/>
-    <w:lsdException w:name="List Table 1 Light Accent 2" w:uiPriority="46"/>
-    <w:lsdException w:name="List Table 2 Accent 2" w:uiPriority="47"/>
-    <w:lsdException w:name="List Table 3 Accent 2" w:uiPriority="48"/>
-    <w:lsdException w:name="List Table 4 Accent 2" w:uiPriority="49"/>
-    <w:lsdException w:name="List Table 5 Dark Accent 2" w:uiPriority="50"/>
-    <w:lsdException w:name="List Table 6 Colorful Accent 2" w:uiPriority="51"/>
-    <w:lsdException w:name="List Table 7 Colorful Accent 2" w:uiPriority="52"/>
-    <w:lsdException w:name="List Table 1 Light Accent 3" w:uiPriority="46"/>
-    <w:lsdException w:name="List Table 2 Accent 3" w:uiPriority="47"/>
-    <w:lsdException w:name="List Table 3 Accent 3" w:uiPriority="48"/>
-    <w:lsdException w:name="List Table 4 Accent 3" w:uiPriority="49"/>
-    <w:lsdException w:name="List Table 5 Dark Accent 3" w:uiPriority="50"/>
-    <w:lsdException w:name="List Table 6 Colorful Accent 3" w:uiPriority="51"/>
-    <w:lsdException w:name="List Table 7 Colorful Accent 3" w:uiPriority="52"/>
-    <w:lsdException w:name="List Table 1 Light Accent 4" w:uiPriority="46"/>
-    <w:lsdException w:name="List Table 2 Accent 4" w:uiPriority="47"/>
-    <w:lsdException w:name="List Table 3 Accent 4" w:uiPriority="48"/>
-    <w:lsdException w:name="List Table 4 Accent 4" w:uiPriority="49"/>
-    <w:lsdException w:name="List Table 5 Dark Accent 4" w:uiPriority="50"/>
-    <w:lsdException w:name="List Table 6 Colorful Accent 4" w:uiPriority="51"/>
-    <w:lsdException w:name="List Table 7 Colorful Accent 4" w:uiPriority="52"/>
-    <w:lsdException w:name="List Table 1 Light Accent 5" w:uiPriority="46"/>
-    <w:lsdException w:name="List Table 2 Accent 5" w:uiPriority="47"/>
-    <w:lsdException w:name="List Table 3 Accent 5" w:uiPriority="48"/>
-    <w:lsdException w:name="List Table 4 Accent 5" w:uiPriority="49"/>
-    <w:lsdException w:name="List Table 5 Dark Accent 5" w:uiPriority="50"/>
-    <w:lsdException w:name="List Table 6 Colorful Accent 5" w:uiPriority="51"/>
-    <w:lsdException w:name="List Table 7 Colorful Accent 5" w:uiPriority="52"/>
-    <w:lsdException w:name="List Table 1 Light Accent 6" w:uiPriority="46"/>
-    <w:lsdException w:name="List Table 2 Accent 6" w:uiPriority="47"/>
-    <w:lsdException w:name="List Table 3 Accent 6" w:uiPriority="48"/>
-    <w:lsdException w:name="List Table 4 Accent 6" w:uiPriority="49"/>
-    <w:lsdException w:name="List Table 5 Dark Accent 6" w:uiPriority="50"/>
-    <w:lsdException w:name="List Table 6 Colorful Accent 6" w:uiPriority="51"/>
-    <w:lsdException w:name="List Table 7 Colorful Accent 6" w:uiPriority="52"/>
-    <w:lsdException w:name="Mention" w:semiHidden="1" w:unhideWhenUsed="1"/>
-    <w:lsdException w:name="Smart Hyperlink" w:semiHidden="1" w:unhideWhenUsed="1"/>
-    <w:lsdException w:name="Hashtag" w:semiHidden="1" w:unhideWhenUsed="1"/>
-    <w:lsdException w:name="Unresolved Mention" w:semiHidden="1" w:unhideWhenUsed="1"/>
+  <w:latentStyles w:defLockedState="0" w:defUIPriority="99" w:defSemiHidden="1" w:defUnhideWhenUsed="1" w:defQFormat="0" w:count="267">
+    <w:lsdException w:name="Normal" w:semiHidden="0" w:uiPriority="0" w:unhideWhenUsed="0" w:qFormat="1"/>
+    <w:lsdException w:name="heading 1" w:semiHidden="0" w:uiPriority="9" w:unhideWhenUsed="0" w:qFormat="1"/>
+    <w:lsdException w:name="heading 2" w:uiPriority="9" w:qFormat="1"/>
+    <w:lsdException w:name="heading 3" w:uiPriority="9" w:qFormat="1"/>
+    <w:lsdException w:name="heading 4" w:uiPriority="9" w:qFormat="1"/>
+    <w:lsdException w:name="heading 5" w:uiPriority="9" w:qFormat="1"/>
+    <w:lsdException w:name="heading 6" w:uiPriority="9" w:qFormat="1"/>
+    <w:lsdException w:name="heading 7" w:uiPriority="9" w:qFormat="1"/>
+    <w:lsdException w:name="heading 8" w:uiPriority="9" w:qFormat="1"/>
+    <w:lsdException w:name="heading 9" w:uiPriority="9" w:qFormat="1"/>
+    <w:lsdException w:name="toc 1" w:uiPriority="39"/>
+    <w:lsdException w:name="toc 2" w:uiPriority="39"/>
+    <w:lsdException w:name="toc 3" w:uiPriority="39"/>
+    <w:lsdException w:name="toc 4" w:uiPriority="39"/>
+    <w:lsdException w:name="toc 5" w:uiPriority="39"/>
+    <w:lsdException w:name="toc 6" w:uiPriority="39"/>
+    <w:lsdException w:name="toc 7" w:uiPriority="39"/>
+    <w:lsdException w:name="toc 8" w:uiPriority="39"/>
+    <w:lsdException w:name="toc 9" w:uiPriority="39"/>
+    <w:lsdException w:name="caption" w:uiPriority="35" w:qFormat="1"/>
+    <w:lsdException w:name="Title" w:semiHidden="0" w:uiPriority="10" w:unhideWhenUsed="0" w:qFormat="1"/>
+    <w:lsdException w:name="Default Paragraph Font" w:uiPriority="1"/>
+    <w:lsdException w:name="Subtitle" w:semiHidden="0" w:uiPriority="11" w:unhideWhenUsed="0" w:qFormat="1"/>
+    <w:lsdException w:name="Strong" w:semiHidden="0" w:uiPriority="22" w:unhideWhenUsed="0" w:qFormat="1"/>
+    <w:lsdException w:name="Emphasis" w:semiHidden="0" w:uiPriority="20" w:unhideWhenUsed="0" w:qFormat="1"/>
+    <w:lsdException w:name="Table Grid" w:semiHidden="0" w:uiPriority="39" w:unhideWhenUsed="0"/>
+    <w:lsdException w:name="Placeholder Text" w:unhideWhenUsed="0"/>
+    <w:lsdException w:name="No Spacing" w:semiHidden="0" w:uiPriority="1" w:unhideWhenUsed="0" w:qFormat="1"/>
+    <w:lsdException w:name="Light Shading" w:semiHidden="0" w:uiPriority="60" w:unhideWhenUsed="0"/>
+    <w:lsdException w:name="Light List" w:semiHidden="0" w:uiPriority="61" w:unhideWhenUsed="0"/>
+    <w:lsdException w:name="Light Grid" w:semiHidden="0" w:uiPriority="62" w:unhideWhenUsed="0"/>
+    <w:lsdException w:name="Medium Shading 1" w:semiHidden="0" w:uiPriority="63" w:unhideWhenUsed="0"/>
+    <w:lsdException w:name="Medium Shading 2" w:semiHidden="0" w:uiPriority="64" w:unhideWhenUsed="0"/>
+    <w:lsdException w:name="Medium List 1" w:semiHidden="0" w:uiPriority="65" w:unhideWhenUsed="0"/>
+    <w:lsdException w:name="Medium List 2" w:semiHidden="0" w:uiPriority="66" w:unhideWhenUsed="0"/>
+    <w:lsdException w:name="Medium Grid 1" w:semiHidden="0" w:uiPriority="67" w:unhideWhenUsed="0"/>
+    <w:lsdException w:name="Medium Grid 2" w:semiHidden="0" w:uiPriority="68" w:unhideWhenUsed="0"/>
+    <w:lsdException w:name="Medium Grid 3" w:semiHidden="0" w:uiPriority="69" w:unhideWhenUsed="0"/>
+    <w:lsdException w:name="Dark List" w:semiHidden="0" w:uiPriority="70" w:unhideWhenUsed="0"/>
+    <w:lsdException w:name="Colorful Shading" w:semiHidden="0" w:uiPriority="71" w:unhideWhenUsed="0"/>
+    <w:lsdException w:name="Colorful List" w:semiHidden="0" w:uiPriority="72" w:unhideWhenUsed="0"/>
+    <w:lsdException w:name="Colorful Grid" w:semiHidden="0" w:uiPriority="73" w:unhideWhenUsed="0"/>
+    <w:lsdException w:name="Light Shading Accent 1" w:semiHidden="0" w:uiPriority="60" w:unhideWhenUsed="0"/>
+    <w:lsdException w:name="Light List Accent 1" w:semiHidden="0" w:uiPriority="61" w:unhideWhenUsed="0"/>
+    <w:lsdException w:name="Light Grid Accent 1" w:semiHidden="0" w:uiPriority="62" w:unhideWhenUsed="0"/>
+    <w:lsdException w:name="Medium Shading 1 Accent 1" w:semiHidden="0" w:uiPriority="63" w:unhideWhenUsed="0"/>
+    <w:lsdException w:name="Medium Shading 2 Accent 1" w:semiHidden="0" w:uiPriority="64" w:unhideWhenUsed="0"/>
+    <w:lsdException w:name="Medium List 1 Accent 1" w:semiHidden="0" w:uiPriority="65" w:unhideWhenUsed="0"/>
+    <w:lsdException w:name="Revision" w:unhideWhenUsed="0"/>
+    <w:lsdException w:name="List Paragraph" w:semiHidden="0" w:uiPriority="34" w:unhideWhenUsed="0" w:qFormat="1"/>
+    <w:lsdException w:name="Quote" w:semiHidden="0" w:uiPriority="29" w:unhideWhenUsed="0" w:qFormat="1"/>
+    <w:lsdException w:name="Intense Quote" w:semiHidden="0" w:uiPriority="30" w:unhideWhenUsed="0" w:qFormat="1"/>
+    <w:lsdException w:name="Medium List 2 Accent 1" w:semiHidden="0" w:uiPriority="66" w:unhideWhenUsed="0"/>
+    <w:lsdException w:name="Medium Grid 1 Accent 1" w:semiHidden="0" w:uiPriority="67" w:unhideWhenUsed="0"/>
+    <w:lsdException w:name="Medium Grid 2 Accent 1" w:semiHidden="0" w:uiPriority="68" w:unhideWhenUsed="0"/>
+    <w:lsdException w:name="Medium Grid 3 Accent 1" w:semiHidden="0" w:uiPriority="69" w:unhideWhenUsed="0"/>
+    <w:lsdException w:name="Dark List Accent 1" w:semiHidden="0" w:uiPriority="70" w:unhideWhenUsed="0"/>
+    <w:lsdException w:name="Colorful Shading Accent 1" w:semiHidden="0" w:uiPriority="71" w:unhideWhenUsed="0"/>
+    <w:lsdException w:name="Colorful List Accent 1" w:semiHidden="0" w:uiPriority="72" w:unhideWhenUsed="0"/>
+    <w:lsdException w:name="Colorful Grid Accent 1" w:semiHidden="0" w:uiPriority="73" w:unhideWhenUsed="0"/>
+    <w:lsdException w:name="Light Shading Accent 2" w:semiHidden="0" w:uiPriority="60" w:unhideWhenUsed="0"/>
+    <w:lsdException w:name="Light List Accent 2" w:semiHidden="0" w:uiPriority="61" w:unhideWhenUsed="0"/>
+    <w:lsdException w:name="Light Grid Accent 2" w:semiHidden="0" w:uiPriority="62" w:unhideWhenUsed="0"/>
+    <w:lsdException w:name="Medium Shading 1 Accent 2" w:semiHidden="0" w:uiPriority="63" w:unhideWhenUsed="0"/>
+    <w:lsdException w:name="Medium Shading 2 Accent 2" w:semiHidden="0" w:uiPriority="64" w:unhideWhenUsed="0"/>
+    <w:lsdException w:name="Medium List 1 Accent 2" w:semiHidden="0" w:uiPriority="65" w:unhideWhenUsed="0"/>
+    <w:lsdException w:name="Medium List 2 Accent 2" w:semiHidden="0" w:uiPriority="66" w:unhideWhenUsed="0"/>
+    <w:lsdException w:name="Medium Grid 1 Accent 2" w:semiHidden="0" w:uiPriority="67" w:unhideWhenUsed="0"/>
+    <w:lsdException w:name="Medium Grid 2 Accent 2" w:semiHidden="0" w:uiPriority="68" w:unhideWhenUsed="0"/>
+    <w:lsdException w:name="Medium Grid 3 Accent 2" w:semiHidden="0" w:uiPriority="69" w:unhideWhenUsed="0"/>
+    <w:lsdException w:name="Dark List Accent 2" w:semiHidden="0" w:uiPriority="70" w:unhideWhenUsed="0"/>
+    <w:lsdException w:name="Colorful Shading Accent 2" w:semiHidden="0" w:uiPriority="71" w:unhideWhenUsed="0"/>
+    <w:lsdException w:name="Colorful List Accent 2" w:semiHidden="0" w:uiPriority="72" w:unhideWhenUsed="0"/>
+    <w:lsdException w:name="Colorful Grid Accent 2" w:semiHidden="0" w:uiPriority="73" w:unhideWhenUsed="0"/>
+    <w:lsdException w:name="Light Shading Accent 3" w:semiHidden="0" w:uiPriority="60" w:unhideWhenUsed="0"/>
+    <w:lsdException w:name="Light List Accent 3" w:semiHidden="0" w:uiPriority="61" w:unhideWhenUsed="0"/>
+    <w:lsdException w:name="Light Grid Accent 3" w:semiHidden="0" w:uiPriority="62" w:unhideWhenUsed="0"/>
+    <w:lsdException w:name="Medium Shading 1 Accent 3" w:semiHidden="0" w:uiPriority="63" w:unhideWhenUsed="0"/>
+    <w:lsdException w:name="Medium Shading 2 Accent 3" w:semiHidden="0" w:uiPriority="64" w:unhideWhenUsed="0"/>
+    <w:lsdException w:name="Medium List 1 Accent 3" w:semiHidden="0" w:uiPriority="65" w:unhideWhenUsed="0"/>
+    <w:lsdException w:name="Medium List 2 Accent 3" w:semiHidden="0" w:uiPriority="66" w:unhideWhenUsed="0"/>
+    <w:lsdException w:name="Medium Grid 1 Accent 3" w:semiHidden="0" w:uiPriority="67" w:unhideWhenUsed="0"/>
+    <w:lsdException w:name="Medium Grid 2 Accent 3" w:semiHidden="0" w:uiPriority="68" w:unhideWhenUsed="0"/>
+    <w:lsdException w:name="Medium Grid 3 Accent 3" w:semiHidden="0" w:uiPriority="69" w:unhideWhenUsed="0"/>
+    <w:lsdException w:name="Dark List Accent 3" w:semiHidden="0" w:uiPriority="70" w:unhideWhenUsed="0"/>
+    <w:lsdException w:name="Colorful Shading Accent 3" w:semiHidden="0" w:uiPriority="71" w:unhideWhenUsed="0"/>
+    <w:lsdException w:name="Colorful List Accent 3" w:semiHidden="0" w:uiPriority="72" w:unhideWhenUsed="0"/>
+    <w:lsdException w:name="Colorful Grid Accent 3" w:semiHidden="0" w:uiPriority="73" w:unhideWhenUsed="0"/>
+    <w:lsdException w:name="Light Shading Accent 4" w:semiHidden="0" w:uiPriority="60" w:unhideWhenUsed="0"/>
+    <w:lsdException w:name="Light List Accent 4" w:semiHidden="0" w:uiPriority="61" w:unhideWhenUsed="0"/>
+    <w:lsdException w:name="Light Grid Accent 4" w:semiHidden="0" w:uiPriority="62" w:unhideWhenUsed="0"/>
+    <w:lsdException w:name="Medium Shading 1 Accent 4" w:semiHidden="0" w:uiPriority="63" w:unhideWhenUsed="0"/>
+    <w:lsdException w:name="Medium Shading 2 Accent 4" w:semiHidden="0" w:uiPriority="64" w:unhideWhenUsed="0"/>
+    <w:lsdException w:name="Medium List 1 Accent 4" w:semiHidden="0" w:uiPriority="65" w:unhideWhenUsed="0"/>
+    <w:lsdException w:name="Medium List 2 Accent 4" w:semiHidden="0" w:uiPriority="66" w:unhideWhenUsed="0"/>
+    <w:lsdException w:name="Medium Grid 1 Accent 4" w:semiHidden="0" w:uiPriority="67" w:unhideWhenUsed="0"/>
+    <w:lsdException w:name="Medium Grid 2 Accent 4" w:semiHidden="0" w:uiPriority="68" w:unhideWhenUsed="0"/>
+    <w:lsdException w:name="Medium Grid 3 Accent 4" w:semiHidden="0" w:uiPriority="69" w:unhideWhenUsed="0"/>
+    <w:lsdException w:name="Dark List Accent 4" w:semiHidden="0" w:uiPriority="70" w:unhideWhenUsed="0"/>
+    <w:lsdException w:name="Colorful Shading Accent 4" w:semiHidden="0" w:uiPriority="71" w:unhideWhenUsed="0"/>
+    <w:lsdException w:name="Colorful List Accent 4" w:semiHidden="0" w:uiPriority="72" w:unhideWhenUsed="0"/>
+    <w:lsdException w:name="Colorful Grid Accent 4" w:semiHidden="0" w:uiPriority="73" w:unhideWhenUsed="0"/>
+    <w:lsdException w:name="Light Shading Accent 5" w:semiHidden="0" w:uiPriority="60" w:unhideWhenUsed="0"/>
+    <w:lsdException w:name="Light List Accent 5" w:semiHidden="0" w:uiPriority="61" w:unhideWhenUsed="0"/>
+    <w:lsdException w:name="Light Grid Accent 5" w:semiHidden="0" w:uiPriority="62" w:unhideWhenUsed="0"/>
+    <w:lsdException w:name="Medium Shading 1 Accent 5" w:semiHidden="0" w:uiPriority="63" w:unhideWhenUsed="0"/>
+    <w:lsdException w:name="Medium Shading 2 Accent 5" w:semiHidden="0" w:uiPriority="64" w:unhideWhenUsed="0"/>
+    <w:lsdException w:name="Medium List 1 Accent 5" w:semiHidden="0" w:uiPriority="65" w:unhideWhenUsed="0"/>
+    <w:lsdException w:name="Medium List 2 Accent 5" w:semiHidden="0" w:uiPriority="66" w:unhideWhenUsed="0"/>
+    <w:lsdException w:name="Medium Grid 1 Accent 5" w:semiHidden="0" w:uiPriority="67" w:unhideWhenUsed="0"/>
+    <w:lsdException w:name="Medium Grid 2 Accent 5" w:semiHidden="0" w:uiPriority="68" w:unhideWhenUsed="0"/>
+    <w:lsdException w:name="Medium Grid 3 Accent 5" w:semiHidden="0" w:uiPriority="69" w:unhideWhenUsed="0"/>
+    <w:lsdException w:name="Dark List Accent 5" w:semiHidden="0" w:uiPriority="70" w:unhideWhenUsed="0"/>
+    <w:lsdException w:name="Colorful Shading Accent 5" w:semiHidden="0" w:uiPriority="71" w:unhideWhenUsed="0"/>
+    <w:lsdException w:name="Colorful List Accent 5" w:semiHidden="0" w:uiPriority="72" w:unhideWhenUsed="0"/>
+    <w:lsdException w:name="Colorful Grid Accent 5" w:semiHidden="0" w:uiPriority="73" w:unhideWhenUsed="0"/>
+    <w:lsdException w:name="Light Shading Accent 6" w:semiHidden="0" w:uiPriority="60" w:unhideWhenUsed="0"/>
+    <w:lsdException w:name="Light List Accent 6" w:semiHidden="0" w:uiPriority="61" w:unhideWhenUsed="0"/>
+    <w:lsdException w:name="Light Grid Accent 6" w:semiHidden="0" w:uiPriority="62" w:unhideWhenUsed="0"/>
+    <w:lsdException w:name="Medium Shading 1 Accent 6" w:semiHidden="0" w:uiPriority="63" w:unhideWhenUsed="0"/>
+    <w:lsdException w:name="Medium Shading 2 Accent 6" w:semiHidden="0" w:uiPriority="64" w:unhideWhenUsed="0"/>
+    <w:lsdException w:name="Medium List 1 Accent 6" w:semiHidden="0" w:uiPriority="65" w:unhideWhenUsed="0"/>
+    <w:lsdException w:name="Medium List 2 Accent 6" w:semiHidden="0" w:uiPriority="66" w:unhideWhenUsed="0"/>
+    <w:lsdException w:name="Medium Grid 1 Accent 6" w:semiHidden="0" w:uiPriority="67" w:unhideWhenUsed="0"/>
+    <w:lsdException w:name="Medium Grid 2 Accent 6" w:semiHidden="0" w:uiPriority="68" w:unhideWhenUsed="0"/>
+    <w:lsdException w:name="Medium Grid 3 Accent 6" w:semiHidden="0" w:uiPriority="69" w:unhideWhenUsed="0"/>
+    <w:lsdException w:name="Dark List Accent 6" w:semiHidden="0" w:uiPriority="70" w:unhideWhenUsed="0"/>
+    <w:lsdException w:name="Colorful Shading Accent 6" w:semiHidden="0" w:uiPriority="71" w:unhideWhenUsed="0"/>
+    <w:lsdException w:name="Colorful List Accent 6" w:semiHidden="0" w:uiPriority="72" w:unhideWhenUsed="0"/>
+    <w:lsdException w:name="Colorful Grid Accent 6" w:semiHidden="0" w:uiPriority="73" w:unhideWhenUsed="0"/>
+    <w:lsdException w:name="Subtle Emphasis" w:semiHidden="0" w:uiPriority="19" w:unhideWhenUsed="0" w:qFormat="1"/>
+    <w:lsdException w:name="Intense Emphasis" w:semiHidden="0" w:uiPriority="21" w:unhideWhenUsed="0" w:qFormat="1"/>
+    <w:lsdException w:name="Subtle Reference" w:semiHidden="0" w:uiPriority="31" w:unhideWhenUsed="0" w:qFormat="1"/>
+    <w:lsdException w:name="Intense Reference" w:semiHidden="0" w:uiPriority="32" w:unhideWhenUsed="0" w:qFormat="1"/>
+    <w:lsdException w:name="Book Title" w:semiHidden="0" w:uiPriority="33" w:unhideWhenUsed="0" w:qFormat="1"/>
+    <w:lsdException w:name="Bibliography" w:uiPriority="37"/>
+    <w:lsdException w:name="TOC Heading" w:uiPriority="39" w:qFormat="1"/>
   </w:latentStyles>
   <w:style w:type="paragraph" w:default="1" w:styleId="a">
     <w:name w:val="Normal"/>
@@ -3615,6 +3426,7 @@
     <w:uiPriority w:val="99"/>
     <w:semiHidden/>
     <w:unhideWhenUsed/>
+    <w:qFormat/>
     <w:tblPr>
       <w:tblInd w:w="0" w:type="dxa"/>
       <w:tblCellMar>
@@ -3698,6 +3510,7 @@
     <w:uiPriority w:val="39"/>
     <w:rsid w:val="00DE78C9"/>
     <w:tblPr>
+      <w:tblInd w:w="0" w:type="dxa"/>
       <w:tblBorders>
         <w:top w:val="single" w:sz="4" w:space="0" w:color="auto"/>
         <w:left w:val="single" w:sz="4" w:space="0" w:color="auto"/>
@@ -3706,6 +3519,12 @@
         <w:insideH w:val="single" w:sz="4" w:space="0" w:color="auto"/>
         <w:insideV w:val="single" w:sz="4" w:space="0" w:color="auto"/>
       </w:tblBorders>
+      <w:tblCellMar>
+        <w:top w:w="0" w:type="dxa"/>
+        <w:left w:w="108" w:type="dxa"/>
+        <w:bottom w:w="0" w:type="dxa"/>
+        <w:right w:w="108" w:type="dxa"/>
+      </w:tblCellMar>
     </w:tblPr>
   </w:style>
   <w:style w:type="paragraph" w:styleId="a7">
@@ -3726,7 +3545,7 @@
     </w:rPr>
   </w:style>
   <w:style w:type="character" w:customStyle="1" w:styleId="a8">
-    <w:name w:val="Текст выноски Знак"/>
+    <w:name w:val="Текст у виносці Знак"/>
     <w:basedOn w:val="a0"/>
     <w:link w:val="a7"/>
     <w:uiPriority w:val="99"/>
@@ -3996,7 +3815,7 @@
   <a:extraClrSchemeLst/>
   <a:extLst>
     <a:ext uri="{05A4C25C-085E-4340-85A3-A5531E510DB2}">
-      <thm15:themeFamily xmlns:thm15="http://schemas.microsoft.com/office/thememl/2012/main" name="Office Theme" id="{62F939B6-93AF-4DB8-9C6B-D6C7DFDC589F}" vid="{4A3C46E8-61CC-4603-A589-7422A47A8E4A}"/>
+      <thm15:themeFamily xmlns:thm15="http://schemas.microsoft.com/office/thememl/2012/main" xmlns="" name="Office Theme" id="{62F939B6-93AF-4DB8-9C6B-D6C7DFDC589F}" vid="{4A3C46E8-61CC-4603-A589-7422A47A8E4A}"/>
     </a:ext>
   </a:extLst>
 </a:theme>

</xml_diff>

<commit_message>
Added tests for awards and genres, updated documentation
</commit_message>
<xml_diff>
--- a/docs/Project Description.docx
+++ b/docs/Project Description.docx
@@ -1,6 +1,6 @@
 
 <file path=word/document.xml><?xml version="1.0" encoding="utf-8"?>
-<w:document xmlns:ve="http://schemas.openxmlformats.org/markup-compatibility/2006" xmlns:o="urn:schemas-microsoft-com:office:office" xmlns:r="http://schemas.openxmlformats.org/officeDocument/2006/relationships" xmlns:m="http://schemas.openxmlformats.org/officeDocument/2006/math" xmlns:v="urn:schemas-microsoft-com:vml" xmlns:wp="http://schemas.openxmlformats.org/drawingml/2006/wordprocessingDrawing" xmlns:w10="urn:schemas-microsoft-com:office:word" xmlns:w="http://schemas.openxmlformats.org/wordprocessingml/2006/main" xmlns:wne="http://schemas.microsoft.com/office/word/2006/wordml">
+<w:document xmlns:wpc="http://schemas.microsoft.com/office/word/2010/wordprocessingCanvas" xmlns:cx="http://schemas.microsoft.com/office/drawing/2014/chartex" xmlns:cx1="http://schemas.microsoft.com/office/drawing/2015/9/8/chartex" xmlns:cx2="http://schemas.microsoft.com/office/drawing/2015/10/21/chartex" xmlns:cx3="http://schemas.microsoft.com/office/drawing/2016/5/9/chartex" xmlns:cx4="http://schemas.microsoft.com/office/drawing/2016/5/10/chartex" xmlns:cx5="http://schemas.microsoft.com/office/drawing/2016/5/11/chartex" xmlns:cx6="http://schemas.microsoft.com/office/drawing/2016/5/12/chartex" xmlns:cx7="http://schemas.microsoft.com/office/drawing/2016/5/13/chartex" xmlns:cx8="http://schemas.microsoft.com/office/drawing/2016/5/14/chartex" xmlns:mc="http://schemas.openxmlformats.org/markup-compatibility/2006" xmlns:aink="http://schemas.microsoft.com/office/drawing/2016/ink" xmlns:am3d="http://schemas.microsoft.com/office/drawing/2017/model3d" xmlns:o="urn:schemas-microsoft-com:office:office" xmlns:r="http://schemas.openxmlformats.org/officeDocument/2006/relationships" xmlns:m="http://schemas.openxmlformats.org/officeDocument/2006/math" xmlns:v="urn:schemas-microsoft-com:vml" xmlns:wp14="http://schemas.microsoft.com/office/word/2010/wordprocessingDrawing" xmlns:wp="http://schemas.openxmlformats.org/drawingml/2006/wordprocessingDrawing" xmlns:w10="urn:schemas-microsoft-com:office:word" xmlns:w="http://schemas.openxmlformats.org/wordprocessingml/2006/main" xmlns:w14="http://schemas.microsoft.com/office/word/2010/wordml" xmlns:w15="http://schemas.microsoft.com/office/word/2012/wordml" xmlns:w16cid="http://schemas.microsoft.com/office/word/2016/wordml/cid" xmlns:w16se="http://schemas.microsoft.com/office/word/2015/wordml/symex" xmlns:wpg="http://schemas.microsoft.com/office/word/2010/wordprocessingGroup" xmlns:wpi="http://schemas.microsoft.com/office/word/2010/wordprocessingInk" xmlns:wne="http://schemas.microsoft.com/office/word/2006/wordml" xmlns:wps="http://schemas.microsoft.com/office/word/2010/wordprocessingShape" mc:Ignorable="w14 w15 w16se w16cid wp14">
   <w:body>
     <w:p>
       <w:pPr>
@@ -12,6 +12,7 @@
           <w:lang w:val="uk-UA"/>
         </w:rPr>
       </w:pPr>
+      <w:proofErr w:type="spellStart"/>
       <w:r>
         <w:rPr>
           <w:b/>
@@ -21,6 +22,7 @@
         </w:rPr>
         <w:t>Кінопошук</w:t>
       </w:r>
+      <w:proofErr w:type="spellEnd"/>
     </w:p>
     <w:p>
       <w:pPr>
@@ -152,7 +154,23 @@
           <w:szCs w:val="28"/>
           <w:lang w:val="uk-UA"/>
         </w:rPr>
-        <w:t>наповнює систему контентом – фільмами, афішами, біографічними даними про осіб, причетних до кінематографу. У випадку, якщо адміністратор помітить заборонену активність зі сторони користувача (образа інших користувачів, нецензурні вислови), адміністратор деактивує профіль цього користувача.  Також адміністратор контролює справність системи – переглядає список помилок, системних повідомлень та виняткових ситуацій, що відбулися при взаємодії гостей та користувачів з сайтом.Нарешті, адміністратор займається розсиланням листів категоріям  користувачів за інтересами (зокрема, листів про вихід нового фільму певного жанру).</w:t>
+        <w:t>наповнює систему контентом – фільмами, афішами, біографічними даними про осіб, причетних до кінематографу. У випадку, якщо адміністратор помітить заборонену активність зі сторони користувача (образа інших користувачів, нецензурні вислови), адміністратор деактивує профіль цього користувача.  Також адміністратор контролює справність системи – переглядає список помилок, системних повідомлень та виняткових ситуацій, що відбулися при взаємодії гостей та користувачів з сайтом.</w:t>
+      </w:r>
+      <w:r>
+        <w:rPr>
+          <w:sz w:val="28"/>
+          <w:szCs w:val="28"/>
+          <w:lang w:val="uk-UA"/>
+        </w:rPr>
+        <w:t xml:space="preserve"> </w:t>
+      </w:r>
+      <w:r>
+        <w:rPr>
+          <w:sz w:val="28"/>
+          <w:szCs w:val="28"/>
+          <w:lang w:val="uk-UA"/>
+        </w:rPr>
+        <w:t>Нарешті, адміністратор займається розсиланням листів категоріям  користувачів за інтересами (зокрема, листів про вихід нового фільму певного жанру).</w:t>
       </w:r>
     </w:p>
     <w:p>
@@ -293,7 +311,7 @@
       <w:tblPr>
         <w:tblStyle w:val="a6"/>
         <w:tblW w:w="9310" w:type="dxa"/>
-        <w:tblLook w:val="04A0"/>
+        <w:tblLook w:val="04A0" w:firstRow="1" w:lastRow="0" w:firstColumn="1" w:lastColumn="0" w:noHBand="0" w:noVBand="1"/>
       </w:tblPr>
       <w:tblGrid>
         <w:gridCol w:w="2328"/>
@@ -539,6 +557,7 @@
                 <w:lang w:val="en-US"/>
               </w:rPr>
             </w:pPr>
+            <w:proofErr w:type="spellStart"/>
             <w:r>
               <w:rPr>
                 <w:color w:val="70AD47" w:themeColor="accent6"/>
@@ -548,6 +567,7 @@
               </w:rPr>
               <w:t>RegisterTest</w:t>
             </w:r>
+            <w:proofErr w:type="spellEnd"/>
           </w:p>
         </w:tc>
       </w:tr>
@@ -653,6 +673,7 @@
                 <w:lang w:val="en-US"/>
               </w:rPr>
             </w:pPr>
+            <w:proofErr w:type="spellStart"/>
             <w:r>
               <w:rPr>
                 <w:color w:val="70AD47" w:themeColor="accent6"/>
@@ -662,6 +683,7 @@
               </w:rPr>
               <w:t>LoginTest</w:t>
             </w:r>
+            <w:proofErr w:type="spellEnd"/>
           </w:p>
         </w:tc>
       </w:tr>
@@ -767,6 +789,7 @@
                 <w:lang w:val="en-US"/>
               </w:rPr>
             </w:pPr>
+            <w:proofErr w:type="spellStart"/>
             <w:r>
               <w:rPr>
                 <w:color w:val="70AD47" w:themeColor="accent6"/>
@@ -776,6 +799,7 @@
               </w:rPr>
               <w:t>FilmView</w:t>
             </w:r>
+            <w:proofErr w:type="spellEnd"/>
           </w:p>
         </w:tc>
       </w:tr>
@@ -893,6 +917,7 @@
                 <w:lang w:val="en-US"/>
               </w:rPr>
             </w:pPr>
+            <w:proofErr w:type="spellStart"/>
             <w:r>
               <w:rPr>
                 <w:color w:val="70AD47" w:themeColor="accent6"/>
@@ -902,6 +927,7 @@
               </w:rPr>
               <w:t>DetailsTest</w:t>
             </w:r>
+            <w:proofErr w:type="spellEnd"/>
           </w:p>
         </w:tc>
       </w:tr>
@@ -1131,6 +1157,7 @@
                 <w:lang w:val="en-US"/>
               </w:rPr>
             </w:pPr>
+            <w:proofErr w:type="spellStart"/>
             <w:r>
               <w:rPr>
                 <w:color w:val="70AD47" w:themeColor="accent6"/>
@@ -1141,17 +1168,19 @@
               <w:lastRenderedPageBreak/>
               <w:t>AddCommentTo</w:t>
             </w:r>
-          </w:p>
-          <w:p>
-            <w:pPr>
-              <w:spacing w:after="0" w:line="240" w:lineRule="auto"/>
-              <w:rPr>
-                <w:color w:val="70AD47" w:themeColor="accent6"/>
-                <w:sz w:val="28"/>
-                <w:szCs w:val="28"/>
-                <w:lang w:val="en-US"/>
-              </w:rPr>
-            </w:pPr>
+            <w:proofErr w:type="spellEnd"/>
+          </w:p>
+          <w:p>
+            <w:pPr>
+              <w:spacing w:after="0" w:line="240" w:lineRule="auto"/>
+              <w:rPr>
+                <w:color w:val="70AD47" w:themeColor="accent6"/>
+                <w:sz w:val="28"/>
+                <w:szCs w:val="28"/>
+                <w:lang w:val="en-US"/>
+              </w:rPr>
+            </w:pPr>
+            <w:proofErr w:type="spellStart"/>
             <w:r>
               <w:rPr>
                 <w:color w:val="70AD47" w:themeColor="accent6"/>
@@ -1162,6 +1191,7 @@
               <w:lastRenderedPageBreak/>
               <w:t>PostTest</w:t>
             </w:r>
+            <w:proofErr w:type="spellEnd"/>
           </w:p>
         </w:tc>
       </w:tr>
@@ -1267,6 +1297,7 @@
                 <w:lang w:val="en-US"/>
               </w:rPr>
             </w:pPr>
+            <w:proofErr w:type="spellStart"/>
             <w:r>
               <w:rPr>
                 <w:color w:val="70AD47" w:themeColor="accent6"/>
@@ -1276,6 +1307,7 @@
               </w:rPr>
               <w:t>CreateBlogTest</w:t>
             </w:r>
+            <w:proofErr w:type="spellEnd"/>
           </w:p>
         </w:tc>
       </w:tr>
@@ -1375,21 +1407,23 @@
               <w:spacing w:after="0" w:line="240" w:lineRule="auto"/>
               <w:jc w:val="center"/>
               <w:rPr>
-                <w:color w:val="FF0000"/>
-                <w:sz w:val="28"/>
-                <w:szCs w:val="28"/>
-                <w:lang w:val="en-US"/>
-              </w:rPr>
-            </w:pPr>
-            <w:r>
-              <w:rPr>
-                <w:color w:val="FF0000"/>
+                <w:color w:val="70AD47" w:themeColor="accent6"/>
+                <w:sz w:val="28"/>
+                <w:szCs w:val="28"/>
+                <w:lang w:val="en-US"/>
+              </w:rPr>
+            </w:pPr>
+            <w:proofErr w:type="spellStart"/>
+            <w:r>
+              <w:rPr>
+                <w:color w:val="70AD47" w:themeColor="accent6"/>
                 <w:sz w:val="28"/>
                 <w:szCs w:val="28"/>
                 <w:lang w:val="en-US"/>
               </w:rPr>
               <w:t>RateFilmTest</w:t>
             </w:r>
+            <w:proofErr w:type="spellEnd"/>
           </w:p>
         </w:tc>
       </w:tr>
@@ -1494,6 +1528,7 @@
                 <w:lang w:val="en-US"/>
               </w:rPr>
             </w:pPr>
+            <w:proofErr w:type="spellStart"/>
             <w:r>
               <w:rPr>
                 <w:color w:val="70AD47" w:themeColor="accent6"/>
@@ -1503,6 +1538,7 @@
               </w:rPr>
               <w:t>IndexTest</w:t>
             </w:r>
+            <w:proofErr w:type="spellEnd"/>
           </w:p>
         </w:tc>
       </w:tr>
@@ -1608,6 +1644,7 @@
                 <w:lang w:val="en-US"/>
               </w:rPr>
             </w:pPr>
+            <w:proofErr w:type="spellStart"/>
             <w:r>
               <w:rPr>
                 <w:color w:val="70AD47" w:themeColor="accent6"/>
@@ -1635,6 +1672,7 @@
               </w:rPr>
               <w:t>Test</w:t>
             </w:r>
+            <w:proofErr w:type="spellEnd"/>
           </w:p>
         </w:tc>
       </w:tr>
@@ -1864,6 +1902,7 @@
                 <w:lang w:val="en-US"/>
               </w:rPr>
             </w:pPr>
+            <w:proofErr w:type="spellStart"/>
             <w:r>
               <w:rPr>
                 <w:color w:val="70AD47" w:themeColor="accent6"/>
@@ -1873,6 +1912,7 @@
               </w:rPr>
               <w:t>BanTest</w:t>
             </w:r>
+            <w:proofErr w:type="spellEnd"/>
           </w:p>
         </w:tc>
       </w:tr>
@@ -1978,6 +2018,7 @@
                 <w:lang w:val="en-US"/>
               </w:rPr>
             </w:pPr>
+            <w:proofErr w:type="spellStart"/>
             <w:r>
               <w:rPr>
                 <w:color w:val="70AD47" w:themeColor="accent6"/>
@@ -1987,6 +2028,7 @@
               </w:rPr>
               <w:t>GetEntries</w:t>
             </w:r>
+            <w:proofErr w:type="spellEnd"/>
           </w:p>
           <w:p>
             <w:pPr>
@@ -1999,14 +2041,25 @@
                 <w:lang w:val="en-US"/>
               </w:rPr>
             </w:pPr>
-            <w:r>
-              <w:rPr>
-                <w:color w:val="70AD47" w:themeColor="accent6"/>
-                <w:sz w:val="28"/>
-                <w:szCs w:val="28"/>
-                <w:lang w:val="en-US"/>
-              </w:rPr>
-              <w:t>ByDateTest,</w:t>
+            <w:proofErr w:type="spellStart"/>
+            <w:r>
+              <w:rPr>
+                <w:color w:val="70AD47" w:themeColor="accent6"/>
+                <w:sz w:val="28"/>
+                <w:szCs w:val="28"/>
+                <w:lang w:val="en-US"/>
+              </w:rPr>
+              <w:t>ByDateTest</w:t>
+            </w:r>
+            <w:proofErr w:type="spellEnd"/>
+            <w:r>
+              <w:rPr>
+                <w:color w:val="70AD47" w:themeColor="accent6"/>
+                <w:sz w:val="28"/>
+                <w:szCs w:val="28"/>
+                <w:lang w:val="en-US"/>
+              </w:rPr>
+              <w:t>,</w:t>
             </w:r>
           </w:p>
           <w:p>
@@ -2019,6 +2072,7 @@
                 <w:lang w:val="en-US"/>
               </w:rPr>
             </w:pPr>
+            <w:proofErr w:type="spellStart"/>
             <w:r>
               <w:rPr>
                 <w:color w:val="70AD47" w:themeColor="accent6"/>
@@ -2028,6 +2082,7 @@
               </w:rPr>
               <w:t>ViewTest</w:t>
             </w:r>
+            <w:proofErr w:type="spellEnd"/>
           </w:p>
         </w:tc>
       </w:tr>
@@ -2133,6 +2188,7 @@
                 <w:lang w:val="en-US"/>
               </w:rPr>
             </w:pPr>
+            <w:proofErr w:type="spellStart"/>
             <w:r>
               <w:rPr>
                 <w:color w:val="70AD47" w:themeColor="accent6"/>
@@ -2142,6 +2198,7 @@
               </w:rPr>
               <w:t>AddFilmTest</w:t>
             </w:r>
+            <w:proofErr w:type="spellEnd"/>
           </w:p>
         </w:tc>
       </w:tr>
@@ -2247,6 +2304,7 @@
                 <w:lang w:val="en-US"/>
               </w:rPr>
             </w:pPr>
+            <w:proofErr w:type="spellStart"/>
             <w:r>
               <w:rPr>
                 <w:color w:val="70AD47" w:themeColor="accent6"/>
@@ -2256,6 +2314,7 @@
               </w:rPr>
               <w:t>UpdateFilmTest</w:t>
             </w:r>
+            <w:proofErr w:type="spellEnd"/>
           </w:p>
         </w:tc>
       </w:tr>
@@ -2361,6 +2420,7 @@
                 <w:lang w:val="en-US"/>
               </w:rPr>
             </w:pPr>
+            <w:proofErr w:type="spellStart"/>
             <w:r>
               <w:rPr>
                 <w:color w:val="70AD47" w:themeColor="accent6"/>
@@ -2370,6 +2430,7 @@
               </w:rPr>
               <w:t>DeleteFilmTest</w:t>
             </w:r>
+            <w:proofErr w:type="spellEnd"/>
           </w:p>
         </w:tc>
       </w:tr>
@@ -2583,21 +2644,23 @@
               <w:spacing w:after="0" w:line="240" w:lineRule="auto"/>
               <w:jc w:val="center"/>
               <w:rPr>
-                <w:color w:val="FF0000"/>
-                <w:sz w:val="28"/>
-                <w:szCs w:val="28"/>
-                <w:lang w:val="en-US"/>
-              </w:rPr>
-            </w:pPr>
-            <w:r>
-              <w:rPr>
-                <w:color w:val="FF0000"/>
+                <w:color w:val="70AD47" w:themeColor="accent6"/>
+                <w:sz w:val="28"/>
+                <w:szCs w:val="28"/>
+                <w:lang w:val="en-US"/>
+              </w:rPr>
+            </w:pPr>
+            <w:proofErr w:type="spellStart"/>
+            <w:r>
+              <w:rPr>
+                <w:color w:val="70AD47" w:themeColor="accent6"/>
                 <w:sz w:val="28"/>
                 <w:szCs w:val="28"/>
                 <w:lang w:val="en-US"/>
               </w:rPr>
               <w:t>EditTest</w:t>
             </w:r>
+            <w:proofErr w:type="spellEnd"/>
           </w:p>
         </w:tc>
       </w:tr>
@@ -2703,6 +2766,7 @@
                 <w:lang w:val="en-US"/>
               </w:rPr>
             </w:pPr>
+            <w:proofErr w:type="spellStart"/>
             <w:r>
               <w:rPr>
                 <w:color w:val="70AD47" w:themeColor="accent6"/>
@@ -2712,6 +2776,7 @@
               </w:rPr>
               <w:t>DeleteTest</w:t>
             </w:r>
+            <w:proofErr w:type="spellEnd"/>
           </w:p>
         </w:tc>
       </w:tr>
@@ -2754,13 +2819,15 @@
               <w:spacing w:after="0" w:line="240" w:lineRule="auto"/>
               <w:jc w:val="both"/>
               <w:rPr>
-                <w:sz w:val="28"/>
-                <w:szCs w:val="28"/>
-                <w:lang w:val="en-US"/>
-              </w:rPr>
-            </w:pPr>
-            <w:r>
-              <w:rPr>
+                <w:color w:val="70AD47" w:themeColor="accent6"/>
+                <w:sz w:val="28"/>
+                <w:szCs w:val="28"/>
+                <w:lang w:val="en-US"/>
+              </w:rPr>
+            </w:pPr>
+            <w:r>
+              <w:rPr>
+                <w:color w:val="70AD47" w:themeColor="accent6"/>
                 <w:sz w:val="28"/>
                 <w:szCs w:val="28"/>
                 <w:lang w:val="en-US"/>
@@ -2824,6 +2891,18 @@
                 <w:lang w:val="en-US"/>
               </w:rPr>
             </w:pPr>
+            <w:proofErr w:type="spellStart"/>
+            <w:r>
+              <w:rPr>
+                <w:color w:val="70AD47" w:themeColor="accent6"/>
+                <w:sz w:val="28"/>
+                <w:szCs w:val="28"/>
+                <w:lang w:val="en-US"/>
+              </w:rPr>
+              <w:lastRenderedPageBreak/>
+              <w:t>AddTest</w:t>
+            </w:r>
+            <w:proofErr w:type="spellEnd"/>
           </w:p>
         </w:tc>
       </w:tr>
@@ -2866,13 +2945,15 @@
               <w:spacing w:after="0" w:line="240" w:lineRule="auto"/>
               <w:jc w:val="both"/>
               <w:rPr>
-                <w:sz w:val="28"/>
-                <w:szCs w:val="28"/>
-                <w:lang w:val="en-US"/>
-              </w:rPr>
-            </w:pPr>
-            <w:r>
-              <w:rPr>
+                <w:color w:val="70AD47" w:themeColor="accent6"/>
+                <w:sz w:val="28"/>
+                <w:szCs w:val="28"/>
+                <w:lang w:val="en-US"/>
+              </w:rPr>
+            </w:pPr>
+            <w:r>
+              <w:rPr>
+                <w:color w:val="70AD47" w:themeColor="accent6"/>
                 <w:sz w:val="28"/>
                 <w:szCs w:val="28"/>
                 <w:lang w:val="en-US"/>
@@ -2927,6 +3008,17 @@
                 <w:lang w:val="en-US"/>
               </w:rPr>
             </w:pPr>
+            <w:proofErr w:type="spellStart"/>
+            <w:r>
+              <w:rPr>
+                <w:color w:val="70AD47" w:themeColor="accent6"/>
+                <w:sz w:val="28"/>
+                <w:szCs w:val="28"/>
+                <w:lang w:val="en-US"/>
+              </w:rPr>
+              <w:t>DeleteTest</w:t>
+            </w:r>
+            <w:proofErr w:type="spellEnd"/>
           </w:p>
         </w:tc>
       </w:tr>
@@ -2969,13 +3061,15 @@
               <w:spacing w:after="0" w:line="240" w:lineRule="auto"/>
               <w:jc w:val="both"/>
               <w:rPr>
-                <w:sz w:val="28"/>
-                <w:szCs w:val="28"/>
-                <w:lang w:val="en-US"/>
-              </w:rPr>
-            </w:pPr>
-            <w:r>
-              <w:rPr>
+                <w:color w:val="70AD47" w:themeColor="accent6"/>
+                <w:sz w:val="28"/>
+                <w:szCs w:val="28"/>
+                <w:lang w:val="en-US"/>
+              </w:rPr>
+            </w:pPr>
+            <w:r>
+              <w:rPr>
+                <w:color w:val="70AD47" w:themeColor="accent6"/>
                 <w:sz w:val="28"/>
                 <w:szCs w:val="28"/>
                 <w:lang w:val="en-US"/>
@@ -3030,6 +3124,46 @@
                 <w:lang w:val="en-US"/>
               </w:rPr>
             </w:pPr>
+            <w:proofErr w:type="spellStart"/>
+            <w:r>
+              <w:rPr>
+                <w:color w:val="70AD47" w:themeColor="accent6"/>
+                <w:sz w:val="28"/>
+                <w:szCs w:val="28"/>
+                <w:lang w:val="en-US"/>
+              </w:rPr>
+              <w:t>UpdateFilmTest</w:t>
+            </w:r>
+            <w:proofErr w:type="spellEnd"/>
+            <w:r>
+              <w:rPr>
+                <w:color w:val="70AD47" w:themeColor="accent6"/>
+                <w:sz w:val="28"/>
+                <w:szCs w:val="28"/>
+                <w:lang w:val="en-US"/>
+              </w:rPr>
+              <w:t>,</w:t>
+            </w:r>
+            <w:r>
+              <w:rPr>
+                <w:color w:val="70AD47" w:themeColor="accent6"/>
+                <w:sz w:val="28"/>
+                <w:szCs w:val="28"/>
+                <w:lang w:val="en-US"/>
+              </w:rPr>
+              <w:br/>
+            </w:r>
+            <w:proofErr w:type="spellStart"/>
+            <w:r>
+              <w:rPr>
+                <w:color w:val="70AD47" w:themeColor="accent6"/>
+                <w:sz w:val="28"/>
+                <w:szCs w:val="28"/>
+                <w:lang w:val="en-US"/>
+              </w:rPr>
+              <w:t>AddFilmTest</w:t>
+            </w:r>
+            <w:proofErr w:type="spellEnd"/>
           </w:p>
         </w:tc>
       </w:tr>
@@ -3072,13 +3206,15 @@
               <w:spacing w:after="0" w:line="240" w:lineRule="auto"/>
               <w:jc w:val="both"/>
               <w:rPr>
-                <w:sz w:val="28"/>
-                <w:szCs w:val="28"/>
-                <w:lang w:val="en-US"/>
-              </w:rPr>
-            </w:pPr>
-            <w:r>
-              <w:rPr>
+                <w:color w:val="70AD47" w:themeColor="accent6"/>
+                <w:sz w:val="28"/>
+                <w:szCs w:val="28"/>
+                <w:lang w:val="en-US"/>
+              </w:rPr>
+            </w:pPr>
+            <w:r>
+              <w:rPr>
+                <w:color w:val="70AD47" w:themeColor="accent6"/>
                 <w:sz w:val="28"/>
                 <w:szCs w:val="28"/>
                 <w:lang w:val="en-US"/>
@@ -3087,6 +3223,7 @@
             </w:r>
             <w:r>
               <w:rPr>
+                <w:color w:val="70AD47" w:themeColor="accent6"/>
                 <w:sz w:val="28"/>
                 <w:szCs w:val="28"/>
                 <w:lang w:val="en-US"/>
@@ -3095,6 +3232,7 @@
             </w:r>
             <w:r>
               <w:rPr>
+                <w:color w:val="70AD47" w:themeColor="accent6"/>
                 <w:sz w:val="28"/>
                 <w:szCs w:val="28"/>
                 <w:lang w:val="en-US"/>
@@ -3127,30 +3265,39 @@
                 <w:lang w:val="en-US"/>
               </w:rPr>
               <w:t>Remove award from film in database</w:t>
+            </w:r>
+          </w:p>
+        </w:tc>
+        <w:tc>
+          <w:tcPr>
+            <w:tcW w:w="2327" w:type="dxa"/>
+            <w:shd w:val="clear" w:color="auto" w:fill="auto"/>
+            <w:tcMar>
+              <w:left w:w="108" w:type="dxa"/>
+            </w:tcMar>
+          </w:tcPr>
+          <w:p>
+            <w:pPr>
+              <w:spacing w:after="0" w:line="240" w:lineRule="auto"/>
+              <w:jc w:val="center"/>
+              <w:rPr>
+                <w:color w:val="70AD47" w:themeColor="accent6"/>
+                <w:sz w:val="28"/>
+                <w:szCs w:val="28"/>
+                <w:lang w:val="en-US"/>
+              </w:rPr>
+            </w:pPr>
+            <w:r>
+              <w:rPr>
+                <w:color w:val="70AD47" w:themeColor="accent6"/>
+                <w:sz w:val="28"/>
+                <w:szCs w:val="28"/>
+                <w:lang w:val="en-US"/>
+              </w:rPr>
+              <w:t>UpdateFilmTest</w:t>
             </w:r>
             <w:bookmarkStart w:id="0" w:name="_GoBack"/>
             <w:bookmarkEnd w:id="0"/>
-          </w:p>
-        </w:tc>
-        <w:tc>
-          <w:tcPr>
-            <w:tcW w:w="2327" w:type="dxa"/>
-            <w:shd w:val="clear" w:color="auto" w:fill="auto"/>
-            <w:tcMar>
-              <w:left w:w="108" w:type="dxa"/>
-            </w:tcMar>
-          </w:tcPr>
-          <w:p>
-            <w:pPr>
-              <w:spacing w:after="0" w:line="240" w:lineRule="auto"/>
-              <w:jc w:val="center"/>
-              <w:rPr>
-                <w:color w:val="70AD47" w:themeColor="accent6"/>
-                <w:sz w:val="28"/>
-                <w:szCs w:val="28"/>
-                <w:lang w:val="en-US"/>
-              </w:rPr>
-            </w:pPr>
           </w:p>
         </w:tc>
       </w:tr>
@@ -3256,7 +3403,7 @@
 </file>
 
 <file path=word/styles.xml><?xml version="1.0" encoding="utf-8"?>
-<w:styles xmlns:r="http://schemas.openxmlformats.org/officeDocument/2006/relationships" xmlns:w="http://schemas.openxmlformats.org/wordprocessingml/2006/main">
+<w:styles xmlns:mc="http://schemas.openxmlformats.org/markup-compatibility/2006" xmlns:r="http://schemas.openxmlformats.org/officeDocument/2006/relationships" xmlns:w="http://schemas.openxmlformats.org/wordprocessingml/2006/main" xmlns:w14="http://schemas.microsoft.com/office/word/2010/wordml" xmlns:w15="http://schemas.microsoft.com/office/word/2012/wordml" xmlns:w16cid="http://schemas.microsoft.com/office/word/2016/wordml/cid" xmlns:w16se="http://schemas.microsoft.com/office/word/2015/wordml/symex" mc:Ignorable="w14 w15 w16se w16cid">
   <w:docDefaults>
     <w:rPrDefault>
       <w:rPr>
@@ -3268,144 +3415,382 @@
     </w:rPrDefault>
     <w:pPrDefault/>
   </w:docDefaults>
-  <w:latentStyles w:defLockedState="0" w:defUIPriority="99" w:defSemiHidden="1" w:defUnhideWhenUsed="1" w:defQFormat="0" w:count="267">
-    <w:lsdException w:name="Normal" w:semiHidden="0" w:uiPriority="0" w:unhideWhenUsed="0" w:qFormat="1"/>
-    <w:lsdException w:name="heading 1" w:semiHidden="0" w:uiPriority="9" w:unhideWhenUsed="0" w:qFormat="1"/>
-    <w:lsdException w:name="heading 2" w:uiPriority="9" w:qFormat="1"/>
-    <w:lsdException w:name="heading 3" w:uiPriority="9" w:qFormat="1"/>
-    <w:lsdException w:name="heading 4" w:uiPriority="9" w:qFormat="1"/>
-    <w:lsdException w:name="heading 5" w:uiPriority="9" w:qFormat="1"/>
-    <w:lsdException w:name="heading 6" w:uiPriority="9" w:qFormat="1"/>
-    <w:lsdException w:name="heading 7" w:uiPriority="9" w:qFormat="1"/>
-    <w:lsdException w:name="heading 8" w:uiPriority="9" w:qFormat="1"/>
-    <w:lsdException w:name="heading 9" w:uiPriority="9" w:qFormat="1"/>
-    <w:lsdException w:name="toc 1" w:uiPriority="39"/>
-    <w:lsdException w:name="toc 2" w:uiPriority="39"/>
-    <w:lsdException w:name="toc 3" w:uiPriority="39"/>
-    <w:lsdException w:name="toc 4" w:uiPriority="39"/>
-    <w:lsdException w:name="toc 5" w:uiPriority="39"/>
-    <w:lsdException w:name="toc 6" w:uiPriority="39"/>
-    <w:lsdException w:name="toc 7" w:uiPriority="39"/>
-    <w:lsdException w:name="toc 8" w:uiPriority="39"/>
-    <w:lsdException w:name="toc 9" w:uiPriority="39"/>
-    <w:lsdException w:name="caption" w:uiPriority="35" w:qFormat="1"/>
-    <w:lsdException w:name="Title" w:semiHidden="0" w:uiPriority="10" w:unhideWhenUsed="0" w:qFormat="1"/>
-    <w:lsdException w:name="Default Paragraph Font" w:uiPriority="1"/>
-    <w:lsdException w:name="Subtitle" w:semiHidden="0" w:uiPriority="11" w:unhideWhenUsed="0" w:qFormat="1"/>
-    <w:lsdException w:name="Strong" w:semiHidden="0" w:uiPriority="22" w:unhideWhenUsed="0" w:qFormat="1"/>
-    <w:lsdException w:name="Emphasis" w:semiHidden="0" w:uiPriority="20" w:unhideWhenUsed="0" w:qFormat="1"/>
-    <w:lsdException w:name="Table Grid" w:semiHidden="0" w:uiPriority="39" w:unhideWhenUsed="0"/>
-    <w:lsdException w:name="Placeholder Text" w:unhideWhenUsed="0"/>
-    <w:lsdException w:name="No Spacing" w:semiHidden="0" w:uiPriority="1" w:unhideWhenUsed="0" w:qFormat="1"/>
-    <w:lsdException w:name="Light Shading" w:semiHidden="0" w:uiPriority="60" w:unhideWhenUsed="0"/>
-    <w:lsdException w:name="Light List" w:semiHidden="0" w:uiPriority="61" w:unhideWhenUsed="0"/>
-    <w:lsdException w:name="Light Grid" w:semiHidden="0" w:uiPriority="62" w:unhideWhenUsed="0"/>
-    <w:lsdException w:name="Medium Shading 1" w:semiHidden="0" w:uiPriority="63" w:unhideWhenUsed="0"/>
-    <w:lsdException w:name="Medium Shading 2" w:semiHidden="0" w:uiPriority="64" w:unhideWhenUsed="0"/>
-    <w:lsdException w:name="Medium List 1" w:semiHidden="0" w:uiPriority="65" w:unhideWhenUsed="0"/>
-    <w:lsdException w:name="Medium List 2" w:semiHidden="0" w:uiPriority="66" w:unhideWhenUsed="0"/>
-    <w:lsdException w:name="Medium Grid 1" w:semiHidden="0" w:uiPriority="67" w:unhideWhenUsed="0"/>
-    <w:lsdException w:name="Medium Grid 2" w:semiHidden="0" w:uiPriority="68" w:unhideWhenUsed="0"/>
-    <w:lsdException w:name="Medium Grid 3" w:semiHidden="0" w:uiPriority="69" w:unhideWhenUsed="0"/>
-    <w:lsdException w:name="Dark List" w:semiHidden="0" w:uiPriority="70" w:unhideWhenUsed="0"/>
-    <w:lsdException w:name="Colorful Shading" w:semiHidden="0" w:uiPriority="71" w:unhideWhenUsed="0"/>
-    <w:lsdException w:name="Colorful List" w:semiHidden="0" w:uiPriority="72" w:unhideWhenUsed="0"/>
-    <w:lsdException w:name="Colorful Grid" w:semiHidden="0" w:uiPriority="73" w:unhideWhenUsed="0"/>
-    <w:lsdException w:name="Light Shading Accent 1" w:semiHidden="0" w:uiPriority="60" w:unhideWhenUsed="0"/>
-    <w:lsdException w:name="Light List Accent 1" w:semiHidden="0" w:uiPriority="61" w:unhideWhenUsed="0"/>
-    <w:lsdException w:name="Light Grid Accent 1" w:semiHidden="0" w:uiPriority="62" w:unhideWhenUsed="0"/>
-    <w:lsdException w:name="Medium Shading 1 Accent 1" w:semiHidden="0" w:uiPriority="63" w:unhideWhenUsed="0"/>
-    <w:lsdException w:name="Medium Shading 2 Accent 1" w:semiHidden="0" w:uiPriority="64" w:unhideWhenUsed="0"/>
-    <w:lsdException w:name="Medium List 1 Accent 1" w:semiHidden="0" w:uiPriority="65" w:unhideWhenUsed="0"/>
-    <w:lsdException w:name="Revision" w:unhideWhenUsed="0"/>
-    <w:lsdException w:name="List Paragraph" w:semiHidden="0" w:uiPriority="34" w:unhideWhenUsed="0" w:qFormat="1"/>
-    <w:lsdException w:name="Quote" w:semiHidden="0" w:uiPriority="29" w:unhideWhenUsed="0" w:qFormat="1"/>
-    <w:lsdException w:name="Intense Quote" w:semiHidden="0" w:uiPriority="30" w:unhideWhenUsed="0" w:qFormat="1"/>
-    <w:lsdException w:name="Medium List 2 Accent 1" w:semiHidden="0" w:uiPriority="66" w:unhideWhenUsed="0"/>
-    <w:lsdException w:name="Medium Grid 1 Accent 1" w:semiHidden="0" w:uiPriority="67" w:unhideWhenUsed="0"/>
-    <w:lsdException w:name="Medium Grid 2 Accent 1" w:semiHidden="0" w:uiPriority="68" w:unhideWhenUsed="0"/>
-    <w:lsdException w:name="Medium Grid 3 Accent 1" w:semiHidden="0" w:uiPriority="69" w:unhideWhenUsed="0"/>
-    <w:lsdException w:name="Dark List Accent 1" w:semiHidden="0" w:uiPriority="70" w:unhideWhenUsed="0"/>
-    <w:lsdException w:name="Colorful Shading Accent 1" w:semiHidden="0" w:uiPriority="71" w:unhideWhenUsed="0"/>
-    <w:lsdException w:name="Colorful List Accent 1" w:semiHidden="0" w:uiPriority="72" w:unhideWhenUsed="0"/>
-    <w:lsdException w:name="Colorful Grid Accent 1" w:semiHidden="0" w:uiPriority="73" w:unhideWhenUsed="0"/>
-    <w:lsdException w:name="Light Shading Accent 2" w:semiHidden="0" w:uiPriority="60" w:unhideWhenUsed="0"/>
-    <w:lsdException w:name="Light List Accent 2" w:semiHidden="0" w:uiPriority="61" w:unhideWhenUsed="0"/>
-    <w:lsdException w:name="Light Grid Accent 2" w:semiHidden="0" w:uiPriority="62" w:unhideWhenUsed="0"/>
-    <w:lsdException w:name="Medium Shading 1 Accent 2" w:semiHidden="0" w:uiPriority="63" w:unhideWhenUsed="0"/>
-    <w:lsdException w:name="Medium Shading 2 Accent 2" w:semiHidden="0" w:uiPriority="64" w:unhideWhenUsed="0"/>
-    <w:lsdException w:name="Medium List 1 Accent 2" w:semiHidden="0" w:uiPriority="65" w:unhideWhenUsed="0"/>
-    <w:lsdException w:name="Medium List 2 Accent 2" w:semiHidden="0" w:uiPriority="66" w:unhideWhenUsed="0"/>
-    <w:lsdException w:name="Medium Grid 1 Accent 2" w:semiHidden="0" w:uiPriority="67" w:unhideWhenUsed="0"/>
-    <w:lsdException w:name="Medium Grid 2 Accent 2" w:semiHidden="0" w:uiPriority="68" w:unhideWhenUsed="0"/>
-    <w:lsdException w:name="Medium Grid 3 Accent 2" w:semiHidden="0" w:uiPriority="69" w:unhideWhenUsed="0"/>
-    <w:lsdException w:name="Dark List Accent 2" w:semiHidden="0" w:uiPriority="70" w:unhideWhenUsed="0"/>
-    <w:lsdException w:name="Colorful Shading Accent 2" w:semiHidden="0" w:uiPriority="71" w:unhideWhenUsed="0"/>
-    <w:lsdException w:name="Colorful List Accent 2" w:semiHidden="0" w:uiPriority="72" w:unhideWhenUsed="0"/>
-    <w:lsdException w:name="Colorful Grid Accent 2" w:semiHidden="0" w:uiPriority="73" w:unhideWhenUsed="0"/>
-    <w:lsdException w:name="Light Shading Accent 3" w:semiHidden="0" w:uiPriority="60" w:unhideWhenUsed="0"/>
-    <w:lsdException w:name="Light List Accent 3" w:semiHidden="0" w:uiPriority="61" w:unhideWhenUsed="0"/>
-    <w:lsdException w:name="Light Grid Accent 3" w:semiHidden="0" w:uiPriority="62" w:unhideWhenUsed="0"/>
-    <w:lsdException w:name="Medium Shading 1 Accent 3" w:semiHidden="0" w:uiPriority="63" w:unhideWhenUsed="0"/>
-    <w:lsdException w:name="Medium Shading 2 Accent 3" w:semiHidden="0" w:uiPriority="64" w:unhideWhenUsed="0"/>
-    <w:lsdException w:name="Medium List 1 Accent 3" w:semiHidden="0" w:uiPriority="65" w:unhideWhenUsed="0"/>
-    <w:lsdException w:name="Medium List 2 Accent 3" w:semiHidden="0" w:uiPriority="66" w:unhideWhenUsed="0"/>
-    <w:lsdException w:name="Medium Grid 1 Accent 3" w:semiHidden="0" w:uiPriority="67" w:unhideWhenUsed="0"/>
-    <w:lsdException w:name="Medium Grid 2 Accent 3" w:semiHidden="0" w:uiPriority="68" w:unhideWhenUsed="0"/>
-    <w:lsdException w:name="Medium Grid 3 Accent 3" w:semiHidden="0" w:uiPriority="69" w:unhideWhenUsed="0"/>
-    <w:lsdException w:name="Dark List Accent 3" w:semiHidden="0" w:uiPriority="70" w:unhideWhenUsed="0"/>
-    <w:lsdException w:name="Colorful Shading Accent 3" w:semiHidden="0" w:uiPriority="71" w:unhideWhenUsed="0"/>
-    <w:lsdException w:name="Colorful List Accent 3" w:semiHidden="0" w:uiPriority="72" w:unhideWhenUsed="0"/>
-    <w:lsdException w:name="Colorful Grid Accent 3" w:semiHidden="0" w:uiPriority="73" w:unhideWhenUsed="0"/>
-    <w:lsdException w:name="Light Shading Accent 4" w:semiHidden="0" w:uiPriority="60" w:unhideWhenUsed="0"/>
-    <w:lsdException w:name="Light List Accent 4" w:semiHidden="0" w:uiPriority="61" w:unhideWhenUsed="0"/>
-    <w:lsdException w:name="Light Grid Accent 4" w:semiHidden="0" w:uiPriority="62" w:unhideWhenUsed="0"/>
-    <w:lsdException w:name="Medium Shading 1 Accent 4" w:semiHidden="0" w:uiPriority="63" w:unhideWhenUsed="0"/>
-    <w:lsdException w:name="Medium Shading 2 Accent 4" w:semiHidden="0" w:uiPriority="64" w:unhideWhenUsed="0"/>
-    <w:lsdException w:name="Medium List 1 Accent 4" w:semiHidden="0" w:uiPriority="65" w:unhideWhenUsed="0"/>
-    <w:lsdException w:name="Medium List 2 Accent 4" w:semiHidden="0" w:uiPriority="66" w:unhideWhenUsed="0"/>
-    <w:lsdException w:name="Medium Grid 1 Accent 4" w:semiHidden="0" w:uiPriority="67" w:unhideWhenUsed="0"/>
-    <w:lsdException w:name="Medium Grid 2 Accent 4" w:semiHidden="0" w:uiPriority="68" w:unhideWhenUsed="0"/>
-    <w:lsdException w:name="Medium Grid 3 Accent 4" w:semiHidden="0" w:uiPriority="69" w:unhideWhenUsed="0"/>
-    <w:lsdException w:name="Dark List Accent 4" w:semiHidden="0" w:uiPriority="70" w:unhideWhenUsed="0"/>
-    <w:lsdException w:name="Colorful Shading Accent 4" w:semiHidden="0" w:uiPriority="71" w:unhideWhenUsed="0"/>
-    <w:lsdException w:name="Colorful List Accent 4" w:semiHidden="0" w:uiPriority="72" w:unhideWhenUsed="0"/>
-    <w:lsdException w:name="Colorful Grid Accent 4" w:semiHidden="0" w:uiPriority="73" w:unhideWhenUsed="0"/>
-    <w:lsdException w:name="Light Shading Accent 5" w:semiHidden="0" w:uiPriority="60" w:unhideWhenUsed="0"/>
-    <w:lsdException w:name="Light List Accent 5" w:semiHidden="0" w:uiPriority="61" w:unhideWhenUsed="0"/>
-    <w:lsdException w:name="Light Grid Accent 5" w:semiHidden="0" w:uiPriority="62" w:unhideWhenUsed="0"/>
-    <w:lsdException w:name="Medium Shading 1 Accent 5" w:semiHidden="0" w:uiPriority="63" w:unhideWhenUsed="0"/>
-    <w:lsdException w:name="Medium Shading 2 Accent 5" w:semiHidden="0" w:uiPriority="64" w:unhideWhenUsed="0"/>
-    <w:lsdException w:name="Medium List 1 Accent 5" w:semiHidden="0" w:uiPriority="65" w:unhideWhenUsed="0"/>
-    <w:lsdException w:name="Medium List 2 Accent 5" w:semiHidden="0" w:uiPriority="66" w:unhideWhenUsed="0"/>
-    <w:lsdException w:name="Medium Grid 1 Accent 5" w:semiHidden="0" w:uiPriority="67" w:unhideWhenUsed="0"/>
-    <w:lsdException w:name="Medium Grid 2 Accent 5" w:semiHidden="0" w:uiPriority="68" w:unhideWhenUsed="0"/>
-    <w:lsdException w:name="Medium Grid 3 Accent 5" w:semiHidden="0" w:uiPriority="69" w:unhideWhenUsed="0"/>
-    <w:lsdException w:name="Dark List Accent 5" w:semiHidden="0" w:uiPriority="70" w:unhideWhenUsed="0"/>
-    <w:lsdException w:name="Colorful Shading Accent 5" w:semiHidden="0" w:uiPriority="71" w:unhideWhenUsed="0"/>
-    <w:lsdException w:name="Colorful List Accent 5" w:semiHidden="0" w:uiPriority="72" w:unhideWhenUsed="0"/>
-    <w:lsdException w:name="Colorful Grid Accent 5" w:semiHidden="0" w:uiPriority="73" w:unhideWhenUsed="0"/>
-    <w:lsdException w:name="Light Shading Accent 6" w:semiHidden="0" w:uiPriority="60" w:unhideWhenUsed="0"/>
-    <w:lsdException w:name="Light List Accent 6" w:semiHidden="0" w:uiPriority="61" w:unhideWhenUsed="0"/>
-    <w:lsdException w:name="Light Grid Accent 6" w:semiHidden="0" w:uiPriority="62" w:unhideWhenUsed="0"/>
-    <w:lsdException w:name="Medium Shading 1 Accent 6" w:semiHidden="0" w:uiPriority="63" w:unhideWhenUsed="0"/>
-    <w:lsdException w:name="Medium Shading 2 Accent 6" w:semiHidden="0" w:uiPriority="64" w:unhideWhenUsed="0"/>
-    <w:lsdException w:name="Medium List 1 Accent 6" w:semiHidden="0" w:uiPriority="65" w:unhideWhenUsed="0"/>
-    <w:lsdException w:name="Medium List 2 Accent 6" w:semiHidden="0" w:uiPriority="66" w:unhideWhenUsed="0"/>
-    <w:lsdException w:name="Medium Grid 1 Accent 6" w:semiHidden="0" w:uiPriority="67" w:unhideWhenUsed="0"/>
-    <w:lsdException w:name="Medium Grid 2 Accent 6" w:semiHidden="0" w:uiPriority="68" w:unhideWhenUsed="0"/>
-    <w:lsdException w:name="Medium Grid 3 Accent 6" w:semiHidden="0" w:uiPriority="69" w:unhideWhenUsed="0"/>
-    <w:lsdException w:name="Dark List Accent 6" w:semiHidden="0" w:uiPriority="70" w:unhideWhenUsed="0"/>
-    <w:lsdException w:name="Colorful Shading Accent 6" w:semiHidden="0" w:uiPriority="71" w:unhideWhenUsed="0"/>
-    <w:lsdException w:name="Colorful List Accent 6" w:semiHidden="0" w:uiPriority="72" w:unhideWhenUsed="0"/>
-    <w:lsdException w:name="Colorful Grid Accent 6" w:semiHidden="0" w:uiPriority="73" w:unhideWhenUsed="0"/>
-    <w:lsdException w:name="Subtle Emphasis" w:semiHidden="0" w:uiPriority="19" w:unhideWhenUsed="0" w:qFormat="1"/>
-    <w:lsdException w:name="Intense Emphasis" w:semiHidden="0" w:uiPriority="21" w:unhideWhenUsed="0" w:qFormat="1"/>
-    <w:lsdException w:name="Subtle Reference" w:semiHidden="0" w:uiPriority="31" w:unhideWhenUsed="0" w:qFormat="1"/>
-    <w:lsdException w:name="Intense Reference" w:semiHidden="0" w:uiPriority="32" w:unhideWhenUsed="0" w:qFormat="1"/>
-    <w:lsdException w:name="Book Title" w:semiHidden="0" w:uiPriority="33" w:unhideWhenUsed="0" w:qFormat="1"/>
-    <w:lsdException w:name="Bibliography" w:uiPriority="37"/>
-    <w:lsdException w:name="TOC Heading" w:uiPriority="39" w:qFormat="1"/>
+  <w:latentStyles w:defLockedState="0" w:defUIPriority="99" w:defSemiHidden="0" w:defUnhideWhenUsed="0" w:defQFormat="0" w:count="375">
+    <w:lsdException w:name="Normal" w:uiPriority="0" w:qFormat="1"/>
+    <w:lsdException w:name="heading 1" w:uiPriority="9" w:qFormat="1"/>
+    <w:lsdException w:name="heading 2" w:semiHidden="1" w:uiPriority="9" w:unhideWhenUsed="1" w:qFormat="1"/>
+    <w:lsdException w:name="heading 3" w:semiHidden="1" w:uiPriority="9" w:unhideWhenUsed="1" w:qFormat="1"/>
+    <w:lsdException w:name="heading 4" w:semiHidden="1" w:uiPriority="9" w:unhideWhenUsed="1" w:qFormat="1"/>
+    <w:lsdException w:name="heading 5" w:semiHidden="1" w:uiPriority="9" w:unhideWhenUsed="1" w:qFormat="1"/>
+    <w:lsdException w:name="heading 6" w:semiHidden="1" w:uiPriority="9" w:unhideWhenUsed="1" w:qFormat="1"/>
+    <w:lsdException w:name="heading 7" w:semiHidden="1" w:uiPriority="9" w:unhideWhenUsed="1" w:qFormat="1"/>
+    <w:lsdException w:name="heading 8" w:semiHidden="1" w:uiPriority="9" w:unhideWhenUsed="1" w:qFormat="1"/>
+    <w:lsdException w:name="heading 9" w:semiHidden="1" w:uiPriority="9" w:unhideWhenUsed="1" w:qFormat="1"/>
+    <w:lsdException w:name="index 1" w:semiHidden="1" w:unhideWhenUsed="1"/>
+    <w:lsdException w:name="index 2" w:semiHidden="1" w:unhideWhenUsed="1"/>
+    <w:lsdException w:name="index 3" w:semiHidden="1" w:unhideWhenUsed="1"/>
+    <w:lsdException w:name="index 4" w:semiHidden="1" w:unhideWhenUsed="1"/>
+    <w:lsdException w:name="index 5" w:semiHidden="1" w:unhideWhenUsed="1"/>
+    <w:lsdException w:name="index 6" w:semiHidden="1" w:unhideWhenUsed="1"/>
+    <w:lsdException w:name="index 7" w:semiHidden="1" w:unhideWhenUsed="1"/>
+    <w:lsdException w:name="index 8" w:semiHidden="1" w:unhideWhenUsed="1"/>
+    <w:lsdException w:name="index 9" w:semiHidden="1" w:unhideWhenUsed="1"/>
+    <w:lsdException w:name="toc 1" w:semiHidden="1" w:uiPriority="39" w:unhideWhenUsed="1"/>
+    <w:lsdException w:name="toc 2" w:semiHidden="1" w:uiPriority="39" w:unhideWhenUsed="1"/>
+    <w:lsdException w:name="toc 3" w:semiHidden="1" w:uiPriority="39" w:unhideWhenUsed="1"/>
+    <w:lsdException w:name="toc 4" w:semiHidden="1" w:uiPriority="39" w:unhideWhenUsed="1"/>
+    <w:lsdException w:name="toc 5" w:semiHidden="1" w:uiPriority="39" w:unhideWhenUsed="1"/>
+    <w:lsdException w:name="toc 6" w:semiHidden="1" w:uiPriority="39" w:unhideWhenUsed="1"/>
+    <w:lsdException w:name="toc 7" w:semiHidden="1" w:uiPriority="39" w:unhideWhenUsed="1"/>
+    <w:lsdException w:name="toc 8" w:semiHidden="1" w:uiPriority="39" w:unhideWhenUsed="1"/>
+    <w:lsdException w:name="toc 9" w:semiHidden="1" w:uiPriority="39" w:unhideWhenUsed="1"/>
+    <w:lsdException w:name="Normal Indent" w:semiHidden="1" w:unhideWhenUsed="1"/>
+    <w:lsdException w:name="footnote text" w:semiHidden="1" w:unhideWhenUsed="1"/>
+    <w:lsdException w:name="annotation text" w:semiHidden="1" w:unhideWhenUsed="1"/>
+    <w:lsdException w:name="header" w:semiHidden="1" w:unhideWhenUsed="1"/>
+    <w:lsdException w:name="footer" w:semiHidden="1" w:unhideWhenUsed="1"/>
+    <w:lsdException w:name="index heading" w:semiHidden="1" w:unhideWhenUsed="1"/>
+    <w:lsdException w:name="caption" w:semiHidden="1" w:uiPriority="35" w:unhideWhenUsed="1" w:qFormat="1"/>
+    <w:lsdException w:name="table of figures" w:semiHidden="1" w:unhideWhenUsed="1"/>
+    <w:lsdException w:name="envelope address" w:semiHidden="1" w:unhideWhenUsed="1"/>
+    <w:lsdException w:name="envelope return" w:semiHidden="1" w:unhideWhenUsed="1"/>
+    <w:lsdException w:name="footnote reference" w:semiHidden="1" w:unhideWhenUsed="1"/>
+    <w:lsdException w:name="annotation reference" w:semiHidden="1" w:unhideWhenUsed="1"/>
+    <w:lsdException w:name="line number" w:semiHidden="1" w:unhideWhenUsed="1"/>
+    <w:lsdException w:name="page number" w:semiHidden="1" w:unhideWhenUsed="1"/>
+    <w:lsdException w:name="endnote reference" w:semiHidden="1" w:unhideWhenUsed="1"/>
+    <w:lsdException w:name="endnote text" w:semiHidden="1" w:unhideWhenUsed="1"/>
+    <w:lsdException w:name="table of authorities" w:semiHidden="1" w:unhideWhenUsed="1"/>
+    <w:lsdException w:name="macro" w:semiHidden="1" w:unhideWhenUsed="1"/>
+    <w:lsdException w:name="toa heading" w:semiHidden="1" w:unhideWhenUsed="1"/>
+    <w:lsdException w:name="List" w:semiHidden="1" w:unhideWhenUsed="1"/>
+    <w:lsdException w:name="List Bullet" w:semiHidden="1" w:unhideWhenUsed="1"/>
+    <w:lsdException w:name="List Number" w:semiHidden="1" w:unhideWhenUsed="1"/>
+    <w:lsdException w:name="List 2" w:semiHidden="1" w:unhideWhenUsed="1"/>
+    <w:lsdException w:name="List 3" w:semiHidden="1" w:unhideWhenUsed="1"/>
+    <w:lsdException w:name="List 4" w:semiHidden="1" w:unhideWhenUsed="1"/>
+    <w:lsdException w:name="List 5" w:semiHidden="1" w:unhideWhenUsed="1"/>
+    <w:lsdException w:name="List Bullet 2" w:semiHidden="1" w:unhideWhenUsed="1"/>
+    <w:lsdException w:name="List Bullet 3" w:semiHidden="1" w:unhideWhenUsed="1"/>
+    <w:lsdException w:name="List Bullet 4" w:semiHidden="1" w:unhideWhenUsed="1"/>
+    <w:lsdException w:name="List Bullet 5" w:semiHidden="1" w:unhideWhenUsed="1"/>
+    <w:lsdException w:name="List Number 2" w:semiHidden="1" w:unhideWhenUsed="1"/>
+    <w:lsdException w:name="List Number 3" w:semiHidden="1" w:unhideWhenUsed="1"/>
+    <w:lsdException w:name="List Number 4" w:semiHidden="1" w:unhideWhenUsed="1"/>
+    <w:lsdException w:name="List Number 5" w:semiHidden="1" w:unhideWhenUsed="1"/>
+    <w:lsdException w:name="Title" w:uiPriority="10" w:qFormat="1"/>
+    <w:lsdException w:name="Closing" w:semiHidden="1" w:unhideWhenUsed="1"/>
+    <w:lsdException w:name="Signature" w:semiHidden="1" w:unhideWhenUsed="1"/>
+    <w:lsdException w:name="Default Paragraph Font" w:semiHidden="1" w:uiPriority="1" w:unhideWhenUsed="1"/>
+    <w:lsdException w:name="Body Text" w:semiHidden="1" w:unhideWhenUsed="1"/>
+    <w:lsdException w:name="Body Text Indent" w:semiHidden="1" w:unhideWhenUsed="1"/>
+    <w:lsdException w:name="List Continue" w:semiHidden="1" w:unhideWhenUsed="1"/>
+    <w:lsdException w:name="List Continue 2" w:semiHidden="1" w:unhideWhenUsed="1"/>
+    <w:lsdException w:name="List Continue 3" w:semiHidden="1" w:unhideWhenUsed="1"/>
+    <w:lsdException w:name="List Continue 4" w:semiHidden="1" w:unhideWhenUsed="1"/>
+    <w:lsdException w:name="List Continue 5" w:semiHidden="1" w:unhideWhenUsed="1"/>
+    <w:lsdException w:name="Message Header" w:semiHidden="1" w:unhideWhenUsed="1"/>
+    <w:lsdException w:name="Subtitle" w:uiPriority="11" w:qFormat="1"/>
+    <w:lsdException w:name="Salutation" w:semiHidden="1" w:unhideWhenUsed="1"/>
+    <w:lsdException w:name="Date" w:semiHidden="1" w:unhideWhenUsed="1"/>
+    <w:lsdException w:name="Body Text First Indent" w:semiHidden="1" w:unhideWhenUsed="1"/>
+    <w:lsdException w:name="Body Text First Indent 2" w:semiHidden="1" w:unhideWhenUsed="1"/>
+    <w:lsdException w:name="Note Heading" w:semiHidden="1" w:unhideWhenUsed="1"/>
+    <w:lsdException w:name="Body Text 2" w:semiHidden="1" w:unhideWhenUsed="1"/>
+    <w:lsdException w:name="Body Text 3" w:semiHidden="1" w:unhideWhenUsed="1"/>
+    <w:lsdException w:name="Body Text Indent 2" w:semiHidden="1" w:unhideWhenUsed="1"/>
+    <w:lsdException w:name="Body Text Indent 3" w:semiHidden="1" w:unhideWhenUsed="1"/>
+    <w:lsdException w:name="Block Text" w:semiHidden="1" w:unhideWhenUsed="1"/>
+    <w:lsdException w:name="Hyperlink" w:semiHidden="1" w:unhideWhenUsed="1"/>
+    <w:lsdException w:name="FollowedHyperlink" w:semiHidden="1" w:unhideWhenUsed="1"/>
+    <w:lsdException w:name="Strong" w:uiPriority="22" w:qFormat="1"/>
+    <w:lsdException w:name="Emphasis" w:uiPriority="20" w:qFormat="1"/>
+    <w:lsdException w:name="Document Map" w:semiHidden="1" w:unhideWhenUsed="1"/>
+    <w:lsdException w:name="Plain Text" w:semiHidden="1" w:unhideWhenUsed="1"/>
+    <w:lsdException w:name="E-mail Signature" w:semiHidden="1" w:unhideWhenUsed="1"/>
+    <w:lsdException w:name="HTML Top of Form" w:semiHidden="1" w:unhideWhenUsed="1"/>
+    <w:lsdException w:name="HTML Bottom of Form" w:semiHidden="1" w:unhideWhenUsed="1"/>
+    <w:lsdException w:name="Normal (Web)" w:semiHidden="1" w:unhideWhenUsed="1"/>
+    <w:lsdException w:name="HTML Acronym" w:semiHidden="1" w:unhideWhenUsed="1"/>
+    <w:lsdException w:name="HTML Address" w:semiHidden="1" w:unhideWhenUsed="1"/>
+    <w:lsdException w:name="HTML Cite" w:semiHidden="1" w:unhideWhenUsed="1"/>
+    <w:lsdException w:name="HTML Code" w:semiHidden="1" w:unhideWhenUsed="1"/>
+    <w:lsdException w:name="HTML Definition" w:semiHidden="1" w:unhideWhenUsed="1"/>
+    <w:lsdException w:name="HTML Keyboard" w:semiHidden="1" w:unhideWhenUsed="1"/>
+    <w:lsdException w:name="HTML Preformatted" w:semiHidden="1" w:unhideWhenUsed="1"/>
+    <w:lsdException w:name="HTML Sample" w:semiHidden="1" w:unhideWhenUsed="1"/>
+    <w:lsdException w:name="HTML Typewriter" w:semiHidden="1" w:unhideWhenUsed="1"/>
+    <w:lsdException w:name="HTML Variable" w:semiHidden="1" w:unhideWhenUsed="1"/>
+    <w:lsdException w:name="Normal Table" w:semiHidden="1" w:unhideWhenUsed="1"/>
+    <w:lsdException w:name="annotation subject" w:semiHidden="1" w:unhideWhenUsed="1"/>
+    <w:lsdException w:name="No List" w:semiHidden="1" w:unhideWhenUsed="1"/>
+    <w:lsdException w:name="Outline List 1" w:semiHidden="1" w:unhideWhenUsed="1"/>
+    <w:lsdException w:name="Outline List 2" w:semiHidden="1" w:unhideWhenUsed="1"/>
+    <w:lsdException w:name="Outline List 3" w:semiHidden="1" w:unhideWhenUsed="1"/>
+    <w:lsdException w:name="Table Simple 1" w:semiHidden="1" w:unhideWhenUsed="1"/>
+    <w:lsdException w:name="Table Simple 2" w:semiHidden="1" w:unhideWhenUsed="1"/>
+    <w:lsdException w:name="Table Simple 3" w:semiHidden="1" w:unhideWhenUsed="1"/>
+    <w:lsdException w:name="Table Classic 1" w:semiHidden="1" w:unhideWhenUsed="1"/>
+    <w:lsdException w:name="Table Classic 2" w:semiHidden="1" w:unhideWhenUsed="1"/>
+    <w:lsdException w:name="Table Classic 3" w:semiHidden="1" w:unhideWhenUsed="1"/>
+    <w:lsdException w:name="Table Classic 4" w:semiHidden="1" w:unhideWhenUsed="1"/>
+    <w:lsdException w:name="Table Colorful 1" w:semiHidden="1" w:unhideWhenUsed="1"/>
+    <w:lsdException w:name="Table Colorful 2" w:semiHidden="1" w:unhideWhenUsed="1"/>
+    <w:lsdException w:name="Table Colorful 3" w:semiHidden="1" w:unhideWhenUsed="1"/>
+    <w:lsdException w:name="Table Columns 1" w:semiHidden="1" w:unhideWhenUsed="1"/>
+    <w:lsdException w:name="Table Columns 2" w:semiHidden="1" w:unhideWhenUsed="1"/>
+    <w:lsdException w:name="Table Columns 3" w:semiHidden="1" w:unhideWhenUsed="1"/>
+    <w:lsdException w:name="Table Columns 4" w:semiHidden="1" w:unhideWhenUsed="1"/>
+    <w:lsdException w:name="Table Columns 5" w:semiHidden="1" w:unhideWhenUsed="1"/>
+    <w:lsdException w:name="Table Grid 1" w:semiHidden="1" w:unhideWhenUsed="1"/>
+    <w:lsdException w:name="Table Grid 2" w:semiHidden="1" w:unhideWhenUsed="1"/>
+    <w:lsdException w:name="Table Grid 3" w:semiHidden="1" w:unhideWhenUsed="1"/>
+    <w:lsdException w:name="Table Grid 4" w:semiHidden="1" w:unhideWhenUsed="1"/>
+    <w:lsdException w:name="Table Grid 5" w:semiHidden="1" w:unhideWhenUsed="1"/>
+    <w:lsdException w:name="Table Grid 6" w:semiHidden="1" w:unhideWhenUsed="1"/>
+    <w:lsdException w:name="Table Grid 7" w:semiHidden="1" w:unhideWhenUsed="1"/>
+    <w:lsdException w:name="Table Grid 8" w:semiHidden="1" w:unhideWhenUsed="1"/>
+    <w:lsdException w:name="Table List 1" w:semiHidden="1" w:unhideWhenUsed="1"/>
+    <w:lsdException w:name="Table List 2" w:semiHidden="1" w:unhideWhenUsed="1"/>
+    <w:lsdException w:name="Table List 3" w:semiHidden="1" w:unhideWhenUsed="1"/>
+    <w:lsdException w:name="Table List 4" w:semiHidden="1" w:unhideWhenUsed="1"/>
+    <w:lsdException w:name="Table List 5" w:semiHidden="1" w:unhideWhenUsed="1"/>
+    <w:lsdException w:name="Table List 6" w:semiHidden="1" w:unhideWhenUsed="1"/>
+    <w:lsdException w:name="Table List 7" w:semiHidden="1" w:unhideWhenUsed="1"/>
+    <w:lsdException w:name="Table List 8" w:semiHidden="1" w:unhideWhenUsed="1"/>
+    <w:lsdException w:name="Table 3D effects 1" w:semiHidden="1" w:unhideWhenUsed="1"/>
+    <w:lsdException w:name="Table 3D effects 2" w:semiHidden="1" w:unhideWhenUsed="1"/>
+    <w:lsdException w:name="Table 3D effects 3" w:semiHidden="1" w:unhideWhenUsed="1"/>
+    <w:lsdException w:name="Table Contemporary" w:semiHidden="1" w:unhideWhenUsed="1"/>
+    <w:lsdException w:name="Table Elegant" w:semiHidden="1" w:unhideWhenUsed="1"/>
+    <w:lsdException w:name="Table Professional" w:semiHidden="1" w:unhideWhenUsed="1"/>
+    <w:lsdException w:name="Table Subtle 1" w:semiHidden="1" w:unhideWhenUsed="1"/>
+    <w:lsdException w:name="Table Subtle 2" w:semiHidden="1" w:unhideWhenUsed="1"/>
+    <w:lsdException w:name="Table Web 1" w:semiHidden="1" w:unhideWhenUsed="1"/>
+    <w:lsdException w:name="Table Web 2" w:semiHidden="1" w:unhideWhenUsed="1"/>
+    <w:lsdException w:name="Table Web 3" w:semiHidden="1" w:unhideWhenUsed="1"/>
+    <w:lsdException w:name="Balloon Text" w:semiHidden="1" w:unhideWhenUsed="1"/>
+    <w:lsdException w:name="Table Grid" w:semiHidden="1" w:uiPriority="39" w:unhideWhenUsed="1"/>
+    <w:lsdException w:name="Table Theme" w:semiHidden="1" w:unhideWhenUsed="1"/>
+    <w:lsdException w:name="Placeholder Text" w:semiHidden="1"/>
+    <w:lsdException w:name="No Spacing" w:uiPriority="1" w:qFormat="1"/>
+    <w:lsdException w:name="Light Shading" w:uiPriority="60"/>
+    <w:lsdException w:name="Light List" w:uiPriority="61"/>
+    <w:lsdException w:name="Light Grid" w:uiPriority="62"/>
+    <w:lsdException w:name="Medium Shading 1" w:uiPriority="63"/>
+    <w:lsdException w:name="Medium Shading 2" w:uiPriority="64"/>
+    <w:lsdException w:name="Medium List 1" w:uiPriority="65"/>
+    <w:lsdException w:name="Medium List 2" w:uiPriority="66"/>
+    <w:lsdException w:name="Medium Grid 1" w:uiPriority="67"/>
+    <w:lsdException w:name="Medium Grid 2" w:uiPriority="68"/>
+    <w:lsdException w:name="Medium Grid 3" w:uiPriority="69"/>
+    <w:lsdException w:name="Dark List" w:uiPriority="70"/>
+    <w:lsdException w:name="Colorful Shading" w:uiPriority="71"/>
+    <w:lsdException w:name="Colorful List" w:uiPriority="72"/>
+    <w:lsdException w:name="Colorful Grid" w:uiPriority="73"/>
+    <w:lsdException w:name="Light Shading Accent 1" w:uiPriority="60"/>
+    <w:lsdException w:name="Light List Accent 1" w:uiPriority="61"/>
+    <w:lsdException w:name="Light Grid Accent 1" w:uiPriority="62"/>
+    <w:lsdException w:name="Medium Shading 1 Accent 1" w:uiPriority="63"/>
+    <w:lsdException w:name="Medium Shading 2 Accent 1" w:uiPriority="64"/>
+    <w:lsdException w:name="Medium List 1 Accent 1" w:uiPriority="65"/>
+    <w:lsdException w:name="Revision" w:semiHidden="1"/>
+    <w:lsdException w:name="List Paragraph" w:uiPriority="34" w:qFormat="1"/>
+    <w:lsdException w:name="Quote" w:uiPriority="29" w:qFormat="1"/>
+    <w:lsdException w:name="Intense Quote" w:uiPriority="30" w:qFormat="1"/>
+    <w:lsdException w:name="Medium List 2 Accent 1" w:uiPriority="66"/>
+    <w:lsdException w:name="Medium Grid 1 Accent 1" w:uiPriority="67"/>
+    <w:lsdException w:name="Medium Grid 2 Accent 1" w:uiPriority="68"/>
+    <w:lsdException w:name="Medium Grid 3 Accent 1" w:uiPriority="69"/>
+    <w:lsdException w:name="Dark List Accent 1" w:uiPriority="70"/>
+    <w:lsdException w:name="Colorful Shading Accent 1" w:uiPriority="71"/>
+    <w:lsdException w:name="Colorful List Accent 1" w:uiPriority="72"/>
+    <w:lsdException w:name="Colorful Grid Accent 1" w:uiPriority="73"/>
+    <w:lsdException w:name="Light Shading Accent 2" w:uiPriority="60"/>
+    <w:lsdException w:name="Light List Accent 2" w:uiPriority="61"/>
+    <w:lsdException w:name="Light Grid Accent 2" w:uiPriority="62"/>
+    <w:lsdException w:name="Medium Shading 1 Accent 2" w:uiPriority="63"/>
+    <w:lsdException w:name="Medium Shading 2 Accent 2" w:uiPriority="64"/>
+    <w:lsdException w:name="Medium List 1 Accent 2" w:uiPriority="65"/>
+    <w:lsdException w:name="Medium List 2 Accent 2" w:uiPriority="66"/>
+    <w:lsdException w:name="Medium Grid 1 Accent 2" w:uiPriority="67"/>
+    <w:lsdException w:name="Medium Grid 2 Accent 2" w:uiPriority="68"/>
+    <w:lsdException w:name="Medium Grid 3 Accent 2" w:uiPriority="69"/>
+    <w:lsdException w:name="Dark List Accent 2" w:uiPriority="70"/>
+    <w:lsdException w:name="Colorful Shading Accent 2" w:uiPriority="71"/>
+    <w:lsdException w:name="Colorful List Accent 2" w:uiPriority="72"/>
+    <w:lsdException w:name="Colorful Grid Accent 2" w:uiPriority="73"/>
+    <w:lsdException w:name="Light Shading Accent 3" w:uiPriority="60"/>
+    <w:lsdException w:name="Light List Accent 3" w:uiPriority="61"/>
+    <w:lsdException w:name="Light Grid Accent 3" w:uiPriority="62"/>
+    <w:lsdException w:name="Medium Shading 1 Accent 3" w:uiPriority="63"/>
+    <w:lsdException w:name="Medium Shading 2 Accent 3" w:uiPriority="64"/>
+    <w:lsdException w:name="Medium List 1 Accent 3" w:uiPriority="65"/>
+    <w:lsdException w:name="Medium List 2 Accent 3" w:uiPriority="66"/>
+    <w:lsdException w:name="Medium Grid 1 Accent 3" w:uiPriority="67"/>
+    <w:lsdException w:name="Medium Grid 2 Accent 3" w:uiPriority="68"/>
+    <w:lsdException w:name="Medium Grid 3 Accent 3" w:uiPriority="69"/>
+    <w:lsdException w:name="Dark List Accent 3" w:uiPriority="70"/>
+    <w:lsdException w:name="Colorful Shading Accent 3" w:uiPriority="71"/>
+    <w:lsdException w:name="Colorful List Accent 3" w:uiPriority="72"/>
+    <w:lsdException w:name="Colorful Grid Accent 3" w:uiPriority="73"/>
+    <w:lsdException w:name="Light Shading Accent 4" w:uiPriority="60"/>
+    <w:lsdException w:name="Light List Accent 4" w:uiPriority="61"/>
+    <w:lsdException w:name="Light Grid Accent 4" w:uiPriority="62"/>
+    <w:lsdException w:name="Medium Shading 1 Accent 4" w:uiPriority="63"/>
+    <w:lsdException w:name="Medium Shading 2 Accent 4" w:uiPriority="64"/>
+    <w:lsdException w:name="Medium List 1 Accent 4" w:uiPriority="65"/>
+    <w:lsdException w:name="Medium List 2 Accent 4" w:uiPriority="66"/>
+    <w:lsdException w:name="Medium Grid 1 Accent 4" w:uiPriority="67"/>
+    <w:lsdException w:name="Medium Grid 2 Accent 4" w:uiPriority="68"/>
+    <w:lsdException w:name="Medium Grid 3 Accent 4" w:uiPriority="69"/>
+    <w:lsdException w:name="Dark List Accent 4" w:uiPriority="70"/>
+    <w:lsdException w:name="Colorful Shading Accent 4" w:uiPriority="71"/>
+    <w:lsdException w:name="Colorful List Accent 4" w:uiPriority="72"/>
+    <w:lsdException w:name="Colorful Grid Accent 4" w:uiPriority="73"/>
+    <w:lsdException w:name="Light Shading Accent 5" w:uiPriority="60"/>
+    <w:lsdException w:name="Light List Accent 5" w:uiPriority="61"/>
+    <w:lsdException w:name="Light Grid Accent 5" w:uiPriority="62"/>
+    <w:lsdException w:name="Medium Shading 1 Accent 5" w:uiPriority="63"/>
+    <w:lsdException w:name="Medium Shading 2 Accent 5" w:uiPriority="64"/>
+    <w:lsdException w:name="Medium List 1 Accent 5" w:uiPriority="65"/>
+    <w:lsdException w:name="Medium List 2 Accent 5" w:uiPriority="66"/>
+    <w:lsdException w:name="Medium Grid 1 Accent 5" w:uiPriority="67"/>
+    <w:lsdException w:name="Medium Grid 2 Accent 5" w:uiPriority="68"/>
+    <w:lsdException w:name="Medium Grid 3 Accent 5" w:uiPriority="69"/>
+    <w:lsdException w:name="Dark List Accent 5" w:uiPriority="70"/>
+    <w:lsdException w:name="Colorful Shading Accent 5" w:uiPriority="71"/>
+    <w:lsdException w:name="Colorful List Accent 5" w:uiPriority="72"/>
+    <w:lsdException w:name="Colorful Grid Accent 5" w:uiPriority="73"/>
+    <w:lsdException w:name="Light Shading Accent 6" w:uiPriority="60"/>
+    <w:lsdException w:name="Light List Accent 6" w:uiPriority="61"/>
+    <w:lsdException w:name="Light Grid Accent 6" w:uiPriority="62"/>
+    <w:lsdException w:name="Medium Shading 1 Accent 6" w:uiPriority="63"/>
+    <w:lsdException w:name="Medium Shading 2 Accent 6" w:uiPriority="64"/>
+    <w:lsdException w:name="Medium List 1 Accent 6" w:uiPriority="65"/>
+    <w:lsdException w:name="Medium List 2 Accent 6" w:uiPriority="66"/>
+    <w:lsdException w:name="Medium Grid 1 Accent 6" w:uiPriority="67"/>
+    <w:lsdException w:name="Medium Grid 2 Accent 6" w:uiPriority="68"/>
+    <w:lsdException w:name="Medium Grid 3 Accent 6" w:uiPriority="69"/>
+    <w:lsdException w:name="Dark List Accent 6" w:uiPriority="70"/>
+    <w:lsdException w:name="Colorful Shading Accent 6" w:uiPriority="71"/>
+    <w:lsdException w:name="Colorful List Accent 6" w:uiPriority="72"/>
+    <w:lsdException w:name="Colorful Grid Accent 6" w:uiPriority="73"/>
+    <w:lsdException w:name="Subtle Emphasis" w:uiPriority="19" w:qFormat="1"/>
+    <w:lsdException w:name="Intense Emphasis" w:uiPriority="21" w:qFormat="1"/>
+    <w:lsdException w:name="Subtle Reference" w:uiPriority="31" w:qFormat="1"/>
+    <w:lsdException w:name="Intense Reference" w:uiPriority="32" w:qFormat="1"/>
+    <w:lsdException w:name="Book Title" w:uiPriority="33" w:qFormat="1"/>
+    <w:lsdException w:name="Bibliography" w:semiHidden="1" w:uiPriority="37" w:unhideWhenUsed="1"/>
+    <w:lsdException w:name="TOC Heading" w:semiHidden="1" w:uiPriority="39" w:unhideWhenUsed="1" w:qFormat="1"/>
+    <w:lsdException w:name="Plain Table 1" w:uiPriority="41"/>
+    <w:lsdException w:name="Plain Table 2" w:uiPriority="42"/>
+    <w:lsdException w:name="Plain Table 3" w:uiPriority="43"/>
+    <w:lsdException w:name="Plain Table 4" w:uiPriority="44"/>
+    <w:lsdException w:name="Plain Table 5" w:uiPriority="45"/>
+    <w:lsdException w:name="Grid Table Light" w:uiPriority="40"/>
+    <w:lsdException w:name="Grid Table 1 Light" w:uiPriority="46"/>
+    <w:lsdException w:name="Grid Table 2" w:uiPriority="47"/>
+    <w:lsdException w:name="Grid Table 3" w:uiPriority="48"/>
+    <w:lsdException w:name="Grid Table 4" w:uiPriority="49"/>
+    <w:lsdException w:name="Grid Table 5 Dark" w:uiPriority="50"/>
+    <w:lsdException w:name="Grid Table 6 Colorful" w:uiPriority="51"/>
+    <w:lsdException w:name="Grid Table 7 Colorful" w:uiPriority="52"/>
+    <w:lsdException w:name="Grid Table 1 Light Accent 1" w:uiPriority="46"/>
+    <w:lsdException w:name="Grid Table 2 Accent 1" w:uiPriority="47"/>
+    <w:lsdException w:name="Grid Table 3 Accent 1" w:uiPriority="48"/>
+    <w:lsdException w:name="Grid Table 4 Accent 1" w:uiPriority="49"/>
+    <w:lsdException w:name="Grid Table 5 Dark Accent 1" w:uiPriority="50"/>
+    <w:lsdException w:name="Grid Table 6 Colorful Accent 1" w:uiPriority="51"/>
+    <w:lsdException w:name="Grid Table 7 Colorful Accent 1" w:uiPriority="52"/>
+    <w:lsdException w:name="Grid Table 1 Light Accent 2" w:uiPriority="46"/>
+    <w:lsdException w:name="Grid Table 2 Accent 2" w:uiPriority="47"/>
+    <w:lsdException w:name="Grid Table 3 Accent 2" w:uiPriority="48"/>
+    <w:lsdException w:name="Grid Table 4 Accent 2" w:uiPriority="49"/>
+    <w:lsdException w:name="Grid Table 5 Dark Accent 2" w:uiPriority="50"/>
+    <w:lsdException w:name="Grid Table 6 Colorful Accent 2" w:uiPriority="51"/>
+    <w:lsdException w:name="Grid Table 7 Colorful Accent 2" w:uiPriority="52"/>
+    <w:lsdException w:name="Grid Table 1 Light Accent 3" w:uiPriority="46"/>
+    <w:lsdException w:name="Grid Table 2 Accent 3" w:uiPriority="47"/>
+    <w:lsdException w:name="Grid Table 3 Accent 3" w:uiPriority="48"/>
+    <w:lsdException w:name="Grid Table 4 Accent 3" w:uiPriority="49"/>
+    <w:lsdException w:name="Grid Table 5 Dark Accent 3" w:uiPriority="50"/>
+    <w:lsdException w:name="Grid Table 6 Colorful Accent 3" w:uiPriority="51"/>
+    <w:lsdException w:name="Grid Table 7 Colorful Accent 3" w:uiPriority="52"/>
+    <w:lsdException w:name="Grid Table 1 Light Accent 4" w:uiPriority="46"/>
+    <w:lsdException w:name="Grid Table 2 Accent 4" w:uiPriority="47"/>
+    <w:lsdException w:name="Grid Table 3 Accent 4" w:uiPriority="48"/>
+    <w:lsdException w:name="Grid Table 4 Accent 4" w:uiPriority="49"/>
+    <w:lsdException w:name="Grid Table 5 Dark Accent 4" w:uiPriority="50"/>
+    <w:lsdException w:name="Grid Table 6 Colorful Accent 4" w:uiPriority="51"/>
+    <w:lsdException w:name="Grid Table 7 Colorful Accent 4" w:uiPriority="52"/>
+    <w:lsdException w:name="Grid Table 1 Light Accent 5" w:uiPriority="46"/>
+    <w:lsdException w:name="Grid Table 2 Accent 5" w:uiPriority="47"/>
+    <w:lsdException w:name="Grid Table 3 Accent 5" w:uiPriority="48"/>
+    <w:lsdException w:name="Grid Table 4 Accent 5" w:uiPriority="49"/>
+    <w:lsdException w:name="Grid Table 5 Dark Accent 5" w:uiPriority="50"/>
+    <w:lsdException w:name="Grid Table 6 Colorful Accent 5" w:uiPriority="51"/>
+    <w:lsdException w:name="Grid Table 7 Colorful Accent 5" w:uiPriority="52"/>
+    <w:lsdException w:name="Grid Table 1 Light Accent 6" w:uiPriority="46"/>
+    <w:lsdException w:name="Grid Table 2 Accent 6" w:uiPriority="47"/>
+    <w:lsdException w:name="Grid Table 3 Accent 6" w:uiPriority="48"/>
+    <w:lsdException w:name="Grid Table 4 Accent 6" w:uiPriority="49"/>
+    <w:lsdException w:name="Grid Table 5 Dark Accent 6" w:uiPriority="50"/>
+    <w:lsdException w:name="Grid Table 6 Colorful Accent 6" w:uiPriority="51"/>
+    <w:lsdException w:name="Grid Table 7 Colorful Accent 6" w:uiPriority="52"/>
+    <w:lsdException w:name="List Table 1 Light" w:uiPriority="46"/>
+    <w:lsdException w:name="List Table 2" w:uiPriority="47"/>
+    <w:lsdException w:name="List Table 3" w:uiPriority="48"/>
+    <w:lsdException w:name="List Table 4" w:uiPriority="49"/>
+    <w:lsdException w:name="List Table 5 Dark" w:uiPriority="50"/>
+    <w:lsdException w:name="List Table 6 Colorful" w:uiPriority="51"/>
+    <w:lsdException w:name="List Table 7 Colorful" w:uiPriority="52"/>
+    <w:lsdException w:name="List Table 1 Light Accent 1" w:uiPriority="46"/>
+    <w:lsdException w:name="List Table 2 Accent 1" w:uiPriority="47"/>
+    <w:lsdException w:name="List Table 3 Accent 1" w:uiPriority="48"/>
+    <w:lsdException w:name="List Table 4 Accent 1" w:uiPriority="49"/>
+    <w:lsdException w:name="List Table 5 Dark Accent 1" w:uiPriority="50"/>
+    <w:lsdException w:name="List Table 6 Colorful Accent 1" w:uiPriority="51"/>
+    <w:lsdException w:name="List Table 7 Colorful Accent 1" w:uiPriority="52"/>
+    <w:lsdException w:name="List Table 1 Light Accent 2" w:uiPriority="46"/>
+    <w:lsdException w:name="List Table 2 Accent 2" w:uiPriority="47"/>
+    <w:lsdException w:name="List Table 3 Accent 2" w:uiPriority="48"/>
+    <w:lsdException w:name="List Table 4 Accent 2" w:uiPriority="49"/>
+    <w:lsdException w:name="List Table 5 Dark Accent 2" w:uiPriority="50"/>
+    <w:lsdException w:name="List Table 6 Colorful Accent 2" w:uiPriority="51"/>
+    <w:lsdException w:name="List Table 7 Colorful Accent 2" w:uiPriority="52"/>
+    <w:lsdException w:name="List Table 1 Light Accent 3" w:uiPriority="46"/>
+    <w:lsdException w:name="List Table 2 Accent 3" w:uiPriority="47"/>
+    <w:lsdException w:name="List Table 3 Accent 3" w:uiPriority="48"/>
+    <w:lsdException w:name="List Table 4 Accent 3" w:uiPriority="49"/>
+    <w:lsdException w:name="List Table 5 Dark Accent 3" w:uiPriority="50"/>
+    <w:lsdException w:name="List Table 6 Colorful Accent 3" w:uiPriority="51"/>
+    <w:lsdException w:name="List Table 7 Colorful Accent 3" w:uiPriority="52"/>
+    <w:lsdException w:name="List Table 1 Light Accent 4" w:uiPriority="46"/>
+    <w:lsdException w:name="List Table 2 Accent 4" w:uiPriority="47"/>
+    <w:lsdException w:name="List Table 3 Accent 4" w:uiPriority="48"/>
+    <w:lsdException w:name="List Table 4 Accent 4" w:uiPriority="49"/>
+    <w:lsdException w:name="List Table 5 Dark Accent 4" w:uiPriority="50"/>
+    <w:lsdException w:name="List Table 6 Colorful Accent 4" w:uiPriority="51"/>
+    <w:lsdException w:name="List Table 7 Colorful Accent 4" w:uiPriority="52"/>
+    <w:lsdException w:name="List Table 1 Light Accent 5" w:uiPriority="46"/>
+    <w:lsdException w:name="List Table 2 Accent 5" w:uiPriority="47"/>
+    <w:lsdException w:name="List Table 3 Accent 5" w:uiPriority="48"/>
+    <w:lsdException w:name="List Table 4 Accent 5" w:uiPriority="49"/>
+    <w:lsdException w:name="List Table 5 Dark Accent 5" w:uiPriority="50"/>
+    <w:lsdException w:name="List Table 6 Colorful Accent 5" w:uiPriority="51"/>
+    <w:lsdException w:name="List Table 7 Colorful Accent 5" w:uiPriority="52"/>
+    <w:lsdException w:name="List Table 1 Light Accent 6" w:uiPriority="46"/>
+    <w:lsdException w:name="List Table 2 Accent 6" w:uiPriority="47"/>
+    <w:lsdException w:name="List Table 3 Accent 6" w:uiPriority="48"/>
+    <w:lsdException w:name="List Table 4 Accent 6" w:uiPriority="49"/>
+    <w:lsdException w:name="List Table 5 Dark Accent 6" w:uiPriority="50"/>
+    <w:lsdException w:name="List Table 6 Colorful Accent 6" w:uiPriority="51"/>
+    <w:lsdException w:name="List Table 7 Colorful Accent 6" w:uiPriority="52"/>
+    <w:lsdException w:name="Mention" w:semiHidden="1" w:unhideWhenUsed="1"/>
+    <w:lsdException w:name="Smart Hyperlink" w:semiHidden="1" w:unhideWhenUsed="1"/>
+    <w:lsdException w:name="Hashtag" w:semiHidden="1" w:unhideWhenUsed="1"/>
+    <w:lsdException w:name="Unresolved Mention" w:semiHidden="1" w:unhideWhenUsed="1"/>
   </w:latentStyles>
   <w:style w:type="paragraph" w:default="1" w:styleId="a">
     <w:name w:val="Normal"/>
@@ -3426,7 +3811,6 @@
     <w:uiPriority w:val="99"/>
     <w:semiHidden/>
     <w:unhideWhenUsed/>
-    <w:qFormat/>
     <w:tblPr>
       <w:tblInd w:w="0" w:type="dxa"/>
       <w:tblCellMar>
@@ -3510,7 +3894,6 @@
     <w:uiPriority w:val="39"/>
     <w:rsid w:val="00DE78C9"/>
     <w:tblPr>
-      <w:tblInd w:w="0" w:type="dxa"/>
       <w:tblBorders>
         <w:top w:val="single" w:sz="4" w:space="0" w:color="auto"/>
         <w:left w:val="single" w:sz="4" w:space="0" w:color="auto"/>
@@ -3519,12 +3902,6 @@
         <w:insideH w:val="single" w:sz="4" w:space="0" w:color="auto"/>
         <w:insideV w:val="single" w:sz="4" w:space="0" w:color="auto"/>
       </w:tblBorders>
-      <w:tblCellMar>
-        <w:top w:w="0" w:type="dxa"/>
-        <w:left w:w="108" w:type="dxa"/>
-        <w:bottom w:w="0" w:type="dxa"/>
-        <w:right w:w="108" w:type="dxa"/>
-      </w:tblCellMar>
     </w:tblPr>
   </w:style>
   <w:style w:type="paragraph" w:styleId="a7">
@@ -3545,7 +3922,7 @@
     </w:rPr>
   </w:style>
   <w:style w:type="character" w:customStyle="1" w:styleId="a8">
-    <w:name w:val="Текст у виносці Знак"/>
+    <w:name w:val="Текст выноски Знак"/>
     <w:basedOn w:val="a0"/>
     <w:link w:val="a7"/>
     <w:uiPriority w:val="99"/>
@@ -3815,7 +4192,7 @@
   <a:extraClrSchemeLst/>
   <a:extLst>
     <a:ext uri="{05A4C25C-085E-4340-85A3-A5531E510DB2}">
-      <thm15:themeFamily xmlns:thm15="http://schemas.microsoft.com/office/thememl/2012/main" xmlns="" name="Office Theme" id="{62F939B6-93AF-4DB8-9C6B-D6C7DFDC589F}" vid="{4A3C46E8-61CC-4603-A589-7422A47A8E4A}"/>
+      <thm15:themeFamily xmlns:thm15="http://schemas.microsoft.com/office/thememl/2012/main" name="Office Theme" id="{62F939B6-93AF-4DB8-9C6B-D6C7DFDC589F}" vid="{4A3C46E8-61CC-4603-A589-7422A47A8E4A}"/>
     </a:ext>
   </a:extLst>
 </a:theme>

</xml_diff>